<commit_message>
Add Express JS task files
</commit_message>
<xml_diff>
--- a/learning_diary.docx
+++ b/learning_diary.docx
@@ -884,7 +884,7 @@
         </w:rPr>
         <w:t xml:space="preserve"> I found out from Mongo’s documentation (</w:t>
       </w:r>
-      <w:hyperlink r:id="rId10" w:history="1">
+      <w:hyperlink r:id="rId10" w:anchor="std-label-text-operator-phrases" w:history="1">
         <w:r>
           <w:rPr>
             <w:rStyle w:val="Hyperlinkki"/>
@@ -929,10 +929,197 @@
           <w:lang w:val="en-US"/>
         </w:rPr>
       </w:pPr>
+      <w:r>
+        <w:rPr>
+          <w:lang w:val="en-US"/>
+        </w:rPr>
+        <w:t>0</w:t>
+      </w:r>
+      <w:r>
+        <w:rPr>
+          <w:lang w:val="en-US"/>
+        </w:rPr>
+        <w:t>6</w:t>
+      </w:r>
+      <w:r>
+        <w:rPr>
+          <w:lang w:val="en-US"/>
+        </w:rPr>
+        <w:t>.06.2022</w:t>
+      </w:r>
+    </w:p>
+    <w:p>
+      <w:pPr>
+        <w:pStyle w:val="Leipteksti"/>
+        <w:rPr>
+          <w:lang w:val="en-US"/>
+        </w:rPr>
+      </w:pPr>
+      <w:r>
+        <w:rPr>
+          <w:lang w:val="en-US"/>
+        </w:rPr>
+        <w:t>I started the Express JS crash course. I have no prior knowledge of Express, so the beginning of the video had a lot of new things for me.</w:t>
+      </w:r>
+      <w:r>
+        <w:rPr>
+          <w:lang w:val="en-US"/>
+        </w:rPr>
+        <w:t xml:space="preserve"> Continuing with the tutorial, much of it was </w:t>
+      </w:r>
+      <w:proofErr w:type="gramStart"/>
+      <w:r>
+        <w:rPr>
+          <w:lang w:val="en-US"/>
+        </w:rPr>
+        <w:t>similar to</w:t>
+      </w:r>
+      <w:proofErr w:type="gramEnd"/>
+      <w:r>
+        <w:rPr>
+          <w:lang w:val="en-US"/>
+        </w:rPr>
+        <w:t xml:space="preserve"> the NodeJS course so it </w:t>
+      </w:r>
+      <w:r>
+        <w:rPr>
+          <w:lang w:val="en-US"/>
+        </w:rPr>
+        <w:t>helped hammer in the earlier lessons</w:t>
+      </w:r>
+      <w:r>
+        <w:rPr>
+          <w:lang w:val="en-US"/>
+        </w:rPr>
+        <w:t>.</w:t>
+      </w:r>
+      <w:r>
+        <w:rPr>
+          <w:lang w:val="en-US"/>
+        </w:rPr>
+        <w:t xml:space="preserve"> Initially I found it somewhat hard to wrap my mind around routes and how Express works.</w:t>
+      </w:r>
+      <w:r>
+        <w:rPr>
+          <w:lang w:val="en-US"/>
+        </w:rPr>
+        <w:t xml:space="preserve"> There were also so many new functions</w:t>
+      </w:r>
+      <w:r>
+        <w:rPr>
+          <w:lang w:val="en-US"/>
+        </w:rPr>
+        <w:t xml:space="preserve"> introduced</w:t>
+      </w:r>
+      <w:r>
+        <w:rPr>
+          <w:lang w:val="en-US"/>
+        </w:rPr>
+        <w:t xml:space="preserve"> and </w:t>
+      </w:r>
+      <w:r>
+        <w:rPr>
+          <w:lang w:val="en-US"/>
+        </w:rPr>
+        <w:t>little</w:t>
+      </w:r>
+      <w:r>
+        <w:rPr>
+          <w:lang w:val="en-US"/>
+        </w:rPr>
+        <w:t xml:space="preserve"> things to keep in mind that I will </w:t>
+      </w:r>
+      <w:r>
+        <w:rPr>
+          <w:lang w:val="en-US"/>
+        </w:rPr>
+        <w:t>most likely</w:t>
+      </w:r>
+      <w:r>
+        <w:rPr>
+          <w:lang w:val="en-US"/>
+        </w:rPr>
+        <w:t xml:space="preserve"> need to revisit this video later.</w:t>
+      </w:r>
+    </w:p>
+    <w:p>
+      <w:pPr>
+        <w:pStyle w:val="Leipteksti"/>
+        <w:rPr>
+          <w:lang w:val="en-US"/>
+        </w:rPr>
+      </w:pPr>
+    </w:p>
+    <w:p>
+      <w:pPr>
+        <w:pStyle w:val="Leipteksti"/>
+        <w:rPr>
+          <w:lang w:val="en-US"/>
+        </w:rPr>
+      </w:pPr>
+      <w:r>
+        <w:rPr>
+          <w:lang w:val="en-US"/>
+        </w:rPr>
+        <w:t xml:space="preserve">During the later part of the video I ran into an issue with express-handlebars where I could not use </w:t>
+      </w:r>
+      <w:proofErr w:type="spellStart"/>
+      <w:r>
+        <w:rPr>
+          <w:lang w:val="en-US"/>
+        </w:rPr>
+        <w:t>exphbs</w:t>
+      </w:r>
+      <w:proofErr w:type="spellEnd"/>
+      <w:r>
+        <w:rPr>
+          <w:lang w:val="en-US"/>
+        </w:rPr>
+        <w:t xml:space="preserve"> as a function like in the video and instead had to use </w:t>
+      </w:r>
+      <w:proofErr w:type="spellStart"/>
+      <w:proofErr w:type="gramStart"/>
+      <w:r>
+        <w:rPr>
+          <w:lang w:val="en-US"/>
+        </w:rPr>
+        <w:t>exphbs.engine</w:t>
+      </w:r>
+      <w:proofErr w:type="spellEnd"/>
+      <w:proofErr w:type="gramEnd"/>
+      <w:r>
+        <w:rPr>
+          <w:lang w:val="en-US"/>
+        </w:rPr>
+        <w:t xml:space="preserve">. </w:t>
+      </w:r>
+      <w:r>
+        <w:rPr>
+          <w:lang w:val="en-US"/>
+        </w:rPr>
+        <w:t xml:space="preserve">I found the solution on Stack Overflow: </w:t>
+      </w:r>
+      <w:hyperlink r:id="rId11" w:history="1">
+        <w:r>
+          <w:rPr>
+            <w:rStyle w:val="Hyperlinkki"/>
+            <w:lang w:val="en-US"/>
+          </w:rPr>
+          <w:t>https://stackoverflow.com/questions/69959820/typeerror-exphbs-is-not-a-function</w:t>
+        </w:r>
+      </w:hyperlink>
+    </w:p>
+    <w:p>
+      <w:pPr>
+        <w:pStyle w:val="Leipteksti"/>
+        <w:rPr>
+          <w:lang w:val="en-US"/>
+        </w:rPr>
+      </w:pPr>
     </w:p>
     <w:sectPr>
-      <w:headerReference w:type="default" r:id="rId11"/>
-      <w:footerReference w:type="default" r:id="rId12"/>
+      <w:headerReference w:type="default" r:id="rId12"/>
+      <w:footerReference w:type="default" r:id="rId13"/>
       <w:pgSz w:w="11906" w:h="16838"/>
       <w:pgMar w:top="1701" w:right="1134" w:bottom="1701" w:left="1985" w:header="720" w:footer="720" w:gutter="0"/>
       <w:cols w:space="720"/>

</xml_diff>

<commit_message>
Add Angular task files (parts 1-4)
</commit_message>
<xml_diff>
--- a/learning_diary.docx
+++ b/learning_diary.docx
@@ -1117,9 +1117,421 @@
         </w:rPr>
       </w:pPr>
     </w:p>
+    <w:p>
+      <w:pPr>
+        <w:pStyle w:val="Leipteksti"/>
+        <w:rPr>
+          <w:lang w:val="en-US"/>
+        </w:rPr>
+      </w:pPr>
+      <w:r>
+        <w:rPr>
+          <w:lang w:val="en-US"/>
+        </w:rPr>
+        <w:t>10.06.2022</w:t>
+      </w:r>
+    </w:p>
+    <w:p>
+      <w:pPr>
+        <w:pStyle w:val="Leipteksti"/>
+        <w:rPr>
+          <w:lang w:val="en-US"/>
+        </w:rPr>
+      </w:pPr>
+      <w:r>
+        <w:rPr>
+          <w:lang w:val="en-US"/>
+        </w:rPr>
+        <w:t>I installed Angular CLI, which didn’t work at first since my Node version was incompatible. I looked up a compatible version of Angular (</w:t>
+      </w:r>
+      <w:hyperlink r:id="rId12" w:history="1">
+        <w:r>
+          <w:rPr>
+            <w:rStyle w:val="Hyperlinkki"/>
+            <w:lang w:val="en-US"/>
+          </w:rPr>
+          <w:t>https://gist.github.com/LayZeeDK/c822cc812f75bb07b7c55d07ba2719b3</w:t>
+        </w:r>
+      </w:hyperlink>
+      <w:r>
+        <w:rPr>
+          <w:lang w:val="en-US"/>
+        </w:rPr>
+        <w:t xml:space="preserve">) and installed version 13.3.7. </w:t>
+      </w:r>
+      <w:proofErr w:type="gramStart"/>
+      <w:r>
+        <w:rPr>
+          <w:lang w:val="en-US"/>
+        </w:rPr>
+        <w:t>Next</w:t>
+      </w:r>
+      <w:proofErr w:type="gramEnd"/>
+      <w:r>
+        <w:rPr>
+          <w:lang w:val="en-US"/>
+        </w:rPr>
+        <w:t xml:space="preserve"> I created the Tour of </w:t>
+      </w:r>
+      <w:r>
+        <w:rPr>
+          <w:lang w:val="en-US"/>
+        </w:rPr>
+        <w:t>H</w:t>
+      </w:r>
+      <w:r>
+        <w:rPr>
+          <w:lang w:val="en-US"/>
+        </w:rPr>
+        <w:t xml:space="preserve">eroes </w:t>
+      </w:r>
+      <w:r>
+        <w:rPr>
+          <w:lang w:val="en-US"/>
+        </w:rPr>
+        <w:t>workspace</w:t>
+      </w:r>
+      <w:r>
+        <w:rPr>
+          <w:lang w:val="en-US"/>
+        </w:rPr>
+        <w:t>.</w:t>
+      </w:r>
+      <w:r>
+        <w:rPr>
+          <w:lang w:val="en-US"/>
+        </w:rPr>
+        <w:t xml:space="preserve"> </w:t>
+      </w:r>
+      <w:r>
+        <w:rPr>
+          <w:lang w:val="en-US"/>
+        </w:rPr>
+        <w:t>Continuing</w:t>
+      </w:r>
+      <w:r>
+        <w:rPr>
+          <w:lang w:val="en-US"/>
+        </w:rPr>
+        <w:t xml:space="preserve"> with the tutorial, I learned about</w:t>
+      </w:r>
+      <w:r>
+        <w:rPr>
+          <w:lang w:val="en-US"/>
+        </w:rPr>
+        <w:t>:</w:t>
+      </w:r>
+      <w:r>
+        <w:rPr>
+          <w:lang w:val="en-US"/>
+        </w:rPr>
+        <w:t xml:space="preserve"> </w:t>
+      </w:r>
+    </w:p>
+    <w:p>
+      <w:pPr>
+        <w:pStyle w:val="Leipteksti"/>
+        <w:numPr>
+          <w:ilvl w:val="0"/>
+          <w:numId w:val="9"/>
+        </w:numPr>
+        <w:rPr>
+          <w:lang w:val="en-US"/>
+        </w:rPr>
+      </w:pPr>
+      <w:r>
+        <w:rPr>
+          <w:lang w:val="en-US"/>
+        </w:rPr>
+        <w:t>TypeScript syntax</w:t>
+      </w:r>
+    </w:p>
+    <w:p>
+      <w:pPr>
+        <w:pStyle w:val="Leipteksti"/>
+        <w:numPr>
+          <w:ilvl w:val="0"/>
+          <w:numId w:val="9"/>
+        </w:numPr>
+        <w:rPr>
+          <w:lang w:val="en-US"/>
+        </w:rPr>
+      </w:pPr>
+      <w:r>
+        <w:rPr>
+          <w:lang w:val="en-US"/>
+        </w:rPr>
+        <w:t>braces of interpolation</w:t>
+      </w:r>
+    </w:p>
+    <w:p>
+      <w:pPr>
+        <w:pStyle w:val="Leipteksti"/>
+        <w:numPr>
+          <w:ilvl w:val="0"/>
+          <w:numId w:val="9"/>
+        </w:numPr>
+        <w:rPr>
+          <w:lang w:val="en-US"/>
+        </w:rPr>
+      </w:pPr>
+      <w:r>
+        <w:rPr>
+          <w:lang w:val="en-US"/>
+        </w:rPr>
+        <w:t>creating components</w:t>
+      </w:r>
+    </w:p>
+    <w:p>
+      <w:pPr>
+        <w:pStyle w:val="Leipteksti"/>
+        <w:numPr>
+          <w:ilvl w:val="0"/>
+          <w:numId w:val="9"/>
+        </w:numPr>
+        <w:rPr>
+          <w:lang w:val="en-US"/>
+        </w:rPr>
+      </w:pPr>
+      <w:r>
+        <w:rPr>
+          <w:lang w:val="en-US"/>
+        </w:rPr>
+        <w:t>displaying components</w:t>
+      </w:r>
+    </w:p>
+    <w:p>
+      <w:pPr>
+        <w:pStyle w:val="Leipteksti"/>
+        <w:numPr>
+          <w:ilvl w:val="0"/>
+          <w:numId w:val="9"/>
+        </w:numPr>
+        <w:rPr>
+          <w:lang w:val="en-US"/>
+        </w:rPr>
+      </w:pPr>
+      <w:r>
+        <w:rPr>
+          <w:lang w:val="en-US"/>
+        </w:rPr>
+        <w:t>using pipes for formatting</w:t>
+      </w:r>
+    </w:p>
+    <w:p>
+      <w:pPr>
+        <w:pStyle w:val="Leipteksti"/>
+        <w:numPr>
+          <w:ilvl w:val="0"/>
+          <w:numId w:val="9"/>
+        </w:numPr>
+        <w:rPr>
+          <w:lang w:val="en-US"/>
+        </w:rPr>
+      </w:pPr>
+      <w:r>
+        <w:rPr>
+          <w:lang w:val="en-US"/>
+        </w:rPr>
+        <w:t>two-way data binding</w:t>
+      </w:r>
+    </w:p>
+    <w:p>
+      <w:pPr>
+        <w:pStyle w:val="Leipteksti"/>
+        <w:numPr>
+          <w:ilvl w:val="0"/>
+          <w:numId w:val="9"/>
+        </w:numPr>
+        <w:rPr>
+          <w:lang w:val="en-US"/>
+        </w:rPr>
+      </w:pPr>
+      <w:proofErr w:type="spellStart"/>
+      <w:r>
+        <w:rPr>
+          <w:lang w:val="en-US"/>
+        </w:rPr>
+        <w:t>AppModule</w:t>
+      </w:r>
+      <w:proofErr w:type="spellEnd"/>
+    </w:p>
+    <w:p>
+      <w:pPr>
+        <w:pStyle w:val="Leipteksti"/>
+        <w:numPr>
+          <w:ilvl w:val="0"/>
+          <w:numId w:val="9"/>
+        </w:numPr>
+        <w:rPr>
+          <w:lang w:val="en-US"/>
+        </w:rPr>
+      </w:pPr>
+      <w:r>
+        <w:rPr>
+          <w:lang w:val="en-US"/>
+        </w:rPr>
+        <w:t>importing modules</w:t>
+      </w:r>
+    </w:p>
+    <w:p>
+      <w:pPr>
+        <w:pStyle w:val="Leipteksti"/>
+        <w:rPr>
+          <w:lang w:val="en-US"/>
+        </w:rPr>
+      </w:pPr>
+    </w:p>
+    <w:p>
+      <w:pPr>
+        <w:pStyle w:val="Leipteksti"/>
+        <w:rPr>
+          <w:lang w:val="en-US"/>
+        </w:rPr>
+      </w:pPr>
+    </w:p>
+    <w:p>
+      <w:pPr>
+        <w:pStyle w:val="Leipteksti"/>
+        <w:rPr>
+          <w:lang w:val="en-US"/>
+        </w:rPr>
+      </w:pPr>
+      <w:r>
+        <w:rPr>
+          <w:lang w:val="en-US"/>
+        </w:rPr>
+        <w:lastRenderedPageBreak/>
+        <w:t>12.6.2022</w:t>
+      </w:r>
+    </w:p>
+    <w:p>
+      <w:pPr>
+        <w:pStyle w:val="Leipteksti"/>
+        <w:rPr>
+          <w:lang w:val="en-US"/>
+        </w:rPr>
+      </w:pPr>
+      <w:r>
+        <w:rPr>
+          <w:lang w:val="en-US"/>
+        </w:rPr>
+        <w:t>I continued the Angular course from part 2. I learned how to display a list, conditional html blocks and how to toggle a CSS class with a class binding.</w:t>
+      </w:r>
+      <w:r>
+        <w:rPr>
+          <w:lang w:val="en-US"/>
+        </w:rPr>
+        <w:t xml:space="preserve"> In the third part I learned how to separate a component into smaller components. </w:t>
+      </w:r>
+    </w:p>
+    <w:p>
+      <w:pPr>
+        <w:pStyle w:val="Leipteksti"/>
+        <w:rPr>
+          <w:lang w:val="en-US"/>
+        </w:rPr>
+      </w:pPr>
+    </w:p>
+    <w:p>
+      <w:pPr>
+        <w:pStyle w:val="Leipteksti"/>
+        <w:rPr>
+          <w:lang w:val="en-US"/>
+        </w:rPr>
+      </w:pPr>
+      <w:r>
+        <w:rPr>
+          <w:lang w:val="en-US"/>
+        </w:rPr>
+        <w:t>While working on the fourth part, I ran into an issue where the error message was: “</w:t>
+      </w:r>
+      <w:r>
+        <w:rPr>
+          <w:lang w:val="en-US"/>
+        </w:rPr>
+        <w:t>TS2339: Property 'subscribe' does not exist on type '</w:t>
+      </w:r>
+      <w:proofErr w:type="gramStart"/>
+      <w:r>
+        <w:rPr>
+          <w:lang w:val="en-US"/>
+        </w:rPr>
+        <w:t>Hero[</w:t>
+      </w:r>
+      <w:proofErr w:type="gramEnd"/>
+      <w:r>
+        <w:rPr>
+          <w:lang w:val="en-US"/>
+        </w:rPr>
+        <w:t>]'.</w:t>
+      </w:r>
+      <w:r>
+        <w:rPr>
+          <w:lang w:val="en-US"/>
+        </w:rPr>
+        <w:t xml:space="preserve">” After a few minutes I realized that I hadn’t saved my previous changes to the </w:t>
+      </w:r>
+      <w:proofErr w:type="spellStart"/>
+      <w:r>
+        <w:rPr>
+          <w:lang w:val="en-US"/>
+        </w:rPr>
+        <w:t>HeroService</w:t>
+      </w:r>
+      <w:proofErr w:type="spellEnd"/>
+      <w:r>
+        <w:rPr>
+          <w:lang w:val="en-US"/>
+        </w:rPr>
+        <w:t xml:space="preserve"> file, which changed the return type of </w:t>
+      </w:r>
+      <w:proofErr w:type="spellStart"/>
+      <w:r>
+        <w:rPr>
+          <w:lang w:val="en-US"/>
+        </w:rPr>
+        <w:t>getHeroes</w:t>
+      </w:r>
+      <w:proofErr w:type="spellEnd"/>
+      <w:r>
+        <w:rPr>
+          <w:lang w:val="en-US"/>
+        </w:rPr>
+        <w:t xml:space="preserve"> to Observable.</w:t>
+      </w:r>
+      <w:r>
+        <w:rPr>
+          <w:lang w:val="en-US"/>
+        </w:rPr>
+        <w:t xml:space="preserve"> The rest of the part went </w:t>
+      </w:r>
+      <w:proofErr w:type="gramStart"/>
+      <w:r>
+        <w:rPr>
+          <w:lang w:val="en-US"/>
+        </w:rPr>
+        <w:t>smoothly</w:t>
+      </w:r>
+      <w:proofErr w:type="gramEnd"/>
+      <w:r>
+        <w:rPr>
+          <w:lang w:val="en-US"/>
+        </w:rPr>
+        <w:t xml:space="preserve"> and I learned how to use services.</w:t>
+      </w:r>
+    </w:p>
+    <w:p>
+      <w:pPr>
+        <w:pStyle w:val="Leipteksti"/>
+        <w:rPr>
+          <w:lang w:val="en-US"/>
+        </w:rPr>
+      </w:pPr>
+    </w:p>
     <w:sectPr>
-      <w:headerReference w:type="default" r:id="rId12"/>
-      <w:footerReference w:type="default" r:id="rId13"/>
+      <w:headerReference w:type="default" r:id="rId13"/>
+      <w:footerReference w:type="default" r:id="rId14"/>
       <w:pgSz w:w="11906" w:h="16838"/>
       <w:pgMar w:top="1701" w:right="1134" w:bottom="1701" w:left="1985" w:header="720" w:footer="720" w:gutter="0"/>
       <w:cols w:space="720"/>
@@ -1206,6 +1618,119 @@
 <file path=word/numbering.xml><?xml version="1.0" encoding="utf-8"?>
 <w:numbering xmlns:wpc="http://schemas.microsoft.com/office/word/2010/wordprocessingCanvas" xmlns:cx="http://schemas.microsoft.com/office/drawing/2014/chartex" xmlns:cx1="http://schemas.microsoft.com/office/drawing/2015/9/8/chartex" xmlns:cx2="http://schemas.microsoft.com/office/drawing/2015/10/21/chartex" xmlns:cx3="http://schemas.microsoft.com/office/drawing/2016/5/9/chartex" xmlns:cx4="http://schemas.microsoft.com/office/drawing/2016/5/10/chartex" xmlns:cx5="http://schemas.microsoft.com/office/drawing/2016/5/11/chartex" xmlns:cx6="http://schemas.microsoft.com/office/drawing/2016/5/12/chartex" xmlns:cx7="http://schemas.microsoft.com/office/drawing/2016/5/13/chartex" xmlns:cx8="http://schemas.microsoft.com/office/drawing/2016/5/14/chartex" xmlns:mc="http://schemas.openxmlformats.org/markup-compatibility/2006" xmlns:aink="http://schemas.microsoft.com/office/drawing/2016/ink" xmlns:am3d="http://schemas.microsoft.com/office/drawing/2017/model3d" xmlns:o="urn:schemas-microsoft-com:office:office" xmlns:oel="http://schemas.microsoft.com/office/2019/extlst" xmlns:r="http://schemas.openxmlformats.org/officeDocument/2006/relationships" xmlns:m="http://schemas.openxmlformats.org/officeDocument/2006/math" xmlns:v="urn:schemas-microsoft-com:vml" xmlns:wp14="http://schemas.microsoft.com/office/word/2010/wordprocessingDrawing" xmlns:wp="http://schemas.openxmlformats.org/drawingml/2006/wordprocessingDrawing" xmlns:w10="urn:schemas-microsoft-com:office:word" xmlns:w="http://schemas.openxmlformats.org/wordprocessingml/2006/main" xmlns:w14="http://schemas.microsoft.com/office/word/2010/wordml" xmlns:w15="http://schemas.microsoft.com/office/word/2012/wordml" xmlns:w16cex="http://schemas.microsoft.com/office/word/2018/wordml/cex" xmlns:w16cid="http://schemas.microsoft.com/office/word/2016/wordml/cid" xmlns:w16="http://schemas.microsoft.com/office/word/2018/wordml" xmlns:w16sdtdh="http://schemas.microsoft.com/office/word/2020/wordml/sdtdatahash" xmlns:w16se="http://schemas.microsoft.com/office/word/2015/wordml/symex" xmlns:wpg="http://schemas.microsoft.com/office/word/2010/wordprocessingGroup" xmlns:wpi="http://schemas.microsoft.com/office/word/2010/wordprocessingInk" xmlns:wne="http://schemas.microsoft.com/office/word/2006/wordml" xmlns:wps="http://schemas.microsoft.com/office/word/2010/wordprocessingShape" mc:Ignorable="w14 w15 w16se w16cid w16 w16cex w16sdtdh wp14">
   <w:abstractNum w:abstractNumId="0" w15:restartNumberingAfterBreak="0">
+    <w:nsid w:val="17EE3A76"/>
+    <w:multiLevelType w:val="hybridMultilevel"/>
+    <w:tmpl w:val="E818A5EA"/>
+    <w:lvl w:ilvl="0" w:tplc="04090001">
+      <w:start w:val="1"/>
+      <w:numFmt w:val="bullet"/>
+      <w:lvlText w:val=""/>
+      <w:lvlJc w:val="left"/>
+      <w:pPr>
+        <w:ind w:left="720" w:hanging="360"/>
+      </w:pPr>
+      <w:rPr>
+        <w:rFonts w:ascii="Symbol" w:hAnsi="Symbol" w:hint="default"/>
+      </w:rPr>
+    </w:lvl>
+    <w:lvl w:ilvl="1" w:tplc="04090003" w:tentative="1">
+      <w:start w:val="1"/>
+      <w:numFmt w:val="bullet"/>
+      <w:lvlText w:val="o"/>
+      <w:lvlJc w:val="left"/>
+      <w:pPr>
+        <w:ind w:left="1440" w:hanging="360"/>
+      </w:pPr>
+      <w:rPr>
+        <w:rFonts w:ascii="Courier New" w:hAnsi="Courier New" w:cs="Courier New" w:hint="default"/>
+      </w:rPr>
+    </w:lvl>
+    <w:lvl w:ilvl="2" w:tplc="04090005" w:tentative="1">
+      <w:start w:val="1"/>
+      <w:numFmt w:val="bullet"/>
+      <w:lvlText w:val=""/>
+      <w:lvlJc w:val="left"/>
+      <w:pPr>
+        <w:ind w:left="2160" w:hanging="360"/>
+      </w:pPr>
+      <w:rPr>
+        <w:rFonts w:ascii="Wingdings" w:hAnsi="Wingdings" w:hint="default"/>
+      </w:rPr>
+    </w:lvl>
+    <w:lvl w:ilvl="3" w:tplc="04090001" w:tentative="1">
+      <w:start w:val="1"/>
+      <w:numFmt w:val="bullet"/>
+      <w:lvlText w:val=""/>
+      <w:lvlJc w:val="left"/>
+      <w:pPr>
+        <w:ind w:left="2880" w:hanging="360"/>
+      </w:pPr>
+      <w:rPr>
+        <w:rFonts w:ascii="Symbol" w:hAnsi="Symbol" w:hint="default"/>
+      </w:rPr>
+    </w:lvl>
+    <w:lvl w:ilvl="4" w:tplc="04090003" w:tentative="1">
+      <w:start w:val="1"/>
+      <w:numFmt w:val="bullet"/>
+      <w:lvlText w:val="o"/>
+      <w:lvlJc w:val="left"/>
+      <w:pPr>
+        <w:ind w:left="3600" w:hanging="360"/>
+      </w:pPr>
+      <w:rPr>
+        <w:rFonts w:ascii="Courier New" w:hAnsi="Courier New" w:cs="Courier New" w:hint="default"/>
+      </w:rPr>
+    </w:lvl>
+    <w:lvl w:ilvl="5" w:tplc="04090005" w:tentative="1">
+      <w:start w:val="1"/>
+      <w:numFmt w:val="bullet"/>
+      <w:lvlText w:val=""/>
+      <w:lvlJc w:val="left"/>
+      <w:pPr>
+        <w:ind w:left="4320" w:hanging="360"/>
+      </w:pPr>
+      <w:rPr>
+        <w:rFonts w:ascii="Wingdings" w:hAnsi="Wingdings" w:hint="default"/>
+      </w:rPr>
+    </w:lvl>
+    <w:lvl w:ilvl="6" w:tplc="04090001" w:tentative="1">
+      <w:start w:val="1"/>
+      <w:numFmt w:val="bullet"/>
+      <w:lvlText w:val=""/>
+      <w:lvlJc w:val="left"/>
+      <w:pPr>
+        <w:ind w:left="5040" w:hanging="360"/>
+      </w:pPr>
+      <w:rPr>
+        <w:rFonts w:ascii="Symbol" w:hAnsi="Symbol" w:hint="default"/>
+      </w:rPr>
+    </w:lvl>
+    <w:lvl w:ilvl="7" w:tplc="04090003" w:tentative="1">
+      <w:start w:val="1"/>
+      <w:numFmt w:val="bullet"/>
+      <w:lvlText w:val="o"/>
+      <w:lvlJc w:val="left"/>
+      <w:pPr>
+        <w:ind w:left="5760" w:hanging="360"/>
+      </w:pPr>
+      <w:rPr>
+        <w:rFonts w:ascii="Courier New" w:hAnsi="Courier New" w:cs="Courier New" w:hint="default"/>
+      </w:rPr>
+    </w:lvl>
+    <w:lvl w:ilvl="8" w:tplc="04090005" w:tentative="1">
+      <w:start w:val="1"/>
+      <w:numFmt w:val="bullet"/>
+      <w:lvlText w:val=""/>
+      <w:lvlJc w:val="left"/>
+      <w:pPr>
+        <w:ind w:left="6480" w:hanging="360"/>
+      </w:pPr>
+      <w:rPr>
+        <w:rFonts w:ascii="Wingdings" w:hAnsi="Wingdings" w:hint="default"/>
+      </w:rPr>
+    </w:lvl>
+  </w:abstractNum>
+  <w:abstractNum w:abstractNumId="1" w15:restartNumberingAfterBreak="0">
     <w:nsid w:val="3B530E8E"/>
     <w:multiLevelType w:val="hybridMultilevel"/>
     <w:tmpl w:val="0C86E060"/>
@@ -1321,7 +1846,7 @@
       </w:pPr>
     </w:lvl>
   </w:abstractNum>
-  <w:abstractNum w:abstractNumId="1" w15:restartNumberingAfterBreak="0">
+  <w:abstractNum w:abstractNumId="2" w15:restartNumberingAfterBreak="0">
     <w:nsid w:val="3D2A2F30"/>
     <w:multiLevelType w:val="hybridMultilevel"/>
     <w:tmpl w:val="6720BA68"/>
@@ -1437,7 +1962,7 @@
       </w:pPr>
     </w:lvl>
   </w:abstractNum>
-  <w:abstractNum w:abstractNumId="2" w15:restartNumberingAfterBreak="0">
+  <w:abstractNum w:abstractNumId="3" w15:restartNumberingAfterBreak="0">
     <w:nsid w:val="455049AF"/>
     <w:multiLevelType w:val="multilevel"/>
     <w:tmpl w:val="034853E2"/>
@@ -1550,7 +2075,7 @@
       </w:pPr>
     </w:lvl>
   </w:abstractNum>
-  <w:abstractNum w:abstractNumId="3" w15:restartNumberingAfterBreak="0">
+  <w:abstractNum w:abstractNumId="4" w15:restartNumberingAfterBreak="0">
     <w:nsid w:val="5E9F3BDB"/>
     <w:multiLevelType w:val="hybridMultilevel"/>
     <w:tmpl w:val="2524393A"/>
@@ -1666,7 +2191,7 @@
       </w:pPr>
     </w:lvl>
   </w:abstractNum>
-  <w:abstractNum w:abstractNumId="4" w15:restartNumberingAfterBreak="0">
+  <w:abstractNum w:abstractNumId="5" w15:restartNumberingAfterBreak="0">
     <w:nsid w:val="7411730C"/>
     <w:multiLevelType w:val="hybridMultilevel"/>
     <w:tmpl w:val="220EE75A"/>
@@ -1782,7 +2307,7 @@
       </w:pPr>
     </w:lvl>
   </w:abstractNum>
-  <w:abstractNum w:abstractNumId="5" w15:restartNumberingAfterBreak="0">
+  <w:abstractNum w:abstractNumId="6" w15:restartNumberingAfterBreak="0">
     <w:nsid w:val="75702816"/>
     <w:multiLevelType w:val="hybridMultilevel"/>
     <w:tmpl w:val="43CEABBE"/>
@@ -1898,7 +2423,7 @@
       </w:pPr>
     </w:lvl>
   </w:abstractNum>
-  <w:abstractNum w:abstractNumId="6" w15:restartNumberingAfterBreak="0">
+  <w:abstractNum w:abstractNumId="7" w15:restartNumberingAfterBreak="0">
     <w:nsid w:val="7B275709"/>
     <w:multiLevelType w:val="hybridMultilevel"/>
     <w:tmpl w:val="49C43494"/>
@@ -2014,7 +2539,7 @@
       </w:pPr>
     </w:lvl>
   </w:abstractNum>
-  <w:abstractNum w:abstractNumId="7" w15:restartNumberingAfterBreak="0">
+  <w:abstractNum w:abstractNumId="8" w15:restartNumberingAfterBreak="0">
     <w:nsid w:val="7C981A45"/>
     <w:multiLevelType w:val="multilevel"/>
     <w:tmpl w:val="034853E2"/>
@@ -2137,28 +2662,31 @@
     </w:lvl>
   </w:abstractNum>
   <w:num w:numId="1" w16cid:durableId="505285282">
+    <w:abstractNumId w:val="6"/>
+  </w:num>
+  <w:num w:numId="2" w16cid:durableId="513762035">
+    <w:abstractNumId w:val="2"/>
+  </w:num>
+  <w:num w:numId="3" w16cid:durableId="1870364360">
+    <w:abstractNumId w:val="8"/>
+  </w:num>
+  <w:num w:numId="4" w16cid:durableId="993529913">
+    <w:abstractNumId w:val="1"/>
+  </w:num>
+  <w:num w:numId="5" w16cid:durableId="764618947">
     <w:abstractNumId w:val="5"/>
   </w:num>
-  <w:num w:numId="2" w16cid:durableId="513762035">
-    <w:abstractNumId w:val="1"/>
-  </w:num>
-  <w:num w:numId="3" w16cid:durableId="1870364360">
+  <w:num w:numId="6" w16cid:durableId="94181747">
     <w:abstractNumId w:val="7"/>
   </w:num>
-  <w:num w:numId="4" w16cid:durableId="993529913">
-    <w:abstractNumId w:val="0"/>
-  </w:num>
-  <w:num w:numId="5" w16cid:durableId="764618947">
+  <w:num w:numId="7" w16cid:durableId="982125609">
     <w:abstractNumId w:val="4"/>
   </w:num>
-  <w:num w:numId="6" w16cid:durableId="94181747">
-    <w:abstractNumId w:val="6"/>
-  </w:num>
-  <w:num w:numId="7" w16cid:durableId="982125609">
+  <w:num w:numId="8" w16cid:durableId="812717658">
     <w:abstractNumId w:val="3"/>
   </w:num>
-  <w:num w:numId="8" w16cid:durableId="812717658">
-    <w:abstractNumId w:val="2"/>
+  <w:num w:numId="9" w16cid:durableId="464934577">
+    <w:abstractNumId w:val="0"/>
   </w:num>
 </w:numbering>
 </file>
@@ -3576,12 +4104,12 @@
 </file>
 
 <file path=customXml/item1.xml><?xml version="1.0" encoding="utf-8"?>
-<p:properties xmlns:p="http://schemas.microsoft.com/office/2006/metadata/properties" xmlns:xsi="http://www.w3.org/2001/XMLSchema-instance" xmlns:pc="http://schemas.microsoft.com/office/infopath/2007/PartnerControls">
-  <documentManagement>
-    <PublishingExpirationDate xmlns="http://schemas.microsoft.com/sharepoint/v3" xsi:nil="true"/>
-    <PublishingStartDate xmlns="http://schemas.microsoft.com/sharepoint/v3" xsi:nil="true"/>
-  </documentManagement>
-</p:properties>
+<?mso-contentType ?>
+<FormTemplates xmlns="http://schemas.microsoft.com/sharepoint/v3/contenttype/forms">
+  <Display>DocumentLibraryForm</Display>
+  <Edit>DocumentLibraryForm</Edit>
+  <New>DocumentLibraryForm</New>
+</FormTemplates>
 </file>
 
 <file path=customXml/item2.xml><?xml version="1.0" encoding="utf-8"?>
@@ -3651,20 +4179,18 @@
 </file>
 
 <file path=customXml/item3.xml><?xml version="1.0" encoding="utf-8"?>
-<?mso-contentType ?>
-<FormTemplates xmlns="http://schemas.microsoft.com/sharepoint/v3/contenttype/forms">
-  <Display>DocumentLibraryForm</Display>
-  <Edit>DocumentLibraryForm</Edit>
-  <New>DocumentLibraryForm</New>
-</FormTemplates>
+<p:properties xmlns:p="http://schemas.microsoft.com/office/2006/metadata/properties" xmlns:xsi="http://www.w3.org/2001/XMLSchema-instance" xmlns:pc="http://schemas.microsoft.com/office/infopath/2007/PartnerControls">
+  <documentManagement>
+    <PublishingExpirationDate xmlns="http://schemas.microsoft.com/sharepoint/v3" xsi:nil="true"/>
+    <PublishingStartDate xmlns="http://schemas.microsoft.com/sharepoint/v3" xsi:nil="true"/>
+  </documentManagement>
+</p:properties>
 </file>
 
 <file path=customXml/itemProps1.xml><?xml version="1.0" encoding="utf-8"?>
-<ds:datastoreItem xmlns:ds="http://schemas.openxmlformats.org/officeDocument/2006/customXml" ds:itemID="{FA8F0064-303C-446D-896E-46EEB9A79DC3}">
+<ds:datastoreItem xmlns:ds="http://schemas.openxmlformats.org/officeDocument/2006/customXml" ds:itemID="{13FBD2FA-5696-460D-A278-9A302A0F72AE}">
   <ds:schemaRefs>
-    <ds:schemaRef ds:uri="http://schemas.microsoft.com/office/2006/metadata/properties"/>
-    <ds:schemaRef ds:uri="http://schemas.microsoft.com/office/infopath/2007/PartnerControls"/>
-    <ds:schemaRef ds:uri="http://schemas.microsoft.com/sharepoint/v3"/>
+    <ds:schemaRef ds:uri="http://schemas.microsoft.com/sharepoint/v3/contenttype/forms"/>
   </ds:schemaRefs>
 </ds:datastoreItem>
 </file>
@@ -3687,9 +4213,11 @@
 </file>
 
 <file path=customXml/itemProps3.xml><?xml version="1.0" encoding="utf-8"?>
-<ds:datastoreItem xmlns:ds="http://schemas.openxmlformats.org/officeDocument/2006/customXml" ds:itemID="{13FBD2FA-5696-460D-A278-9A302A0F72AE}">
+<ds:datastoreItem xmlns:ds="http://schemas.openxmlformats.org/officeDocument/2006/customXml" ds:itemID="{FA8F0064-303C-446D-896E-46EEB9A79DC3}">
   <ds:schemaRefs>
-    <ds:schemaRef ds:uri="http://schemas.microsoft.com/sharepoint/v3/contenttype/forms"/>
+    <ds:schemaRef ds:uri="http://schemas.microsoft.com/office/2006/metadata/properties"/>
+    <ds:schemaRef ds:uri="http://schemas.microsoft.com/office/infopath/2007/PartnerControls"/>
+    <ds:schemaRef ds:uri="http://schemas.microsoft.com/sharepoint/v3"/>
   </ds:schemaRefs>
 </ds:datastoreItem>
 </file>
</xml_diff>

<commit_message>
Add Angular task files (parts 5-6)
</commit_message>
<xml_diff>
--- a/learning_diary.docx
+++ b/learning_diary.docx
@@ -14,7 +14,6 @@
           <w:lang w:val="en-US"/>
         </w:rPr>
       </w:pPr>
-      <w:proofErr w:type="spellStart"/>
       <w:r>
         <w:rPr>
           <w:rFonts w:ascii="Times New Roman" w:hAnsi="Times New Roman" w:cs="Times New Roman"/>
@@ -23,10 +22,13 @@
           <w:szCs w:val="24"/>
           <w:lang w:val="en-US"/>
         </w:rPr>
-        <w:t>Lappeenrannan</w:t>
-      </w:r>
-      <w:proofErr w:type="spellEnd"/>
-      <w:r>
+        <w:t>Lappeenrannan teknillinen yliopisto</w:t>
+      </w:r>
+    </w:p>
+    <w:p>
+      <w:pPr>
+        <w:pStyle w:val="Otsikko"/>
+        <w:jc w:val="both"/>
         <w:rPr>
           <w:rFonts w:ascii="Times New Roman" w:hAnsi="Times New Roman" w:cs="Times New Roman"/>
           <w:b w:val="0"/>
@@ -34,9 +36,7 @@
           <w:szCs w:val="24"/>
           <w:lang w:val="en-US"/>
         </w:rPr>
-        <w:t xml:space="preserve"> </w:t>
-      </w:r>
-      <w:proofErr w:type="spellStart"/>
+      </w:pPr>
       <w:r>
         <w:rPr>
           <w:rFonts w:ascii="Times New Roman" w:hAnsi="Times New Roman" w:cs="Times New Roman"/>
@@ -45,10 +45,13 @@
           <w:szCs w:val="24"/>
           <w:lang w:val="en-US"/>
         </w:rPr>
-        <w:t>teknillinen</w:t>
-      </w:r>
-      <w:proofErr w:type="spellEnd"/>
-      <w:r>
+        <w:t>School of Business and Management</w:t>
+      </w:r>
+    </w:p>
+    <w:p>
+      <w:pPr>
+        <w:pStyle w:val="Otsikko"/>
+        <w:jc w:val="both"/>
         <w:rPr>
           <w:rFonts w:ascii="Times New Roman" w:hAnsi="Times New Roman" w:cs="Times New Roman"/>
           <w:b w:val="0"/>
@@ -56,10 +59,69 @@
           <w:szCs w:val="24"/>
           <w:lang w:val="en-US"/>
         </w:rPr>
-        <w:t xml:space="preserve"> </w:t>
-      </w:r>
-      <w:proofErr w:type="spellStart"/>
-      <w:r>
+      </w:pPr>
+    </w:p>
+    <w:p>
+      <w:pPr>
+        <w:pStyle w:val="Otsikko"/>
+        <w:jc w:val="left"/>
+        <w:rPr>
+          <w:rFonts w:ascii="Times New Roman" w:hAnsi="Times New Roman"/>
+          <w:b w:val="0"/>
+          <w:sz w:val="24"/>
+          <w:szCs w:val="24"/>
+          <w:lang w:val="en-US"/>
+        </w:rPr>
+      </w:pPr>
+    </w:p>
+    <w:p>
+      <w:pPr>
+        <w:pStyle w:val="Otsikko"/>
+        <w:jc w:val="left"/>
+        <w:rPr>
+          <w:sz w:val="24"/>
+          <w:szCs w:val="24"/>
+          <w:lang w:val="en-US"/>
+        </w:rPr>
+      </w:pPr>
+    </w:p>
+    <w:p>
+      <w:pPr>
+        <w:pStyle w:val="Otsikko"/>
+        <w:jc w:val="left"/>
+        <w:rPr>
+          <w:sz w:val="24"/>
+          <w:szCs w:val="24"/>
+          <w:lang w:val="en-US"/>
+        </w:rPr>
+      </w:pPr>
+    </w:p>
+    <w:p>
+      <w:pPr>
+        <w:pStyle w:val="Otsikko"/>
+        <w:jc w:val="left"/>
+        <w:rPr>
+          <w:sz w:val="24"/>
+          <w:szCs w:val="24"/>
+          <w:lang w:val="en-US"/>
+        </w:rPr>
+      </w:pPr>
+    </w:p>
+    <w:p>
+      <w:pPr>
+        <w:pStyle w:val="Otsikko"/>
+        <w:jc w:val="left"/>
+        <w:rPr>
+          <w:sz w:val="24"/>
+          <w:szCs w:val="24"/>
+          <w:lang w:val="en-US"/>
+        </w:rPr>
+      </w:pPr>
+    </w:p>
+    <w:p>
+      <w:pPr>
+        <w:pStyle w:val="Otsikko"/>
+        <w:jc w:val="both"/>
         <w:rPr>
           <w:rFonts w:ascii="Times New Roman" w:hAnsi="Times New Roman" w:cs="Times New Roman"/>
           <w:b w:val="0"/>
@@ -67,14 +129,8 @@
           <w:szCs w:val="24"/>
           <w:lang w:val="en-US"/>
         </w:rPr>
-        <w:t>yliopisto</w:t>
-      </w:r>
-      <w:proofErr w:type="spellEnd"/>
-    </w:p>
-    <w:p>
-      <w:pPr>
-        <w:pStyle w:val="Otsikko"/>
-        <w:jc w:val="both"/>
+      </w:pPr>
+      <w:r>
         <w:rPr>
           <w:rFonts w:ascii="Times New Roman" w:hAnsi="Times New Roman" w:cs="Times New Roman"/>
           <w:b w:val="0"/>
@@ -82,121 +138,7 @@
           <w:szCs w:val="24"/>
           <w:lang w:val="en-US"/>
         </w:rPr>
-      </w:pPr>
-      <w:r>
-        <w:rPr>
-          <w:rFonts w:ascii="Times New Roman" w:hAnsi="Times New Roman" w:cs="Times New Roman"/>
-          <w:b w:val="0"/>
-          <w:sz w:val="24"/>
-          <w:szCs w:val="24"/>
-          <w:lang w:val="en-US"/>
-        </w:rPr>
-        <w:t>School of Business and Management</w:t>
-      </w:r>
-    </w:p>
-    <w:p>
-      <w:pPr>
-        <w:pStyle w:val="Otsikko"/>
-        <w:jc w:val="both"/>
-        <w:rPr>
-          <w:rFonts w:ascii="Times New Roman" w:hAnsi="Times New Roman" w:cs="Times New Roman"/>
-          <w:b w:val="0"/>
-          <w:sz w:val="24"/>
-          <w:szCs w:val="24"/>
-          <w:lang w:val="en-US"/>
-        </w:rPr>
-      </w:pPr>
-    </w:p>
-    <w:p>
-      <w:pPr>
-        <w:pStyle w:val="Otsikko"/>
-        <w:jc w:val="left"/>
-        <w:rPr>
-          <w:rFonts w:ascii="Times New Roman" w:hAnsi="Times New Roman"/>
-          <w:b w:val="0"/>
-          <w:sz w:val="24"/>
-          <w:szCs w:val="24"/>
-          <w:lang w:val="en-US"/>
-        </w:rPr>
-      </w:pPr>
-    </w:p>
-    <w:p>
-      <w:pPr>
-        <w:pStyle w:val="Otsikko"/>
-        <w:jc w:val="left"/>
-        <w:rPr>
-          <w:sz w:val="24"/>
-          <w:szCs w:val="24"/>
-          <w:lang w:val="en-US"/>
-        </w:rPr>
-      </w:pPr>
-    </w:p>
-    <w:p>
-      <w:pPr>
-        <w:pStyle w:val="Otsikko"/>
-        <w:jc w:val="left"/>
-        <w:rPr>
-          <w:sz w:val="24"/>
-          <w:szCs w:val="24"/>
-          <w:lang w:val="en-US"/>
-        </w:rPr>
-      </w:pPr>
-    </w:p>
-    <w:p>
-      <w:pPr>
-        <w:pStyle w:val="Otsikko"/>
-        <w:jc w:val="left"/>
-        <w:rPr>
-          <w:sz w:val="24"/>
-          <w:szCs w:val="24"/>
-          <w:lang w:val="en-US"/>
-        </w:rPr>
-      </w:pPr>
-    </w:p>
-    <w:p>
-      <w:pPr>
-        <w:pStyle w:val="Otsikko"/>
-        <w:jc w:val="left"/>
-        <w:rPr>
-          <w:sz w:val="24"/>
-          <w:szCs w:val="24"/>
-          <w:lang w:val="en-US"/>
-        </w:rPr>
-      </w:pPr>
-    </w:p>
-    <w:p>
-      <w:pPr>
-        <w:pStyle w:val="Otsikko"/>
-        <w:jc w:val="both"/>
-        <w:rPr>
-          <w:rFonts w:ascii="Times New Roman" w:hAnsi="Times New Roman" w:cs="Times New Roman"/>
-          <w:b w:val="0"/>
-          <w:sz w:val="24"/>
-          <w:szCs w:val="24"/>
-          <w:lang w:val="en-US"/>
-        </w:rPr>
-      </w:pPr>
-      <w:proofErr w:type="spellStart"/>
-      <w:r>
-        <w:rPr>
-          <w:rFonts w:ascii="Times New Roman" w:hAnsi="Times New Roman" w:cs="Times New Roman"/>
-          <w:b w:val="0"/>
-          <w:sz w:val="24"/>
-          <w:szCs w:val="24"/>
-          <w:lang w:val="en-US"/>
-        </w:rPr>
-        <w:t>Sofware</w:t>
-      </w:r>
-      <w:proofErr w:type="spellEnd"/>
-      <w:r>
-        <w:rPr>
-          <w:rFonts w:ascii="Times New Roman" w:hAnsi="Times New Roman" w:cs="Times New Roman"/>
-          <w:b w:val="0"/>
-          <w:sz w:val="24"/>
-          <w:szCs w:val="24"/>
-          <w:lang w:val="en-US"/>
-        </w:rPr>
-        <w:t xml:space="preserve"> Development Skills</w:t>
+        <w:t>Sofware Development Skills</w:t>
       </w:r>
     </w:p>
     <w:p>
@@ -516,21 +458,7 @@
         <w:rPr>
           <w:lang w:val="en-US"/>
         </w:rPr>
-        <w:t xml:space="preserve">.22.12 by using </w:t>
-      </w:r>
-      <w:proofErr w:type="spellStart"/>
-      <w:r>
-        <w:rPr>
-          <w:lang w:val="en-US"/>
-        </w:rPr>
-        <w:t>nvm</w:t>
-      </w:r>
-      <w:proofErr w:type="spellEnd"/>
-      <w:r>
-        <w:rPr>
-          <w:lang w:val="en-US"/>
-        </w:rPr>
-        <w:t>-windows</w:t>
+        <w:t>.22.12 by using nvm-windows</w:t>
       </w:r>
       <w:r>
         <w:rPr>
@@ -542,83 +470,107 @@
         <w:rPr>
           <w:lang w:val="en-US"/>
         </w:rPr>
-        <w:t xml:space="preserve"> Once that was done, I opened Visual Studio Code and ran </w:t>
-      </w:r>
-      <w:proofErr w:type="spellStart"/>
-      <w:r>
-        <w:rPr>
-          <w:lang w:val="en-US"/>
-        </w:rPr>
-        <w:t>npm</w:t>
-      </w:r>
-      <w:proofErr w:type="spellEnd"/>
+        <w:t xml:space="preserve"> Once that was done, I opened Visual Studio Code and ran npm init in the course folder I created.</w:t>
+      </w:r>
+      <w:r>
+        <w:rPr>
+          <w:lang w:val="en-US"/>
+        </w:rPr>
+        <w:t xml:space="preserve"> Next I installed uuid and nodemon, and learned about dev dependencies.</w:t>
+      </w:r>
+    </w:p>
+    <w:p>
+      <w:pPr>
+        <w:pStyle w:val="Leipteksti"/>
+        <w:rPr>
+          <w:lang w:val="en-US"/>
+        </w:rPr>
+      </w:pPr>
+    </w:p>
+    <w:p>
+      <w:pPr>
+        <w:pStyle w:val="Leipteksti"/>
+        <w:rPr>
+          <w:lang w:val="en-US"/>
+        </w:rPr>
+      </w:pPr>
+      <w:r>
+        <w:rPr>
+          <w:lang w:val="en-US"/>
+        </w:rPr>
+        <w:t xml:space="preserve">While following along with the video, I learned that </w:t>
+      </w:r>
+      <w:r>
+        <w:rPr>
+          <w:lang w:val="en-US"/>
+        </w:rPr>
+        <w:t xml:space="preserve">to include variables in the middle of a string in JavaScript you use </w:t>
+      </w:r>
+      <w:r>
+        <w:rPr>
+          <w:lang w:val="en-US"/>
+        </w:rPr>
+        <w:t xml:space="preserve">backtick characters </w:t>
+      </w:r>
+      <w:r>
+        <w:rPr>
+          <w:lang w:val="en-US"/>
+        </w:rPr>
+        <w:t>and not quotes.</w:t>
+      </w:r>
+      <w:r>
+        <w:rPr>
+          <w:lang w:val="en-US"/>
+        </w:rPr>
+        <w:t xml:space="preserve"> During the path demo part of the video</w:t>
+      </w:r>
+      <w:r>
+        <w:rPr>
+          <w:lang w:val="en-US"/>
+        </w:rPr>
+        <w:t>,</w:t>
+      </w:r>
+      <w:r>
+        <w:rPr>
+          <w:lang w:val="en-US"/>
+        </w:rPr>
+        <w:t xml:space="preserve"> I learned about the join function, which seems very useful to avoid </w:t>
+      </w:r>
+      <w:r>
+        <w:rPr>
+          <w:lang w:val="en-US"/>
+        </w:rPr>
+        <w:t xml:space="preserve">delimiter </w:t>
+      </w:r>
+      <w:r>
+        <w:rPr>
+          <w:lang w:val="en-US"/>
+        </w:rPr>
+        <w:t>errors.</w:t>
+      </w:r>
+      <w:r>
+        <w:rPr>
+          <w:lang w:val="en-US"/>
+        </w:rPr>
+        <w:t xml:space="preserve"> While doing the fs demo I ran into an issue which was caused by not having installed the modules globally.</w:t>
+      </w:r>
       <w:r>
         <w:rPr>
           <w:lang w:val="en-US"/>
         </w:rPr>
         <w:t xml:space="preserve"> </w:t>
       </w:r>
-      <w:proofErr w:type="spellStart"/>
-      <w:r>
-        <w:rPr>
-          <w:lang w:val="en-US"/>
-        </w:rPr>
-        <w:t>init</w:t>
-      </w:r>
-      <w:proofErr w:type="spellEnd"/>
-      <w:r>
-        <w:rPr>
-          <w:lang w:val="en-US"/>
-        </w:rPr>
-        <w:t xml:space="preserve"> in the course folder I created.</w:t>
-      </w:r>
-      <w:r>
-        <w:rPr>
-          <w:lang w:val="en-US"/>
-        </w:rPr>
-        <w:t xml:space="preserve"> </w:t>
-      </w:r>
-      <w:proofErr w:type="gramStart"/>
-      <w:r>
-        <w:rPr>
-          <w:lang w:val="en-US"/>
-        </w:rPr>
-        <w:t>Next</w:t>
-      </w:r>
-      <w:proofErr w:type="gramEnd"/>
-      <w:r>
-        <w:rPr>
-          <w:lang w:val="en-US"/>
-        </w:rPr>
-        <w:t xml:space="preserve"> I installed </w:t>
-      </w:r>
-      <w:proofErr w:type="spellStart"/>
-      <w:r>
-        <w:rPr>
-          <w:lang w:val="en-US"/>
-        </w:rPr>
-        <w:t>uuid</w:t>
-      </w:r>
-      <w:proofErr w:type="spellEnd"/>
-      <w:r>
-        <w:rPr>
-          <w:lang w:val="en-US"/>
-        </w:rPr>
-        <w:t xml:space="preserve"> and </w:t>
-      </w:r>
-      <w:proofErr w:type="spellStart"/>
-      <w:r>
-        <w:rPr>
-          <w:lang w:val="en-US"/>
-        </w:rPr>
-        <w:t>nodemon</w:t>
-      </w:r>
-      <w:proofErr w:type="spellEnd"/>
-      <w:r>
-        <w:rPr>
-          <w:lang w:val="en-US"/>
-        </w:rPr>
-        <w:t>, and learned about dev dependencies.</w:t>
+      <w:r>
+        <w:rPr>
+          <w:lang w:val="en-US"/>
+        </w:rPr>
+        <w:t xml:space="preserve">After that, </w:t>
+      </w:r>
+      <w:r>
+        <w:rPr>
+          <w:lang w:val="en-US"/>
+        </w:rPr>
+        <w:t>I had no issues with the rest of the demos.</w:t>
       </w:r>
     </w:p>
     <w:p>
@@ -640,79 +592,55 @@
         <w:rPr>
           <w:lang w:val="en-US"/>
         </w:rPr>
-        <w:t xml:space="preserve">While following along with the video, I learned that </w:t>
-      </w:r>
-      <w:r>
-        <w:rPr>
-          <w:lang w:val="en-US"/>
-        </w:rPr>
-        <w:t xml:space="preserve">to include variables in the middle of a string in JavaScript you use </w:t>
-      </w:r>
-      <w:r>
-        <w:rPr>
-          <w:lang w:val="en-US"/>
-        </w:rPr>
-        <w:t xml:space="preserve">backtick characters </w:t>
-      </w:r>
-      <w:r>
-        <w:rPr>
-          <w:lang w:val="en-US"/>
-        </w:rPr>
-        <w:t>and not quotes.</w:t>
-      </w:r>
-      <w:r>
-        <w:rPr>
-          <w:lang w:val="en-US"/>
-        </w:rPr>
-        <w:t xml:space="preserve"> During the path demo part of the video</w:t>
-      </w:r>
-      <w:r>
-        <w:rPr>
-          <w:lang w:val="en-US"/>
-        </w:rPr>
-        <w:t>,</w:t>
-      </w:r>
-      <w:r>
-        <w:rPr>
-          <w:lang w:val="en-US"/>
-        </w:rPr>
-        <w:t xml:space="preserve"> I learned about the join function, which seems very useful to avoid </w:t>
-      </w:r>
-      <w:r>
-        <w:rPr>
-          <w:lang w:val="en-US"/>
-        </w:rPr>
-        <w:t xml:space="preserve">delimiter </w:t>
-      </w:r>
-      <w:r>
-        <w:rPr>
-          <w:lang w:val="en-US"/>
-        </w:rPr>
-        <w:t>errors.</w:t>
-      </w:r>
-      <w:r>
-        <w:rPr>
-          <w:lang w:val="en-US"/>
-        </w:rPr>
-        <w:t xml:space="preserve"> While doing the fs demo I ran into an issue which was caused by not having installed the modules globally.</w:t>
-      </w:r>
-      <w:r>
-        <w:rPr>
-          <w:lang w:val="en-US"/>
-        </w:rPr>
-        <w:t xml:space="preserve"> </w:t>
-      </w:r>
-      <w:r>
-        <w:rPr>
-          <w:lang w:val="en-US"/>
-        </w:rPr>
-        <w:t xml:space="preserve">After that, </w:t>
-      </w:r>
-      <w:r>
-        <w:rPr>
-          <w:lang w:val="en-US"/>
-        </w:rPr>
-        <w:t>I had no issues with the rest of the demos.</w:t>
+        <w:t>Doing the server creation helped remind me of</w:t>
+      </w:r>
+      <w:r>
+        <w:rPr>
+          <w:lang w:val="en-US"/>
+        </w:rPr>
+        <w:t xml:space="preserve"> some</w:t>
+      </w:r>
+      <w:r>
+        <w:rPr>
+          <w:lang w:val="en-US"/>
+        </w:rPr>
+        <w:t xml:space="preserve"> things I learned when doing the front-end module.</w:t>
+      </w:r>
+      <w:r>
+        <w:rPr>
+          <w:lang w:val="en-US"/>
+        </w:rPr>
+        <w:t xml:space="preserve"> It also connected the previous module demos well.</w:t>
+      </w:r>
+      <w:r>
+        <w:rPr>
+          <w:lang w:val="en-US"/>
+        </w:rPr>
+        <w:t xml:space="preserve"> Once I was finished with the server code and other parts, I signed up for a Heroku account</w:t>
+      </w:r>
+      <w:r>
+        <w:rPr>
+          <w:lang w:val="en-US"/>
+        </w:rPr>
+        <w:t xml:space="preserve"> and installed the Heroku CLI</w:t>
+      </w:r>
+      <w:r>
+        <w:rPr>
+          <w:lang w:val="en-US"/>
+        </w:rPr>
+        <w:t>.</w:t>
+      </w:r>
+      <w:r>
+        <w:rPr>
+          <w:lang w:val="en-US"/>
+        </w:rPr>
+        <w:t xml:space="preserve"> To upload the app to Heroku I copied all of the files to a different directory so that the course GitHub repository is not affected.</w:t>
+      </w:r>
+      <w:r>
+        <w:rPr>
+          <w:lang w:val="en-US"/>
+        </w:rPr>
+        <w:t xml:space="preserve"> The deployment went without a hitch.</w:t>
       </w:r>
     </w:p>
     <w:p>
@@ -734,69 +662,19 @@
         <w:rPr>
           <w:lang w:val="en-US"/>
         </w:rPr>
-        <w:t>Doing the server creation helped remind me of</w:t>
-      </w:r>
-      <w:r>
-        <w:rPr>
-          <w:lang w:val="en-US"/>
-        </w:rPr>
-        <w:t xml:space="preserve"> some</w:t>
-      </w:r>
-      <w:r>
-        <w:rPr>
-          <w:lang w:val="en-US"/>
-        </w:rPr>
-        <w:t xml:space="preserve"> things I learned when doing the front-end module.</w:t>
-      </w:r>
-      <w:r>
-        <w:rPr>
-          <w:lang w:val="en-US"/>
-        </w:rPr>
-        <w:t xml:space="preserve"> It also connected the previous module demos well.</w:t>
-      </w:r>
-      <w:r>
-        <w:rPr>
-          <w:lang w:val="en-US"/>
-        </w:rPr>
-        <w:t xml:space="preserve"> Once I was finished with the server code and other parts, I signed up for a Heroku account</w:t>
-      </w:r>
-      <w:r>
-        <w:rPr>
-          <w:lang w:val="en-US"/>
-        </w:rPr>
-        <w:t xml:space="preserve"> and installed the Heroku CLI</w:t>
-      </w:r>
-      <w:r>
-        <w:rPr>
-          <w:lang w:val="en-US"/>
-        </w:rPr>
-        <w:t>.</w:t>
-      </w:r>
-      <w:r>
-        <w:rPr>
-          <w:lang w:val="en-US"/>
-        </w:rPr>
-        <w:t xml:space="preserve"> To upload the app to Heroku I copied </w:t>
-      </w:r>
-      <w:proofErr w:type="gramStart"/>
-      <w:r>
-        <w:rPr>
-          <w:lang w:val="en-US"/>
-        </w:rPr>
-        <w:t>all of</w:t>
-      </w:r>
-      <w:proofErr w:type="gramEnd"/>
-      <w:r>
-        <w:rPr>
-          <w:lang w:val="en-US"/>
-        </w:rPr>
-        <w:t xml:space="preserve"> the files to a different directory so that the course GitHub repository is not affected.</w:t>
-      </w:r>
-      <w:r>
-        <w:rPr>
-          <w:lang w:val="en-US"/>
-        </w:rPr>
-        <w:t xml:space="preserve"> The deployment went without a hitch.</w:t>
+        <w:t>0</w:t>
+      </w:r>
+      <w:r>
+        <w:rPr>
+          <w:lang w:val="en-US"/>
+        </w:rPr>
+        <w:t>4</w:t>
+      </w:r>
+      <w:r>
+        <w:rPr>
+          <w:lang w:val="en-US"/>
+        </w:rPr>
+        <w:t>.06.2022</w:t>
       </w:r>
     </w:p>
     <w:p>
@@ -806,40 +684,6 @@
           <w:lang w:val="en-US"/>
         </w:rPr>
       </w:pPr>
-    </w:p>
-    <w:p>
-      <w:pPr>
-        <w:pStyle w:val="Leipteksti"/>
-        <w:rPr>
-          <w:lang w:val="en-US"/>
-        </w:rPr>
-      </w:pPr>
-      <w:r>
-        <w:rPr>
-          <w:lang w:val="en-US"/>
-        </w:rPr>
-        <w:t>0</w:t>
-      </w:r>
-      <w:r>
-        <w:rPr>
-          <w:lang w:val="en-US"/>
-        </w:rPr>
-        <w:t>4</w:t>
-      </w:r>
-      <w:r>
-        <w:rPr>
-          <w:lang w:val="en-US"/>
-        </w:rPr>
-        <w:t>.06.2022</w:t>
-      </w:r>
-    </w:p>
-    <w:p>
-      <w:pPr>
-        <w:pStyle w:val="Leipteksti"/>
-        <w:rPr>
-          <w:lang w:val="en-US"/>
-        </w:rPr>
-      </w:pPr>
       <w:r>
         <w:rPr>
           <w:lang w:val="en-US"/>
@@ -862,21 +706,7 @@
         <w:rPr>
           <w:lang w:val="en-US"/>
         </w:rPr>
-        <w:t xml:space="preserve"> During the text search </w:t>
-      </w:r>
-      <w:proofErr w:type="gramStart"/>
-      <w:r>
-        <w:rPr>
-          <w:lang w:val="en-US"/>
-        </w:rPr>
-        <w:t>part</w:t>
-      </w:r>
-      <w:proofErr w:type="gramEnd"/>
-      <w:r>
-        <w:rPr>
-          <w:lang w:val="en-US"/>
-        </w:rPr>
-        <w:t xml:space="preserve"> I had to look up why the escapes and quotes were needed.</w:t>
+        <w:t xml:space="preserve"> During the text search part I had to look up why the escapes and quotes were needed.</w:t>
       </w:r>
       <w:r>
         <w:rPr>
@@ -965,21 +795,7 @@
         <w:rPr>
           <w:lang w:val="en-US"/>
         </w:rPr>
-        <w:t xml:space="preserve"> Continuing with the tutorial, much of it was </w:t>
-      </w:r>
-      <w:proofErr w:type="gramStart"/>
-      <w:r>
-        <w:rPr>
-          <w:lang w:val="en-US"/>
-        </w:rPr>
-        <w:t>similar to</w:t>
-      </w:r>
-      <w:proofErr w:type="gramEnd"/>
-      <w:r>
-        <w:rPr>
-          <w:lang w:val="en-US"/>
-        </w:rPr>
-        <w:t xml:space="preserve"> the NodeJS course so it </w:t>
+        <w:t xml:space="preserve"> Continuing with the tutorial, much of it was similar to the NodeJS course so it </w:t>
       </w:r>
       <w:r>
         <w:rPr>
@@ -1061,37 +877,7 @@
         <w:rPr>
           <w:lang w:val="en-US"/>
         </w:rPr>
-        <w:t xml:space="preserve">During the later part of the video I ran into an issue with express-handlebars where I could not use </w:t>
-      </w:r>
-      <w:proofErr w:type="spellStart"/>
-      <w:r>
-        <w:rPr>
-          <w:lang w:val="en-US"/>
-        </w:rPr>
-        <w:t>exphbs</w:t>
-      </w:r>
-      <w:proofErr w:type="spellEnd"/>
-      <w:r>
-        <w:rPr>
-          <w:lang w:val="en-US"/>
-        </w:rPr>
-        <w:t xml:space="preserve"> as a function like in the video and instead had to use </w:t>
-      </w:r>
-      <w:proofErr w:type="spellStart"/>
-      <w:proofErr w:type="gramStart"/>
-      <w:r>
-        <w:rPr>
-          <w:lang w:val="en-US"/>
-        </w:rPr>
-        <w:t>exphbs.engine</w:t>
-      </w:r>
-      <w:proofErr w:type="spellEnd"/>
-      <w:proofErr w:type="gramEnd"/>
-      <w:r>
-        <w:rPr>
-          <w:lang w:val="en-US"/>
-        </w:rPr>
-        <w:t xml:space="preserve">. </w:t>
+        <w:t xml:space="preserve">During the later part of the video I ran into an issue with express-handlebars where I could not use exphbs as a function like in the video and instead had to use exphbs.engine. </w:t>
       </w:r>
       <w:r>
         <w:rPr>
@@ -1159,19 +945,11 @@
         </w:rPr>
         <w:t xml:space="preserve">) and installed version 13.3.7. </w:t>
       </w:r>
-      <w:proofErr w:type="gramStart"/>
-      <w:r>
-        <w:rPr>
-          <w:lang w:val="en-US"/>
-        </w:rPr>
-        <w:t>Next</w:t>
-      </w:r>
-      <w:proofErr w:type="gramEnd"/>
-      <w:r>
-        <w:rPr>
-          <w:lang w:val="en-US"/>
-        </w:rPr>
-        <w:t xml:space="preserve"> I created the Tour of </w:t>
+      <w:r>
+        <w:rPr>
+          <w:lang w:val="en-US"/>
+        </w:rPr>
+        <w:t xml:space="preserve">Next I created the Tour of </w:t>
       </w:r>
       <w:r>
         <w:rPr>
@@ -1347,14 +1125,12 @@
           <w:lang w:val="en-US"/>
         </w:rPr>
       </w:pPr>
-      <w:proofErr w:type="spellStart"/>
       <w:r>
         <w:rPr>
           <w:lang w:val="en-US"/>
         </w:rPr>
         <w:t>AppModule</w:t>
       </w:r>
-      <w:proofErr w:type="spellEnd"/>
     </w:p>
     <w:p>
       <w:pPr>
@@ -1402,7 +1178,19 @@
           <w:lang w:val="en-US"/>
         </w:rPr>
         <w:lastRenderedPageBreak/>
-        <w:t>12.6.2022</w:t>
+        <w:t>12.</w:t>
+      </w:r>
+      <w:r>
+        <w:rPr>
+          <w:lang w:val="en-US"/>
+        </w:rPr>
+        <w:t>0</w:t>
+      </w:r>
+      <w:r>
+        <w:rPr>
+          <w:lang w:val="en-US"/>
+        </w:rPr>
+        <w:t>6.2022</w:t>
       </w:r>
     </w:p>
     <w:p>
@@ -1450,75 +1238,19 @@
         <w:rPr>
           <w:lang w:val="en-US"/>
         </w:rPr>
-        <w:t>TS2339: Property 'subscribe' does not exist on type '</w:t>
-      </w:r>
-      <w:proofErr w:type="gramStart"/>
-      <w:r>
-        <w:rPr>
-          <w:lang w:val="en-US"/>
-        </w:rPr>
-        <w:t>Hero[</w:t>
-      </w:r>
-      <w:proofErr w:type="gramEnd"/>
-      <w:r>
-        <w:rPr>
-          <w:lang w:val="en-US"/>
-        </w:rPr>
-        <w:t>]'.</w:t>
-      </w:r>
-      <w:r>
-        <w:rPr>
-          <w:lang w:val="en-US"/>
-        </w:rPr>
-        <w:t xml:space="preserve">” After a few minutes I realized that I hadn’t saved my previous changes to the </w:t>
-      </w:r>
-      <w:proofErr w:type="spellStart"/>
-      <w:r>
-        <w:rPr>
-          <w:lang w:val="en-US"/>
-        </w:rPr>
-        <w:t>HeroService</w:t>
-      </w:r>
-      <w:proofErr w:type="spellEnd"/>
-      <w:r>
-        <w:rPr>
-          <w:lang w:val="en-US"/>
-        </w:rPr>
-        <w:t xml:space="preserve"> file, which changed the return type of </w:t>
-      </w:r>
-      <w:proofErr w:type="spellStart"/>
-      <w:r>
-        <w:rPr>
-          <w:lang w:val="en-US"/>
-        </w:rPr>
-        <w:t>getHeroes</w:t>
-      </w:r>
-      <w:proofErr w:type="spellEnd"/>
-      <w:r>
-        <w:rPr>
-          <w:lang w:val="en-US"/>
-        </w:rPr>
-        <w:t xml:space="preserve"> to Observable.</w:t>
-      </w:r>
-      <w:r>
-        <w:rPr>
-          <w:lang w:val="en-US"/>
-        </w:rPr>
-        <w:t xml:space="preserve"> The rest of the part went </w:t>
-      </w:r>
-      <w:proofErr w:type="gramStart"/>
-      <w:r>
-        <w:rPr>
-          <w:lang w:val="en-US"/>
-        </w:rPr>
-        <w:t>smoothly</w:t>
-      </w:r>
-      <w:proofErr w:type="gramEnd"/>
-      <w:r>
-        <w:rPr>
-          <w:lang w:val="en-US"/>
-        </w:rPr>
-        <w:t xml:space="preserve"> and I learned how to use services.</w:t>
+        <w:t>TS2339: Property 'subscribe' does not exist on type 'Hero[]'.</w:t>
+      </w:r>
+      <w:r>
+        <w:rPr>
+          <w:lang w:val="en-US"/>
+        </w:rPr>
+        <w:t>” After a few minutes I realized that I hadn’t saved my previous changes to the HeroService file, which changed the return type of getHeroes to Observable.</w:t>
+      </w:r>
+      <w:r>
+        <w:rPr>
+          <w:lang w:val="en-US"/>
+        </w:rPr>
+        <w:t xml:space="preserve"> The rest of the part went smoothly and I learned how to use services.</w:t>
       </w:r>
     </w:p>
     <w:p>
@@ -1528,6 +1260,94 @@
           <w:lang w:val="en-US"/>
         </w:rPr>
       </w:pPr>
+    </w:p>
+    <w:p>
+      <w:pPr>
+        <w:pStyle w:val="Leipteksti"/>
+        <w:rPr>
+          <w:lang w:val="en-US"/>
+        </w:rPr>
+      </w:pPr>
+      <w:r>
+        <w:rPr>
+          <w:lang w:val="en-US"/>
+        </w:rPr>
+        <w:t>14.06.2022</w:t>
+      </w:r>
+    </w:p>
+    <w:p>
+      <w:pPr>
+        <w:pStyle w:val="Leipteksti"/>
+        <w:rPr>
+          <w:lang w:val="en-US"/>
+        </w:rPr>
+      </w:pPr>
+      <w:r>
+        <w:rPr>
+          <w:lang w:val="en-US"/>
+        </w:rPr>
+        <w:t xml:space="preserve">I completed part 5 of the Angular course. It taught me about how routing works in Angular. The </w:t>
+      </w:r>
+      <w:r>
+        <w:rPr>
+          <w:lang w:val="en-US"/>
+        </w:rPr>
+        <w:t>use of a router-outlet element to display different views makes a lot of sense in my mind, I had never thought about a solution like that before.</w:t>
+      </w:r>
+    </w:p>
+    <w:p>
+      <w:pPr>
+        <w:pStyle w:val="Leipteksti"/>
+        <w:rPr>
+          <w:lang w:val="en-US"/>
+        </w:rPr>
+      </w:pPr>
+    </w:p>
+    <w:p>
+      <w:pPr>
+        <w:pStyle w:val="Leipteksti"/>
+        <w:rPr>
+          <w:lang w:val="en-US"/>
+        </w:rPr>
+      </w:pPr>
+      <w:r>
+        <w:rPr>
+          <w:lang w:val="en-US"/>
+        </w:rPr>
+        <w:t>15.06.2022</w:t>
+      </w:r>
+    </w:p>
+    <w:p>
+      <w:pPr>
+        <w:pStyle w:val="Leipteksti"/>
+        <w:rPr>
+          <w:lang w:val="en-US"/>
+        </w:rPr>
+      </w:pPr>
+      <w:r>
+        <w:rPr>
+          <w:lang w:val="en-US"/>
+        </w:rPr>
+        <w:t xml:space="preserve">I finished the final part of the Angular course. I had some trouble understanding how the InMemoryDataService works at first, I had to re-read that part multiple times. </w:t>
+      </w:r>
+      <w:r>
+        <w:rPr>
+          <w:lang w:val="en-US"/>
+        </w:rPr>
+        <w:t xml:space="preserve">I also had to downgrade the </w:t>
+      </w:r>
+      <w:r>
+        <w:rPr>
+          <w:lang w:val="en-US"/>
+        </w:rPr>
+        <w:t>InMemoryWebApi module to version 0.13.0 as 0.14.0 wasn’t compatible with my Angular version.</w:t>
+      </w:r>
+      <w:r>
+        <w:rPr>
+          <w:lang w:val="en-US"/>
+        </w:rPr>
+        <w:t xml:space="preserve"> I learned a lot about using HTTP with Angular and new things about Observables.</w:t>
+      </w:r>
     </w:p>
     <w:sectPr>
       <w:headerReference w:type="default" r:id="rId13"/>

</xml_diff>

<commit_message>
Add MEAN stack task files (part 2)
</commit_message>
<xml_diff>
--- a/learning_diary.docx
+++ b/learning_diary.docx
@@ -14,6 +14,7 @@
           <w:lang w:val="en-US"/>
         </w:rPr>
       </w:pPr>
+      <w:proofErr w:type="spellStart"/>
       <w:r>
         <w:rPr>
           <w:rFonts w:ascii="Times New Roman" w:hAnsi="Times New Roman" w:cs="Times New Roman"/>
@@ -22,13 +23,10 @@
           <w:szCs w:val="24"/>
           <w:lang w:val="en-US"/>
         </w:rPr>
-        <w:t>Lappeenrannan teknillinen yliopisto</w:t>
-      </w:r>
-    </w:p>
-    <w:p>
-      <w:pPr>
-        <w:pStyle w:val="Otsikko"/>
-        <w:jc w:val="both"/>
+        <w:t>Lappeenrannan</w:t>
+      </w:r>
+      <w:proofErr w:type="spellEnd"/>
+      <w:r>
         <w:rPr>
           <w:rFonts w:ascii="Times New Roman" w:hAnsi="Times New Roman" w:cs="Times New Roman"/>
           <w:b w:val="0"/>
@@ -36,7 +34,9 @@
           <w:szCs w:val="24"/>
           <w:lang w:val="en-US"/>
         </w:rPr>
-      </w:pPr>
+        <w:t xml:space="preserve"> </w:t>
+      </w:r>
+      <w:proofErr w:type="spellStart"/>
       <w:r>
         <w:rPr>
           <w:rFonts w:ascii="Times New Roman" w:hAnsi="Times New Roman" w:cs="Times New Roman"/>
@@ -45,13 +45,10 @@
           <w:szCs w:val="24"/>
           <w:lang w:val="en-US"/>
         </w:rPr>
-        <w:t>School of Business and Management</w:t>
-      </w:r>
-    </w:p>
-    <w:p>
-      <w:pPr>
-        <w:pStyle w:val="Otsikko"/>
-        <w:jc w:val="both"/>
+        <w:t>teknillinen</w:t>
+      </w:r>
+      <w:proofErr w:type="spellEnd"/>
+      <w:r>
         <w:rPr>
           <w:rFonts w:ascii="Times New Roman" w:hAnsi="Times New Roman" w:cs="Times New Roman"/>
           <w:b w:val="0"/>
@@ -59,6 +56,55 @@
           <w:szCs w:val="24"/>
           <w:lang w:val="en-US"/>
         </w:rPr>
+        <w:t xml:space="preserve"> </w:t>
+      </w:r>
+      <w:proofErr w:type="spellStart"/>
+      <w:r>
+        <w:rPr>
+          <w:rFonts w:ascii="Times New Roman" w:hAnsi="Times New Roman" w:cs="Times New Roman"/>
+          <w:b w:val="0"/>
+          <w:sz w:val="24"/>
+          <w:szCs w:val="24"/>
+          <w:lang w:val="en-US"/>
+        </w:rPr>
+        <w:t>yliopisto</w:t>
+      </w:r>
+      <w:proofErr w:type="spellEnd"/>
+    </w:p>
+    <w:p>
+      <w:pPr>
+        <w:pStyle w:val="Otsikko"/>
+        <w:jc w:val="both"/>
+        <w:rPr>
+          <w:rFonts w:ascii="Times New Roman" w:hAnsi="Times New Roman" w:cs="Times New Roman"/>
+          <w:b w:val="0"/>
+          <w:sz w:val="24"/>
+          <w:szCs w:val="24"/>
+          <w:lang w:val="en-US"/>
+        </w:rPr>
+      </w:pPr>
+      <w:r>
+        <w:rPr>
+          <w:rFonts w:ascii="Times New Roman" w:hAnsi="Times New Roman" w:cs="Times New Roman"/>
+          <w:b w:val="0"/>
+          <w:sz w:val="24"/>
+          <w:szCs w:val="24"/>
+          <w:lang w:val="en-US"/>
+        </w:rPr>
+        <w:t>School of Business and Management</w:t>
+      </w:r>
+    </w:p>
+    <w:p>
+      <w:pPr>
+        <w:pStyle w:val="Otsikko"/>
+        <w:jc w:val="both"/>
+        <w:rPr>
+          <w:rFonts w:ascii="Times New Roman" w:hAnsi="Times New Roman" w:cs="Times New Roman"/>
+          <w:b w:val="0"/>
+          <w:sz w:val="24"/>
+          <w:szCs w:val="24"/>
+          <w:lang w:val="en-US"/>
+        </w:rPr>
       </w:pPr>
     </w:p>
     <w:p>
@@ -130,6 +176,7 @@
           <w:lang w:val="en-US"/>
         </w:rPr>
       </w:pPr>
+      <w:proofErr w:type="spellStart"/>
       <w:r>
         <w:rPr>
           <w:rFonts w:ascii="Times New Roman" w:hAnsi="Times New Roman" w:cs="Times New Roman"/>
@@ -138,7 +185,18 @@
           <w:szCs w:val="24"/>
           <w:lang w:val="en-US"/>
         </w:rPr>
-        <w:t>Sofware Development Skills</w:t>
+        <w:t>Sofware</w:t>
+      </w:r>
+      <w:proofErr w:type="spellEnd"/>
+      <w:r>
+        <w:rPr>
+          <w:rFonts w:ascii="Times New Roman" w:hAnsi="Times New Roman" w:cs="Times New Roman"/>
+          <w:b w:val="0"/>
+          <w:sz w:val="24"/>
+          <w:szCs w:val="24"/>
+          <w:lang w:val="en-US"/>
+        </w:rPr>
+        <w:t xml:space="preserve"> Development Skills</w:t>
       </w:r>
     </w:p>
     <w:p>
@@ -458,7 +516,21 @@
         <w:rPr>
           <w:lang w:val="en-US"/>
         </w:rPr>
-        <w:t>.22.12 by using nvm-windows</w:t>
+        <w:t xml:space="preserve">.22.12 by using </w:t>
+      </w:r>
+      <w:proofErr w:type="spellStart"/>
+      <w:r>
+        <w:rPr>
+          <w:lang w:val="en-US"/>
+        </w:rPr>
+        <w:t>nvm</w:t>
+      </w:r>
+      <w:proofErr w:type="spellEnd"/>
+      <w:r>
+        <w:rPr>
+          <w:lang w:val="en-US"/>
+        </w:rPr>
+        <w:t>-windows</w:t>
       </w:r>
       <w:r>
         <w:rPr>
@@ -470,13 +542,83 @@
         <w:rPr>
           <w:lang w:val="en-US"/>
         </w:rPr>
-        <w:t xml:space="preserve"> Once that was done, I opened Visual Studio Code and ran npm init in the course folder I created.</w:t>
-      </w:r>
-      <w:r>
-        <w:rPr>
-          <w:lang w:val="en-US"/>
-        </w:rPr>
-        <w:t xml:space="preserve"> Next I installed uuid and nodemon, and learned about dev dependencies.</w:t>
+        <w:t xml:space="preserve"> Once that was done, I opened Visual Studio Code and ran </w:t>
+      </w:r>
+      <w:proofErr w:type="spellStart"/>
+      <w:r>
+        <w:rPr>
+          <w:lang w:val="en-US"/>
+        </w:rPr>
+        <w:t>npm</w:t>
+      </w:r>
+      <w:proofErr w:type="spellEnd"/>
+      <w:r>
+        <w:rPr>
+          <w:lang w:val="en-US"/>
+        </w:rPr>
+        <w:t xml:space="preserve"> </w:t>
+      </w:r>
+      <w:proofErr w:type="spellStart"/>
+      <w:r>
+        <w:rPr>
+          <w:lang w:val="en-US"/>
+        </w:rPr>
+        <w:t>init</w:t>
+      </w:r>
+      <w:proofErr w:type="spellEnd"/>
+      <w:r>
+        <w:rPr>
+          <w:lang w:val="en-US"/>
+        </w:rPr>
+        <w:t xml:space="preserve"> in the course folder I created.</w:t>
+      </w:r>
+      <w:r>
+        <w:rPr>
+          <w:lang w:val="en-US"/>
+        </w:rPr>
+        <w:t xml:space="preserve"> </w:t>
+      </w:r>
+      <w:proofErr w:type="gramStart"/>
+      <w:r>
+        <w:rPr>
+          <w:lang w:val="en-US"/>
+        </w:rPr>
+        <w:t>Next</w:t>
+      </w:r>
+      <w:proofErr w:type="gramEnd"/>
+      <w:r>
+        <w:rPr>
+          <w:lang w:val="en-US"/>
+        </w:rPr>
+        <w:t xml:space="preserve"> I installed </w:t>
+      </w:r>
+      <w:proofErr w:type="spellStart"/>
+      <w:r>
+        <w:rPr>
+          <w:lang w:val="en-US"/>
+        </w:rPr>
+        <w:t>uuid</w:t>
+      </w:r>
+      <w:proofErr w:type="spellEnd"/>
+      <w:r>
+        <w:rPr>
+          <w:lang w:val="en-US"/>
+        </w:rPr>
+        <w:t xml:space="preserve"> and </w:t>
+      </w:r>
+      <w:proofErr w:type="spellStart"/>
+      <w:r>
+        <w:rPr>
+          <w:lang w:val="en-US"/>
+        </w:rPr>
+        <w:t>nodemon</w:t>
+      </w:r>
+      <w:proofErr w:type="spellEnd"/>
+      <w:r>
+        <w:rPr>
+          <w:lang w:val="en-US"/>
+        </w:rPr>
+        <w:t>, and learned about dev dependencies.</w:t>
       </w:r>
     </w:p>
     <w:p>
@@ -634,7 +776,21 @@
         <w:rPr>
           <w:lang w:val="en-US"/>
         </w:rPr>
-        <w:t xml:space="preserve"> To upload the app to Heroku I copied all of the files to a different directory so that the course GitHub repository is not affected.</w:t>
+        <w:t xml:space="preserve"> To upload the app to Heroku I copied </w:t>
+      </w:r>
+      <w:proofErr w:type="gramStart"/>
+      <w:r>
+        <w:rPr>
+          <w:lang w:val="en-US"/>
+        </w:rPr>
+        <w:t>all of</w:t>
+      </w:r>
+      <w:proofErr w:type="gramEnd"/>
+      <w:r>
+        <w:rPr>
+          <w:lang w:val="en-US"/>
+        </w:rPr>
+        <w:t xml:space="preserve"> the files to a different directory so that the course GitHub repository is not affected.</w:t>
       </w:r>
       <w:r>
         <w:rPr>
@@ -706,7 +862,21 @@
         <w:rPr>
           <w:lang w:val="en-US"/>
         </w:rPr>
-        <w:t xml:space="preserve"> During the text search part I had to look up why the escapes and quotes were needed.</w:t>
+        <w:t xml:space="preserve"> During the text search </w:t>
+      </w:r>
+      <w:proofErr w:type="gramStart"/>
+      <w:r>
+        <w:rPr>
+          <w:lang w:val="en-US"/>
+        </w:rPr>
+        <w:t>part</w:t>
+      </w:r>
+      <w:proofErr w:type="gramEnd"/>
+      <w:r>
+        <w:rPr>
+          <w:lang w:val="en-US"/>
+        </w:rPr>
+        <w:t xml:space="preserve"> I had to look up why the escapes and quotes were needed.</w:t>
       </w:r>
       <w:r>
         <w:rPr>
@@ -795,7 +965,21 @@
         <w:rPr>
           <w:lang w:val="en-US"/>
         </w:rPr>
-        <w:t xml:space="preserve"> Continuing with the tutorial, much of it was similar to the NodeJS course so it </w:t>
+        <w:t xml:space="preserve"> Continuing with the tutorial, much of it was </w:t>
+      </w:r>
+      <w:proofErr w:type="gramStart"/>
+      <w:r>
+        <w:rPr>
+          <w:lang w:val="en-US"/>
+        </w:rPr>
+        <w:t>similar to</w:t>
+      </w:r>
+      <w:proofErr w:type="gramEnd"/>
+      <w:r>
+        <w:rPr>
+          <w:lang w:val="en-US"/>
+        </w:rPr>
+        <w:t xml:space="preserve"> the NodeJS course so it </w:t>
       </w:r>
       <w:r>
         <w:rPr>
@@ -877,7 +1061,51 @@
         <w:rPr>
           <w:lang w:val="en-US"/>
         </w:rPr>
-        <w:t xml:space="preserve">During the later part of the video I ran into an issue with express-handlebars where I could not use exphbs as a function like in the video and instead had to use exphbs.engine. </w:t>
+        <w:t xml:space="preserve">During the </w:t>
+      </w:r>
+      <w:proofErr w:type="spellStart"/>
+      <w:r>
+        <w:rPr>
+          <w:lang w:val="en-US"/>
+        </w:rPr>
+        <w:t>later</w:t>
+      </w:r>
+      <w:proofErr w:type="spellEnd"/>
+      <w:r>
+        <w:rPr>
+          <w:lang w:val="en-US"/>
+        </w:rPr>
+        <w:t xml:space="preserve"> part of the video I ran into an issue with express-handlebars where I could not use </w:t>
+      </w:r>
+      <w:proofErr w:type="spellStart"/>
+      <w:r>
+        <w:rPr>
+          <w:lang w:val="en-US"/>
+        </w:rPr>
+        <w:t>exphbs</w:t>
+      </w:r>
+      <w:proofErr w:type="spellEnd"/>
+      <w:r>
+        <w:rPr>
+          <w:lang w:val="en-US"/>
+        </w:rPr>
+        <w:t xml:space="preserve"> as a function like in the video and instead had to use </w:t>
+      </w:r>
+      <w:proofErr w:type="spellStart"/>
+      <w:proofErr w:type="gramStart"/>
+      <w:r>
+        <w:rPr>
+          <w:lang w:val="en-US"/>
+        </w:rPr>
+        <w:t>exphbs.engine</w:t>
+      </w:r>
+      <w:proofErr w:type="spellEnd"/>
+      <w:proofErr w:type="gramEnd"/>
+      <w:r>
+        <w:rPr>
+          <w:lang w:val="en-US"/>
+        </w:rPr>
+        <w:t xml:space="preserve">. </w:t>
       </w:r>
       <w:r>
         <w:rPr>
@@ -945,11 +1173,19 @@
         </w:rPr>
         <w:t xml:space="preserve">) and installed version 13.3.7. </w:t>
       </w:r>
-      <w:r>
-        <w:rPr>
-          <w:lang w:val="en-US"/>
-        </w:rPr>
-        <w:t xml:space="preserve">Next I created the Tour of </w:t>
+      <w:proofErr w:type="gramStart"/>
+      <w:r>
+        <w:rPr>
+          <w:lang w:val="en-US"/>
+        </w:rPr>
+        <w:t>Next</w:t>
+      </w:r>
+      <w:proofErr w:type="gramEnd"/>
+      <w:r>
+        <w:rPr>
+          <w:lang w:val="en-US"/>
+        </w:rPr>
+        <w:t xml:space="preserve"> I created the Tour of </w:t>
       </w:r>
       <w:r>
         <w:rPr>
@@ -1125,12 +1361,14 @@
           <w:lang w:val="en-US"/>
         </w:rPr>
       </w:pPr>
+      <w:proofErr w:type="spellStart"/>
       <w:r>
         <w:rPr>
           <w:lang w:val="en-US"/>
         </w:rPr>
         <w:t>AppModule</w:t>
       </w:r>
+      <w:proofErr w:type="spellEnd"/>
     </w:p>
     <w:p>
       <w:pPr>
@@ -1238,19 +1476,75 @@
         <w:rPr>
           <w:lang w:val="en-US"/>
         </w:rPr>
-        <w:t>TS2339: Property 'subscribe' does not exist on type 'Hero[]'.</w:t>
-      </w:r>
-      <w:r>
-        <w:rPr>
-          <w:lang w:val="en-US"/>
-        </w:rPr>
-        <w:t>” After a few minutes I realized that I hadn’t saved my previous changes to the HeroService file, which changed the return type of getHeroes to Observable.</w:t>
-      </w:r>
-      <w:r>
-        <w:rPr>
-          <w:lang w:val="en-US"/>
-        </w:rPr>
-        <w:t xml:space="preserve"> The rest of the part went smoothly and I learned how to use services.</w:t>
+        <w:t>TS2339: Property 'subscribe' does not exist on type '</w:t>
+      </w:r>
+      <w:proofErr w:type="gramStart"/>
+      <w:r>
+        <w:rPr>
+          <w:lang w:val="en-US"/>
+        </w:rPr>
+        <w:t>Hero[</w:t>
+      </w:r>
+      <w:proofErr w:type="gramEnd"/>
+      <w:r>
+        <w:rPr>
+          <w:lang w:val="en-US"/>
+        </w:rPr>
+        <w:t>]'.</w:t>
+      </w:r>
+      <w:r>
+        <w:rPr>
+          <w:lang w:val="en-US"/>
+        </w:rPr>
+        <w:t xml:space="preserve">” After a few minutes I realized that I hadn’t saved my previous changes to the </w:t>
+      </w:r>
+      <w:proofErr w:type="spellStart"/>
+      <w:r>
+        <w:rPr>
+          <w:lang w:val="en-US"/>
+        </w:rPr>
+        <w:t>HeroService</w:t>
+      </w:r>
+      <w:proofErr w:type="spellEnd"/>
+      <w:r>
+        <w:rPr>
+          <w:lang w:val="en-US"/>
+        </w:rPr>
+        <w:t xml:space="preserve"> file, which changed the return type of </w:t>
+      </w:r>
+      <w:proofErr w:type="spellStart"/>
+      <w:r>
+        <w:rPr>
+          <w:lang w:val="en-US"/>
+        </w:rPr>
+        <w:t>getHeroes</w:t>
+      </w:r>
+      <w:proofErr w:type="spellEnd"/>
+      <w:r>
+        <w:rPr>
+          <w:lang w:val="en-US"/>
+        </w:rPr>
+        <w:t xml:space="preserve"> to Observable.</w:t>
+      </w:r>
+      <w:r>
+        <w:rPr>
+          <w:lang w:val="en-US"/>
+        </w:rPr>
+        <w:t xml:space="preserve"> The rest of the part went </w:t>
+      </w:r>
+      <w:proofErr w:type="gramStart"/>
+      <w:r>
+        <w:rPr>
+          <w:lang w:val="en-US"/>
+        </w:rPr>
+        <w:t>smoothly</w:t>
+      </w:r>
+      <w:proofErr w:type="gramEnd"/>
+      <w:r>
+        <w:rPr>
+          <w:lang w:val="en-US"/>
+        </w:rPr>
+        <w:t xml:space="preserve"> and I learned how to use services.</w:t>
       </w:r>
     </w:p>
     <w:p>
@@ -1328,7 +1622,21 @@
         <w:rPr>
           <w:lang w:val="en-US"/>
         </w:rPr>
-        <w:t xml:space="preserve">I finished the final part of the Angular course. I had some trouble understanding how the InMemoryDataService works at first, I had to re-read that part multiple times. </w:t>
+        <w:t xml:space="preserve">I finished the final part of the Angular course. I had some trouble understanding how the </w:t>
+      </w:r>
+      <w:proofErr w:type="spellStart"/>
+      <w:r>
+        <w:rPr>
+          <w:lang w:val="en-US"/>
+        </w:rPr>
+        <w:t>InMemoryDataService</w:t>
+      </w:r>
+      <w:proofErr w:type="spellEnd"/>
+      <w:r>
+        <w:rPr>
+          <w:lang w:val="en-US"/>
+        </w:rPr>
+        <w:t xml:space="preserve"> works at first, I had to re-read that part multiple times. </w:t>
       </w:r>
       <w:r>
         <w:rPr>
@@ -1336,17 +1644,79 @@
         </w:rPr>
         <w:t xml:space="preserve">I also had to downgrade the </w:t>
       </w:r>
-      <w:r>
-        <w:rPr>
-          <w:lang w:val="en-US"/>
-        </w:rPr>
-        <w:t>InMemoryWebApi module to version 0.13.0 as 0.14.0 wasn’t compatible with my Angular version.</w:t>
+      <w:proofErr w:type="spellStart"/>
+      <w:r>
+        <w:rPr>
+          <w:lang w:val="en-US"/>
+        </w:rPr>
+        <w:t>InMemoryWebApi</w:t>
+      </w:r>
+      <w:proofErr w:type="spellEnd"/>
+      <w:r>
+        <w:rPr>
+          <w:lang w:val="en-US"/>
+        </w:rPr>
+        <w:t xml:space="preserve"> module to version 0.13.0 as 0.14.0 wasn’t compatible with my Angular version.</w:t>
       </w:r>
       <w:r>
         <w:rPr>
           <w:lang w:val="en-US"/>
         </w:rPr>
         <w:t xml:space="preserve"> I learned a lot about using HTTP with Angular and new things about Observables.</w:t>
+      </w:r>
+    </w:p>
+    <w:p>
+      <w:pPr>
+        <w:pStyle w:val="Leipteksti"/>
+        <w:rPr>
+          <w:lang w:val="en-US"/>
+        </w:rPr>
+      </w:pPr>
+    </w:p>
+    <w:p>
+      <w:pPr>
+        <w:pStyle w:val="Leipteksti"/>
+        <w:rPr>
+          <w:lang w:val="en-US"/>
+        </w:rPr>
+      </w:pPr>
+      <w:r>
+        <w:rPr>
+          <w:lang w:val="en-US"/>
+        </w:rPr>
+        <w:t>21</w:t>
+      </w:r>
+      <w:r>
+        <w:rPr>
+          <w:lang w:val="en-US"/>
+        </w:rPr>
+        <w:t>.06.2022</w:t>
+      </w:r>
+    </w:p>
+    <w:p>
+      <w:pPr>
+        <w:pStyle w:val="Leipteksti"/>
+        <w:rPr>
+          <w:lang w:val="en-US"/>
+        </w:rPr>
+      </w:pPr>
+      <w:r>
+        <w:rPr>
+          <w:lang w:val="en-US"/>
+        </w:rPr>
+        <w:t>I started watching the MEAN stack tutorial series.</w:t>
+      </w:r>
+      <w:r>
+        <w:rPr>
+          <w:lang w:val="en-US"/>
+        </w:rPr>
+        <w:t xml:space="preserve"> </w:t>
+      </w:r>
+      <w:r>
+        <w:rPr>
+          <w:lang w:val="en-US"/>
+        </w:rPr>
+        <w:t>I watched the introduction video and part 2. At this point I’m getting used to making new apps with Node as I’ve done it a few times. There wasn’t anything new in the video except for mongoose.</w:t>
       </w:r>
     </w:p>
     <w:sectPr>

</xml_diff>

<commit_message>
Add MEAN stack task files (parts 3-4)
</commit_message>
<xml_diff>
--- a/learning_diary.docx
+++ b/learning_diary.docx
@@ -576,132 +576,118 @@
         <w:rPr>
           <w:lang w:val="en-US"/>
         </w:rPr>
+        <w:t xml:space="preserve"> Next I installed </w:t>
+      </w:r>
+      <w:proofErr w:type="spellStart"/>
+      <w:r>
+        <w:rPr>
+          <w:lang w:val="en-US"/>
+        </w:rPr>
+        <w:t>uuid</w:t>
+      </w:r>
+      <w:proofErr w:type="spellEnd"/>
+      <w:r>
+        <w:rPr>
+          <w:lang w:val="en-US"/>
+        </w:rPr>
+        <w:t xml:space="preserve"> and </w:t>
+      </w:r>
+      <w:proofErr w:type="spellStart"/>
+      <w:r>
+        <w:rPr>
+          <w:lang w:val="en-US"/>
+        </w:rPr>
+        <w:t>nodemon</w:t>
+      </w:r>
+      <w:proofErr w:type="spellEnd"/>
+      <w:r>
+        <w:rPr>
+          <w:lang w:val="en-US"/>
+        </w:rPr>
+        <w:t>, and learned about dev dependencies.</w:t>
+      </w:r>
+    </w:p>
+    <w:p>
+      <w:pPr>
+        <w:pStyle w:val="Leipteksti"/>
+        <w:rPr>
+          <w:lang w:val="en-US"/>
+        </w:rPr>
+      </w:pPr>
+    </w:p>
+    <w:p>
+      <w:pPr>
+        <w:pStyle w:val="Leipteksti"/>
+        <w:rPr>
+          <w:lang w:val="en-US"/>
+        </w:rPr>
+      </w:pPr>
+      <w:r>
+        <w:rPr>
+          <w:lang w:val="en-US"/>
+        </w:rPr>
+        <w:t xml:space="preserve">While following along with the video, I learned that </w:t>
+      </w:r>
+      <w:r>
+        <w:rPr>
+          <w:lang w:val="en-US"/>
+        </w:rPr>
+        <w:t xml:space="preserve">to include variables in the middle of a string in JavaScript you use </w:t>
+      </w:r>
+      <w:r>
+        <w:rPr>
+          <w:lang w:val="en-US"/>
+        </w:rPr>
+        <w:t xml:space="preserve">backtick characters </w:t>
+      </w:r>
+      <w:r>
+        <w:rPr>
+          <w:lang w:val="en-US"/>
+        </w:rPr>
+        <w:t>and not quotes.</w:t>
+      </w:r>
+      <w:r>
+        <w:rPr>
+          <w:lang w:val="en-US"/>
+        </w:rPr>
+        <w:t xml:space="preserve"> During the path demo part of the video</w:t>
+      </w:r>
+      <w:r>
+        <w:rPr>
+          <w:lang w:val="en-US"/>
+        </w:rPr>
+        <w:t>,</w:t>
+      </w:r>
+      <w:r>
+        <w:rPr>
+          <w:lang w:val="en-US"/>
+        </w:rPr>
+        <w:t xml:space="preserve"> I learned about the join function, which seems very useful to avoid </w:t>
+      </w:r>
+      <w:r>
+        <w:rPr>
+          <w:lang w:val="en-US"/>
+        </w:rPr>
+        <w:t xml:space="preserve">delimiter </w:t>
+      </w:r>
+      <w:r>
+        <w:rPr>
+          <w:lang w:val="en-US"/>
+        </w:rPr>
+        <w:t>errors.</w:t>
+      </w:r>
+      <w:r>
+        <w:rPr>
+          <w:lang w:val="en-US"/>
+        </w:rPr>
+        <w:t xml:space="preserve"> While doing the fs demo I ran into an issue which was caused by not having installed the modules globally.</w:t>
+      </w:r>
+      <w:r>
+        <w:rPr>
+          <w:lang w:val="en-US"/>
+        </w:rPr>
         <w:t xml:space="preserve"> </w:t>
       </w:r>
-      <w:proofErr w:type="gramStart"/>
-      <w:r>
-        <w:rPr>
-          <w:lang w:val="en-US"/>
-        </w:rPr>
-        <w:t>Next</w:t>
-      </w:r>
-      <w:proofErr w:type="gramEnd"/>
-      <w:r>
-        <w:rPr>
-          <w:lang w:val="en-US"/>
-        </w:rPr>
-        <w:t xml:space="preserve"> I installed </w:t>
-      </w:r>
-      <w:proofErr w:type="spellStart"/>
-      <w:r>
-        <w:rPr>
-          <w:lang w:val="en-US"/>
-        </w:rPr>
-        <w:t>uuid</w:t>
-      </w:r>
-      <w:proofErr w:type="spellEnd"/>
-      <w:r>
-        <w:rPr>
-          <w:lang w:val="en-US"/>
-        </w:rPr>
-        <w:t xml:space="preserve"> and </w:t>
-      </w:r>
-      <w:proofErr w:type="spellStart"/>
-      <w:r>
-        <w:rPr>
-          <w:lang w:val="en-US"/>
-        </w:rPr>
-        <w:t>nodemon</w:t>
-      </w:r>
-      <w:proofErr w:type="spellEnd"/>
-      <w:r>
-        <w:rPr>
-          <w:lang w:val="en-US"/>
-        </w:rPr>
-        <w:t>, and learned about dev dependencies.</w:t>
-      </w:r>
-    </w:p>
-    <w:p>
-      <w:pPr>
-        <w:pStyle w:val="Leipteksti"/>
-        <w:rPr>
-          <w:lang w:val="en-US"/>
-        </w:rPr>
-      </w:pPr>
-    </w:p>
-    <w:p>
-      <w:pPr>
-        <w:pStyle w:val="Leipteksti"/>
-        <w:rPr>
-          <w:lang w:val="en-US"/>
-        </w:rPr>
-      </w:pPr>
-      <w:r>
-        <w:rPr>
-          <w:lang w:val="en-US"/>
-        </w:rPr>
-        <w:t xml:space="preserve">While following along with the video, I learned that </w:t>
-      </w:r>
-      <w:r>
-        <w:rPr>
-          <w:lang w:val="en-US"/>
-        </w:rPr>
-        <w:t xml:space="preserve">to include variables in the middle of a string in JavaScript you use </w:t>
-      </w:r>
-      <w:r>
-        <w:rPr>
-          <w:lang w:val="en-US"/>
-        </w:rPr>
-        <w:t xml:space="preserve">backtick characters </w:t>
-      </w:r>
-      <w:r>
-        <w:rPr>
-          <w:lang w:val="en-US"/>
-        </w:rPr>
-        <w:t>and not quotes.</w:t>
-      </w:r>
-      <w:r>
-        <w:rPr>
-          <w:lang w:val="en-US"/>
-        </w:rPr>
-        <w:t xml:space="preserve"> During the path demo part of the video</w:t>
-      </w:r>
-      <w:r>
-        <w:rPr>
-          <w:lang w:val="en-US"/>
-        </w:rPr>
-        <w:t>,</w:t>
-      </w:r>
-      <w:r>
-        <w:rPr>
-          <w:lang w:val="en-US"/>
-        </w:rPr>
-        <w:t xml:space="preserve"> I learned about the join function, which seems very useful to avoid </w:t>
-      </w:r>
-      <w:r>
-        <w:rPr>
-          <w:lang w:val="en-US"/>
-        </w:rPr>
-        <w:t xml:space="preserve">delimiter </w:t>
-      </w:r>
-      <w:r>
-        <w:rPr>
-          <w:lang w:val="en-US"/>
-        </w:rPr>
-        <w:t>errors.</w:t>
-      </w:r>
-      <w:r>
-        <w:rPr>
-          <w:lang w:val="en-US"/>
-        </w:rPr>
-        <w:t xml:space="preserve"> While doing the fs demo I ran into an issue which was caused by not having installed the modules globally.</w:t>
-      </w:r>
-      <w:r>
-        <w:rPr>
-          <w:lang w:val="en-US"/>
-        </w:rPr>
-        <w:t xml:space="preserve"> </w:t>
-      </w:r>
       <w:r>
         <w:rPr>
           <w:lang w:val="en-US"/>
@@ -776,21 +762,7 @@
         <w:rPr>
           <w:lang w:val="en-US"/>
         </w:rPr>
-        <w:t xml:space="preserve"> To upload the app to Heroku I copied </w:t>
-      </w:r>
-      <w:proofErr w:type="gramStart"/>
-      <w:r>
-        <w:rPr>
-          <w:lang w:val="en-US"/>
-        </w:rPr>
-        <w:t>all of</w:t>
-      </w:r>
-      <w:proofErr w:type="gramEnd"/>
-      <w:r>
-        <w:rPr>
-          <w:lang w:val="en-US"/>
-        </w:rPr>
-        <w:t xml:space="preserve"> the files to a different directory so that the course GitHub repository is not affected.</w:t>
+        <w:t xml:space="preserve"> To upload the app to Heroku I copied all of the files to a different directory so that the course GitHub repository is not affected.</w:t>
       </w:r>
       <w:r>
         <w:rPr>
@@ -862,21 +834,7 @@
         <w:rPr>
           <w:lang w:val="en-US"/>
         </w:rPr>
-        <w:t xml:space="preserve"> During the text search </w:t>
-      </w:r>
-      <w:proofErr w:type="gramStart"/>
-      <w:r>
-        <w:rPr>
-          <w:lang w:val="en-US"/>
-        </w:rPr>
-        <w:t>part</w:t>
-      </w:r>
-      <w:proofErr w:type="gramEnd"/>
-      <w:r>
-        <w:rPr>
-          <w:lang w:val="en-US"/>
-        </w:rPr>
-        <w:t xml:space="preserve"> I had to look up why the escapes and quotes were needed.</w:t>
+        <w:t xml:space="preserve"> During the text search part I had to look up why the escapes and quotes were needed.</w:t>
       </w:r>
       <w:r>
         <w:rPr>
@@ -965,21 +923,7 @@
         <w:rPr>
           <w:lang w:val="en-US"/>
         </w:rPr>
-        <w:t xml:space="preserve"> Continuing with the tutorial, much of it was </w:t>
-      </w:r>
-      <w:proofErr w:type="gramStart"/>
-      <w:r>
-        <w:rPr>
-          <w:lang w:val="en-US"/>
-        </w:rPr>
-        <w:t>similar to</w:t>
-      </w:r>
-      <w:proofErr w:type="gramEnd"/>
-      <w:r>
-        <w:rPr>
-          <w:lang w:val="en-US"/>
-        </w:rPr>
-        <w:t xml:space="preserve"> the NodeJS course so it </w:t>
+        <w:t xml:space="preserve"> Continuing with the tutorial, much of it was similar to the NodeJS course so it </w:t>
       </w:r>
       <w:r>
         <w:rPr>
@@ -1092,7 +1036,6 @@
         <w:t xml:space="preserve"> as a function like in the video and instead had to use </w:t>
       </w:r>
       <w:proofErr w:type="spellStart"/>
-      <w:proofErr w:type="gramStart"/>
       <w:r>
         <w:rPr>
           <w:lang w:val="en-US"/>
@@ -1100,7 +1043,6 @@
         <w:t>exphbs.engine</w:t>
       </w:r>
       <w:proofErr w:type="spellEnd"/>
-      <w:proofErr w:type="gramEnd"/>
       <w:r>
         <w:rPr>
           <w:lang w:val="en-US"/>
@@ -1173,19 +1115,11 @@
         </w:rPr>
         <w:t xml:space="preserve">) and installed version 13.3.7. </w:t>
       </w:r>
-      <w:proofErr w:type="gramStart"/>
-      <w:r>
-        <w:rPr>
-          <w:lang w:val="en-US"/>
-        </w:rPr>
-        <w:t>Next</w:t>
-      </w:r>
-      <w:proofErr w:type="gramEnd"/>
-      <w:r>
-        <w:rPr>
-          <w:lang w:val="en-US"/>
-        </w:rPr>
-        <w:t xml:space="preserve"> I created the Tour of </w:t>
+      <w:r>
+        <w:rPr>
+          <w:lang w:val="en-US"/>
+        </w:rPr>
+        <w:t xml:space="preserve">Next I created the Tour of </w:t>
       </w:r>
       <w:r>
         <w:rPr>
@@ -1476,21 +1410,7 @@
         <w:rPr>
           <w:lang w:val="en-US"/>
         </w:rPr>
-        <w:t>TS2339: Property 'subscribe' does not exist on type '</w:t>
-      </w:r>
-      <w:proofErr w:type="gramStart"/>
-      <w:r>
-        <w:rPr>
-          <w:lang w:val="en-US"/>
-        </w:rPr>
-        <w:t>Hero[</w:t>
-      </w:r>
-      <w:proofErr w:type="gramEnd"/>
-      <w:r>
-        <w:rPr>
-          <w:lang w:val="en-US"/>
-        </w:rPr>
-        <w:t>]'.</w:t>
+        <w:t>TS2339: Property 'subscribe' does not exist on type 'Hero[]'.</w:t>
       </w:r>
       <w:r>
         <w:rPr>
@@ -1530,21 +1450,7 @@
         <w:rPr>
           <w:lang w:val="en-US"/>
         </w:rPr>
-        <w:t xml:space="preserve"> The rest of the part went </w:t>
-      </w:r>
-      <w:proofErr w:type="gramStart"/>
-      <w:r>
-        <w:rPr>
-          <w:lang w:val="en-US"/>
-        </w:rPr>
-        <w:t>smoothly</w:t>
-      </w:r>
-      <w:proofErr w:type="gramEnd"/>
-      <w:r>
-        <w:rPr>
-          <w:lang w:val="en-US"/>
-        </w:rPr>
-        <w:t xml:space="preserve"> and I learned how to use services.</w:t>
+        <w:t xml:space="preserve"> The rest of the part went smoothly and I learned how to use services.</w:t>
       </w:r>
     </w:p>
     <w:p>
@@ -1719,9 +1625,207 @@
         <w:t>I watched the introduction video and part 2. At this point I’m getting used to making new apps with Node as I’ve done it a few times. There wasn’t anything new in the video except for mongoose.</w:t>
       </w:r>
     </w:p>
+    <w:p>
+      <w:pPr>
+        <w:pStyle w:val="Leipteksti"/>
+        <w:rPr>
+          <w:lang w:val="en-US"/>
+        </w:rPr>
+      </w:pPr>
+    </w:p>
+    <w:p>
+      <w:pPr>
+        <w:pStyle w:val="Leipteksti"/>
+        <w:rPr>
+          <w:lang w:val="en-US"/>
+        </w:rPr>
+      </w:pPr>
+      <w:r>
+        <w:rPr>
+          <w:lang w:val="en-US"/>
+        </w:rPr>
+        <w:t>23.06.2022</w:t>
+      </w:r>
+    </w:p>
+    <w:p>
+      <w:pPr>
+        <w:pStyle w:val="Leipteksti"/>
+        <w:rPr>
+          <w:lang w:val="en-US"/>
+        </w:rPr>
+      </w:pPr>
+      <w:r>
+        <w:rPr>
+          <w:lang w:val="en-US"/>
+        </w:rPr>
+        <w:t xml:space="preserve">After watching part 3, </w:t>
+      </w:r>
+      <w:r>
+        <w:rPr>
+          <w:lang w:val="en-US"/>
+        </w:rPr>
+        <w:t>I have a better idea of how mongoose works. I was originally confused because I didn’t manually create a database in Mongo, but it actually creates it automatically.</w:t>
+      </w:r>
+    </w:p>
+    <w:p>
+      <w:pPr>
+        <w:pStyle w:val="Leipteksti"/>
+        <w:rPr>
+          <w:lang w:val="en-US"/>
+        </w:rPr>
+      </w:pPr>
+    </w:p>
+    <w:p>
+      <w:pPr>
+        <w:pStyle w:val="Leipteksti"/>
+        <w:rPr>
+          <w:lang w:val="en-US"/>
+        </w:rPr>
+      </w:pPr>
+      <w:r>
+        <w:rPr>
+          <w:lang w:val="en-US"/>
+        </w:rPr>
+        <w:lastRenderedPageBreak/>
+        <w:t>During part 4</w:t>
+      </w:r>
+      <w:r>
+        <w:rPr>
+          <w:lang w:val="en-US"/>
+        </w:rPr>
+        <w:t xml:space="preserve"> </w:t>
+      </w:r>
+      <w:r>
+        <w:rPr>
+          <w:lang w:val="en-US"/>
+        </w:rPr>
+        <w:t>I ran into an issue</w:t>
+      </w:r>
+      <w:r>
+        <w:rPr>
+          <w:lang w:val="en-US"/>
+        </w:rPr>
+        <w:t>, I needed to use express-session in addition to passport in order to have session support.</w:t>
+      </w:r>
+      <w:r>
+        <w:rPr>
+          <w:lang w:val="en-US"/>
+        </w:rPr>
+        <w:t xml:space="preserve"> I looked up how it works from here: </w:t>
+      </w:r>
+      <w:hyperlink r:id="rId13" w:history="1">
+        <w:r>
+          <w:rPr>
+            <w:rStyle w:val="Hyperlinkki"/>
+            <w:lang w:val="en-US"/>
+          </w:rPr>
+          <w:t>https://www.npmjs.com/package/express-session</w:t>
+        </w:r>
+      </w:hyperlink>
+      <w:r>
+        <w:rPr>
+          <w:lang w:val="en-US"/>
+        </w:rPr>
+        <w:t>.</w:t>
+      </w:r>
+      <w:r>
+        <w:rPr>
+          <w:lang w:val="en-US"/>
+        </w:rPr>
+        <w:t xml:space="preserve"> </w:t>
+      </w:r>
+      <w:r>
+        <w:rPr>
+          <w:lang w:val="en-US"/>
+        </w:rPr>
+        <w:t>After fixing that, I got another error: Expected “payload” to be a plain object. From the comments in the video, I found out that this can be fixed by changing</w:t>
+      </w:r>
+      <w:r>
+        <w:rPr>
+          <w:lang w:val="en-US"/>
+        </w:rPr>
+        <w:t xml:space="preserve"> the user parameter in</w:t>
+      </w:r>
+      <w:r>
+        <w:rPr>
+          <w:lang w:val="en-US"/>
+        </w:rPr>
+        <w:t xml:space="preserve"> </w:t>
+      </w:r>
+      <w:proofErr w:type="spellStart"/>
+      <w:r>
+        <w:rPr>
+          <w:lang w:val="en-US"/>
+        </w:rPr>
+        <w:t>jwt.sign</w:t>
+      </w:r>
+      <w:proofErr w:type="spellEnd"/>
+      <w:r>
+        <w:rPr>
+          <w:lang w:val="en-US"/>
+        </w:rPr>
+        <w:t xml:space="preserve">(user, …) to </w:t>
+      </w:r>
+      <w:r>
+        <w:rPr>
+          <w:lang w:val="en-US"/>
+        </w:rPr>
+        <w:t xml:space="preserve">an object: </w:t>
+      </w:r>
+      <w:proofErr w:type="spellStart"/>
+      <w:r>
+        <w:rPr>
+          <w:lang w:val="en-US"/>
+        </w:rPr>
+        <w:t>jwt.sign</w:t>
+      </w:r>
+      <w:proofErr w:type="spellEnd"/>
+      <w:r>
+        <w:rPr>
+          <w:lang w:val="en-US"/>
+        </w:rPr>
+        <w:t>(</w:t>
+      </w:r>
+      <w:r>
+        <w:rPr>
+          <w:lang w:val="en-US"/>
+        </w:rPr>
+        <w:t>{</w:t>
+      </w:r>
+      <w:r>
+        <w:rPr>
+          <w:lang w:val="en-US"/>
+        </w:rPr>
+        <w:t>user</w:t>
+      </w:r>
+      <w:r>
+        <w:rPr>
+          <w:lang w:val="en-US"/>
+        </w:rPr>
+        <w:t>}</w:t>
+      </w:r>
+      <w:r>
+        <w:rPr>
+          <w:lang w:val="en-US"/>
+        </w:rPr>
+        <w:t>, …)</w:t>
+      </w:r>
+      <w:r>
+        <w:rPr>
+          <w:lang w:val="en-US"/>
+        </w:rPr>
+        <w:t>.</w:t>
+      </w:r>
+      <w:r>
+        <w:rPr>
+          <w:lang w:val="en-US"/>
+        </w:rPr>
+        <w:t xml:space="preserve"> I had no issues while following along with the rest of the video.</w:t>
+      </w:r>
+    </w:p>
     <w:sectPr>
-      <w:headerReference w:type="default" r:id="rId13"/>
-      <w:footerReference w:type="default" r:id="rId14"/>
+      <w:headerReference w:type="default" r:id="rId14"/>
+      <w:footerReference w:type="default" r:id="rId15"/>
       <w:pgSz w:w="11906" w:h="16838"/>
       <w:pgMar w:top="1701" w:right="1134" w:bottom="1701" w:left="1985" w:header="720" w:footer="720" w:gutter="0"/>
       <w:cols w:space="720"/>
@@ -4294,12 +4398,12 @@
 </file>
 
 <file path=customXml/item1.xml><?xml version="1.0" encoding="utf-8"?>
-<?mso-contentType ?>
-<FormTemplates xmlns="http://schemas.microsoft.com/sharepoint/v3/contenttype/forms">
-  <Display>DocumentLibraryForm</Display>
-  <Edit>DocumentLibraryForm</Edit>
-  <New>DocumentLibraryForm</New>
-</FormTemplates>
+<p:properties xmlns:p="http://schemas.microsoft.com/office/2006/metadata/properties" xmlns:xsi="http://www.w3.org/2001/XMLSchema-instance" xmlns:pc="http://schemas.microsoft.com/office/infopath/2007/PartnerControls">
+  <documentManagement>
+    <PublishingExpirationDate xmlns="http://schemas.microsoft.com/sharepoint/v3" xsi:nil="true"/>
+    <PublishingStartDate xmlns="http://schemas.microsoft.com/sharepoint/v3" xsi:nil="true"/>
+  </documentManagement>
+</p:properties>
 </file>
 
 <file path=customXml/item2.xml><?xml version="1.0" encoding="utf-8"?>
@@ -4369,18 +4473,20 @@
 </file>
 
 <file path=customXml/item3.xml><?xml version="1.0" encoding="utf-8"?>
-<p:properties xmlns:p="http://schemas.microsoft.com/office/2006/metadata/properties" xmlns:xsi="http://www.w3.org/2001/XMLSchema-instance" xmlns:pc="http://schemas.microsoft.com/office/infopath/2007/PartnerControls">
-  <documentManagement>
-    <PublishingExpirationDate xmlns="http://schemas.microsoft.com/sharepoint/v3" xsi:nil="true"/>
-    <PublishingStartDate xmlns="http://schemas.microsoft.com/sharepoint/v3" xsi:nil="true"/>
-  </documentManagement>
-</p:properties>
+<?mso-contentType ?>
+<FormTemplates xmlns="http://schemas.microsoft.com/sharepoint/v3/contenttype/forms">
+  <Display>DocumentLibraryForm</Display>
+  <Edit>DocumentLibraryForm</Edit>
+  <New>DocumentLibraryForm</New>
+</FormTemplates>
 </file>
 
 <file path=customXml/itemProps1.xml><?xml version="1.0" encoding="utf-8"?>
-<ds:datastoreItem xmlns:ds="http://schemas.openxmlformats.org/officeDocument/2006/customXml" ds:itemID="{13FBD2FA-5696-460D-A278-9A302A0F72AE}">
+<ds:datastoreItem xmlns:ds="http://schemas.openxmlformats.org/officeDocument/2006/customXml" ds:itemID="{FA8F0064-303C-446D-896E-46EEB9A79DC3}">
   <ds:schemaRefs>
-    <ds:schemaRef ds:uri="http://schemas.microsoft.com/sharepoint/v3/contenttype/forms"/>
+    <ds:schemaRef ds:uri="http://schemas.microsoft.com/office/2006/metadata/properties"/>
+    <ds:schemaRef ds:uri="http://schemas.microsoft.com/office/infopath/2007/PartnerControls"/>
+    <ds:schemaRef ds:uri="http://schemas.microsoft.com/sharepoint/v3"/>
   </ds:schemaRefs>
 </ds:datastoreItem>
 </file>
@@ -4403,11 +4509,9 @@
 </file>
 
 <file path=customXml/itemProps3.xml><?xml version="1.0" encoding="utf-8"?>
-<ds:datastoreItem xmlns:ds="http://schemas.openxmlformats.org/officeDocument/2006/customXml" ds:itemID="{FA8F0064-303C-446D-896E-46EEB9A79DC3}">
+<ds:datastoreItem xmlns:ds="http://schemas.openxmlformats.org/officeDocument/2006/customXml" ds:itemID="{13FBD2FA-5696-460D-A278-9A302A0F72AE}">
   <ds:schemaRefs>
-    <ds:schemaRef ds:uri="http://schemas.microsoft.com/office/2006/metadata/properties"/>
-    <ds:schemaRef ds:uri="http://schemas.microsoft.com/office/infopath/2007/PartnerControls"/>
-    <ds:schemaRef ds:uri="http://schemas.microsoft.com/sharepoint/v3"/>
+    <ds:schemaRef ds:uri="http://schemas.microsoft.com/sharepoint/v3/contenttype/forms"/>
   </ds:schemaRefs>
 </ds:datastoreItem>
 </file>
</xml_diff>

<commit_message>
Add MEAN stack task files (part 5)
</commit_message>
<xml_diff>
--- a/learning_diary.docx
+++ b/learning_diary.docx
@@ -14,7 +14,6 @@
           <w:lang w:val="en-US"/>
         </w:rPr>
       </w:pPr>
-      <w:proofErr w:type="spellStart"/>
       <w:r>
         <w:rPr>
           <w:rFonts w:ascii="Times New Roman" w:hAnsi="Times New Roman" w:cs="Times New Roman"/>
@@ -23,10 +22,13 @@
           <w:szCs w:val="24"/>
           <w:lang w:val="en-US"/>
         </w:rPr>
-        <w:t>Lappeenrannan</w:t>
-      </w:r>
-      <w:proofErr w:type="spellEnd"/>
-      <w:r>
+        <w:t>Lappeenrannan teknillinen yliopisto</w:t>
+      </w:r>
+    </w:p>
+    <w:p>
+      <w:pPr>
+        <w:pStyle w:val="Otsikko"/>
+        <w:jc w:val="both"/>
         <w:rPr>
           <w:rFonts w:ascii="Times New Roman" w:hAnsi="Times New Roman" w:cs="Times New Roman"/>
           <w:b w:val="0"/>
@@ -34,9 +36,7 @@
           <w:szCs w:val="24"/>
           <w:lang w:val="en-US"/>
         </w:rPr>
-        <w:t xml:space="preserve"> </w:t>
-      </w:r>
-      <w:proofErr w:type="spellStart"/>
+      </w:pPr>
       <w:r>
         <w:rPr>
           <w:rFonts w:ascii="Times New Roman" w:hAnsi="Times New Roman" w:cs="Times New Roman"/>
@@ -45,10 +45,13 @@
           <w:szCs w:val="24"/>
           <w:lang w:val="en-US"/>
         </w:rPr>
-        <w:t>teknillinen</w:t>
-      </w:r>
-      <w:proofErr w:type="spellEnd"/>
-      <w:r>
+        <w:t>School of Business and Management</w:t>
+      </w:r>
+    </w:p>
+    <w:p>
+      <w:pPr>
+        <w:pStyle w:val="Otsikko"/>
+        <w:jc w:val="both"/>
         <w:rPr>
           <w:rFonts w:ascii="Times New Roman" w:hAnsi="Times New Roman" w:cs="Times New Roman"/>
           <w:b w:val="0"/>
@@ -56,10 +59,69 @@
           <w:szCs w:val="24"/>
           <w:lang w:val="en-US"/>
         </w:rPr>
-        <w:t xml:space="preserve"> </w:t>
-      </w:r>
-      <w:proofErr w:type="spellStart"/>
-      <w:r>
+      </w:pPr>
+    </w:p>
+    <w:p>
+      <w:pPr>
+        <w:pStyle w:val="Otsikko"/>
+        <w:jc w:val="left"/>
+        <w:rPr>
+          <w:rFonts w:ascii="Times New Roman" w:hAnsi="Times New Roman"/>
+          <w:b w:val="0"/>
+          <w:sz w:val="24"/>
+          <w:szCs w:val="24"/>
+          <w:lang w:val="en-US"/>
+        </w:rPr>
+      </w:pPr>
+    </w:p>
+    <w:p>
+      <w:pPr>
+        <w:pStyle w:val="Otsikko"/>
+        <w:jc w:val="left"/>
+        <w:rPr>
+          <w:sz w:val="24"/>
+          <w:szCs w:val="24"/>
+          <w:lang w:val="en-US"/>
+        </w:rPr>
+      </w:pPr>
+    </w:p>
+    <w:p>
+      <w:pPr>
+        <w:pStyle w:val="Otsikko"/>
+        <w:jc w:val="left"/>
+        <w:rPr>
+          <w:sz w:val="24"/>
+          <w:szCs w:val="24"/>
+          <w:lang w:val="en-US"/>
+        </w:rPr>
+      </w:pPr>
+    </w:p>
+    <w:p>
+      <w:pPr>
+        <w:pStyle w:val="Otsikko"/>
+        <w:jc w:val="left"/>
+        <w:rPr>
+          <w:sz w:val="24"/>
+          <w:szCs w:val="24"/>
+          <w:lang w:val="en-US"/>
+        </w:rPr>
+      </w:pPr>
+    </w:p>
+    <w:p>
+      <w:pPr>
+        <w:pStyle w:val="Otsikko"/>
+        <w:jc w:val="left"/>
+        <w:rPr>
+          <w:sz w:val="24"/>
+          <w:szCs w:val="24"/>
+          <w:lang w:val="en-US"/>
+        </w:rPr>
+      </w:pPr>
+    </w:p>
+    <w:p>
+      <w:pPr>
+        <w:pStyle w:val="Otsikko"/>
+        <w:jc w:val="both"/>
         <w:rPr>
           <w:rFonts w:ascii="Times New Roman" w:hAnsi="Times New Roman" w:cs="Times New Roman"/>
           <w:b w:val="0"/>
@@ -67,14 +129,8 @@
           <w:szCs w:val="24"/>
           <w:lang w:val="en-US"/>
         </w:rPr>
-        <w:t>yliopisto</w:t>
-      </w:r>
-      <w:proofErr w:type="spellEnd"/>
-    </w:p>
-    <w:p>
-      <w:pPr>
-        <w:pStyle w:val="Otsikko"/>
-        <w:jc w:val="both"/>
+      </w:pPr>
+      <w:r>
         <w:rPr>
           <w:rFonts w:ascii="Times New Roman" w:hAnsi="Times New Roman" w:cs="Times New Roman"/>
           <w:b w:val="0"/>
@@ -82,121 +138,7 @@
           <w:szCs w:val="24"/>
           <w:lang w:val="en-US"/>
         </w:rPr>
-      </w:pPr>
-      <w:r>
-        <w:rPr>
-          <w:rFonts w:ascii="Times New Roman" w:hAnsi="Times New Roman" w:cs="Times New Roman"/>
-          <w:b w:val="0"/>
-          <w:sz w:val="24"/>
-          <w:szCs w:val="24"/>
-          <w:lang w:val="en-US"/>
-        </w:rPr>
-        <w:t>School of Business and Management</w:t>
-      </w:r>
-    </w:p>
-    <w:p>
-      <w:pPr>
-        <w:pStyle w:val="Otsikko"/>
-        <w:jc w:val="both"/>
-        <w:rPr>
-          <w:rFonts w:ascii="Times New Roman" w:hAnsi="Times New Roman" w:cs="Times New Roman"/>
-          <w:b w:val="0"/>
-          <w:sz w:val="24"/>
-          <w:szCs w:val="24"/>
-          <w:lang w:val="en-US"/>
-        </w:rPr>
-      </w:pPr>
-    </w:p>
-    <w:p>
-      <w:pPr>
-        <w:pStyle w:val="Otsikko"/>
-        <w:jc w:val="left"/>
-        <w:rPr>
-          <w:rFonts w:ascii="Times New Roman" w:hAnsi="Times New Roman"/>
-          <w:b w:val="0"/>
-          <w:sz w:val="24"/>
-          <w:szCs w:val="24"/>
-          <w:lang w:val="en-US"/>
-        </w:rPr>
-      </w:pPr>
-    </w:p>
-    <w:p>
-      <w:pPr>
-        <w:pStyle w:val="Otsikko"/>
-        <w:jc w:val="left"/>
-        <w:rPr>
-          <w:sz w:val="24"/>
-          <w:szCs w:val="24"/>
-          <w:lang w:val="en-US"/>
-        </w:rPr>
-      </w:pPr>
-    </w:p>
-    <w:p>
-      <w:pPr>
-        <w:pStyle w:val="Otsikko"/>
-        <w:jc w:val="left"/>
-        <w:rPr>
-          <w:sz w:val="24"/>
-          <w:szCs w:val="24"/>
-          <w:lang w:val="en-US"/>
-        </w:rPr>
-      </w:pPr>
-    </w:p>
-    <w:p>
-      <w:pPr>
-        <w:pStyle w:val="Otsikko"/>
-        <w:jc w:val="left"/>
-        <w:rPr>
-          <w:sz w:val="24"/>
-          <w:szCs w:val="24"/>
-          <w:lang w:val="en-US"/>
-        </w:rPr>
-      </w:pPr>
-    </w:p>
-    <w:p>
-      <w:pPr>
-        <w:pStyle w:val="Otsikko"/>
-        <w:jc w:val="left"/>
-        <w:rPr>
-          <w:sz w:val="24"/>
-          <w:szCs w:val="24"/>
-          <w:lang w:val="en-US"/>
-        </w:rPr>
-      </w:pPr>
-    </w:p>
-    <w:p>
-      <w:pPr>
-        <w:pStyle w:val="Otsikko"/>
-        <w:jc w:val="both"/>
-        <w:rPr>
-          <w:rFonts w:ascii="Times New Roman" w:hAnsi="Times New Roman" w:cs="Times New Roman"/>
-          <w:b w:val="0"/>
-          <w:sz w:val="24"/>
-          <w:szCs w:val="24"/>
-          <w:lang w:val="en-US"/>
-        </w:rPr>
-      </w:pPr>
-      <w:proofErr w:type="spellStart"/>
-      <w:r>
-        <w:rPr>
-          <w:rFonts w:ascii="Times New Roman" w:hAnsi="Times New Roman" w:cs="Times New Roman"/>
-          <w:b w:val="0"/>
-          <w:sz w:val="24"/>
-          <w:szCs w:val="24"/>
-          <w:lang w:val="en-US"/>
-        </w:rPr>
-        <w:t>Sofware</w:t>
-      </w:r>
-      <w:proofErr w:type="spellEnd"/>
-      <w:r>
-        <w:rPr>
-          <w:rFonts w:ascii="Times New Roman" w:hAnsi="Times New Roman" w:cs="Times New Roman"/>
-          <w:b w:val="0"/>
-          <w:sz w:val="24"/>
-          <w:szCs w:val="24"/>
-          <w:lang w:val="en-US"/>
-        </w:rPr>
-        <w:t xml:space="preserve"> Development Skills</w:t>
+        <w:t>Sofware Development Skills</w:t>
       </w:r>
     </w:p>
     <w:p>
@@ -516,21 +458,7 @@
         <w:rPr>
           <w:lang w:val="en-US"/>
         </w:rPr>
-        <w:t xml:space="preserve">.22.12 by using </w:t>
-      </w:r>
-      <w:proofErr w:type="spellStart"/>
-      <w:r>
-        <w:rPr>
-          <w:lang w:val="en-US"/>
-        </w:rPr>
-        <w:t>nvm</w:t>
-      </w:r>
-      <w:proofErr w:type="spellEnd"/>
-      <w:r>
-        <w:rPr>
-          <w:lang w:val="en-US"/>
-        </w:rPr>
-        <w:t>-windows</w:t>
+        <w:t>.22.12 by using nvm-windows</w:t>
       </w:r>
       <w:r>
         <w:rPr>
@@ -542,69 +470,13 @@
         <w:rPr>
           <w:lang w:val="en-US"/>
         </w:rPr>
-        <w:t xml:space="preserve"> Once that was done, I opened Visual Studio Code and ran </w:t>
-      </w:r>
-      <w:proofErr w:type="spellStart"/>
-      <w:r>
-        <w:rPr>
-          <w:lang w:val="en-US"/>
-        </w:rPr>
-        <w:t>npm</w:t>
-      </w:r>
-      <w:proofErr w:type="spellEnd"/>
-      <w:r>
-        <w:rPr>
-          <w:lang w:val="en-US"/>
-        </w:rPr>
-        <w:t xml:space="preserve"> </w:t>
-      </w:r>
-      <w:proofErr w:type="spellStart"/>
-      <w:r>
-        <w:rPr>
-          <w:lang w:val="en-US"/>
-        </w:rPr>
-        <w:t>init</w:t>
-      </w:r>
-      <w:proofErr w:type="spellEnd"/>
-      <w:r>
-        <w:rPr>
-          <w:lang w:val="en-US"/>
-        </w:rPr>
-        <w:t xml:space="preserve"> in the course folder I created.</w:t>
-      </w:r>
-      <w:r>
-        <w:rPr>
-          <w:lang w:val="en-US"/>
-        </w:rPr>
-        <w:t xml:space="preserve"> Next I installed </w:t>
-      </w:r>
-      <w:proofErr w:type="spellStart"/>
-      <w:r>
-        <w:rPr>
-          <w:lang w:val="en-US"/>
-        </w:rPr>
-        <w:t>uuid</w:t>
-      </w:r>
-      <w:proofErr w:type="spellEnd"/>
-      <w:r>
-        <w:rPr>
-          <w:lang w:val="en-US"/>
-        </w:rPr>
-        <w:t xml:space="preserve"> and </w:t>
-      </w:r>
-      <w:proofErr w:type="spellStart"/>
-      <w:r>
-        <w:rPr>
-          <w:lang w:val="en-US"/>
-        </w:rPr>
-        <w:t>nodemon</w:t>
-      </w:r>
-      <w:proofErr w:type="spellEnd"/>
-      <w:r>
-        <w:rPr>
-          <w:lang w:val="en-US"/>
-        </w:rPr>
-        <w:t>, and learned about dev dependencies.</w:t>
+        <w:t xml:space="preserve"> Once that was done, I opened Visual Studio Code and ran npm init in the course folder I created.</w:t>
+      </w:r>
+      <w:r>
+        <w:rPr>
+          <w:lang w:val="en-US"/>
+        </w:rPr>
+        <w:t xml:space="preserve"> Next I installed uuid and nodemon, and learned about dev dependencies.</w:t>
       </w:r>
     </w:p>
     <w:p>
@@ -1005,49 +877,7 @@
         <w:rPr>
           <w:lang w:val="en-US"/>
         </w:rPr>
-        <w:t xml:space="preserve">During the </w:t>
-      </w:r>
-      <w:proofErr w:type="spellStart"/>
-      <w:r>
-        <w:rPr>
-          <w:lang w:val="en-US"/>
-        </w:rPr>
-        <w:t>later</w:t>
-      </w:r>
-      <w:proofErr w:type="spellEnd"/>
-      <w:r>
-        <w:rPr>
-          <w:lang w:val="en-US"/>
-        </w:rPr>
-        <w:t xml:space="preserve"> part of the video I ran into an issue with express-handlebars where I could not use </w:t>
-      </w:r>
-      <w:proofErr w:type="spellStart"/>
-      <w:r>
-        <w:rPr>
-          <w:lang w:val="en-US"/>
-        </w:rPr>
-        <w:t>exphbs</w:t>
-      </w:r>
-      <w:proofErr w:type="spellEnd"/>
-      <w:r>
-        <w:rPr>
-          <w:lang w:val="en-US"/>
-        </w:rPr>
-        <w:t xml:space="preserve"> as a function like in the video and instead had to use </w:t>
-      </w:r>
-      <w:proofErr w:type="spellStart"/>
-      <w:r>
-        <w:rPr>
-          <w:lang w:val="en-US"/>
-        </w:rPr>
-        <w:t>exphbs.engine</w:t>
-      </w:r>
-      <w:proofErr w:type="spellEnd"/>
-      <w:r>
-        <w:rPr>
-          <w:lang w:val="en-US"/>
-        </w:rPr>
-        <w:t xml:space="preserve">. </w:t>
+        <w:t xml:space="preserve">During the later part of the video I ran into an issue with express-handlebars where I could not use exphbs as a function like in the video and instead had to use exphbs.engine. </w:t>
       </w:r>
       <w:r>
         <w:rPr>
@@ -1295,14 +1125,12 @@
           <w:lang w:val="en-US"/>
         </w:rPr>
       </w:pPr>
-      <w:proofErr w:type="spellStart"/>
       <w:r>
         <w:rPr>
           <w:lang w:val="en-US"/>
         </w:rPr>
         <w:t>AppModule</w:t>
       </w:r>
-      <w:proofErr w:type="spellEnd"/>
     </w:p>
     <w:p>
       <w:pPr>
@@ -1416,35 +1244,7 @@
         <w:rPr>
           <w:lang w:val="en-US"/>
         </w:rPr>
-        <w:t xml:space="preserve">” After a few minutes I realized that I hadn’t saved my previous changes to the </w:t>
-      </w:r>
-      <w:proofErr w:type="spellStart"/>
-      <w:r>
-        <w:rPr>
-          <w:lang w:val="en-US"/>
-        </w:rPr>
-        <w:t>HeroService</w:t>
-      </w:r>
-      <w:proofErr w:type="spellEnd"/>
-      <w:r>
-        <w:rPr>
-          <w:lang w:val="en-US"/>
-        </w:rPr>
-        <w:t xml:space="preserve"> file, which changed the return type of </w:t>
-      </w:r>
-      <w:proofErr w:type="spellStart"/>
-      <w:r>
-        <w:rPr>
-          <w:lang w:val="en-US"/>
-        </w:rPr>
-        <w:t>getHeroes</w:t>
-      </w:r>
-      <w:proofErr w:type="spellEnd"/>
-      <w:r>
-        <w:rPr>
-          <w:lang w:val="en-US"/>
-        </w:rPr>
-        <w:t xml:space="preserve"> to Observable.</w:t>
+        <w:t>” After a few minutes I realized that I hadn’t saved my previous changes to the HeroService file, which changed the return type of getHeroes to Observable.</w:t>
       </w:r>
       <w:r>
         <w:rPr>
@@ -1528,21 +1328,7 @@
         <w:rPr>
           <w:lang w:val="en-US"/>
         </w:rPr>
-        <w:t xml:space="preserve">I finished the final part of the Angular course. I had some trouble understanding how the </w:t>
-      </w:r>
-      <w:proofErr w:type="spellStart"/>
-      <w:r>
-        <w:rPr>
-          <w:lang w:val="en-US"/>
-        </w:rPr>
-        <w:t>InMemoryDataService</w:t>
-      </w:r>
-      <w:proofErr w:type="spellEnd"/>
-      <w:r>
-        <w:rPr>
-          <w:lang w:val="en-US"/>
-        </w:rPr>
-        <w:t xml:space="preserve"> works at first, I had to re-read that part multiple times. </w:t>
+        <w:t xml:space="preserve">I finished the final part of the Angular course. I had some trouble understanding how the InMemoryDataService works at first, I had to re-read that part multiple times. </w:t>
       </w:r>
       <w:r>
         <w:rPr>
@@ -1550,19 +1336,11 @@
         </w:rPr>
         <w:t xml:space="preserve">I also had to downgrade the </w:t>
       </w:r>
-      <w:proofErr w:type="spellStart"/>
-      <w:r>
-        <w:rPr>
-          <w:lang w:val="en-US"/>
-        </w:rPr>
-        <w:t>InMemoryWebApi</w:t>
-      </w:r>
-      <w:proofErr w:type="spellEnd"/>
-      <w:r>
-        <w:rPr>
-          <w:lang w:val="en-US"/>
-        </w:rPr>
-        <w:t xml:space="preserve"> module to version 0.13.0 as 0.14.0 wasn’t compatible with my Angular version.</w:t>
+      <w:r>
+        <w:rPr>
+          <w:lang w:val="en-US"/>
+        </w:rPr>
+        <w:t>InMemoryWebApi module to version 0.13.0 as 0.14.0 wasn’t compatible with my Angular version.</w:t>
       </w:r>
       <w:r>
         <w:rPr>
@@ -1750,65 +1528,221 @@
         <w:rPr>
           <w:lang w:val="en-US"/>
         </w:rPr>
+        <w:t xml:space="preserve"> jwt.sign(user, …) to </w:t>
+      </w:r>
+      <w:r>
+        <w:rPr>
+          <w:lang w:val="en-US"/>
+        </w:rPr>
+        <w:t xml:space="preserve">an object: </w:t>
+      </w:r>
+      <w:r>
+        <w:rPr>
+          <w:lang w:val="en-US"/>
+        </w:rPr>
+        <w:t>jwt.sign({user}, …).</w:t>
+      </w:r>
+      <w:r>
+        <w:rPr>
+          <w:lang w:val="en-US"/>
+        </w:rPr>
+        <w:t xml:space="preserve"> I had no issues while following along with the rest of the video.</w:t>
+      </w:r>
+    </w:p>
+    <w:p>
+      <w:pPr>
+        <w:pStyle w:val="Leipteksti"/>
+        <w:rPr>
+          <w:lang w:val="en-US"/>
+        </w:rPr>
+      </w:pPr>
+    </w:p>
+    <w:p>
+      <w:pPr>
+        <w:pStyle w:val="Leipteksti"/>
+        <w:rPr>
+          <w:lang w:val="en-US"/>
+        </w:rPr>
+      </w:pPr>
+      <w:r>
+        <w:rPr>
+          <w:lang w:val="en-US"/>
+        </w:rPr>
+        <w:t>27.06.2022</w:t>
+      </w:r>
+    </w:p>
+    <w:p>
+      <w:pPr>
+        <w:pStyle w:val="Leipteksti"/>
+        <w:rPr>
+          <w:lang w:val="en-US"/>
+        </w:rPr>
+      </w:pPr>
+      <w:r>
+        <w:rPr>
+          <w:lang w:val="en-US"/>
+        </w:rPr>
+        <w:t xml:space="preserve">I started with part 5. I uninstalled the version of Angular I had and installed version 1.0.0-beta.28.3. </w:t>
+      </w:r>
+      <w:r>
+        <w:rPr>
+          <w:lang w:val="en-US"/>
+        </w:rPr>
+        <w:t xml:space="preserve">After trying to run ‘ng serve’, I got an error saying “Invalid ‘reference’ directive”. I looked it up and </w:t>
+      </w:r>
+      <w:r>
+        <w:rPr>
+          <w:lang w:val="en-US"/>
+        </w:rPr>
+        <w:t>I found a solution</w:t>
+      </w:r>
+      <w:r>
+        <w:rPr>
+          <w:lang w:val="en-US"/>
+        </w:rPr>
+        <w:t xml:space="preserve"> from here: </w:t>
+      </w:r>
+      <w:hyperlink r:id="rId14" w:history="1">
+        <w:r>
+          <w:rPr>
+            <w:rStyle w:val="Hyperlinkki"/>
+            <w:lang w:val="en-US"/>
+          </w:rPr>
+          <w:t>https://github.com/DefinitelyTyped/DefinitelyTyped/issues/10097#issuecomment-499783519</w:t>
+        </w:r>
+      </w:hyperlink>
+      <w:r>
+        <w:rPr>
+          <w:lang w:val="en-US"/>
+        </w:rPr>
+        <w:t>. Updating typescript to version 3.5.1 fixed the issue.</w:t>
+      </w:r>
+      <w:r>
+        <w:rPr>
+          <w:lang w:val="en-US"/>
+        </w:rPr>
+        <w:t xml:space="preserve"> Another thing that differed from the tutorial was that while generating a component with “ng g</w:t>
+      </w:r>
+      <w:r>
+        <w:rPr>
+          <w:lang w:val="en-US"/>
+        </w:rPr>
+        <w:t xml:space="preserve"> component</w:t>
+      </w:r>
+      <w:r>
+        <w:rPr>
+          <w:lang w:val="en-US"/>
+        </w:rPr>
+        <w:t>” it couldn’t find the app module and I had to import the generated component</w:t>
+      </w:r>
+      <w:r>
+        <w:rPr>
+          <w:lang w:val="en-US"/>
+        </w:rPr>
+        <w:t>s</w:t>
+      </w:r>
+      <w:r>
+        <w:rPr>
+          <w:lang w:val="en-US"/>
+        </w:rPr>
+        <w:t xml:space="preserve"> myself. </w:t>
+      </w:r>
+    </w:p>
+    <w:p>
+      <w:pPr>
+        <w:pStyle w:val="Leipteksti"/>
+        <w:rPr>
+          <w:lang w:val="en-US"/>
+        </w:rPr>
+      </w:pPr>
+    </w:p>
+    <w:p>
+      <w:pPr>
+        <w:pStyle w:val="Leipteksti"/>
+        <w:rPr>
+          <w:lang w:val="en-US"/>
+        </w:rPr>
+      </w:pPr>
+      <w:r>
+        <w:rPr>
+          <w:lang w:val="en-US"/>
+        </w:rPr>
+        <w:t>Upon testing the navbar at 18:10 in the video, mine looked a lot different. It had a button that says ‘</w:t>
+      </w:r>
+      <w:r>
+        <w:rPr>
+          <w:lang w:val="en-US"/>
+        </w:rPr>
+        <w:t>T</w:t>
+      </w:r>
+      <w:r>
+        <w:rPr>
+          <w:lang w:val="en-US"/>
+        </w:rPr>
+        <w:t xml:space="preserve">oggle </w:t>
+      </w:r>
+      <w:r>
+        <w:rPr>
+          <w:lang w:val="en-US"/>
+        </w:rPr>
+        <w:t>navigation</w:t>
+      </w:r>
+      <w:r>
+        <w:rPr>
+          <w:lang w:val="en-US"/>
+        </w:rPr>
+        <w:t>’</w:t>
+      </w:r>
+      <w:r>
+        <w:rPr>
+          <w:lang w:val="en-US"/>
+        </w:rPr>
+        <w:t xml:space="preserve"> and the login and register buttons were not visible.</w:t>
+      </w:r>
+      <w:r>
+        <w:rPr>
+          <w:lang w:val="en-US"/>
+        </w:rPr>
+        <w:t xml:space="preserve"> I dug through the comments and found that </w:t>
+      </w:r>
+      <w:r>
+        <w:rPr>
+          <w:lang w:val="en-US"/>
+        </w:rPr>
+        <w:t xml:space="preserve">using a different bootswatch link </w:t>
+      </w:r>
+      <w:r>
+        <w:rPr>
+          <w:lang w:val="en-US"/>
+        </w:rPr>
+        <w:t>(</w:t>
+      </w:r>
+      <w:hyperlink r:id="rId15" w:history="1">
+        <w:r>
+          <w:rPr>
+            <w:rStyle w:val="Hyperlinkki"/>
+            <w:lang w:val="en-US"/>
+          </w:rPr>
+          <w:t>https://bootswatch.com/3/sandstone/bootstrap.min.css</w:t>
+        </w:r>
+      </w:hyperlink>
+      <w:r>
+        <w:rPr>
+          <w:lang w:val="en-US"/>
+        </w:rPr>
+        <w:t>)</w:t>
+      </w:r>
+      <w:r>
+        <w:rPr>
+          <w:lang w:val="en-US"/>
+        </w:rPr>
         <w:t xml:space="preserve"> </w:t>
       </w:r>
-      <w:proofErr w:type="spellStart"/>
-      <w:r>
-        <w:rPr>
-          <w:lang w:val="en-US"/>
-        </w:rPr>
-        <w:t>jwt.sign</w:t>
-      </w:r>
-      <w:proofErr w:type="spellEnd"/>
-      <w:r>
-        <w:rPr>
-          <w:lang w:val="en-US"/>
-        </w:rPr>
-        <w:t xml:space="preserve">(user, …) to </w:t>
-      </w:r>
-      <w:r>
-        <w:rPr>
-          <w:lang w:val="en-US"/>
-        </w:rPr>
-        <w:t xml:space="preserve">an object: </w:t>
-      </w:r>
-      <w:proofErr w:type="spellStart"/>
-      <w:r>
-        <w:rPr>
-          <w:lang w:val="en-US"/>
-        </w:rPr>
-        <w:t>jwt.sign</w:t>
-      </w:r>
-      <w:proofErr w:type="spellEnd"/>
-      <w:r>
-        <w:rPr>
-          <w:lang w:val="en-US"/>
-        </w:rPr>
-        <w:t>(</w:t>
-      </w:r>
-      <w:r>
-        <w:rPr>
-          <w:lang w:val="en-US"/>
-        </w:rPr>
-        <w:t>{</w:t>
-      </w:r>
-      <w:r>
-        <w:rPr>
-          <w:lang w:val="en-US"/>
-        </w:rPr>
-        <w:t>user</w:t>
-      </w:r>
-      <w:r>
-        <w:rPr>
-          <w:lang w:val="en-US"/>
-        </w:rPr>
-        <w:t>}</w:t>
-      </w:r>
-      <w:r>
-        <w:rPr>
-          <w:lang w:val="en-US"/>
-        </w:rPr>
-        <w:t>, …)</w:t>
+      <w:r>
+        <w:rPr>
+          <w:lang w:val="en-US"/>
+        </w:rPr>
+        <w:t>fixes it</w:t>
       </w:r>
       <w:r>
         <w:rPr>
@@ -1816,16 +1750,10 @@
         </w:rPr>
         <w:t>.</w:t>
       </w:r>
-      <w:r>
-        <w:rPr>
-          <w:lang w:val="en-US"/>
-        </w:rPr>
-        <w:t xml:space="preserve"> I had no issues while following along with the rest of the video.</w:t>
-      </w:r>
     </w:p>
     <w:sectPr>
-      <w:headerReference w:type="default" r:id="rId14"/>
-      <w:footerReference w:type="default" r:id="rId15"/>
+      <w:headerReference w:type="default" r:id="rId16"/>
+      <w:footerReference w:type="default" r:id="rId17"/>
       <w:pgSz w:w="11906" w:h="16838"/>
       <w:pgMar w:top="1701" w:right="1134" w:bottom="1701" w:left="1985" w:header="720" w:footer="720" w:gutter="0"/>
       <w:cols w:space="720"/>
@@ -4398,12 +4326,12 @@
 </file>
 
 <file path=customXml/item1.xml><?xml version="1.0" encoding="utf-8"?>
-<p:properties xmlns:p="http://schemas.microsoft.com/office/2006/metadata/properties" xmlns:xsi="http://www.w3.org/2001/XMLSchema-instance" xmlns:pc="http://schemas.microsoft.com/office/infopath/2007/PartnerControls">
-  <documentManagement>
-    <PublishingExpirationDate xmlns="http://schemas.microsoft.com/sharepoint/v3" xsi:nil="true"/>
-    <PublishingStartDate xmlns="http://schemas.microsoft.com/sharepoint/v3" xsi:nil="true"/>
-  </documentManagement>
-</p:properties>
+<?mso-contentType ?>
+<FormTemplates xmlns="http://schemas.microsoft.com/sharepoint/v3/contenttype/forms">
+  <Display>DocumentLibraryForm</Display>
+  <Edit>DocumentLibraryForm</Edit>
+  <New>DocumentLibraryForm</New>
+</FormTemplates>
 </file>
 
 <file path=customXml/item2.xml><?xml version="1.0" encoding="utf-8"?>
@@ -4473,20 +4401,18 @@
 </file>
 
 <file path=customXml/item3.xml><?xml version="1.0" encoding="utf-8"?>
-<?mso-contentType ?>
-<FormTemplates xmlns="http://schemas.microsoft.com/sharepoint/v3/contenttype/forms">
-  <Display>DocumentLibraryForm</Display>
-  <Edit>DocumentLibraryForm</Edit>
-  <New>DocumentLibraryForm</New>
-</FormTemplates>
+<p:properties xmlns:p="http://schemas.microsoft.com/office/2006/metadata/properties" xmlns:xsi="http://www.w3.org/2001/XMLSchema-instance" xmlns:pc="http://schemas.microsoft.com/office/infopath/2007/PartnerControls">
+  <documentManagement>
+    <PublishingExpirationDate xmlns="http://schemas.microsoft.com/sharepoint/v3" xsi:nil="true"/>
+    <PublishingStartDate xmlns="http://schemas.microsoft.com/sharepoint/v3" xsi:nil="true"/>
+  </documentManagement>
+</p:properties>
 </file>
 
 <file path=customXml/itemProps1.xml><?xml version="1.0" encoding="utf-8"?>
-<ds:datastoreItem xmlns:ds="http://schemas.openxmlformats.org/officeDocument/2006/customXml" ds:itemID="{FA8F0064-303C-446D-896E-46EEB9A79DC3}">
+<ds:datastoreItem xmlns:ds="http://schemas.openxmlformats.org/officeDocument/2006/customXml" ds:itemID="{13FBD2FA-5696-460D-A278-9A302A0F72AE}">
   <ds:schemaRefs>
-    <ds:schemaRef ds:uri="http://schemas.microsoft.com/office/2006/metadata/properties"/>
-    <ds:schemaRef ds:uri="http://schemas.microsoft.com/office/infopath/2007/PartnerControls"/>
-    <ds:schemaRef ds:uri="http://schemas.microsoft.com/sharepoint/v3"/>
+    <ds:schemaRef ds:uri="http://schemas.microsoft.com/sharepoint/v3/contenttype/forms"/>
   </ds:schemaRefs>
 </ds:datastoreItem>
 </file>
@@ -4509,9 +4435,11 @@
 </file>
 
 <file path=customXml/itemProps3.xml><?xml version="1.0" encoding="utf-8"?>
-<ds:datastoreItem xmlns:ds="http://schemas.openxmlformats.org/officeDocument/2006/customXml" ds:itemID="{13FBD2FA-5696-460D-A278-9A302A0F72AE}">
+<ds:datastoreItem xmlns:ds="http://schemas.openxmlformats.org/officeDocument/2006/customXml" ds:itemID="{FA8F0064-303C-446D-896E-46EEB9A79DC3}">
   <ds:schemaRefs>
-    <ds:schemaRef ds:uri="http://schemas.microsoft.com/sharepoint/v3/contenttype/forms"/>
+    <ds:schemaRef ds:uri="http://schemas.microsoft.com/office/2006/metadata/properties"/>
+    <ds:schemaRef ds:uri="http://schemas.microsoft.com/office/infopath/2007/PartnerControls"/>
+    <ds:schemaRef ds:uri="http://schemas.microsoft.com/sharepoint/v3"/>
   </ds:schemaRefs>
 </ds:datastoreItem>
 </file>
</xml_diff>

<commit_message>
Add MEAN stack task files (parts 6-7)
</commit_message>
<xml_diff>
--- a/learning_diary.docx
+++ b/learning_diary.docx
@@ -1588,21 +1588,9 @@
         <w:rPr>
           <w:lang w:val="en-US"/>
         </w:rPr>
-        <w:t xml:space="preserve">After trying to run ‘ng serve’, I got an error saying “Invalid ‘reference’ directive”. I looked it up and </w:t>
-      </w:r>
-      <w:r>
-        <w:rPr>
-          <w:lang w:val="en-US"/>
-        </w:rPr>
-        <w:t>I found a solution</w:t>
-      </w:r>
-      <w:r>
-        <w:rPr>
-          <w:lang w:val="en-US"/>
-        </w:rPr>
-        <w:t xml:space="preserve"> from here: </w:t>
-      </w:r>
-      <w:hyperlink r:id="rId14" w:history="1">
+        <w:t xml:space="preserve">After trying to run ‘ng serve’, I got an error saying “Invalid ‘reference’ directive”. I looked it up and I found a solution from here: </w:t>
+      </w:r>
+      <w:hyperlink r:id="rId14" w:anchor="issuecomment-499783519" w:history="1">
         <w:r>
           <w:rPr>
             <w:rStyle w:val="Hyperlinkki"/>
@@ -1709,13 +1697,7 @@
         <w:rPr>
           <w:lang w:val="en-US"/>
         </w:rPr>
-        <w:t xml:space="preserve">using a different bootswatch link </w:t>
-      </w:r>
-      <w:r>
-        <w:rPr>
-          <w:lang w:val="en-US"/>
-        </w:rPr>
-        <w:t>(</w:t>
+        <w:t>using a different bootswatch link (</w:t>
       </w:r>
       <w:hyperlink r:id="rId15" w:history="1">
         <w:r>
@@ -1730,13 +1712,7 @@
         <w:rPr>
           <w:lang w:val="en-US"/>
         </w:rPr>
-        <w:t>)</w:t>
-      </w:r>
-      <w:r>
-        <w:rPr>
-          <w:lang w:val="en-US"/>
-        </w:rPr>
-        <w:t xml:space="preserve"> </w:t>
+        <w:t xml:space="preserve">) </w:t>
       </w:r>
       <w:r>
         <w:rPr>
@@ -1751,9 +1727,88 @@
         <w:t>.</w:t>
       </w:r>
     </w:p>
+    <w:p>
+      <w:pPr>
+        <w:pStyle w:val="Leipteksti"/>
+        <w:rPr>
+          <w:lang w:val="en-US"/>
+        </w:rPr>
+      </w:pPr>
+    </w:p>
+    <w:p>
+      <w:pPr>
+        <w:pStyle w:val="Leipteksti"/>
+        <w:rPr>
+          <w:lang w:val="en-US"/>
+        </w:rPr>
+      </w:pPr>
+      <w:r>
+        <w:rPr>
+          <w:lang w:val="en-US"/>
+        </w:rPr>
+        <w:t>28.06.2022</w:t>
+      </w:r>
+    </w:p>
+    <w:p>
+      <w:pPr>
+        <w:pStyle w:val="Leipteksti"/>
+        <w:rPr>
+          <w:lang w:val="en-US"/>
+        </w:rPr>
+      </w:pPr>
+      <w:r>
+        <w:rPr>
+          <w:lang w:val="en-US"/>
+        </w:rPr>
+        <w:t>Continuing with part 6 of the MEAN stack tutorial. Not too much new information, but I learned how to use regex in typescript. I installed the same version of flash messages to avoid any issues.</w:t>
+      </w:r>
+      <w:r>
+        <w:rPr>
+          <w:lang w:val="en-US"/>
+        </w:rPr>
+        <w:t xml:space="preserve"> That wasn’t quite enough, as I also had to add “.forRoot()” when importing FlashMessagesService in app.module.ts. I was getting an  error saying there was no provider and found the fix from here: </w:t>
+      </w:r>
+      <w:hyperlink r:id="rId16" w:history="1">
+        <w:r>
+          <w:rPr>
+            <w:rStyle w:val="Hyperlinkki"/>
+            <w:lang w:val="en-US"/>
+          </w:rPr>
+          <w:t>https://stackoverflow.com/questions/51838324/error-nullinjectorerror-no-provider-for-flashmessagesservice</w:t>
+        </w:r>
+      </w:hyperlink>
+      <w:r>
+        <w:rPr>
+          <w:lang w:val="en-US"/>
+        </w:rPr>
+        <w:t>.</w:t>
+      </w:r>
+    </w:p>
+    <w:p>
+      <w:pPr>
+        <w:pStyle w:val="Leipteksti"/>
+        <w:rPr>
+          <w:lang w:val="en-US"/>
+        </w:rPr>
+      </w:pPr>
+    </w:p>
+    <w:p>
+      <w:pPr>
+        <w:pStyle w:val="Leipteksti"/>
+        <w:rPr>
+          <w:lang w:val="en-US"/>
+        </w:rPr>
+      </w:pPr>
+      <w:r>
+        <w:rPr>
+          <w:lang w:val="en-US"/>
+        </w:rPr>
+        <w:t>After restarting the server, I got a metadata version mismatch error and had to downgrade flash-messages to 1.0.8 and remove the .forRoot() part, which was confusing.</w:t>
+      </w:r>
+    </w:p>
     <w:sectPr>
-      <w:headerReference w:type="default" r:id="rId16"/>
-      <w:footerReference w:type="default" r:id="rId17"/>
+      <w:headerReference w:type="default" r:id="rId17"/>
+      <w:footerReference w:type="default" r:id="rId18"/>
       <w:pgSz w:w="11906" w:h="16838"/>
       <w:pgMar w:top="1701" w:right="1134" w:bottom="1701" w:left="1985" w:header="720" w:footer="720" w:gutter="0"/>
       <w:cols w:space="720"/>
@@ -4326,12 +4381,12 @@
 </file>
 
 <file path=customXml/item1.xml><?xml version="1.0" encoding="utf-8"?>
-<?mso-contentType ?>
-<FormTemplates xmlns="http://schemas.microsoft.com/sharepoint/v3/contenttype/forms">
-  <Display>DocumentLibraryForm</Display>
-  <Edit>DocumentLibraryForm</Edit>
-  <New>DocumentLibraryForm</New>
-</FormTemplates>
+<p:properties xmlns:p="http://schemas.microsoft.com/office/2006/metadata/properties" xmlns:xsi="http://www.w3.org/2001/XMLSchema-instance" xmlns:pc="http://schemas.microsoft.com/office/infopath/2007/PartnerControls">
+  <documentManagement>
+    <PublishingExpirationDate xmlns="http://schemas.microsoft.com/sharepoint/v3" xsi:nil="true"/>
+    <PublishingStartDate xmlns="http://schemas.microsoft.com/sharepoint/v3" xsi:nil="true"/>
+  </documentManagement>
+</p:properties>
 </file>
 
 <file path=customXml/item2.xml><?xml version="1.0" encoding="utf-8"?>
@@ -4401,18 +4456,20 @@
 </file>
 
 <file path=customXml/item3.xml><?xml version="1.0" encoding="utf-8"?>
-<p:properties xmlns:p="http://schemas.microsoft.com/office/2006/metadata/properties" xmlns:xsi="http://www.w3.org/2001/XMLSchema-instance" xmlns:pc="http://schemas.microsoft.com/office/infopath/2007/PartnerControls">
-  <documentManagement>
-    <PublishingExpirationDate xmlns="http://schemas.microsoft.com/sharepoint/v3" xsi:nil="true"/>
-    <PublishingStartDate xmlns="http://schemas.microsoft.com/sharepoint/v3" xsi:nil="true"/>
-  </documentManagement>
-</p:properties>
+<?mso-contentType ?>
+<FormTemplates xmlns="http://schemas.microsoft.com/sharepoint/v3/contenttype/forms">
+  <Display>DocumentLibraryForm</Display>
+  <Edit>DocumentLibraryForm</Edit>
+  <New>DocumentLibraryForm</New>
+</FormTemplates>
 </file>
 
 <file path=customXml/itemProps1.xml><?xml version="1.0" encoding="utf-8"?>
-<ds:datastoreItem xmlns:ds="http://schemas.openxmlformats.org/officeDocument/2006/customXml" ds:itemID="{13FBD2FA-5696-460D-A278-9A302A0F72AE}">
+<ds:datastoreItem xmlns:ds="http://schemas.openxmlformats.org/officeDocument/2006/customXml" ds:itemID="{FA8F0064-303C-446D-896E-46EEB9A79DC3}">
   <ds:schemaRefs>
-    <ds:schemaRef ds:uri="http://schemas.microsoft.com/sharepoint/v3/contenttype/forms"/>
+    <ds:schemaRef ds:uri="http://schemas.microsoft.com/office/2006/metadata/properties"/>
+    <ds:schemaRef ds:uri="http://schemas.microsoft.com/office/infopath/2007/PartnerControls"/>
+    <ds:schemaRef ds:uri="http://schemas.microsoft.com/sharepoint/v3"/>
   </ds:schemaRefs>
 </ds:datastoreItem>
 </file>
@@ -4435,11 +4492,9 @@
 </file>
 
 <file path=customXml/itemProps3.xml><?xml version="1.0" encoding="utf-8"?>
-<ds:datastoreItem xmlns:ds="http://schemas.openxmlformats.org/officeDocument/2006/customXml" ds:itemID="{FA8F0064-303C-446D-896E-46EEB9A79DC3}">
+<ds:datastoreItem xmlns:ds="http://schemas.openxmlformats.org/officeDocument/2006/customXml" ds:itemID="{13FBD2FA-5696-460D-A278-9A302A0F72AE}">
   <ds:schemaRefs>
-    <ds:schemaRef ds:uri="http://schemas.microsoft.com/office/2006/metadata/properties"/>
-    <ds:schemaRef ds:uri="http://schemas.microsoft.com/office/infopath/2007/PartnerControls"/>
-    <ds:schemaRef ds:uri="http://schemas.microsoft.com/sharepoint/v3"/>
+    <ds:schemaRef ds:uri="http://schemas.microsoft.com/sharepoint/v3/contenttype/forms"/>
   </ds:schemaRefs>
 </ds:datastoreItem>
 </file>
</xml_diff>

<commit_message>
Add MEAN stack task files (parts 8-10)
</commit_message>
<xml_diff>
--- a/learning_diary.docx
+++ b/learning_diary.docx
@@ -14,6 +14,7 @@
           <w:lang w:val="en-US"/>
         </w:rPr>
       </w:pPr>
+      <w:proofErr w:type="spellStart"/>
       <w:r>
         <w:rPr>
           <w:rFonts w:ascii="Times New Roman" w:hAnsi="Times New Roman" w:cs="Times New Roman"/>
@@ -22,13 +23,10 @@
           <w:szCs w:val="24"/>
           <w:lang w:val="en-US"/>
         </w:rPr>
-        <w:t>Lappeenrannan teknillinen yliopisto</w:t>
-      </w:r>
-    </w:p>
-    <w:p>
-      <w:pPr>
-        <w:pStyle w:val="Otsikko"/>
-        <w:jc w:val="both"/>
+        <w:t>Lappeenrannan</w:t>
+      </w:r>
+      <w:proofErr w:type="spellEnd"/>
+      <w:r>
         <w:rPr>
           <w:rFonts w:ascii="Times New Roman" w:hAnsi="Times New Roman" w:cs="Times New Roman"/>
           <w:b w:val="0"/>
@@ -36,7 +34,9 @@
           <w:szCs w:val="24"/>
           <w:lang w:val="en-US"/>
         </w:rPr>
-      </w:pPr>
+        <w:t xml:space="preserve"> </w:t>
+      </w:r>
+      <w:proofErr w:type="spellStart"/>
       <w:r>
         <w:rPr>
           <w:rFonts w:ascii="Times New Roman" w:hAnsi="Times New Roman" w:cs="Times New Roman"/>
@@ -45,13 +45,10 @@
           <w:szCs w:val="24"/>
           <w:lang w:val="en-US"/>
         </w:rPr>
-        <w:t>School of Business and Management</w:t>
-      </w:r>
-    </w:p>
-    <w:p>
-      <w:pPr>
-        <w:pStyle w:val="Otsikko"/>
-        <w:jc w:val="both"/>
+        <w:t>teknillinen</w:t>
+      </w:r>
+      <w:proofErr w:type="spellEnd"/>
+      <w:r>
         <w:rPr>
           <w:rFonts w:ascii="Times New Roman" w:hAnsi="Times New Roman" w:cs="Times New Roman"/>
           <w:b w:val="0"/>
@@ -59,6 +56,55 @@
           <w:szCs w:val="24"/>
           <w:lang w:val="en-US"/>
         </w:rPr>
+        <w:t xml:space="preserve"> </w:t>
+      </w:r>
+      <w:proofErr w:type="spellStart"/>
+      <w:r>
+        <w:rPr>
+          <w:rFonts w:ascii="Times New Roman" w:hAnsi="Times New Roman" w:cs="Times New Roman"/>
+          <w:b w:val="0"/>
+          <w:sz w:val="24"/>
+          <w:szCs w:val="24"/>
+          <w:lang w:val="en-US"/>
+        </w:rPr>
+        <w:t>yliopisto</w:t>
+      </w:r>
+      <w:proofErr w:type="spellEnd"/>
+    </w:p>
+    <w:p>
+      <w:pPr>
+        <w:pStyle w:val="Otsikko"/>
+        <w:jc w:val="both"/>
+        <w:rPr>
+          <w:rFonts w:ascii="Times New Roman" w:hAnsi="Times New Roman" w:cs="Times New Roman"/>
+          <w:b w:val="0"/>
+          <w:sz w:val="24"/>
+          <w:szCs w:val="24"/>
+          <w:lang w:val="en-US"/>
+        </w:rPr>
+      </w:pPr>
+      <w:r>
+        <w:rPr>
+          <w:rFonts w:ascii="Times New Roman" w:hAnsi="Times New Roman" w:cs="Times New Roman"/>
+          <w:b w:val="0"/>
+          <w:sz w:val="24"/>
+          <w:szCs w:val="24"/>
+          <w:lang w:val="en-US"/>
+        </w:rPr>
+        <w:t>School of Business and Management</w:t>
+      </w:r>
+    </w:p>
+    <w:p>
+      <w:pPr>
+        <w:pStyle w:val="Otsikko"/>
+        <w:jc w:val="both"/>
+        <w:rPr>
+          <w:rFonts w:ascii="Times New Roman" w:hAnsi="Times New Roman" w:cs="Times New Roman"/>
+          <w:b w:val="0"/>
+          <w:sz w:val="24"/>
+          <w:szCs w:val="24"/>
+          <w:lang w:val="en-US"/>
+        </w:rPr>
       </w:pPr>
     </w:p>
     <w:p>
@@ -130,6 +176,7 @@
           <w:lang w:val="en-US"/>
         </w:rPr>
       </w:pPr>
+      <w:proofErr w:type="spellStart"/>
       <w:r>
         <w:rPr>
           <w:rFonts w:ascii="Times New Roman" w:hAnsi="Times New Roman" w:cs="Times New Roman"/>
@@ -138,7 +185,18 @@
           <w:szCs w:val="24"/>
           <w:lang w:val="en-US"/>
         </w:rPr>
-        <w:t>Sofware Development Skills</w:t>
+        <w:t>Sofware</w:t>
+      </w:r>
+      <w:proofErr w:type="spellEnd"/>
+      <w:r>
+        <w:rPr>
+          <w:rFonts w:ascii="Times New Roman" w:hAnsi="Times New Roman" w:cs="Times New Roman"/>
+          <w:b w:val="0"/>
+          <w:sz w:val="24"/>
+          <w:szCs w:val="24"/>
+          <w:lang w:val="en-US"/>
+        </w:rPr>
+        <w:t xml:space="preserve"> Development Skills</w:t>
       </w:r>
     </w:p>
     <w:p>
@@ -458,7 +516,21 @@
         <w:rPr>
           <w:lang w:val="en-US"/>
         </w:rPr>
-        <w:t>.22.12 by using nvm-windows</w:t>
+        <w:t xml:space="preserve">.22.12 by using </w:t>
+      </w:r>
+      <w:proofErr w:type="spellStart"/>
+      <w:r>
+        <w:rPr>
+          <w:lang w:val="en-US"/>
+        </w:rPr>
+        <w:t>nvm</w:t>
+      </w:r>
+      <w:proofErr w:type="spellEnd"/>
+      <w:r>
+        <w:rPr>
+          <w:lang w:val="en-US"/>
+        </w:rPr>
+        <w:t>-windows</w:t>
       </w:r>
       <w:r>
         <w:rPr>
@@ -470,13 +542,69 @@
         <w:rPr>
           <w:lang w:val="en-US"/>
         </w:rPr>
-        <w:t xml:space="preserve"> Once that was done, I opened Visual Studio Code and ran npm init in the course folder I created.</w:t>
-      </w:r>
-      <w:r>
-        <w:rPr>
-          <w:lang w:val="en-US"/>
-        </w:rPr>
-        <w:t xml:space="preserve"> Next I installed uuid and nodemon, and learned about dev dependencies.</w:t>
+        <w:t xml:space="preserve"> Once that was done, I opened Visual Studio Code and ran </w:t>
+      </w:r>
+      <w:proofErr w:type="spellStart"/>
+      <w:r>
+        <w:rPr>
+          <w:lang w:val="en-US"/>
+        </w:rPr>
+        <w:t>npm</w:t>
+      </w:r>
+      <w:proofErr w:type="spellEnd"/>
+      <w:r>
+        <w:rPr>
+          <w:lang w:val="en-US"/>
+        </w:rPr>
+        <w:t xml:space="preserve"> </w:t>
+      </w:r>
+      <w:proofErr w:type="spellStart"/>
+      <w:r>
+        <w:rPr>
+          <w:lang w:val="en-US"/>
+        </w:rPr>
+        <w:t>init</w:t>
+      </w:r>
+      <w:proofErr w:type="spellEnd"/>
+      <w:r>
+        <w:rPr>
+          <w:lang w:val="en-US"/>
+        </w:rPr>
+        <w:t xml:space="preserve"> in the course folder I created.</w:t>
+      </w:r>
+      <w:r>
+        <w:rPr>
+          <w:lang w:val="en-US"/>
+        </w:rPr>
+        <w:t xml:space="preserve"> Next I installed </w:t>
+      </w:r>
+      <w:proofErr w:type="spellStart"/>
+      <w:r>
+        <w:rPr>
+          <w:lang w:val="en-US"/>
+        </w:rPr>
+        <w:t>uuid</w:t>
+      </w:r>
+      <w:proofErr w:type="spellEnd"/>
+      <w:r>
+        <w:rPr>
+          <w:lang w:val="en-US"/>
+        </w:rPr>
+        <w:t xml:space="preserve"> and </w:t>
+      </w:r>
+      <w:proofErr w:type="spellStart"/>
+      <w:r>
+        <w:rPr>
+          <w:lang w:val="en-US"/>
+        </w:rPr>
+        <w:t>nodemon</w:t>
+      </w:r>
+      <w:proofErr w:type="spellEnd"/>
+      <w:r>
+        <w:rPr>
+          <w:lang w:val="en-US"/>
+        </w:rPr>
+        <w:t>, and learned about dev dependencies.</w:t>
       </w:r>
     </w:p>
     <w:p>
@@ -877,7 +1005,49 @@
         <w:rPr>
           <w:lang w:val="en-US"/>
         </w:rPr>
-        <w:t xml:space="preserve">During the later part of the video I ran into an issue with express-handlebars where I could not use exphbs as a function like in the video and instead had to use exphbs.engine. </w:t>
+        <w:t xml:space="preserve">During the </w:t>
+      </w:r>
+      <w:proofErr w:type="spellStart"/>
+      <w:r>
+        <w:rPr>
+          <w:lang w:val="en-US"/>
+        </w:rPr>
+        <w:t>later</w:t>
+      </w:r>
+      <w:proofErr w:type="spellEnd"/>
+      <w:r>
+        <w:rPr>
+          <w:lang w:val="en-US"/>
+        </w:rPr>
+        <w:t xml:space="preserve"> part of the video I ran into an issue with express-handlebars where I could not use </w:t>
+      </w:r>
+      <w:proofErr w:type="spellStart"/>
+      <w:r>
+        <w:rPr>
+          <w:lang w:val="en-US"/>
+        </w:rPr>
+        <w:t>exphbs</w:t>
+      </w:r>
+      <w:proofErr w:type="spellEnd"/>
+      <w:r>
+        <w:rPr>
+          <w:lang w:val="en-US"/>
+        </w:rPr>
+        <w:t xml:space="preserve"> as a function like in the video and instead had to use </w:t>
+      </w:r>
+      <w:proofErr w:type="spellStart"/>
+      <w:r>
+        <w:rPr>
+          <w:lang w:val="en-US"/>
+        </w:rPr>
+        <w:t>exphbs.engine</w:t>
+      </w:r>
+      <w:proofErr w:type="spellEnd"/>
+      <w:r>
+        <w:rPr>
+          <w:lang w:val="en-US"/>
+        </w:rPr>
+        <w:t xml:space="preserve">. </w:t>
       </w:r>
       <w:r>
         <w:rPr>
@@ -1125,12 +1295,14 @@
           <w:lang w:val="en-US"/>
         </w:rPr>
       </w:pPr>
+      <w:proofErr w:type="spellStart"/>
       <w:r>
         <w:rPr>
           <w:lang w:val="en-US"/>
         </w:rPr>
         <w:t>AppModule</w:t>
       </w:r>
+      <w:proofErr w:type="spellEnd"/>
     </w:p>
     <w:p>
       <w:pPr>
@@ -1244,7 +1416,35 @@
         <w:rPr>
           <w:lang w:val="en-US"/>
         </w:rPr>
-        <w:t>” After a few minutes I realized that I hadn’t saved my previous changes to the HeroService file, which changed the return type of getHeroes to Observable.</w:t>
+        <w:t xml:space="preserve">” After a few minutes I realized that I hadn’t saved my previous changes to the </w:t>
+      </w:r>
+      <w:proofErr w:type="spellStart"/>
+      <w:r>
+        <w:rPr>
+          <w:lang w:val="en-US"/>
+        </w:rPr>
+        <w:t>HeroService</w:t>
+      </w:r>
+      <w:proofErr w:type="spellEnd"/>
+      <w:r>
+        <w:rPr>
+          <w:lang w:val="en-US"/>
+        </w:rPr>
+        <w:t xml:space="preserve"> file, which changed the return type of </w:t>
+      </w:r>
+      <w:proofErr w:type="spellStart"/>
+      <w:r>
+        <w:rPr>
+          <w:lang w:val="en-US"/>
+        </w:rPr>
+        <w:t>getHeroes</w:t>
+      </w:r>
+      <w:proofErr w:type="spellEnd"/>
+      <w:r>
+        <w:rPr>
+          <w:lang w:val="en-US"/>
+        </w:rPr>
+        <w:t xml:space="preserve"> to Observable.</w:t>
       </w:r>
       <w:r>
         <w:rPr>
@@ -1328,7 +1528,21 @@
         <w:rPr>
           <w:lang w:val="en-US"/>
         </w:rPr>
-        <w:t xml:space="preserve">I finished the final part of the Angular course. I had some trouble understanding how the InMemoryDataService works at first, I had to re-read that part multiple times. </w:t>
+        <w:t xml:space="preserve">I finished the final part of the Angular course. I had some trouble understanding how the </w:t>
+      </w:r>
+      <w:proofErr w:type="spellStart"/>
+      <w:r>
+        <w:rPr>
+          <w:lang w:val="en-US"/>
+        </w:rPr>
+        <w:t>InMemoryDataService</w:t>
+      </w:r>
+      <w:proofErr w:type="spellEnd"/>
+      <w:r>
+        <w:rPr>
+          <w:lang w:val="en-US"/>
+        </w:rPr>
+        <w:t xml:space="preserve"> works at first, I had to re-read that part multiple times. </w:t>
       </w:r>
       <w:r>
         <w:rPr>
@@ -1336,11 +1550,19 @@
         </w:rPr>
         <w:t xml:space="preserve">I also had to downgrade the </w:t>
       </w:r>
-      <w:r>
-        <w:rPr>
-          <w:lang w:val="en-US"/>
-        </w:rPr>
-        <w:t>InMemoryWebApi module to version 0.13.0 as 0.14.0 wasn’t compatible with my Angular version.</w:t>
+      <w:proofErr w:type="spellStart"/>
+      <w:r>
+        <w:rPr>
+          <w:lang w:val="en-US"/>
+        </w:rPr>
+        <w:t>InMemoryWebApi</w:t>
+      </w:r>
+      <w:proofErr w:type="spellEnd"/>
+      <w:r>
+        <w:rPr>
+          <w:lang w:val="en-US"/>
+        </w:rPr>
+        <w:t xml:space="preserve"> module to version 0.13.0 as 0.14.0 wasn’t compatible with my Angular version.</w:t>
       </w:r>
       <w:r>
         <w:rPr>
@@ -1528,7 +1750,21 @@
         <w:rPr>
           <w:lang w:val="en-US"/>
         </w:rPr>
-        <w:t xml:space="preserve"> jwt.sign(user, …) to </w:t>
+        <w:t xml:space="preserve"> </w:t>
+      </w:r>
+      <w:proofErr w:type="spellStart"/>
+      <w:r>
+        <w:rPr>
+          <w:lang w:val="en-US"/>
+        </w:rPr>
+        <w:t>jwt.sign</w:t>
+      </w:r>
+      <w:proofErr w:type="spellEnd"/>
+      <w:r>
+        <w:rPr>
+          <w:lang w:val="en-US"/>
+        </w:rPr>
+        <w:t xml:space="preserve">(user, …) to </w:t>
       </w:r>
       <w:r>
         <w:rPr>
@@ -1536,11 +1772,19 @@
         </w:rPr>
         <w:t xml:space="preserve">an object: </w:t>
       </w:r>
-      <w:r>
-        <w:rPr>
-          <w:lang w:val="en-US"/>
-        </w:rPr>
-        <w:t>jwt.sign({user}, …).</w:t>
+      <w:proofErr w:type="spellStart"/>
+      <w:r>
+        <w:rPr>
+          <w:lang w:val="en-US"/>
+        </w:rPr>
+        <w:t>jwt.sign</w:t>
+      </w:r>
+      <w:proofErr w:type="spellEnd"/>
+      <w:r>
+        <w:rPr>
+          <w:lang w:val="en-US"/>
+        </w:rPr>
+        <w:t>({user}, …).</w:t>
       </w:r>
       <w:r>
         <w:rPr>
@@ -1697,7 +1941,21 @@
         <w:rPr>
           <w:lang w:val="en-US"/>
         </w:rPr>
-        <w:t>using a different bootswatch link (</w:t>
+        <w:t xml:space="preserve">using a different </w:t>
+      </w:r>
+      <w:proofErr w:type="spellStart"/>
+      <w:r>
+        <w:rPr>
+          <w:lang w:val="en-US"/>
+        </w:rPr>
+        <w:t>bootswatch</w:t>
+      </w:r>
+      <w:proofErr w:type="spellEnd"/>
+      <w:r>
+        <w:rPr>
+          <w:lang w:val="en-US"/>
+        </w:rPr>
+        <w:t xml:space="preserve"> link (</w:t>
       </w:r>
       <w:hyperlink r:id="rId15" w:history="1">
         <w:r>
@@ -1760,13 +2018,61 @@
         <w:rPr>
           <w:lang w:val="en-US"/>
         </w:rPr>
-        <w:t>Continuing with part 6 of the MEAN stack tutorial. Not too much new information, but I learned how to use regex in typescript. I installed the same version of flash messages to avoid any issues.</w:t>
-      </w:r>
-      <w:r>
-        <w:rPr>
-          <w:lang w:val="en-US"/>
-        </w:rPr>
-        <w:t xml:space="preserve"> That wasn’t quite enough, as I also had to add “.forRoot()” when importing FlashMessagesService in app.module.ts. I was getting an  error saying there was no provider and found the fix from here: </w:t>
+        <w:t>Continuing with part 6 of the MEAN stack tutorial. Not too much new information, but I learned how to use regex in typescript. I installed the same version of flash messages to avoid any issues</w:t>
+      </w:r>
+      <w:r>
+        <w:rPr>
+          <w:lang w:val="en-US"/>
+        </w:rPr>
+        <w:t xml:space="preserve">. </w:t>
+      </w:r>
+      <w:r>
+        <w:rPr>
+          <w:lang w:val="en-US"/>
+        </w:rPr>
+        <w:t>That wasn’t quite enough, as I also had to add “.</w:t>
+      </w:r>
+      <w:proofErr w:type="spellStart"/>
+      <w:r>
+        <w:rPr>
+          <w:lang w:val="en-US"/>
+        </w:rPr>
+        <w:t>forRoot</w:t>
+      </w:r>
+      <w:proofErr w:type="spellEnd"/>
+      <w:r>
+        <w:rPr>
+          <w:lang w:val="en-US"/>
+        </w:rPr>
+        <w:t xml:space="preserve">()” when importing </w:t>
+      </w:r>
+      <w:proofErr w:type="spellStart"/>
+      <w:r>
+        <w:rPr>
+          <w:lang w:val="en-US"/>
+        </w:rPr>
+        <w:t>FlashMessagesService</w:t>
+      </w:r>
+      <w:proofErr w:type="spellEnd"/>
+      <w:r>
+        <w:rPr>
+          <w:lang w:val="en-US"/>
+        </w:rPr>
+        <w:t xml:space="preserve"> in </w:t>
+      </w:r>
+      <w:proofErr w:type="spellStart"/>
+      <w:r>
+        <w:rPr>
+          <w:lang w:val="en-US"/>
+        </w:rPr>
+        <w:t>app.module.ts</w:t>
+      </w:r>
+      <w:proofErr w:type="spellEnd"/>
+      <w:r>
+        <w:rPr>
+          <w:lang w:val="en-US"/>
+        </w:rPr>
+        <w:t xml:space="preserve">. I was getting an  error saying there was no provider and found the fix from here: </w:t>
       </w:r>
       <w:hyperlink r:id="rId16" w:history="1">
         <w:r>
@@ -1803,12 +2109,201 @@
         <w:rPr>
           <w:lang w:val="en-US"/>
         </w:rPr>
-        <w:t>After restarting the server, I got a metadata version mismatch error and had to downgrade flash-messages to 1.0.8 and remove the .forRoot() part, which was confusing.</w:t>
+        <w:t>After restarting the server, I got a metadata version mismatch error and had to downgrade flash-messages to 1.0.8 and remove the .</w:t>
+      </w:r>
+      <w:proofErr w:type="spellStart"/>
+      <w:r>
+        <w:rPr>
+          <w:lang w:val="en-US"/>
+        </w:rPr>
+        <w:t>forRoot</w:t>
+      </w:r>
+      <w:proofErr w:type="spellEnd"/>
+      <w:r>
+        <w:rPr>
+          <w:lang w:val="en-US"/>
+        </w:rPr>
+        <w:t>() part</w:t>
+      </w:r>
+      <w:r>
+        <w:rPr>
+          <w:lang w:val="en-US"/>
+        </w:rPr>
+        <w:t xml:space="preserve">. I noticed that installing this version was mentioned on the course page afterwards. </w:t>
+      </w:r>
+    </w:p>
+    <w:p>
+      <w:pPr>
+        <w:pStyle w:val="Leipteksti"/>
+        <w:rPr>
+          <w:lang w:val="en-US"/>
+        </w:rPr>
+      </w:pPr>
+      <w:r>
+        <w:rPr>
+          <w:lang w:val="en-US"/>
+        </w:rPr>
+        <w:lastRenderedPageBreak/>
+        <w:t>30.06.2022</w:t>
+      </w:r>
+    </w:p>
+    <w:p>
+      <w:pPr>
+        <w:pStyle w:val="Leipteksti"/>
+        <w:rPr>
+          <w:lang w:val="en-US"/>
+        </w:rPr>
+      </w:pPr>
+      <w:r>
+        <w:rPr>
+          <w:lang w:val="en-US"/>
+        </w:rPr>
+        <w:t>I went through part 8 and learned how to use local storage. This part also served as a good reminder of some of the things that we did in the back-end portion of the tutorial.</w:t>
+      </w:r>
+    </w:p>
+    <w:p>
+      <w:pPr>
+        <w:pStyle w:val="Leipteksti"/>
+        <w:rPr>
+          <w:lang w:val="en-US"/>
+        </w:rPr>
+      </w:pPr>
+    </w:p>
+    <w:p>
+      <w:pPr>
+        <w:pStyle w:val="Leipteksti"/>
+        <w:rPr>
+          <w:lang w:val="en-US"/>
+        </w:rPr>
+      </w:pPr>
+      <w:r>
+        <w:rPr>
+          <w:lang w:val="en-US"/>
+        </w:rPr>
+        <w:t>From part 9 I learned how to use authentication guards to disable certain routes if a user is not logged in</w:t>
+      </w:r>
+      <w:r>
+        <w:rPr>
+          <w:lang w:val="en-US"/>
+        </w:rPr>
+        <w:t xml:space="preserve"> and how to hide the navigation buttons accordingly</w:t>
+      </w:r>
+      <w:r>
+        <w:rPr>
+          <w:lang w:val="en-US"/>
+        </w:rPr>
+        <w:t xml:space="preserve">. </w:t>
+      </w:r>
+      <w:r>
+        <w:rPr>
+          <w:lang w:val="en-US"/>
+        </w:rPr>
+        <w:t>I also learned about the ng build command.</w:t>
+      </w:r>
+    </w:p>
+    <w:p>
+      <w:pPr>
+        <w:pStyle w:val="Leipteksti"/>
+        <w:rPr>
+          <w:lang w:val="en-US"/>
+        </w:rPr>
+      </w:pPr>
+    </w:p>
+    <w:p>
+      <w:pPr>
+        <w:pStyle w:val="Leipteksti"/>
+        <w:rPr>
+          <w:lang w:val="en-US"/>
+        </w:rPr>
+      </w:pPr>
+      <w:r>
+        <w:rPr>
+          <w:lang w:val="en-US"/>
+        </w:rPr>
+        <w:t>02.07.2022</w:t>
+      </w:r>
+    </w:p>
+    <w:p>
+      <w:pPr>
+        <w:pStyle w:val="Leipteksti"/>
+        <w:rPr>
+          <w:lang w:val="en-US"/>
+        </w:rPr>
+      </w:pPr>
+      <w:r>
+        <w:rPr>
+          <w:lang w:val="en-US"/>
+        </w:rPr>
+        <w:t xml:space="preserve">I finished the MEAN stack tutorial and deployed the app to Heroku. In the final tutorial video </w:t>
+      </w:r>
+      <w:proofErr w:type="spellStart"/>
+      <w:r>
+        <w:rPr>
+          <w:lang w:val="en-US"/>
+        </w:rPr>
+        <w:t>mLab</w:t>
+      </w:r>
+      <w:proofErr w:type="spellEnd"/>
+      <w:r>
+        <w:rPr>
+          <w:lang w:val="en-US"/>
+        </w:rPr>
+        <w:t xml:space="preserve"> was used, but that has been migrated to Mongo as Atlas so I watched </w:t>
+      </w:r>
+      <w:proofErr w:type="spellStart"/>
+      <w:r>
+        <w:rPr>
+          <w:lang w:val="en-US"/>
+        </w:rPr>
+        <w:t>TraversyMedia’s</w:t>
+      </w:r>
+      <w:proofErr w:type="spellEnd"/>
+      <w:r>
+        <w:rPr>
+          <w:lang w:val="en-US"/>
+        </w:rPr>
+        <w:t xml:space="preserve"> video on that to continue: </w:t>
+      </w:r>
+      <w:hyperlink r:id="rId17" w:history="1">
+        <w:r>
+          <w:rPr>
+            <w:rStyle w:val="Hyperlinkki"/>
+            <w:lang w:val="en-US"/>
+          </w:rPr>
+          <w:t>https://youtu.be/KKyag6t98g8</w:t>
+        </w:r>
+      </w:hyperlink>
+      <w:r>
+        <w:rPr>
+          <w:lang w:val="en-US"/>
+        </w:rPr>
+        <w:t>.</w:t>
+      </w:r>
+      <w:r>
+        <w:rPr>
+          <w:lang w:val="en-US"/>
+        </w:rPr>
+        <w:t xml:space="preserve"> It was easy to use Atlas instead since the process was very similar. The app is available here: </w:t>
+      </w:r>
+      <w:hyperlink r:id="rId18" w:history="1">
+        <w:r>
+          <w:rPr>
+            <w:rStyle w:val="Hyperlinkki"/>
+            <w:lang w:val="en-US"/>
+          </w:rPr>
+          <w:t>https://lit-gorge-43048.herokuapp.com/</w:t>
+        </w:r>
+      </w:hyperlink>
+      <w:r>
+        <w:rPr>
+          <w:lang w:val="en-US"/>
+        </w:rPr>
+        <w:t>.</w:t>
       </w:r>
     </w:p>
     <w:sectPr>
-      <w:headerReference w:type="default" r:id="rId17"/>
-      <w:footerReference w:type="default" r:id="rId18"/>
+      <w:headerReference w:type="default" r:id="rId19"/>
+      <w:footerReference w:type="default" r:id="rId20"/>
       <w:pgSz w:w="11906" w:h="16838"/>
       <w:pgMar w:top="1701" w:right="1134" w:bottom="1701" w:left="1985" w:header="720" w:footer="720" w:gutter="0"/>
       <w:cols w:space="720"/>

</xml_diff>

<commit_message>
Add initial project back-end
</commit_message>
<xml_diff>
--- a/learning_diary.docx
+++ b/learning_diary.docx
@@ -14,7 +14,6 @@
           <w:lang w:val="en-US"/>
         </w:rPr>
       </w:pPr>
-      <w:proofErr w:type="spellStart"/>
       <w:r>
         <w:rPr>
           <w:rFonts w:ascii="Times New Roman" w:hAnsi="Times New Roman" w:cs="Times New Roman"/>
@@ -23,10 +22,13 @@
           <w:szCs w:val="24"/>
           <w:lang w:val="en-US"/>
         </w:rPr>
-        <w:t>Lappeenrannan</w:t>
-      </w:r>
-      <w:proofErr w:type="spellEnd"/>
-      <w:r>
+        <w:t>Lappeenrannan teknillinen yliopisto</w:t>
+      </w:r>
+    </w:p>
+    <w:p>
+      <w:pPr>
+        <w:pStyle w:val="Otsikko"/>
+        <w:jc w:val="both"/>
         <w:rPr>
           <w:rFonts w:ascii="Times New Roman" w:hAnsi="Times New Roman" w:cs="Times New Roman"/>
           <w:b w:val="0"/>
@@ -34,9 +36,7 @@
           <w:szCs w:val="24"/>
           <w:lang w:val="en-US"/>
         </w:rPr>
-        <w:t xml:space="preserve"> </w:t>
-      </w:r>
-      <w:proofErr w:type="spellStart"/>
+      </w:pPr>
       <w:r>
         <w:rPr>
           <w:rFonts w:ascii="Times New Roman" w:hAnsi="Times New Roman" w:cs="Times New Roman"/>
@@ -45,10 +45,13 @@
           <w:szCs w:val="24"/>
           <w:lang w:val="en-US"/>
         </w:rPr>
-        <w:t>teknillinen</w:t>
-      </w:r>
-      <w:proofErr w:type="spellEnd"/>
-      <w:r>
+        <w:t>School of Business and Management</w:t>
+      </w:r>
+    </w:p>
+    <w:p>
+      <w:pPr>
+        <w:pStyle w:val="Otsikko"/>
+        <w:jc w:val="both"/>
         <w:rPr>
           <w:rFonts w:ascii="Times New Roman" w:hAnsi="Times New Roman" w:cs="Times New Roman"/>
           <w:b w:val="0"/>
@@ -56,10 +59,69 @@
           <w:szCs w:val="24"/>
           <w:lang w:val="en-US"/>
         </w:rPr>
-        <w:t xml:space="preserve"> </w:t>
-      </w:r>
-      <w:proofErr w:type="spellStart"/>
-      <w:r>
+      </w:pPr>
+    </w:p>
+    <w:p>
+      <w:pPr>
+        <w:pStyle w:val="Otsikko"/>
+        <w:jc w:val="left"/>
+        <w:rPr>
+          <w:rFonts w:ascii="Times New Roman" w:hAnsi="Times New Roman"/>
+          <w:b w:val="0"/>
+          <w:sz w:val="24"/>
+          <w:szCs w:val="24"/>
+          <w:lang w:val="en-US"/>
+        </w:rPr>
+      </w:pPr>
+    </w:p>
+    <w:p>
+      <w:pPr>
+        <w:pStyle w:val="Otsikko"/>
+        <w:jc w:val="left"/>
+        <w:rPr>
+          <w:sz w:val="24"/>
+          <w:szCs w:val="24"/>
+          <w:lang w:val="en-US"/>
+        </w:rPr>
+      </w:pPr>
+    </w:p>
+    <w:p>
+      <w:pPr>
+        <w:pStyle w:val="Otsikko"/>
+        <w:jc w:val="left"/>
+        <w:rPr>
+          <w:sz w:val="24"/>
+          <w:szCs w:val="24"/>
+          <w:lang w:val="en-US"/>
+        </w:rPr>
+      </w:pPr>
+    </w:p>
+    <w:p>
+      <w:pPr>
+        <w:pStyle w:val="Otsikko"/>
+        <w:jc w:val="left"/>
+        <w:rPr>
+          <w:sz w:val="24"/>
+          <w:szCs w:val="24"/>
+          <w:lang w:val="en-US"/>
+        </w:rPr>
+      </w:pPr>
+    </w:p>
+    <w:p>
+      <w:pPr>
+        <w:pStyle w:val="Otsikko"/>
+        <w:jc w:val="left"/>
+        <w:rPr>
+          <w:sz w:val="24"/>
+          <w:szCs w:val="24"/>
+          <w:lang w:val="en-US"/>
+        </w:rPr>
+      </w:pPr>
+    </w:p>
+    <w:p>
+      <w:pPr>
+        <w:pStyle w:val="Otsikko"/>
+        <w:jc w:val="both"/>
         <w:rPr>
           <w:rFonts w:ascii="Times New Roman" w:hAnsi="Times New Roman" w:cs="Times New Roman"/>
           <w:b w:val="0"/>
@@ -67,14 +129,8 @@
           <w:szCs w:val="24"/>
           <w:lang w:val="en-US"/>
         </w:rPr>
-        <w:t>yliopisto</w:t>
-      </w:r>
-      <w:proofErr w:type="spellEnd"/>
-    </w:p>
-    <w:p>
-      <w:pPr>
-        <w:pStyle w:val="Otsikko"/>
-        <w:jc w:val="both"/>
+      </w:pPr>
+      <w:r>
         <w:rPr>
           <w:rFonts w:ascii="Times New Roman" w:hAnsi="Times New Roman" w:cs="Times New Roman"/>
           <w:b w:val="0"/>
@@ -82,121 +138,7 @@
           <w:szCs w:val="24"/>
           <w:lang w:val="en-US"/>
         </w:rPr>
-      </w:pPr>
-      <w:r>
-        <w:rPr>
-          <w:rFonts w:ascii="Times New Roman" w:hAnsi="Times New Roman" w:cs="Times New Roman"/>
-          <w:b w:val="0"/>
-          <w:sz w:val="24"/>
-          <w:szCs w:val="24"/>
-          <w:lang w:val="en-US"/>
-        </w:rPr>
-        <w:t>School of Business and Management</w:t>
-      </w:r>
-    </w:p>
-    <w:p>
-      <w:pPr>
-        <w:pStyle w:val="Otsikko"/>
-        <w:jc w:val="both"/>
-        <w:rPr>
-          <w:rFonts w:ascii="Times New Roman" w:hAnsi="Times New Roman" w:cs="Times New Roman"/>
-          <w:b w:val="0"/>
-          <w:sz w:val="24"/>
-          <w:szCs w:val="24"/>
-          <w:lang w:val="en-US"/>
-        </w:rPr>
-      </w:pPr>
-    </w:p>
-    <w:p>
-      <w:pPr>
-        <w:pStyle w:val="Otsikko"/>
-        <w:jc w:val="left"/>
-        <w:rPr>
-          <w:rFonts w:ascii="Times New Roman" w:hAnsi="Times New Roman"/>
-          <w:b w:val="0"/>
-          <w:sz w:val="24"/>
-          <w:szCs w:val="24"/>
-          <w:lang w:val="en-US"/>
-        </w:rPr>
-      </w:pPr>
-    </w:p>
-    <w:p>
-      <w:pPr>
-        <w:pStyle w:val="Otsikko"/>
-        <w:jc w:val="left"/>
-        <w:rPr>
-          <w:sz w:val="24"/>
-          <w:szCs w:val="24"/>
-          <w:lang w:val="en-US"/>
-        </w:rPr>
-      </w:pPr>
-    </w:p>
-    <w:p>
-      <w:pPr>
-        <w:pStyle w:val="Otsikko"/>
-        <w:jc w:val="left"/>
-        <w:rPr>
-          <w:sz w:val="24"/>
-          <w:szCs w:val="24"/>
-          <w:lang w:val="en-US"/>
-        </w:rPr>
-      </w:pPr>
-    </w:p>
-    <w:p>
-      <w:pPr>
-        <w:pStyle w:val="Otsikko"/>
-        <w:jc w:val="left"/>
-        <w:rPr>
-          <w:sz w:val="24"/>
-          <w:szCs w:val="24"/>
-          <w:lang w:val="en-US"/>
-        </w:rPr>
-      </w:pPr>
-    </w:p>
-    <w:p>
-      <w:pPr>
-        <w:pStyle w:val="Otsikko"/>
-        <w:jc w:val="left"/>
-        <w:rPr>
-          <w:sz w:val="24"/>
-          <w:szCs w:val="24"/>
-          <w:lang w:val="en-US"/>
-        </w:rPr>
-      </w:pPr>
-    </w:p>
-    <w:p>
-      <w:pPr>
-        <w:pStyle w:val="Otsikko"/>
-        <w:jc w:val="both"/>
-        <w:rPr>
-          <w:rFonts w:ascii="Times New Roman" w:hAnsi="Times New Roman" w:cs="Times New Roman"/>
-          <w:b w:val="0"/>
-          <w:sz w:val="24"/>
-          <w:szCs w:val="24"/>
-          <w:lang w:val="en-US"/>
-        </w:rPr>
-      </w:pPr>
-      <w:proofErr w:type="spellStart"/>
-      <w:r>
-        <w:rPr>
-          <w:rFonts w:ascii="Times New Roman" w:hAnsi="Times New Roman" w:cs="Times New Roman"/>
-          <w:b w:val="0"/>
-          <w:sz w:val="24"/>
-          <w:szCs w:val="24"/>
-          <w:lang w:val="en-US"/>
-        </w:rPr>
-        <w:t>Sofware</w:t>
-      </w:r>
-      <w:proofErr w:type="spellEnd"/>
-      <w:r>
-        <w:rPr>
-          <w:rFonts w:ascii="Times New Roman" w:hAnsi="Times New Roman" w:cs="Times New Roman"/>
-          <w:b w:val="0"/>
-          <w:sz w:val="24"/>
-          <w:szCs w:val="24"/>
-          <w:lang w:val="en-US"/>
-        </w:rPr>
-        <w:t xml:space="preserve"> Development Skills</w:t>
+        <w:t>Sofware Development Skills</w:t>
       </w:r>
     </w:p>
     <w:p>
@@ -516,21 +458,7 @@
         <w:rPr>
           <w:lang w:val="en-US"/>
         </w:rPr>
-        <w:t xml:space="preserve">.22.12 by using </w:t>
-      </w:r>
-      <w:proofErr w:type="spellStart"/>
-      <w:r>
-        <w:rPr>
-          <w:lang w:val="en-US"/>
-        </w:rPr>
-        <w:t>nvm</w:t>
-      </w:r>
-      <w:proofErr w:type="spellEnd"/>
-      <w:r>
-        <w:rPr>
-          <w:lang w:val="en-US"/>
-        </w:rPr>
-        <w:t>-windows</w:t>
+        <w:t>.22.12 by using nvm-windows</w:t>
       </w:r>
       <w:r>
         <w:rPr>
@@ -542,69 +470,13 @@
         <w:rPr>
           <w:lang w:val="en-US"/>
         </w:rPr>
-        <w:t xml:space="preserve"> Once that was done, I opened Visual Studio Code and ran </w:t>
-      </w:r>
-      <w:proofErr w:type="spellStart"/>
-      <w:r>
-        <w:rPr>
-          <w:lang w:val="en-US"/>
-        </w:rPr>
-        <w:t>npm</w:t>
-      </w:r>
-      <w:proofErr w:type="spellEnd"/>
-      <w:r>
-        <w:rPr>
-          <w:lang w:val="en-US"/>
-        </w:rPr>
-        <w:t xml:space="preserve"> </w:t>
-      </w:r>
-      <w:proofErr w:type="spellStart"/>
-      <w:r>
-        <w:rPr>
-          <w:lang w:val="en-US"/>
-        </w:rPr>
-        <w:t>init</w:t>
-      </w:r>
-      <w:proofErr w:type="spellEnd"/>
-      <w:r>
-        <w:rPr>
-          <w:lang w:val="en-US"/>
-        </w:rPr>
-        <w:t xml:space="preserve"> in the course folder I created.</w:t>
-      </w:r>
-      <w:r>
-        <w:rPr>
-          <w:lang w:val="en-US"/>
-        </w:rPr>
-        <w:t xml:space="preserve"> Next I installed </w:t>
-      </w:r>
-      <w:proofErr w:type="spellStart"/>
-      <w:r>
-        <w:rPr>
-          <w:lang w:val="en-US"/>
-        </w:rPr>
-        <w:t>uuid</w:t>
-      </w:r>
-      <w:proofErr w:type="spellEnd"/>
-      <w:r>
-        <w:rPr>
-          <w:lang w:val="en-US"/>
-        </w:rPr>
-        <w:t xml:space="preserve"> and </w:t>
-      </w:r>
-      <w:proofErr w:type="spellStart"/>
-      <w:r>
-        <w:rPr>
-          <w:lang w:val="en-US"/>
-        </w:rPr>
-        <w:t>nodemon</w:t>
-      </w:r>
-      <w:proofErr w:type="spellEnd"/>
-      <w:r>
-        <w:rPr>
-          <w:lang w:val="en-US"/>
-        </w:rPr>
-        <w:t>, and learned about dev dependencies.</w:t>
+        <w:t xml:space="preserve"> Once that was done, I opened Visual Studio Code and ran npm init in the course folder I created.</w:t>
+      </w:r>
+      <w:r>
+        <w:rPr>
+          <w:lang w:val="en-US"/>
+        </w:rPr>
+        <w:t xml:space="preserve"> Next I installed uuid and nodemon, and learned about dev dependencies.</w:t>
       </w:r>
     </w:p>
     <w:p>
@@ -1005,49 +877,7 @@
         <w:rPr>
           <w:lang w:val="en-US"/>
         </w:rPr>
-        <w:t xml:space="preserve">During the </w:t>
-      </w:r>
-      <w:proofErr w:type="spellStart"/>
-      <w:r>
-        <w:rPr>
-          <w:lang w:val="en-US"/>
-        </w:rPr>
-        <w:t>later</w:t>
-      </w:r>
-      <w:proofErr w:type="spellEnd"/>
-      <w:r>
-        <w:rPr>
-          <w:lang w:val="en-US"/>
-        </w:rPr>
-        <w:t xml:space="preserve"> part of the video I ran into an issue with express-handlebars where I could not use </w:t>
-      </w:r>
-      <w:proofErr w:type="spellStart"/>
-      <w:r>
-        <w:rPr>
-          <w:lang w:val="en-US"/>
-        </w:rPr>
-        <w:t>exphbs</w:t>
-      </w:r>
-      <w:proofErr w:type="spellEnd"/>
-      <w:r>
-        <w:rPr>
-          <w:lang w:val="en-US"/>
-        </w:rPr>
-        <w:t xml:space="preserve"> as a function like in the video and instead had to use </w:t>
-      </w:r>
-      <w:proofErr w:type="spellStart"/>
-      <w:r>
-        <w:rPr>
-          <w:lang w:val="en-US"/>
-        </w:rPr>
-        <w:t>exphbs.engine</w:t>
-      </w:r>
-      <w:proofErr w:type="spellEnd"/>
-      <w:r>
-        <w:rPr>
-          <w:lang w:val="en-US"/>
-        </w:rPr>
-        <w:t xml:space="preserve">. </w:t>
+        <w:t xml:space="preserve">During the later part of the video I ran into an issue with express-handlebars where I could not use exphbs as a function like in the video and instead had to use exphbs.engine. </w:t>
       </w:r>
       <w:r>
         <w:rPr>
@@ -1295,14 +1125,12 @@
           <w:lang w:val="en-US"/>
         </w:rPr>
       </w:pPr>
-      <w:proofErr w:type="spellStart"/>
       <w:r>
         <w:rPr>
           <w:lang w:val="en-US"/>
         </w:rPr>
         <w:t>AppModule</w:t>
       </w:r>
-      <w:proofErr w:type="spellEnd"/>
     </w:p>
     <w:p>
       <w:pPr>
@@ -1416,35 +1244,7 @@
         <w:rPr>
           <w:lang w:val="en-US"/>
         </w:rPr>
-        <w:t xml:space="preserve">” After a few minutes I realized that I hadn’t saved my previous changes to the </w:t>
-      </w:r>
-      <w:proofErr w:type="spellStart"/>
-      <w:r>
-        <w:rPr>
-          <w:lang w:val="en-US"/>
-        </w:rPr>
-        <w:t>HeroService</w:t>
-      </w:r>
-      <w:proofErr w:type="spellEnd"/>
-      <w:r>
-        <w:rPr>
-          <w:lang w:val="en-US"/>
-        </w:rPr>
-        <w:t xml:space="preserve"> file, which changed the return type of </w:t>
-      </w:r>
-      <w:proofErr w:type="spellStart"/>
-      <w:r>
-        <w:rPr>
-          <w:lang w:val="en-US"/>
-        </w:rPr>
-        <w:t>getHeroes</w:t>
-      </w:r>
-      <w:proofErr w:type="spellEnd"/>
-      <w:r>
-        <w:rPr>
-          <w:lang w:val="en-US"/>
-        </w:rPr>
-        <w:t xml:space="preserve"> to Observable.</w:t>
+        <w:t>” After a few minutes I realized that I hadn’t saved my previous changes to the HeroService file, which changed the return type of getHeroes to Observable.</w:t>
       </w:r>
       <w:r>
         <w:rPr>
@@ -1528,21 +1328,7 @@
         <w:rPr>
           <w:lang w:val="en-US"/>
         </w:rPr>
-        <w:t xml:space="preserve">I finished the final part of the Angular course. I had some trouble understanding how the </w:t>
-      </w:r>
-      <w:proofErr w:type="spellStart"/>
-      <w:r>
-        <w:rPr>
-          <w:lang w:val="en-US"/>
-        </w:rPr>
-        <w:t>InMemoryDataService</w:t>
-      </w:r>
-      <w:proofErr w:type="spellEnd"/>
-      <w:r>
-        <w:rPr>
-          <w:lang w:val="en-US"/>
-        </w:rPr>
-        <w:t xml:space="preserve"> works at first, I had to re-read that part multiple times. </w:t>
+        <w:t xml:space="preserve">I finished the final part of the Angular course. I had some trouble understanding how the InMemoryDataService works at first, I had to re-read that part multiple times. </w:t>
       </w:r>
       <w:r>
         <w:rPr>
@@ -1550,19 +1336,11 @@
         </w:rPr>
         <w:t xml:space="preserve">I also had to downgrade the </w:t>
       </w:r>
-      <w:proofErr w:type="spellStart"/>
-      <w:r>
-        <w:rPr>
-          <w:lang w:val="en-US"/>
-        </w:rPr>
-        <w:t>InMemoryWebApi</w:t>
-      </w:r>
-      <w:proofErr w:type="spellEnd"/>
-      <w:r>
-        <w:rPr>
-          <w:lang w:val="en-US"/>
-        </w:rPr>
-        <w:t xml:space="preserve"> module to version 0.13.0 as 0.14.0 wasn’t compatible with my Angular version.</w:t>
+      <w:r>
+        <w:rPr>
+          <w:lang w:val="en-US"/>
+        </w:rPr>
+        <w:t>InMemoryWebApi module to version 0.13.0 as 0.14.0 wasn’t compatible with my Angular version.</w:t>
       </w:r>
       <w:r>
         <w:rPr>
@@ -1750,21 +1528,7 @@
         <w:rPr>
           <w:lang w:val="en-US"/>
         </w:rPr>
-        <w:t xml:space="preserve"> </w:t>
-      </w:r>
-      <w:proofErr w:type="spellStart"/>
-      <w:r>
-        <w:rPr>
-          <w:lang w:val="en-US"/>
-        </w:rPr>
-        <w:t>jwt.sign</w:t>
-      </w:r>
-      <w:proofErr w:type="spellEnd"/>
-      <w:r>
-        <w:rPr>
-          <w:lang w:val="en-US"/>
-        </w:rPr>
-        <w:t xml:space="preserve">(user, …) to </w:t>
+        <w:t xml:space="preserve"> jwt.sign(user, …) to </w:t>
       </w:r>
       <w:r>
         <w:rPr>
@@ -1772,19 +1536,11 @@
         </w:rPr>
         <w:t xml:space="preserve">an object: </w:t>
       </w:r>
-      <w:proofErr w:type="spellStart"/>
-      <w:r>
-        <w:rPr>
-          <w:lang w:val="en-US"/>
-        </w:rPr>
-        <w:t>jwt.sign</w:t>
-      </w:r>
-      <w:proofErr w:type="spellEnd"/>
-      <w:r>
-        <w:rPr>
-          <w:lang w:val="en-US"/>
-        </w:rPr>
-        <w:t>({user}, …).</w:t>
+      <w:r>
+        <w:rPr>
+          <w:lang w:val="en-US"/>
+        </w:rPr>
+        <w:t>jwt.sign({user}, …).</w:t>
       </w:r>
       <w:r>
         <w:rPr>
@@ -1941,21 +1697,7 @@
         <w:rPr>
           <w:lang w:val="en-US"/>
         </w:rPr>
-        <w:t xml:space="preserve">using a different </w:t>
-      </w:r>
-      <w:proofErr w:type="spellStart"/>
-      <w:r>
-        <w:rPr>
-          <w:lang w:val="en-US"/>
-        </w:rPr>
-        <w:t>bootswatch</w:t>
-      </w:r>
-      <w:proofErr w:type="spellEnd"/>
-      <w:r>
-        <w:rPr>
-          <w:lang w:val="en-US"/>
-        </w:rPr>
-        <w:t xml:space="preserve"> link (</w:t>
+        <w:t>using a different bootswatch link (</w:t>
       </w:r>
       <w:hyperlink r:id="rId15" w:history="1">
         <w:r>
@@ -2030,49 +1772,7 @@
         <w:rPr>
           <w:lang w:val="en-US"/>
         </w:rPr>
-        <w:t>That wasn’t quite enough, as I also had to add “.</w:t>
-      </w:r>
-      <w:proofErr w:type="spellStart"/>
-      <w:r>
-        <w:rPr>
-          <w:lang w:val="en-US"/>
-        </w:rPr>
-        <w:t>forRoot</w:t>
-      </w:r>
-      <w:proofErr w:type="spellEnd"/>
-      <w:r>
-        <w:rPr>
-          <w:lang w:val="en-US"/>
-        </w:rPr>
-        <w:t xml:space="preserve">()” when importing </w:t>
-      </w:r>
-      <w:proofErr w:type="spellStart"/>
-      <w:r>
-        <w:rPr>
-          <w:lang w:val="en-US"/>
-        </w:rPr>
-        <w:t>FlashMessagesService</w:t>
-      </w:r>
-      <w:proofErr w:type="spellEnd"/>
-      <w:r>
-        <w:rPr>
-          <w:lang w:val="en-US"/>
-        </w:rPr>
-        <w:t xml:space="preserve"> in </w:t>
-      </w:r>
-      <w:proofErr w:type="spellStart"/>
-      <w:r>
-        <w:rPr>
-          <w:lang w:val="en-US"/>
-        </w:rPr>
-        <w:t>app.module.ts</w:t>
-      </w:r>
-      <w:proofErr w:type="spellEnd"/>
-      <w:r>
-        <w:rPr>
-          <w:lang w:val="en-US"/>
-        </w:rPr>
-        <w:t xml:space="preserve">. I was getting an  error saying there was no provider and found the fix from here: </w:t>
+        <w:t xml:space="preserve">That wasn’t quite enough, as I also had to add “.forRoot()” when importing FlashMessagesService in app.module.ts. I was getting an  error saying there was no provider and found the fix from here: </w:t>
       </w:r>
       <w:hyperlink r:id="rId16" w:history="1">
         <w:r>
@@ -2109,21 +1809,7 @@
         <w:rPr>
           <w:lang w:val="en-US"/>
         </w:rPr>
-        <w:t>After restarting the server, I got a metadata version mismatch error and had to downgrade flash-messages to 1.0.8 and remove the .</w:t>
-      </w:r>
-      <w:proofErr w:type="spellStart"/>
-      <w:r>
-        <w:rPr>
-          <w:lang w:val="en-US"/>
-        </w:rPr>
-        <w:t>forRoot</w:t>
-      </w:r>
-      <w:proofErr w:type="spellEnd"/>
-      <w:r>
-        <w:rPr>
-          <w:lang w:val="en-US"/>
-        </w:rPr>
-        <w:t>() part</w:t>
+        <w:t>After restarting the server, I got a metadata version mismatch error and had to downgrade flash-messages to 1.0.8 and remove the .forRoot() part</w:t>
       </w:r>
       <w:r>
         <w:rPr>
@@ -2234,35 +1920,7 @@
         <w:rPr>
           <w:lang w:val="en-US"/>
         </w:rPr>
-        <w:t xml:space="preserve">I finished the MEAN stack tutorial and deployed the app to Heroku. In the final tutorial video </w:t>
-      </w:r>
-      <w:proofErr w:type="spellStart"/>
-      <w:r>
-        <w:rPr>
-          <w:lang w:val="en-US"/>
-        </w:rPr>
-        <w:t>mLab</w:t>
-      </w:r>
-      <w:proofErr w:type="spellEnd"/>
-      <w:r>
-        <w:rPr>
-          <w:lang w:val="en-US"/>
-        </w:rPr>
-        <w:t xml:space="preserve"> was used, but that has been migrated to Mongo as Atlas so I watched </w:t>
-      </w:r>
-      <w:proofErr w:type="spellStart"/>
-      <w:r>
-        <w:rPr>
-          <w:lang w:val="en-US"/>
-        </w:rPr>
-        <w:t>TraversyMedia’s</w:t>
-      </w:r>
-      <w:proofErr w:type="spellEnd"/>
-      <w:r>
-        <w:rPr>
-          <w:lang w:val="en-US"/>
-        </w:rPr>
-        <w:t xml:space="preserve"> video on that to continue: </w:t>
+        <w:t xml:space="preserve">I finished the MEAN stack tutorial and deployed the app to Heroku. In the final tutorial video mLab was used, but that has been migrated to Mongo as Atlas so I watched TraversyMedia’s video on that to continue: </w:t>
       </w:r>
       <w:hyperlink r:id="rId17" w:history="1">
         <w:r>
@@ -2299,6 +1957,88 @@
           <w:lang w:val="en-US"/>
         </w:rPr>
         <w:t>.</w:t>
+      </w:r>
+    </w:p>
+    <w:p>
+      <w:pPr>
+        <w:pStyle w:val="Leipteksti"/>
+        <w:rPr>
+          <w:lang w:val="en-US"/>
+        </w:rPr>
+      </w:pPr>
+    </w:p>
+    <w:p>
+      <w:pPr>
+        <w:pStyle w:val="Leipteksti"/>
+        <w:rPr>
+          <w:lang w:val="en-US"/>
+        </w:rPr>
+      </w:pPr>
+      <w:r>
+        <w:rPr>
+          <w:lang w:val="en-US"/>
+        </w:rPr>
+        <w:t>06.07.2022</w:t>
+      </w:r>
+    </w:p>
+    <w:p>
+      <w:pPr>
+        <w:pStyle w:val="Leipteksti"/>
+        <w:rPr>
+          <w:lang w:val="en-US"/>
+        </w:rPr>
+      </w:pPr>
+      <w:r>
+        <w:rPr>
+          <w:lang w:val="en-US"/>
+        </w:rPr>
+        <w:t>I started working on the project. After a bit of thinking I decided to build a barebones version of Twitter called Twoiter. It will be based on the MEAN stack example app, but I will use the newest versions of all modules. The service will have a home page where you can see all posts or “twoits” made by users with the newest ones being at the top of the page.</w:t>
+      </w:r>
+      <w:r>
+        <w:rPr>
+          <w:lang w:val="en-US"/>
+        </w:rPr>
+        <w:t xml:space="preserve"> There will also be a button to send a twoit.</w:t>
+      </w:r>
+      <w:r>
+        <w:rPr>
+          <w:lang w:val="en-US"/>
+        </w:rPr>
+        <w:t xml:space="preserve"> </w:t>
+      </w:r>
+      <w:r>
+        <w:rPr>
+          <w:lang w:val="en-US"/>
+        </w:rPr>
+        <w:t>Another page will show a user’s profile</w:t>
+      </w:r>
+      <w:r>
+        <w:rPr>
+          <w:lang w:val="en-US"/>
+        </w:rPr>
+        <w:t xml:space="preserve"> with all their twoits. I might also add a like system and maybe some fun CSS.</w:t>
+      </w:r>
+    </w:p>
+    <w:p>
+      <w:pPr>
+        <w:pStyle w:val="Leipteksti"/>
+        <w:rPr>
+          <w:lang w:val="en-US"/>
+        </w:rPr>
+      </w:pPr>
+    </w:p>
+    <w:p>
+      <w:pPr>
+        <w:pStyle w:val="Leipteksti"/>
+        <w:rPr>
+          <w:lang w:val="en-US"/>
+        </w:rPr>
+      </w:pPr>
+      <w:r>
+        <w:rPr>
+          <w:lang w:val="en-US"/>
+        </w:rPr>
+        <w:t>Creating the initial back-end was basically as easy as copying the files from the example project. I just modified the database.js file and defined some options when using express-session to get rid of some warnings. User registering and authenticating was working well.</w:t>
       </w:r>
     </w:p>
     <w:sectPr>
@@ -4885,6 +4625,15 @@
 </file>
 
 <file path=customXml/item2.xml><?xml version="1.0" encoding="utf-8"?>
+<?mso-contentType ?>
+<FormTemplates xmlns="http://schemas.microsoft.com/sharepoint/v3/contenttype/forms">
+  <Display>DocumentLibraryForm</Display>
+  <Edit>DocumentLibraryForm</Edit>
+  <New>DocumentLibraryForm</New>
+</FormTemplates>
+</file>
+
+<file path=customXml/item3.xml><?xml version="1.0" encoding="utf-8"?>
 <ct:contentTypeSchema xmlns:ct="http://schemas.microsoft.com/office/2006/metadata/contentType" xmlns:ma="http://schemas.microsoft.com/office/2006/metadata/properties/metaAttributes" ct:_="" ma:_="" ma:contentTypeName="Asiakirja" ma:contentTypeID="0x01010017418C401CCB2042A3A99A19F43F356D" ma:contentTypeVersion="1" ma:contentTypeDescription="Luo uusi asiakirja." ma:contentTypeScope="" ma:versionID="f4b075d3ca74a5dbaed73e767a156aa0">
   <xsd:schema xmlns:xsd="http://www.w3.org/2001/XMLSchema" xmlns:p="http://schemas.microsoft.com/office/2006/metadata/properties" xmlns:ns1="http://schemas.microsoft.com/sharepoint/v3" targetNamespace="http://schemas.microsoft.com/office/2006/metadata/properties" ma:root="true" ma:fieldsID="4340a008e99365d80b71206bae222996" ns1:_="">
     <xsd:import namespace="http://schemas.microsoft.com/sharepoint/v3"/>
@@ -4950,15 +4699,6 @@
 </ct:contentTypeSchema>
 </file>
 
-<file path=customXml/item3.xml><?xml version="1.0" encoding="utf-8"?>
-<?mso-contentType ?>
-<FormTemplates xmlns="http://schemas.microsoft.com/sharepoint/v3/contenttype/forms">
-  <Display>DocumentLibraryForm</Display>
-  <Edit>DocumentLibraryForm</Edit>
-  <New>DocumentLibraryForm</New>
-</FormTemplates>
-</file>
-
 <file path=customXml/itemProps1.xml><?xml version="1.0" encoding="utf-8"?>
 <ds:datastoreItem xmlns:ds="http://schemas.openxmlformats.org/officeDocument/2006/customXml" ds:itemID="{FA8F0064-303C-446D-896E-46EEB9A79DC3}">
   <ds:schemaRefs>
@@ -4970,6 +4710,14 @@
 </file>
 
 <file path=customXml/itemProps2.xml><?xml version="1.0" encoding="utf-8"?>
+<ds:datastoreItem xmlns:ds="http://schemas.openxmlformats.org/officeDocument/2006/customXml" ds:itemID="{13FBD2FA-5696-460D-A278-9A302A0F72AE}">
+  <ds:schemaRefs>
+    <ds:schemaRef ds:uri="http://schemas.microsoft.com/sharepoint/v3/contenttype/forms"/>
+  </ds:schemaRefs>
+</ds:datastoreItem>
+</file>
+
+<file path=customXml/itemProps3.xml><?xml version="1.0" encoding="utf-8"?>
 <ds:datastoreItem xmlns:ds="http://schemas.openxmlformats.org/officeDocument/2006/customXml" ds:itemID="{B9A87442-5A7B-46FD-BD28-170CE9B7256F}">
   <ds:schemaRefs>
     <ds:schemaRef ds:uri="http://schemas.microsoft.com/office/2006/metadata/contentType"/>
@@ -4984,12 +4732,4 @@
     <ds:schemaRef ds:uri="http://schemas.microsoft.com/office/internal/2005/internalDocumentation"/>
   </ds:schemaRefs>
 </ds:datastoreItem>
-</file>
-
-<file path=customXml/itemProps3.xml><?xml version="1.0" encoding="utf-8"?>
-<ds:datastoreItem xmlns:ds="http://schemas.openxmlformats.org/officeDocument/2006/customXml" ds:itemID="{13FBD2FA-5696-460D-A278-9A302A0F72AE}">
-  <ds:schemaRefs>
-    <ds:schemaRef ds:uri="http://schemas.microsoft.com/sharepoint/v3/contenttype/forms"/>
-  </ds:schemaRefs>
-</ds:datastoreItem>
 </file>
</xml_diff>

<commit_message>
Add initial project front-end
</commit_message>
<xml_diff>
--- a/learning_diary.docx
+++ b/learning_diary.docx
@@ -14,6 +14,7 @@
           <w:lang w:val="en-US"/>
         </w:rPr>
       </w:pPr>
+      <w:proofErr w:type="spellStart"/>
       <w:r>
         <w:rPr>
           <w:rFonts w:ascii="Times New Roman" w:hAnsi="Times New Roman" w:cs="Times New Roman"/>
@@ -22,13 +23,10 @@
           <w:szCs w:val="24"/>
           <w:lang w:val="en-US"/>
         </w:rPr>
-        <w:t>Lappeenrannan teknillinen yliopisto</w:t>
-      </w:r>
-    </w:p>
-    <w:p>
-      <w:pPr>
-        <w:pStyle w:val="Otsikko"/>
-        <w:jc w:val="both"/>
+        <w:t>Lappeenrannan</w:t>
+      </w:r>
+      <w:proofErr w:type="spellEnd"/>
+      <w:r>
         <w:rPr>
           <w:rFonts w:ascii="Times New Roman" w:hAnsi="Times New Roman" w:cs="Times New Roman"/>
           <w:b w:val="0"/>
@@ -36,7 +34,9 @@
           <w:szCs w:val="24"/>
           <w:lang w:val="en-US"/>
         </w:rPr>
-      </w:pPr>
+        <w:t xml:space="preserve"> </w:t>
+      </w:r>
+      <w:proofErr w:type="spellStart"/>
       <w:r>
         <w:rPr>
           <w:rFonts w:ascii="Times New Roman" w:hAnsi="Times New Roman" w:cs="Times New Roman"/>
@@ -45,13 +45,10 @@
           <w:szCs w:val="24"/>
           <w:lang w:val="en-US"/>
         </w:rPr>
-        <w:t>School of Business and Management</w:t>
-      </w:r>
-    </w:p>
-    <w:p>
-      <w:pPr>
-        <w:pStyle w:val="Otsikko"/>
-        <w:jc w:val="both"/>
+        <w:t>teknillinen</w:t>
+      </w:r>
+      <w:proofErr w:type="spellEnd"/>
+      <w:r>
         <w:rPr>
           <w:rFonts w:ascii="Times New Roman" w:hAnsi="Times New Roman" w:cs="Times New Roman"/>
           <w:b w:val="0"/>
@@ -59,6 +56,55 @@
           <w:szCs w:val="24"/>
           <w:lang w:val="en-US"/>
         </w:rPr>
+        <w:t xml:space="preserve"> </w:t>
+      </w:r>
+      <w:proofErr w:type="spellStart"/>
+      <w:r>
+        <w:rPr>
+          <w:rFonts w:ascii="Times New Roman" w:hAnsi="Times New Roman" w:cs="Times New Roman"/>
+          <w:b w:val="0"/>
+          <w:sz w:val="24"/>
+          <w:szCs w:val="24"/>
+          <w:lang w:val="en-US"/>
+        </w:rPr>
+        <w:t>yliopisto</w:t>
+      </w:r>
+      <w:proofErr w:type="spellEnd"/>
+    </w:p>
+    <w:p>
+      <w:pPr>
+        <w:pStyle w:val="Otsikko"/>
+        <w:jc w:val="both"/>
+        <w:rPr>
+          <w:rFonts w:ascii="Times New Roman" w:hAnsi="Times New Roman" w:cs="Times New Roman"/>
+          <w:b w:val="0"/>
+          <w:sz w:val="24"/>
+          <w:szCs w:val="24"/>
+          <w:lang w:val="en-US"/>
+        </w:rPr>
+      </w:pPr>
+      <w:r>
+        <w:rPr>
+          <w:rFonts w:ascii="Times New Roman" w:hAnsi="Times New Roman" w:cs="Times New Roman"/>
+          <w:b w:val="0"/>
+          <w:sz w:val="24"/>
+          <w:szCs w:val="24"/>
+          <w:lang w:val="en-US"/>
+        </w:rPr>
+        <w:t>School of Business and Management</w:t>
+      </w:r>
+    </w:p>
+    <w:p>
+      <w:pPr>
+        <w:pStyle w:val="Otsikko"/>
+        <w:jc w:val="both"/>
+        <w:rPr>
+          <w:rFonts w:ascii="Times New Roman" w:hAnsi="Times New Roman" w:cs="Times New Roman"/>
+          <w:b w:val="0"/>
+          <w:sz w:val="24"/>
+          <w:szCs w:val="24"/>
+          <w:lang w:val="en-US"/>
+        </w:rPr>
       </w:pPr>
     </w:p>
     <w:p>
@@ -130,6 +176,7 @@
           <w:lang w:val="en-US"/>
         </w:rPr>
       </w:pPr>
+      <w:proofErr w:type="spellStart"/>
       <w:r>
         <w:rPr>
           <w:rFonts w:ascii="Times New Roman" w:hAnsi="Times New Roman" w:cs="Times New Roman"/>
@@ -138,7 +185,18 @@
           <w:szCs w:val="24"/>
           <w:lang w:val="en-US"/>
         </w:rPr>
-        <w:t>Sofware Development Skills</w:t>
+        <w:t>Sofware</w:t>
+      </w:r>
+      <w:proofErr w:type="spellEnd"/>
+      <w:r>
+        <w:rPr>
+          <w:rFonts w:ascii="Times New Roman" w:hAnsi="Times New Roman" w:cs="Times New Roman"/>
+          <w:b w:val="0"/>
+          <w:sz w:val="24"/>
+          <w:szCs w:val="24"/>
+          <w:lang w:val="en-US"/>
+        </w:rPr>
+        <w:t xml:space="preserve"> Development Skills</w:t>
       </w:r>
     </w:p>
     <w:p>
@@ -458,7 +516,21 @@
         <w:rPr>
           <w:lang w:val="en-US"/>
         </w:rPr>
-        <w:t>.22.12 by using nvm-windows</w:t>
+        <w:t xml:space="preserve">.22.12 by using </w:t>
+      </w:r>
+      <w:proofErr w:type="spellStart"/>
+      <w:r>
+        <w:rPr>
+          <w:lang w:val="en-US"/>
+        </w:rPr>
+        <w:t>nvm</w:t>
+      </w:r>
+      <w:proofErr w:type="spellEnd"/>
+      <w:r>
+        <w:rPr>
+          <w:lang w:val="en-US"/>
+        </w:rPr>
+        <w:t>-windows</w:t>
       </w:r>
       <w:r>
         <w:rPr>
@@ -470,13 +542,83 @@
         <w:rPr>
           <w:lang w:val="en-US"/>
         </w:rPr>
-        <w:t xml:space="preserve"> Once that was done, I opened Visual Studio Code and ran npm init in the course folder I created.</w:t>
-      </w:r>
-      <w:r>
-        <w:rPr>
-          <w:lang w:val="en-US"/>
-        </w:rPr>
-        <w:t xml:space="preserve"> Next I installed uuid and nodemon, and learned about dev dependencies.</w:t>
+        <w:t xml:space="preserve"> Once that was done, I opened Visual Studio Code and ran </w:t>
+      </w:r>
+      <w:proofErr w:type="spellStart"/>
+      <w:r>
+        <w:rPr>
+          <w:lang w:val="en-US"/>
+        </w:rPr>
+        <w:t>npm</w:t>
+      </w:r>
+      <w:proofErr w:type="spellEnd"/>
+      <w:r>
+        <w:rPr>
+          <w:lang w:val="en-US"/>
+        </w:rPr>
+        <w:t xml:space="preserve"> </w:t>
+      </w:r>
+      <w:proofErr w:type="spellStart"/>
+      <w:r>
+        <w:rPr>
+          <w:lang w:val="en-US"/>
+        </w:rPr>
+        <w:t>init</w:t>
+      </w:r>
+      <w:proofErr w:type="spellEnd"/>
+      <w:r>
+        <w:rPr>
+          <w:lang w:val="en-US"/>
+        </w:rPr>
+        <w:t xml:space="preserve"> in the course folder I created.</w:t>
+      </w:r>
+      <w:r>
+        <w:rPr>
+          <w:lang w:val="en-US"/>
+        </w:rPr>
+        <w:t xml:space="preserve"> </w:t>
+      </w:r>
+      <w:proofErr w:type="gramStart"/>
+      <w:r>
+        <w:rPr>
+          <w:lang w:val="en-US"/>
+        </w:rPr>
+        <w:t>Next</w:t>
+      </w:r>
+      <w:proofErr w:type="gramEnd"/>
+      <w:r>
+        <w:rPr>
+          <w:lang w:val="en-US"/>
+        </w:rPr>
+        <w:t xml:space="preserve"> I installed </w:t>
+      </w:r>
+      <w:proofErr w:type="spellStart"/>
+      <w:r>
+        <w:rPr>
+          <w:lang w:val="en-US"/>
+        </w:rPr>
+        <w:t>uuid</w:t>
+      </w:r>
+      <w:proofErr w:type="spellEnd"/>
+      <w:r>
+        <w:rPr>
+          <w:lang w:val="en-US"/>
+        </w:rPr>
+        <w:t xml:space="preserve"> and </w:t>
+      </w:r>
+      <w:proofErr w:type="spellStart"/>
+      <w:r>
+        <w:rPr>
+          <w:lang w:val="en-US"/>
+        </w:rPr>
+        <w:t>nodemon</w:t>
+      </w:r>
+      <w:proofErr w:type="spellEnd"/>
+      <w:r>
+        <w:rPr>
+          <w:lang w:val="en-US"/>
+        </w:rPr>
+        <w:t>, and learned about dev dependencies.</w:t>
       </w:r>
     </w:p>
     <w:p>
@@ -634,7 +776,21 @@
         <w:rPr>
           <w:lang w:val="en-US"/>
         </w:rPr>
-        <w:t xml:space="preserve"> To upload the app to Heroku I copied all of the files to a different directory so that the course GitHub repository is not affected.</w:t>
+        <w:t xml:space="preserve"> To upload the app to Heroku I copied </w:t>
+      </w:r>
+      <w:proofErr w:type="gramStart"/>
+      <w:r>
+        <w:rPr>
+          <w:lang w:val="en-US"/>
+        </w:rPr>
+        <w:t>all of</w:t>
+      </w:r>
+      <w:proofErr w:type="gramEnd"/>
+      <w:r>
+        <w:rPr>
+          <w:lang w:val="en-US"/>
+        </w:rPr>
+        <w:t xml:space="preserve"> the files to a different directory so that the course GitHub repository is not affected.</w:t>
       </w:r>
       <w:r>
         <w:rPr>
@@ -706,7 +862,21 @@
         <w:rPr>
           <w:lang w:val="en-US"/>
         </w:rPr>
-        <w:t xml:space="preserve"> During the text search part I had to look up why the escapes and quotes were needed.</w:t>
+        <w:t xml:space="preserve"> During the text search </w:t>
+      </w:r>
+      <w:proofErr w:type="gramStart"/>
+      <w:r>
+        <w:rPr>
+          <w:lang w:val="en-US"/>
+        </w:rPr>
+        <w:t>part</w:t>
+      </w:r>
+      <w:proofErr w:type="gramEnd"/>
+      <w:r>
+        <w:rPr>
+          <w:lang w:val="en-US"/>
+        </w:rPr>
+        <w:t xml:space="preserve"> I had to look up why the escapes and quotes were needed.</w:t>
       </w:r>
       <w:r>
         <w:rPr>
@@ -795,7 +965,21 @@
         <w:rPr>
           <w:lang w:val="en-US"/>
         </w:rPr>
-        <w:t xml:space="preserve"> Continuing with the tutorial, much of it was similar to the NodeJS course so it </w:t>
+        <w:t xml:space="preserve"> Continuing with the tutorial, much of it was </w:t>
+      </w:r>
+      <w:proofErr w:type="gramStart"/>
+      <w:r>
+        <w:rPr>
+          <w:lang w:val="en-US"/>
+        </w:rPr>
+        <w:t>similar to</w:t>
+      </w:r>
+      <w:proofErr w:type="gramEnd"/>
+      <w:r>
+        <w:rPr>
+          <w:lang w:val="en-US"/>
+        </w:rPr>
+        <w:t xml:space="preserve"> the NodeJS course so it </w:t>
       </w:r>
       <w:r>
         <w:rPr>
@@ -877,7 +1061,51 @@
         <w:rPr>
           <w:lang w:val="en-US"/>
         </w:rPr>
-        <w:t xml:space="preserve">During the later part of the video I ran into an issue with express-handlebars where I could not use exphbs as a function like in the video and instead had to use exphbs.engine. </w:t>
+        <w:t xml:space="preserve">During the </w:t>
+      </w:r>
+      <w:proofErr w:type="spellStart"/>
+      <w:r>
+        <w:rPr>
+          <w:lang w:val="en-US"/>
+        </w:rPr>
+        <w:t>later</w:t>
+      </w:r>
+      <w:proofErr w:type="spellEnd"/>
+      <w:r>
+        <w:rPr>
+          <w:lang w:val="en-US"/>
+        </w:rPr>
+        <w:t xml:space="preserve"> part of the video I ran into an issue with express-handlebars where I could not use </w:t>
+      </w:r>
+      <w:proofErr w:type="spellStart"/>
+      <w:r>
+        <w:rPr>
+          <w:lang w:val="en-US"/>
+        </w:rPr>
+        <w:t>exphbs</w:t>
+      </w:r>
+      <w:proofErr w:type="spellEnd"/>
+      <w:r>
+        <w:rPr>
+          <w:lang w:val="en-US"/>
+        </w:rPr>
+        <w:t xml:space="preserve"> as a function like in the video and instead had to use </w:t>
+      </w:r>
+      <w:proofErr w:type="spellStart"/>
+      <w:proofErr w:type="gramStart"/>
+      <w:r>
+        <w:rPr>
+          <w:lang w:val="en-US"/>
+        </w:rPr>
+        <w:t>exphbs.engine</w:t>
+      </w:r>
+      <w:proofErr w:type="spellEnd"/>
+      <w:proofErr w:type="gramEnd"/>
+      <w:r>
+        <w:rPr>
+          <w:lang w:val="en-US"/>
+        </w:rPr>
+        <w:t xml:space="preserve">. </w:t>
       </w:r>
       <w:r>
         <w:rPr>
@@ -945,11 +1173,19 @@
         </w:rPr>
         <w:t xml:space="preserve">) and installed version 13.3.7. </w:t>
       </w:r>
-      <w:r>
-        <w:rPr>
-          <w:lang w:val="en-US"/>
-        </w:rPr>
-        <w:t xml:space="preserve">Next I created the Tour of </w:t>
+      <w:proofErr w:type="gramStart"/>
+      <w:r>
+        <w:rPr>
+          <w:lang w:val="en-US"/>
+        </w:rPr>
+        <w:t>Next</w:t>
+      </w:r>
+      <w:proofErr w:type="gramEnd"/>
+      <w:r>
+        <w:rPr>
+          <w:lang w:val="en-US"/>
+        </w:rPr>
+        <w:t xml:space="preserve"> I created the Tour of </w:t>
       </w:r>
       <w:r>
         <w:rPr>
@@ -1125,12 +1361,14 @@
           <w:lang w:val="en-US"/>
         </w:rPr>
       </w:pPr>
+      <w:proofErr w:type="spellStart"/>
       <w:r>
         <w:rPr>
           <w:lang w:val="en-US"/>
         </w:rPr>
         <w:t>AppModule</w:t>
       </w:r>
+      <w:proofErr w:type="spellEnd"/>
     </w:p>
     <w:p>
       <w:pPr>
@@ -1238,19 +1476,75 @@
         <w:rPr>
           <w:lang w:val="en-US"/>
         </w:rPr>
-        <w:t>TS2339: Property 'subscribe' does not exist on type 'Hero[]'.</w:t>
-      </w:r>
-      <w:r>
-        <w:rPr>
-          <w:lang w:val="en-US"/>
-        </w:rPr>
-        <w:t>” After a few minutes I realized that I hadn’t saved my previous changes to the HeroService file, which changed the return type of getHeroes to Observable.</w:t>
-      </w:r>
-      <w:r>
-        <w:rPr>
-          <w:lang w:val="en-US"/>
-        </w:rPr>
-        <w:t xml:space="preserve"> The rest of the part went smoothly and I learned how to use services.</w:t>
+        <w:t>TS2339: Property 'subscribe' does not exist on type '</w:t>
+      </w:r>
+      <w:proofErr w:type="gramStart"/>
+      <w:r>
+        <w:rPr>
+          <w:lang w:val="en-US"/>
+        </w:rPr>
+        <w:t>Hero[</w:t>
+      </w:r>
+      <w:proofErr w:type="gramEnd"/>
+      <w:r>
+        <w:rPr>
+          <w:lang w:val="en-US"/>
+        </w:rPr>
+        <w:t>]'.</w:t>
+      </w:r>
+      <w:r>
+        <w:rPr>
+          <w:lang w:val="en-US"/>
+        </w:rPr>
+        <w:t xml:space="preserve">” After a few minutes I realized that I hadn’t saved my previous changes to the </w:t>
+      </w:r>
+      <w:proofErr w:type="spellStart"/>
+      <w:r>
+        <w:rPr>
+          <w:lang w:val="en-US"/>
+        </w:rPr>
+        <w:t>HeroService</w:t>
+      </w:r>
+      <w:proofErr w:type="spellEnd"/>
+      <w:r>
+        <w:rPr>
+          <w:lang w:val="en-US"/>
+        </w:rPr>
+        <w:t xml:space="preserve"> file, which changed the return type of </w:t>
+      </w:r>
+      <w:proofErr w:type="spellStart"/>
+      <w:r>
+        <w:rPr>
+          <w:lang w:val="en-US"/>
+        </w:rPr>
+        <w:t>getHeroes</w:t>
+      </w:r>
+      <w:proofErr w:type="spellEnd"/>
+      <w:r>
+        <w:rPr>
+          <w:lang w:val="en-US"/>
+        </w:rPr>
+        <w:t xml:space="preserve"> to Observable.</w:t>
+      </w:r>
+      <w:r>
+        <w:rPr>
+          <w:lang w:val="en-US"/>
+        </w:rPr>
+        <w:t xml:space="preserve"> The rest of the part went </w:t>
+      </w:r>
+      <w:proofErr w:type="gramStart"/>
+      <w:r>
+        <w:rPr>
+          <w:lang w:val="en-US"/>
+        </w:rPr>
+        <w:t>smoothly</w:t>
+      </w:r>
+      <w:proofErr w:type="gramEnd"/>
+      <w:r>
+        <w:rPr>
+          <w:lang w:val="en-US"/>
+        </w:rPr>
+        <w:t xml:space="preserve"> and I learned how to use services.</w:t>
       </w:r>
     </w:p>
     <w:p>
@@ -1328,7 +1622,21 @@
         <w:rPr>
           <w:lang w:val="en-US"/>
         </w:rPr>
-        <w:t xml:space="preserve">I finished the final part of the Angular course. I had some trouble understanding how the InMemoryDataService works at first, I had to re-read that part multiple times. </w:t>
+        <w:t xml:space="preserve">I finished the final part of the Angular course. I had some trouble understanding how the </w:t>
+      </w:r>
+      <w:proofErr w:type="spellStart"/>
+      <w:r>
+        <w:rPr>
+          <w:lang w:val="en-US"/>
+        </w:rPr>
+        <w:t>InMemoryDataService</w:t>
+      </w:r>
+      <w:proofErr w:type="spellEnd"/>
+      <w:r>
+        <w:rPr>
+          <w:lang w:val="en-US"/>
+        </w:rPr>
+        <w:t xml:space="preserve"> works at first, I had to re-read that part multiple times. </w:t>
       </w:r>
       <w:r>
         <w:rPr>
@@ -1336,11 +1644,19 @@
         </w:rPr>
         <w:t xml:space="preserve">I also had to downgrade the </w:t>
       </w:r>
-      <w:r>
-        <w:rPr>
-          <w:lang w:val="en-US"/>
-        </w:rPr>
-        <w:t>InMemoryWebApi module to version 0.13.0 as 0.14.0 wasn’t compatible with my Angular version.</w:t>
+      <w:proofErr w:type="spellStart"/>
+      <w:r>
+        <w:rPr>
+          <w:lang w:val="en-US"/>
+        </w:rPr>
+        <w:t>InMemoryWebApi</w:t>
+      </w:r>
+      <w:proofErr w:type="spellEnd"/>
+      <w:r>
+        <w:rPr>
+          <w:lang w:val="en-US"/>
+        </w:rPr>
+        <w:t xml:space="preserve"> module to version 0.13.0 as 0.14.0 wasn’t compatible with my Angular version.</w:t>
       </w:r>
       <w:r>
         <w:rPr>
@@ -1442,7 +1758,21 @@
         <w:rPr>
           <w:lang w:val="en-US"/>
         </w:rPr>
-        <w:t>I have a better idea of how mongoose works. I was originally confused because I didn’t manually create a database in Mongo, but it actually creates it automatically.</w:t>
+        <w:t xml:space="preserve">I have a better idea of how mongoose works. I was originally confused because I didn’t manually create a database in Mongo, but it </w:t>
+      </w:r>
+      <w:proofErr w:type="gramStart"/>
+      <w:r>
+        <w:rPr>
+          <w:lang w:val="en-US"/>
+        </w:rPr>
+        <w:t>actually creates</w:t>
+      </w:r>
+      <w:proofErr w:type="gramEnd"/>
+      <w:r>
+        <w:rPr>
+          <w:lang w:val="en-US"/>
+        </w:rPr>
+        <w:t xml:space="preserve"> it automatically.</w:t>
       </w:r>
     </w:p>
     <w:p>
@@ -1483,7 +1813,21 @@
         <w:rPr>
           <w:lang w:val="en-US"/>
         </w:rPr>
-        <w:t>, I needed to use express-session in addition to passport in order to have session support.</w:t>
+        <w:t xml:space="preserve">, I needed to use </w:t>
+      </w:r>
+      <w:proofErr w:type="gramStart"/>
+      <w:r>
+        <w:rPr>
+          <w:lang w:val="en-US"/>
+        </w:rPr>
+        <w:t>express-session</w:t>
+      </w:r>
+      <w:proofErr w:type="gramEnd"/>
+      <w:r>
+        <w:rPr>
+          <w:lang w:val="en-US"/>
+        </w:rPr>
+        <w:t xml:space="preserve"> in addition to passport in order to have session support.</w:t>
       </w:r>
       <w:r>
         <w:rPr>
@@ -1528,7 +1872,23 @@
         <w:rPr>
           <w:lang w:val="en-US"/>
         </w:rPr>
-        <w:t xml:space="preserve"> jwt.sign(user, …) to </w:t>
+        <w:t xml:space="preserve"> </w:t>
+      </w:r>
+      <w:proofErr w:type="spellStart"/>
+      <w:proofErr w:type="gramStart"/>
+      <w:r>
+        <w:rPr>
+          <w:lang w:val="en-US"/>
+        </w:rPr>
+        <w:t>jwt.sign</w:t>
+      </w:r>
+      <w:proofErr w:type="spellEnd"/>
+      <w:proofErr w:type="gramEnd"/>
+      <w:r>
+        <w:rPr>
+          <w:lang w:val="en-US"/>
+        </w:rPr>
+        <w:t xml:space="preserve">(user, …) to </w:t>
       </w:r>
       <w:r>
         <w:rPr>
@@ -1536,11 +1896,19 @@
         </w:rPr>
         <w:t xml:space="preserve">an object: </w:t>
       </w:r>
-      <w:r>
-        <w:rPr>
-          <w:lang w:val="en-US"/>
-        </w:rPr>
-        <w:t>jwt.sign({user}, …).</w:t>
+      <w:proofErr w:type="spellStart"/>
+      <w:r>
+        <w:rPr>
+          <w:lang w:val="en-US"/>
+        </w:rPr>
+        <w:t>jwt.sign</w:t>
+      </w:r>
+      <w:proofErr w:type="spellEnd"/>
+      <w:r>
+        <w:rPr>
+          <w:lang w:val="en-US"/>
+        </w:rPr>
+        <w:t>({user}, …).</w:t>
       </w:r>
       <w:r>
         <w:rPr>
@@ -1588,7 +1956,21 @@
         <w:rPr>
           <w:lang w:val="en-US"/>
         </w:rPr>
-        <w:t xml:space="preserve">After trying to run ‘ng serve’, I got an error saying “Invalid ‘reference’ directive”. I looked it up and I found a solution from here: </w:t>
+        <w:t xml:space="preserve">After trying to run ‘ng </w:t>
+      </w:r>
+      <w:proofErr w:type="gramStart"/>
+      <w:r>
+        <w:rPr>
+          <w:lang w:val="en-US"/>
+        </w:rPr>
+        <w:t>serve</w:t>
+      </w:r>
+      <w:proofErr w:type="gramEnd"/>
+      <w:r>
+        <w:rPr>
+          <w:lang w:val="en-US"/>
+        </w:rPr>
+        <w:t xml:space="preserve">’, I got an error saying “Invalid ‘reference’ directive”. I looked it up and I found a solution from here: </w:t>
       </w:r>
       <w:hyperlink r:id="rId14" w:anchor="issuecomment-499783519" w:history="1">
         <w:r>
@@ -1655,7 +2037,21 @@
         <w:rPr>
           <w:lang w:val="en-US"/>
         </w:rPr>
-        <w:t>Upon testing the navbar at 18:10 in the video, mine looked a lot different. It had a button that says ‘</w:t>
+        <w:t xml:space="preserve">Upon testing the navbar at 18:10 in the video, mine looked a lot different. It had a button that </w:t>
+      </w:r>
+      <w:proofErr w:type="gramStart"/>
+      <w:r>
+        <w:rPr>
+          <w:lang w:val="en-US"/>
+        </w:rPr>
+        <w:t>says</w:t>
+      </w:r>
+      <w:proofErr w:type="gramEnd"/>
+      <w:r>
+        <w:rPr>
+          <w:lang w:val="en-US"/>
+        </w:rPr>
+        <w:t xml:space="preserve"> ‘</w:t>
       </w:r>
       <w:r>
         <w:rPr>
@@ -1697,7 +2093,21 @@
         <w:rPr>
           <w:lang w:val="en-US"/>
         </w:rPr>
-        <w:t>using a different bootswatch link (</w:t>
+        <w:t xml:space="preserve">using a different </w:t>
+      </w:r>
+      <w:proofErr w:type="spellStart"/>
+      <w:r>
+        <w:rPr>
+          <w:lang w:val="en-US"/>
+        </w:rPr>
+        <w:t>bootswatch</w:t>
+      </w:r>
+      <w:proofErr w:type="spellEnd"/>
+      <w:r>
+        <w:rPr>
+          <w:lang w:val="en-US"/>
+        </w:rPr>
+        <w:t xml:space="preserve"> link (</w:t>
       </w:r>
       <w:hyperlink r:id="rId15" w:history="1">
         <w:r>
@@ -1772,7 +2182,57 @@
         <w:rPr>
           <w:lang w:val="en-US"/>
         </w:rPr>
-        <w:t xml:space="preserve">That wasn’t quite enough, as I also had to add “.forRoot()” when importing FlashMessagesService in app.module.ts. I was getting an  error saying there was no provider and found the fix from here: </w:t>
+        <w:t xml:space="preserve">That wasn’t quite enough, as I also had to add </w:t>
+      </w:r>
+      <w:proofErr w:type="gramStart"/>
+      <w:r>
+        <w:rPr>
+          <w:lang w:val="en-US"/>
+        </w:rPr>
+        <w:t>“.</w:t>
+      </w:r>
+      <w:proofErr w:type="spellStart"/>
+      <w:r>
+        <w:rPr>
+          <w:lang w:val="en-US"/>
+        </w:rPr>
+        <w:t>forRoot</w:t>
+      </w:r>
+      <w:proofErr w:type="spellEnd"/>
+      <w:proofErr w:type="gramEnd"/>
+      <w:r>
+        <w:rPr>
+          <w:lang w:val="en-US"/>
+        </w:rPr>
+        <w:t xml:space="preserve">()” when importing </w:t>
+      </w:r>
+      <w:proofErr w:type="spellStart"/>
+      <w:r>
+        <w:rPr>
+          <w:lang w:val="en-US"/>
+        </w:rPr>
+        <w:t>FlashMessagesService</w:t>
+      </w:r>
+      <w:proofErr w:type="spellEnd"/>
+      <w:r>
+        <w:rPr>
+          <w:lang w:val="en-US"/>
+        </w:rPr>
+        <w:t xml:space="preserve"> in </w:t>
+      </w:r>
+      <w:proofErr w:type="spellStart"/>
+      <w:r>
+        <w:rPr>
+          <w:lang w:val="en-US"/>
+        </w:rPr>
+        <w:t>app.module.ts</w:t>
+      </w:r>
+      <w:proofErr w:type="spellEnd"/>
+      <w:r>
+        <w:rPr>
+          <w:lang w:val="en-US"/>
+        </w:rPr>
+        <w:t xml:space="preserve">. I was getting an  error saying there was no provider and found the fix from here: </w:t>
       </w:r>
       <w:hyperlink r:id="rId16" w:history="1">
         <w:r>
@@ -1809,7 +2269,29 @@
         <w:rPr>
           <w:lang w:val="en-US"/>
         </w:rPr>
-        <w:t>After restarting the server, I got a metadata version mismatch error and had to downgrade flash-messages to 1.0.8 and remove the .forRoot() part</w:t>
+        <w:t xml:space="preserve">After restarting the server, I got a metadata version mismatch error and had to downgrade flash-messages to 1.0.8 and remove </w:t>
+      </w:r>
+      <w:proofErr w:type="gramStart"/>
+      <w:r>
+        <w:rPr>
+          <w:lang w:val="en-US"/>
+        </w:rPr>
+        <w:t>the .</w:t>
+      </w:r>
+      <w:proofErr w:type="spellStart"/>
+      <w:r>
+        <w:rPr>
+          <w:lang w:val="en-US"/>
+        </w:rPr>
+        <w:t>forRoot</w:t>
+      </w:r>
+      <w:proofErr w:type="spellEnd"/>
+      <w:proofErr w:type="gramEnd"/>
+      <w:r>
+        <w:rPr>
+          <w:lang w:val="en-US"/>
+        </w:rPr>
+        <w:t>() part</w:t>
       </w:r>
       <w:r>
         <w:rPr>
@@ -1920,7 +2402,49 @@
         <w:rPr>
           <w:lang w:val="en-US"/>
         </w:rPr>
-        <w:t xml:space="preserve">I finished the MEAN stack tutorial and deployed the app to Heroku. In the final tutorial video mLab was used, but that has been migrated to Mongo as Atlas so I watched TraversyMedia’s video on that to continue: </w:t>
+        <w:t xml:space="preserve">I finished the MEAN stack tutorial and deployed the app to Heroku. In the final tutorial video </w:t>
+      </w:r>
+      <w:proofErr w:type="spellStart"/>
+      <w:r>
+        <w:rPr>
+          <w:lang w:val="en-US"/>
+        </w:rPr>
+        <w:t>mLab</w:t>
+      </w:r>
+      <w:proofErr w:type="spellEnd"/>
+      <w:r>
+        <w:rPr>
+          <w:lang w:val="en-US"/>
+        </w:rPr>
+        <w:t xml:space="preserve"> was used, but that has been migrated to Mongo as </w:t>
+      </w:r>
+      <w:proofErr w:type="gramStart"/>
+      <w:r>
+        <w:rPr>
+          <w:lang w:val="en-US"/>
+        </w:rPr>
+        <w:t>Atlas</w:t>
+      </w:r>
+      <w:proofErr w:type="gramEnd"/>
+      <w:r>
+        <w:rPr>
+          <w:lang w:val="en-US"/>
+        </w:rPr>
+        <w:t xml:space="preserve"> so I watched </w:t>
+      </w:r>
+      <w:proofErr w:type="spellStart"/>
+      <w:r>
+        <w:rPr>
+          <w:lang w:val="en-US"/>
+        </w:rPr>
+        <w:t>TraversyMedia’s</w:t>
+      </w:r>
+      <w:proofErr w:type="spellEnd"/>
+      <w:r>
+        <w:rPr>
+          <w:lang w:val="en-US"/>
+        </w:rPr>
+        <w:t xml:space="preserve"> video on that to continue: </w:t>
       </w:r>
       <w:hyperlink r:id="rId17" w:history="1">
         <w:r>
@@ -1992,13 +2516,67 @@
         <w:rPr>
           <w:lang w:val="en-US"/>
         </w:rPr>
-        <w:t>I started working on the project. After a bit of thinking I decided to build a barebones version of Twitter called Twoiter. It will be based on the MEAN stack example app, but I will use the newest versions of all modules. The service will have a home page where you can see all posts or “twoits” made by users with the newest ones being at the top of the page.</w:t>
-      </w:r>
-      <w:r>
-        <w:rPr>
-          <w:lang w:val="en-US"/>
-        </w:rPr>
-        <w:t xml:space="preserve"> There will also be a button to send a twoit.</w:t>
+        <w:t xml:space="preserve">I started working on the project. After a bit of thinking I decided to build a barebones version of Twitter called </w:t>
+      </w:r>
+      <w:proofErr w:type="spellStart"/>
+      <w:r>
+        <w:rPr>
+          <w:lang w:val="en-US"/>
+        </w:rPr>
+        <w:t>Twoiter</w:t>
+      </w:r>
+      <w:proofErr w:type="spellEnd"/>
+      <w:r>
+        <w:rPr>
+          <w:lang w:val="en-US"/>
+        </w:rPr>
+        <w:t>. It will be based on the MEAN stack example app, but I will use the newest versions of modules</w:t>
+      </w:r>
+      <w:r>
+        <w:rPr>
+          <w:lang w:val="en-US"/>
+        </w:rPr>
+        <w:t xml:space="preserve"> and everything so that solving possible problems will be easier</w:t>
+      </w:r>
+      <w:r>
+        <w:rPr>
+          <w:lang w:val="en-US"/>
+        </w:rPr>
+        <w:t>. The service will have a home page where you can see all posts or “</w:t>
+      </w:r>
+      <w:proofErr w:type="spellStart"/>
+      <w:r>
+        <w:rPr>
+          <w:lang w:val="en-US"/>
+        </w:rPr>
+        <w:t>twoits</w:t>
+      </w:r>
+      <w:proofErr w:type="spellEnd"/>
+      <w:r>
+        <w:rPr>
+          <w:lang w:val="en-US"/>
+        </w:rPr>
+        <w:t>” made by users with the newest ones being at the top of the page.</w:t>
+      </w:r>
+      <w:r>
+        <w:rPr>
+          <w:lang w:val="en-US"/>
+        </w:rPr>
+        <w:t xml:space="preserve"> There will also be a button to send a </w:t>
+      </w:r>
+      <w:proofErr w:type="spellStart"/>
+      <w:r>
+        <w:rPr>
+          <w:lang w:val="en-US"/>
+        </w:rPr>
+        <w:t>twoit</w:t>
+      </w:r>
+      <w:proofErr w:type="spellEnd"/>
+      <w:r>
+        <w:rPr>
+          <w:lang w:val="en-US"/>
+        </w:rPr>
+        <w:t>.</w:t>
       </w:r>
       <w:r>
         <w:rPr>
@@ -2016,34 +2594,448 @@
         <w:rPr>
           <w:lang w:val="en-US"/>
         </w:rPr>
-        <w:t xml:space="preserve"> with all their twoits. I might also add a like system and maybe some fun CSS.</w:t>
-      </w:r>
-    </w:p>
-    <w:p>
-      <w:pPr>
-        <w:pStyle w:val="Leipteksti"/>
-        <w:rPr>
-          <w:lang w:val="en-US"/>
-        </w:rPr>
-      </w:pPr>
-    </w:p>
-    <w:p>
-      <w:pPr>
-        <w:pStyle w:val="Leipteksti"/>
-        <w:rPr>
-          <w:lang w:val="en-US"/>
-        </w:rPr>
-      </w:pPr>
-      <w:r>
-        <w:rPr>
-          <w:lang w:val="en-US"/>
-        </w:rPr>
-        <w:t>Creating the initial back-end was basically as easy as copying the files from the example project. I just modified the database.js file and defined some options when using express-session to get rid of some warnings. User registering and authenticating was working well.</w:t>
+        <w:t xml:space="preserve"> with all their </w:t>
+      </w:r>
+      <w:proofErr w:type="spellStart"/>
+      <w:r>
+        <w:rPr>
+          <w:lang w:val="en-US"/>
+        </w:rPr>
+        <w:t>twoits</w:t>
+      </w:r>
+      <w:proofErr w:type="spellEnd"/>
+      <w:r>
+        <w:rPr>
+          <w:lang w:val="en-US"/>
+        </w:rPr>
+        <w:t>. I might also add a like system and maybe some fun CSS.</w:t>
+      </w:r>
+    </w:p>
+    <w:p>
+      <w:pPr>
+        <w:pStyle w:val="Leipteksti"/>
+        <w:rPr>
+          <w:lang w:val="en-US"/>
+        </w:rPr>
+      </w:pPr>
+    </w:p>
+    <w:p>
+      <w:pPr>
+        <w:pStyle w:val="Leipteksti"/>
+        <w:rPr>
+          <w:lang w:val="en-US"/>
+        </w:rPr>
+      </w:pPr>
+      <w:r>
+        <w:rPr>
+          <w:lang w:val="en-US"/>
+        </w:rPr>
+        <w:t xml:space="preserve">Creating the initial </w:t>
+      </w:r>
+      <w:proofErr w:type="gramStart"/>
+      <w:r>
+        <w:rPr>
+          <w:lang w:val="en-US"/>
+        </w:rPr>
+        <w:t>back-end</w:t>
+      </w:r>
+      <w:proofErr w:type="gramEnd"/>
+      <w:r>
+        <w:rPr>
+          <w:lang w:val="en-US"/>
+        </w:rPr>
+        <w:t xml:space="preserve"> was basically as easy as copying the files from the example project. I just modified the database.js file and defined some options when using </w:t>
+      </w:r>
+      <w:proofErr w:type="gramStart"/>
+      <w:r>
+        <w:rPr>
+          <w:lang w:val="en-US"/>
+        </w:rPr>
+        <w:t>express-session</w:t>
+      </w:r>
+      <w:proofErr w:type="gramEnd"/>
+      <w:r>
+        <w:rPr>
+          <w:lang w:val="en-US"/>
+        </w:rPr>
+        <w:t xml:space="preserve"> to get rid of some warnings. User registering and authenticating was working well.</w:t>
+      </w:r>
+    </w:p>
+    <w:p>
+      <w:pPr>
+        <w:pStyle w:val="Leipteksti"/>
+        <w:rPr>
+          <w:lang w:val="en-US"/>
+        </w:rPr>
+      </w:pPr>
+    </w:p>
+    <w:p>
+      <w:pPr>
+        <w:pStyle w:val="Leipteksti"/>
+        <w:rPr>
+          <w:lang w:val="en-US"/>
+        </w:rPr>
+      </w:pPr>
+      <w:r>
+        <w:rPr>
+          <w:lang w:val="en-US"/>
+        </w:rPr>
+        <w:t>I also updated Node to the LTS version (16.15.1) and installed Angular-cli 14.0.5.</w:t>
+      </w:r>
+      <w:r>
+        <w:rPr>
+          <w:lang w:val="en-US"/>
+        </w:rPr>
+        <w:t xml:space="preserve"> After copying over some of the front-end files from the example project</w:t>
+      </w:r>
+      <w:r>
+        <w:rPr>
+          <w:lang w:val="en-US"/>
+        </w:rPr>
+        <w:t xml:space="preserve"> and trying to build the app</w:t>
+      </w:r>
+      <w:r>
+        <w:rPr>
+          <w:lang w:val="en-US"/>
+        </w:rPr>
+        <w:t xml:space="preserve">, there </w:t>
+      </w:r>
+      <w:r>
+        <w:rPr>
+          <w:lang w:val="en-US"/>
+        </w:rPr>
+        <w:t xml:space="preserve">was a mountain </w:t>
+      </w:r>
+      <w:r>
+        <w:rPr>
+          <w:lang w:val="en-US"/>
+        </w:rPr>
+        <w:t>of errors</w:t>
+      </w:r>
+      <w:r>
+        <w:rPr>
+          <w:lang w:val="en-US"/>
+        </w:rPr>
+        <w:t xml:space="preserve"> to fix</w:t>
+      </w:r>
+      <w:r>
+        <w:rPr>
+          <w:lang w:val="en-US"/>
+        </w:rPr>
+        <w:t xml:space="preserve"> as I expected. </w:t>
+      </w:r>
+      <w:r>
+        <w:rPr>
+          <w:lang w:val="en-US"/>
+        </w:rPr>
+        <w:t>These required a whole lot of annoying googling and changing things everywhere. I had to use auth0/angular-</w:t>
+      </w:r>
+      <w:proofErr w:type="spellStart"/>
+      <w:r>
+        <w:rPr>
+          <w:lang w:val="en-US"/>
+        </w:rPr>
+        <w:t>jwt</w:t>
+      </w:r>
+      <w:proofErr w:type="spellEnd"/>
+      <w:r>
+        <w:rPr>
+          <w:lang w:val="en-US"/>
+        </w:rPr>
+        <w:t xml:space="preserve"> instead </w:t>
+      </w:r>
+      <w:r>
+        <w:rPr>
+          <w:lang w:val="en-US"/>
+        </w:rPr>
+        <w:lastRenderedPageBreak/>
+        <w:t>of angula</w:t>
+      </w:r>
+      <w:r>
+        <w:rPr>
+          <w:lang w:val="en-US"/>
+        </w:rPr>
+        <w:t>r</w:t>
+      </w:r>
+      <w:r>
+        <w:rPr>
+          <w:lang w:val="en-US"/>
+        </w:rPr>
+        <w:t>2-jwt, which works slightly differently. I also couldn’t call private properties</w:t>
+      </w:r>
+      <w:r>
+        <w:rPr>
+          <w:lang w:val="en-US"/>
+        </w:rPr>
+        <w:t xml:space="preserve"> (</w:t>
+      </w:r>
+      <w:proofErr w:type="spellStart"/>
+      <w:r>
+        <w:rPr>
+          <w:lang w:val="en-US"/>
+        </w:rPr>
+        <w:t>authService</w:t>
+      </w:r>
+      <w:proofErr w:type="spellEnd"/>
+      <w:r>
+        <w:rPr>
+          <w:lang w:val="en-US"/>
+        </w:rPr>
+        <w:t>)</w:t>
+      </w:r>
+      <w:r>
+        <w:rPr>
+          <w:lang w:val="en-US"/>
+        </w:rPr>
+        <w:t xml:space="preserve"> in template </w:t>
+      </w:r>
+      <w:proofErr w:type="gramStart"/>
+      <w:r>
+        <w:rPr>
+          <w:lang w:val="en-US"/>
+        </w:rPr>
+        <w:t>files</w:t>
+      </w:r>
+      <w:proofErr w:type="gramEnd"/>
+      <w:r>
+        <w:rPr>
+          <w:lang w:val="en-US"/>
+        </w:rPr>
+        <w:t xml:space="preserve"> </w:t>
+      </w:r>
+      <w:r>
+        <w:rPr>
+          <w:lang w:val="en-US"/>
+        </w:rPr>
+        <w:t>so I created a wrapper function that calls the property instead</w:t>
+      </w:r>
+      <w:r>
+        <w:rPr>
+          <w:lang w:val="en-US"/>
+        </w:rPr>
+        <w:t xml:space="preserve"> and used that</w:t>
+      </w:r>
+      <w:r>
+        <w:rPr>
+          <w:lang w:val="en-US"/>
+        </w:rPr>
+        <w:t>.</w:t>
+      </w:r>
+    </w:p>
+    <w:p>
+      <w:pPr>
+        <w:pStyle w:val="Leipteksti"/>
+        <w:rPr>
+          <w:lang w:val="en-US"/>
+        </w:rPr>
+      </w:pPr>
+    </w:p>
+    <w:p>
+      <w:pPr>
+        <w:pStyle w:val="Leipteksti"/>
+        <w:rPr>
+          <w:lang w:val="en-US"/>
+        </w:rPr>
+      </w:pPr>
+      <w:r>
+        <w:rPr>
+          <w:lang w:val="en-US"/>
+        </w:rPr>
+        <w:t>Once all the errors in the terminal were gone and the app compiled, it was time to mend some errors that showed up in the browser console. These were mostly caused by auth0/angular-</w:t>
+      </w:r>
+      <w:proofErr w:type="spellStart"/>
+      <w:r>
+        <w:rPr>
+          <w:lang w:val="en-US"/>
+        </w:rPr>
+        <w:t>jwt</w:t>
+      </w:r>
+      <w:proofErr w:type="spellEnd"/>
+      <w:r>
+        <w:rPr>
+          <w:lang w:val="en-US"/>
+        </w:rPr>
+        <w:t xml:space="preserve"> and I got them fixed by adding providers in </w:t>
+      </w:r>
+      <w:proofErr w:type="spellStart"/>
+      <w:proofErr w:type="gramStart"/>
+      <w:r>
+        <w:rPr>
+          <w:lang w:val="en-US"/>
+        </w:rPr>
+        <w:t>app.module</w:t>
+      </w:r>
+      <w:proofErr w:type="gramEnd"/>
+      <w:r>
+        <w:rPr>
+          <w:lang w:val="en-US"/>
+        </w:rPr>
+        <w:t>.ts</w:t>
+      </w:r>
+      <w:proofErr w:type="spellEnd"/>
+      <w:r>
+        <w:rPr>
+          <w:lang w:val="en-US"/>
+        </w:rPr>
+        <w:t xml:space="preserve">. I also had to follow instructions I found from here: </w:t>
+      </w:r>
+      <w:hyperlink r:id="rId19" w:history="1">
+        <w:r>
+          <w:rPr>
+            <w:rStyle w:val="Hyperlinkki"/>
+            <w:lang w:val="en-US"/>
+          </w:rPr>
+          <w:t>https://github.com/auth0/angular2-jwt/issues/476</w:t>
+        </w:r>
+      </w:hyperlink>
+      <w:r>
+        <w:rPr>
+          <w:lang w:val="en-US"/>
+        </w:rPr>
+        <w:t xml:space="preserve"> and modified them to fit my app. </w:t>
+      </w:r>
+    </w:p>
+    <w:p>
+      <w:pPr>
+        <w:pStyle w:val="Leipteksti"/>
+        <w:rPr>
+          <w:lang w:val="en-US"/>
+        </w:rPr>
+      </w:pPr>
+    </w:p>
+    <w:p>
+      <w:pPr>
+        <w:pStyle w:val="Leipteksti"/>
+        <w:rPr>
+          <w:lang w:val="en-US"/>
+        </w:rPr>
+      </w:pPr>
+      <w:r>
+        <w:rPr>
+          <w:lang w:val="en-US"/>
+        </w:rPr>
+        <w:t>Now I had no more errors, however the CSS was not working.</w:t>
+      </w:r>
+      <w:r>
+        <w:rPr>
+          <w:lang w:val="en-US"/>
+        </w:rPr>
+        <w:t xml:space="preserve"> This was because my index.html file didn’t have the stylesheet specified. After adding that, the site looked </w:t>
+      </w:r>
+      <w:r>
+        <w:rPr>
+          <w:lang w:val="en-US"/>
+        </w:rPr>
+        <w:t xml:space="preserve">like the example project. Except it wasn’t connecting to the </w:t>
+      </w:r>
+      <w:proofErr w:type="gramStart"/>
+      <w:r>
+        <w:rPr>
+          <w:lang w:val="en-US"/>
+        </w:rPr>
+        <w:t>back-end</w:t>
+      </w:r>
+      <w:proofErr w:type="gramEnd"/>
+      <w:r>
+        <w:rPr>
+          <w:lang w:val="en-US"/>
+        </w:rPr>
+        <w:t xml:space="preserve">, because I forgot that when deploying the example app to Heroku I had to change the routes in </w:t>
+      </w:r>
+      <w:proofErr w:type="spellStart"/>
+      <w:r>
+        <w:rPr>
+          <w:lang w:val="en-US"/>
+        </w:rPr>
+        <w:t>AuthService</w:t>
+      </w:r>
+      <w:proofErr w:type="spellEnd"/>
+      <w:r>
+        <w:rPr>
+          <w:lang w:val="en-US"/>
+        </w:rPr>
+        <w:t xml:space="preserve"> to not have </w:t>
+      </w:r>
+      <w:r>
+        <w:rPr>
+          <w:lang w:val="en-US"/>
+        </w:rPr>
+        <w:t>http://</w:t>
+      </w:r>
+      <w:r>
+        <w:rPr>
+          <w:lang w:val="en-US"/>
+        </w:rPr>
+        <w:t xml:space="preserve">localhost </w:t>
+      </w:r>
+      <w:r>
+        <w:rPr>
+          <w:lang w:val="en-US"/>
+        </w:rPr>
+        <w:t>in</w:t>
+      </w:r>
+      <w:r>
+        <w:rPr>
+          <w:lang w:val="en-US"/>
+        </w:rPr>
+        <w:t xml:space="preserve"> the beginning. I changed those back and everything was</w:t>
+      </w:r>
+      <w:r>
+        <w:rPr>
+          <w:lang w:val="en-US"/>
+        </w:rPr>
+        <w:t xml:space="preserve"> finally</w:t>
+      </w:r>
+      <w:r>
+        <w:rPr>
+          <w:lang w:val="en-US"/>
+        </w:rPr>
+        <w:t xml:space="preserve"> </w:t>
+      </w:r>
+      <w:r>
+        <w:rPr>
+          <w:lang w:val="en-US"/>
+        </w:rPr>
+        <w:t>okay</w:t>
+      </w:r>
+      <w:r>
+        <w:rPr>
+          <w:lang w:val="en-US"/>
+        </w:rPr>
+        <w:t>.</w:t>
+      </w:r>
+    </w:p>
+    <w:p>
+      <w:pPr>
+        <w:pStyle w:val="Leipteksti"/>
+        <w:rPr>
+          <w:lang w:val="en-US"/>
+        </w:rPr>
+      </w:pPr>
+    </w:p>
+    <w:p>
+      <w:pPr>
+        <w:pStyle w:val="Leipteksti"/>
+        <w:rPr>
+          <w:lang w:val="en-US"/>
+        </w:rPr>
+      </w:pPr>
+      <w:r>
+        <w:rPr>
+          <w:lang w:val="en-US"/>
+        </w:rPr>
+        <w:t>Almost regretted updating everything for a second there</w:t>
+      </w:r>
+      <w:r>
+        <w:rPr>
+          <w:lang w:val="en-US"/>
+        </w:rPr>
+        <w:t>…</w:t>
       </w:r>
     </w:p>
     <w:sectPr>
-      <w:headerReference w:type="default" r:id="rId19"/>
-      <w:footerReference w:type="default" r:id="rId20"/>
+      <w:headerReference w:type="default" r:id="rId20"/>
+      <w:footerReference w:type="default" r:id="rId21"/>
       <w:pgSz w:w="11906" w:h="16838"/>
       <w:pgMar w:top="1701" w:right="1134" w:bottom="1701" w:left="1985" w:header="720" w:footer="720" w:gutter="0"/>
       <w:cols w:space="720"/>
@@ -4625,15 +5617,6 @@
 </file>
 
 <file path=customXml/item2.xml><?xml version="1.0" encoding="utf-8"?>
-<?mso-contentType ?>
-<FormTemplates xmlns="http://schemas.microsoft.com/sharepoint/v3/contenttype/forms">
-  <Display>DocumentLibraryForm</Display>
-  <Edit>DocumentLibraryForm</Edit>
-  <New>DocumentLibraryForm</New>
-</FormTemplates>
-</file>
-
-<file path=customXml/item3.xml><?xml version="1.0" encoding="utf-8"?>
 <ct:contentTypeSchema xmlns:ct="http://schemas.microsoft.com/office/2006/metadata/contentType" xmlns:ma="http://schemas.microsoft.com/office/2006/metadata/properties/metaAttributes" ct:_="" ma:_="" ma:contentTypeName="Asiakirja" ma:contentTypeID="0x01010017418C401CCB2042A3A99A19F43F356D" ma:contentTypeVersion="1" ma:contentTypeDescription="Luo uusi asiakirja." ma:contentTypeScope="" ma:versionID="f4b075d3ca74a5dbaed73e767a156aa0">
   <xsd:schema xmlns:xsd="http://www.w3.org/2001/XMLSchema" xmlns:p="http://schemas.microsoft.com/office/2006/metadata/properties" xmlns:ns1="http://schemas.microsoft.com/sharepoint/v3" targetNamespace="http://schemas.microsoft.com/office/2006/metadata/properties" ma:root="true" ma:fieldsID="4340a008e99365d80b71206bae222996" ns1:_="">
     <xsd:import namespace="http://schemas.microsoft.com/sharepoint/v3"/>
@@ -4699,6 +5682,15 @@
 </ct:contentTypeSchema>
 </file>
 
+<file path=customXml/item3.xml><?xml version="1.0" encoding="utf-8"?>
+<?mso-contentType ?>
+<FormTemplates xmlns="http://schemas.microsoft.com/sharepoint/v3/contenttype/forms">
+  <Display>DocumentLibraryForm</Display>
+  <Edit>DocumentLibraryForm</Edit>
+  <New>DocumentLibraryForm</New>
+</FormTemplates>
+</file>
+
 <file path=customXml/itemProps1.xml><?xml version="1.0" encoding="utf-8"?>
 <ds:datastoreItem xmlns:ds="http://schemas.openxmlformats.org/officeDocument/2006/customXml" ds:itemID="{FA8F0064-303C-446D-896E-46EEB9A79DC3}">
   <ds:schemaRefs>
@@ -4710,14 +5702,6 @@
 </file>
 
 <file path=customXml/itemProps2.xml><?xml version="1.0" encoding="utf-8"?>
-<ds:datastoreItem xmlns:ds="http://schemas.openxmlformats.org/officeDocument/2006/customXml" ds:itemID="{13FBD2FA-5696-460D-A278-9A302A0F72AE}">
-  <ds:schemaRefs>
-    <ds:schemaRef ds:uri="http://schemas.microsoft.com/sharepoint/v3/contenttype/forms"/>
-  </ds:schemaRefs>
-</ds:datastoreItem>
-</file>
-
-<file path=customXml/itemProps3.xml><?xml version="1.0" encoding="utf-8"?>
 <ds:datastoreItem xmlns:ds="http://schemas.openxmlformats.org/officeDocument/2006/customXml" ds:itemID="{B9A87442-5A7B-46FD-BD28-170CE9B7256F}">
   <ds:schemaRefs>
     <ds:schemaRef ds:uri="http://schemas.microsoft.com/office/2006/metadata/contentType"/>
@@ -4732,4 +5716,12 @@
     <ds:schemaRef ds:uri="http://schemas.microsoft.com/office/internal/2005/internalDocumentation"/>
   </ds:schemaRefs>
 </ds:datastoreItem>
+</file>
+
+<file path=customXml/itemProps3.xml><?xml version="1.0" encoding="utf-8"?>
+<ds:datastoreItem xmlns:ds="http://schemas.openxmlformats.org/officeDocument/2006/customXml" ds:itemID="{13FBD2FA-5696-460D-A278-9A302A0F72AE}">
+  <ds:schemaRefs>
+    <ds:schemaRef ds:uri="http://schemas.microsoft.com/sharepoint/v3/contenttype/forms"/>
+  </ds:schemaRefs>
+</ds:datastoreItem>
 </file>
</xml_diff>

<commit_message>
Fix authentication and header bugs, add model for posts
</commit_message>
<xml_diff>
--- a/learning_diary.docx
+++ b/learning_diary.docx
@@ -14,7 +14,6 @@
           <w:lang w:val="en-US"/>
         </w:rPr>
       </w:pPr>
-      <w:proofErr w:type="spellStart"/>
       <w:r>
         <w:rPr>
           <w:rFonts w:ascii="Times New Roman" w:hAnsi="Times New Roman" w:cs="Times New Roman"/>
@@ -23,10 +22,13 @@
           <w:szCs w:val="24"/>
           <w:lang w:val="en-US"/>
         </w:rPr>
-        <w:t>Lappeenrannan</w:t>
-      </w:r>
-      <w:proofErr w:type="spellEnd"/>
-      <w:r>
+        <w:t>Lappeenrannan teknillinen yliopisto</w:t>
+      </w:r>
+    </w:p>
+    <w:p>
+      <w:pPr>
+        <w:pStyle w:val="Otsikko"/>
+        <w:jc w:val="both"/>
         <w:rPr>
           <w:rFonts w:ascii="Times New Roman" w:hAnsi="Times New Roman" w:cs="Times New Roman"/>
           <w:b w:val="0"/>
@@ -34,9 +36,7 @@
           <w:szCs w:val="24"/>
           <w:lang w:val="en-US"/>
         </w:rPr>
-        <w:t xml:space="preserve"> </w:t>
-      </w:r>
-      <w:proofErr w:type="spellStart"/>
+      </w:pPr>
       <w:r>
         <w:rPr>
           <w:rFonts w:ascii="Times New Roman" w:hAnsi="Times New Roman" w:cs="Times New Roman"/>
@@ -45,10 +45,13 @@
           <w:szCs w:val="24"/>
           <w:lang w:val="en-US"/>
         </w:rPr>
-        <w:t>teknillinen</w:t>
-      </w:r>
-      <w:proofErr w:type="spellEnd"/>
-      <w:r>
+        <w:t>School of Business and Management</w:t>
+      </w:r>
+    </w:p>
+    <w:p>
+      <w:pPr>
+        <w:pStyle w:val="Otsikko"/>
+        <w:jc w:val="both"/>
         <w:rPr>
           <w:rFonts w:ascii="Times New Roman" w:hAnsi="Times New Roman" w:cs="Times New Roman"/>
           <w:b w:val="0"/>
@@ -56,10 +59,69 @@
           <w:szCs w:val="24"/>
           <w:lang w:val="en-US"/>
         </w:rPr>
-        <w:t xml:space="preserve"> </w:t>
-      </w:r>
-      <w:proofErr w:type="spellStart"/>
-      <w:r>
+      </w:pPr>
+    </w:p>
+    <w:p>
+      <w:pPr>
+        <w:pStyle w:val="Otsikko"/>
+        <w:jc w:val="left"/>
+        <w:rPr>
+          <w:rFonts w:ascii="Times New Roman" w:hAnsi="Times New Roman"/>
+          <w:b w:val="0"/>
+          <w:sz w:val="24"/>
+          <w:szCs w:val="24"/>
+          <w:lang w:val="en-US"/>
+        </w:rPr>
+      </w:pPr>
+    </w:p>
+    <w:p>
+      <w:pPr>
+        <w:pStyle w:val="Otsikko"/>
+        <w:jc w:val="left"/>
+        <w:rPr>
+          <w:sz w:val="24"/>
+          <w:szCs w:val="24"/>
+          <w:lang w:val="en-US"/>
+        </w:rPr>
+      </w:pPr>
+    </w:p>
+    <w:p>
+      <w:pPr>
+        <w:pStyle w:val="Otsikko"/>
+        <w:jc w:val="left"/>
+        <w:rPr>
+          <w:sz w:val="24"/>
+          <w:szCs w:val="24"/>
+          <w:lang w:val="en-US"/>
+        </w:rPr>
+      </w:pPr>
+    </w:p>
+    <w:p>
+      <w:pPr>
+        <w:pStyle w:val="Otsikko"/>
+        <w:jc w:val="left"/>
+        <w:rPr>
+          <w:sz w:val="24"/>
+          <w:szCs w:val="24"/>
+          <w:lang w:val="en-US"/>
+        </w:rPr>
+      </w:pPr>
+    </w:p>
+    <w:p>
+      <w:pPr>
+        <w:pStyle w:val="Otsikko"/>
+        <w:jc w:val="left"/>
+        <w:rPr>
+          <w:sz w:val="24"/>
+          <w:szCs w:val="24"/>
+          <w:lang w:val="en-US"/>
+        </w:rPr>
+      </w:pPr>
+    </w:p>
+    <w:p>
+      <w:pPr>
+        <w:pStyle w:val="Otsikko"/>
+        <w:jc w:val="both"/>
         <w:rPr>
           <w:rFonts w:ascii="Times New Roman" w:hAnsi="Times New Roman" w:cs="Times New Roman"/>
           <w:b w:val="0"/>
@@ -67,14 +129,8 @@
           <w:szCs w:val="24"/>
           <w:lang w:val="en-US"/>
         </w:rPr>
-        <w:t>yliopisto</w:t>
-      </w:r>
-      <w:proofErr w:type="spellEnd"/>
-    </w:p>
-    <w:p>
-      <w:pPr>
-        <w:pStyle w:val="Otsikko"/>
-        <w:jc w:val="both"/>
+      </w:pPr>
+      <w:r>
         <w:rPr>
           <w:rFonts w:ascii="Times New Roman" w:hAnsi="Times New Roman" w:cs="Times New Roman"/>
           <w:b w:val="0"/>
@@ -82,121 +138,7 @@
           <w:szCs w:val="24"/>
           <w:lang w:val="en-US"/>
         </w:rPr>
-      </w:pPr>
-      <w:r>
-        <w:rPr>
-          <w:rFonts w:ascii="Times New Roman" w:hAnsi="Times New Roman" w:cs="Times New Roman"/>
-          <w:b w:val="0"/>
-          <w:sz w:val="24"/>
-          <w:szCs w:val="24"/>
-          <w:lang w:val="en-US"/>
-        </w:rPr>
-        <w:t>School of Business and Management</w:t>
-      </w:r>
-    </w:p>
-    <w:p>
-      <w:pPr>
-        <w:pStyle w:val="Otsikko"/>
-        <w:jc w:val="both"/>
-        <w:rPr>
-          <w:rFonts w:ascii="Times New Roman" w:hAnsi="Times New Roman" w:cs="Times New Roman"/>
-          <w:b w:val="0"/>
-          <w:sz w:val="24"/>
-          <w:szCs w:val="24"/>
-          <w:lang w:val="en-US"/>
-        </w:rPr>
-      </w:pPr>
-    </w:p>
-    <w:p>
-      <w:pPr>
-        <w:pStyle w:val="Otsikko"/>
-        <w:jc w:val="left"/>
-        <w:rPr>
-          <w:rFonts w:ascii="Times New Roman" w:hAnsi="Times New Roman"/>
-          <w:b w:val="0"/>
-          <w:sz w:val="24"/>
-          <w:szCs w:val="24"/>
-          <w:lang w:val="en-US"/>
-        </w:rPr>
-      </w:pPr>
-    </w:p>
-    <w:p>
-      <w:pPr>
-        <w:pStyle w:val="Otsikko"/>
-        <w:jc w:val="left"/>
-        <w:rPr>
-          <w:sz w:val="24"/>
-          <w:szCs w:val="24"/>
-          <w:lang w:val="en-US"/>
-        </w:rPr>
-      </w:pPr>
-    </w:p>
-    <w:p>
-      <w:pPr>
-        <w:pStyle w:val="Otsikko"/>
-        <w:jc w:val="left"/>
-        <w:rPr>
-          <w:sz w:val="24"/>
-          <w:szCs w:val="24"/>
-          <w:lang w:val="en-US"/>
-        </w:rPr>
-      </w:pPr>
-    </w:p>
-    <w:p>
-      <w:pPr>
-        <w:pStyle w:val="Otsikko"/>
-        <w:jc w:val="left"/>
-        <w:rPr>
-          <w:sz w:val="24"/>
-          <w:szCs w:val="24"/>
-          <w:lang w:val="en-US"/>
-        </w:rPr>
-      </w:pPr>
-    </w:p>
-    <w:p>
-      <w:pPr>
-        <w:pStyle w:val="Otsikko"/>
-        <w:jc w:val="left"/>
-        <w:rPr>
-          <w:sz w:val="24"/>
-          <w:szCs w:val="24"/>
-          <w:lang w:val="en-US"/>
-        </w:rPr>
-      </w:pPr>
-    </w:p>
-    <w:p>
-      <w:pPr>
-        <w:pStyle w:val="Otsikko"/>
-        <w:jc w:val="both"/>
-        <w:rPr>
-          <w:rFonts w:ascii="Times New Roman" w:hAnsi="Times New Roman" w:cs="Times New Roman"/>
-          <w:b w:val="0"/>
-          <w:sz w:val="24"/>
-          <w:szCs w:val="24"/>
-          <w:lang w:val="en-US"/>
-        </w:rPr>
-      </w:pPr>
-      <w:proofErr w:type="spellStart"/>
-      <w:r>
-        <w:rPr>
-          <w:rFonts w:ascii="Times New Roman" w:hAnsi="Times New Roman" w:cs="Times New Roman"/>
-          <w:b w:val="0"/>
-          <w:sz w:val="24"/>
-          <w:szCs w:val="24"/>
-          <w:lang w:val="en-US"/>
-        </w:rPr>
-        <w:t>Sofware</w:t>
-      </w:r>
-      <w:proofErr w:type="spellEnd"/>
-      <w:r>
-        <w:rPr>
-          <w:rFonts w:ascii="Times New Roman" w:hAnsi="Times New Roman" w:cs="Times New Roman"/>
-          <w:b w:val="0"/>
-          <w:sz w:val="24"/>
-          <w:szCs w:val="24"/>
-          <w:lang w:val="en-US"/>
-        </w:rPr>
-        <w:t xml:space="preserve"> Development Skills</w:t>
+        <w:t>Sofware Development Skills</w:t>
       </w:r>
     </w:p>
     <w:p>
@@ -516,21 +458,7 @@
         <w:rPr>
           <w:lang w:val="en-US"/>
         </w:rPr>
-        <w:t xml:space="preserve">.22.12 by using </w:t>
-      </w:r>
-      <w:proofErr w:type="spellStart"/>
-      <w:r>
-        <w:rPr>
-          <w:lang w:val="en-US"/>
-        </w:rPr>
-        <w:t>nvm</w:t>
-      </w:r>
-      <w:proofErr w:type="spellEnd"/>
-      <w:r>
-        <w:rPr>
-          <w:lang w:val="en-US"/>
-        </w:rPr>
-        <w:t>-windows</w:t>
+        <w:t>.22.12 by using nvm-windows</w:t>
       </w:r>
       <w:r>
         <w:rPr>
@@ -542,166 +470,96 @@
         <w:rPr>
           <w:lang w:val="en-US"/>
         </w:rPr>
-        <w:t xml:space="preserve"> Once that was done, I opened Visual Studio Code and ran </w:t>
-      </w:r>
-      <w:proofErr w:type="spellStart"/>
-      <w:r>
-        <w:rPr>
-          <w:lang w:val="en-US"/>
-        </w:rPr>
-        <w:t>npm</w:t>
-      </w:r>
-      <w:proofErr w:type="spellEnd"/>
+        <w:t xml:space="preserve"> Once that was done, I opened Visual Studio Code and ran npm init in the course folder I created.</w:t>
+      </w:r>
+      <w:r>
+        <w:rPr>
+          <w:lang w:val="en-US"/>
+        </w:rPr>
+        <w:t xml:space="preserve"> Next I installed uuid and nodemon, and learned about dev dependencies.</w:t>
+      </w:r>
+    </w:p>
+    <w:p>
+      <w:pPr>
+        <w:pStyle w:val="Leipteksti"/>
+        <w:rPr>
+          <w:lang w:val="en-US"/>
+        </w:rPr>
+      </w:pPr>
+    </w:p>
+    <w:p>
+      <w:pPr>
+        <w:pStyle w:val="Leipteksti"/>
+        <w:rPr>
+          <w:lang w:val="en-US"/>
+        </w:rPr>
+      </w:pPr>
+      <w:r>
+        <w:rPr>
+          <w:lang w:val="en-US"/>
+        </w:rPr>
+        <w:t xml:space="preserve">While following along with the video, I learned that </w:t>
+      </w:r>
+      <w:r>
+        <w:rPr>
+          <w:lang w:val="en-US"/>
+        </w:rPr>
+        <w:t xml:space="preserve">to include variables in the middle of a string in JavaScript you use </w:t>
+      </w:r>
+      <w:r>
+        <w:rPr>
+          <w:lang w:val="en-US"/>
+        </w:rPr>
+        <w:t xml:space="preserve">backtick characters </w:t>
+      </w:r>
+      <w:r>
+        <w:rPr>
+          <w:lang w:val="en-US"/>
+        </w:rPr>
+        <w:t>and not quotes.</w:t>
+      </w:r>
+      <w:r>
+        <w:rPr>
+          <w:lang w:val="en-US"/>
+        </w:rPr>
+        <w:t xml:space="preserve"> During the path demo part of the video</w:t>
+      </w:r>
+      <w:r>
+        <w:rPr>
+          <w:lang w:val="en-US"/>
+        </w:rPr>
+        <w:t>,</w:t>
+      </w:r>
+      <w:r>
+        <w:rPr>
+          <w:lang w:val="en-US"/>
+        </w:rPr>
+        <w:t xml:space="preserve"> I learned about the join function, which seems very useful to avoid </w:t>
+      </w:r>
+      <w:r>
+        <w:rPr>
+          <w:lang w:val="en-US"/>
+        </w:rPr>
+        <w:t xml:space="preserve">delimiter </w:t>
+      </w:r>
+      <w:r>
+        <w:rPr>
+          <w:lang w:val="en-US"/>
+        </w:rPr>
+        <w:t>errors.</w:t>
+      </w:r>
+      <w:r>
+        <w:rPr>
+          <w:lang w:val="en-US"/>
+        </w:rPr>
+        <w:t xml:space="preserve"> While doing the fs demo I ran into an issue which was caused by not having installed the modules globally.</w:t>
+      </w:r>
       <w:r>
         <w:rPr>
           <w:lang w:val="en-US"/>
         </w:rPr>
         <w:t xml:space="preserve"> </w:t>
       </w:r>
-      <w:proofErr w:type="spellStart"/>
-      <w:r>
-        <w:rPr>
-          <w:lang w:val="en-US"/>
-        </w:rPr>
-        <w:t>init</w:t>
-      </w:r>
-      <w:proofErr w:type="spellEnd"/>
-      <w:r>
-        <w:rPr>
-          <w:lang w:val="en-US"/>
-        </w:rPr>
-        <w:t xml:space="preserve"> in the course folder I created.</w:t>
-      </w:r>
-      <w:r>
-        <w:rPr>
-          <w:lang w:val="en-US"/>
-        </w:rPr>
-        <w:t xml:space="preserve"> </w:t>
-      </w:r>
-      <w:proofErr w:type="gramStart"/>
-      <w:r>
-        <w:rPr>
-          <w:lang w:val="en-US"/>
-        </w:rPr>
-        <w:t>Next</w:t>
-      </w:r>
-      <w:proofErr w:type="gramEnd"/>
-      <w:r>
-        <w:rPr>
-          <w:lang w:val="en-US"/>
-        </w:rPr>
-        <w:t xml:space="preserve"> I installed </w:t>
-      </w:r>
-      <w:proofErr w:type="spellStart"/>
-      <w:r>
-        <w:rPr>
-          <w:lang w:val="en-US"/>
-        </w:rPr>
-        <w:t>uuid</w:t>
-      </w:r>
-      <w:proofErr w:type="spellEnd"/>
-      <w:r>
-        <w:rPr>
-          <w:lang w:val="en-US"/>
-        </w:rPr>
-        <w:t xml:space="preserve"> and </w:t>
-      </w:r>
-      <w:proofErr w:type="spellStart"/>
-      <w:r>
-        <w:rPr>
-          <w:lang w:val="en-US"/>
-        </w:rPr>
-        <w:t>nodemon</w:t>
-      </w:r>
-      <w:proofErr w:type="spellEnd"/>
-      <w:r>
-        <w:rPr>
-          <w:lang w:val="en-US"/>
-        </w:rPr>
-        <w:t>, and learned about dev dependencies.</w:t>
-      </w:r>
-    </w:p>
-    <w:p>
-      <w:pPr>
-        <w:pStyle w:val="Leipteksti"/>
-        <w:rPr>
-          <w:lang w:val="en-US"/>
-        </w:rPr>
-      </w:pPr>
-    </w:p>
-    <w:p>
-      <w:pPr>
-        <w:pStyle w:val="Leipteksti"/>
-        <w:rPr>
-          <w:lang w:val="en-US"/>
-        </w:rPr>
-      </w:pPr>
-      <w:r>
-        <w:rPr>
-          <w:lang w:val="en-US"/>
-        </w:rPr>
-        <w:t xml:space="preserve">While following along with the video, I learned that </w:t>
-      </w:r>
-      <w:r>
-        <w:rPr>
-          <w:lang w:val="en-US"/>
-        </w:rPr>
-        <w:t xml:space="preserve">to include variables in the middle of a string in JavaScript you use </w:t>
-      </w:r>
-      <w:r>
-        <w:rPr>
-          <w:lang w:val="en-US"/>
-        </w:rPr>
-        <w:t xml:space="preserve">backtick characters </w:t>
-      </w:r>
-      <w:r>
-        <w:rPr>
-          <w:lang w:val="en-US"/>
-        </w:rPr>
-        <w:t>and not quotes.</w:t>
-      </w:r>
-      <w:r>
-        <w:rPr>
-          <w:lang w:val="en-US"/>
-        </w:rPr>
-        <w:t xml:space="preserve"> During the path demo part of the video</w:t>
-      </w:r>
-      <w:r>
-        <w:rPr>
-          <w:lang w:val="en-US"/>
-        </w:rPr>
-        <w:t>,</w:t>
-      </w:r>
-      <w:r>
-        <w:rPr>
-          <w:lang w:val="en-US"/>
-        </w:rPr>
-        <w:t xml:space="preserve"> I learned about the join function, which seems very useful to avoid </w:t>
-      </w:r>
-      <w:r>
-        <w:rPr>
-          <w:lang w:val="en-US"/>
-        </w:rPr>
-        <w:t xml:space="preserve">delimiter </w:t>
-      </w:r>
-      <w:r>
-        <w:rPr>
-          <w:lang w:val="en-US"/>
-        </w:rPr>
-        <w:t>errors.</w:t>
-      </w:r>
-      <w:r>
-        <w:rPr>
-          <w:lang w:val="en-US"/>
-        </w:rPr>
-        <w:t xml:space="preserve"> While doing the fs demo I ran into an issue which was caused by not having installed the modules globally.</w:t>
-      </w:r>
-      <w:r>
-        <w:rPr>
-          <w:lang w:val="en-US"/>
-        </w:rPr>
-        <w:t xml:space="preserve"> </w:t>
-      </w:r>
       <w:r>
         <w:rPr>
           <w:lang w:val="en-US"/>
@@ -776,21 +634,7 @@
         <w:rPr>
           <w:lang w:val="en-US"/>
         </w:rPr>
-        <w:t xml:space="preserve"> To upload the app to Heroku I copied </w:t>
-      </w:r>
-      <w:proofErr w:type="gramStart"/>
-      <w:r>
-        <w:rPr>
-          <w:lang w:val="en-US"/>
-        </w:rPr>
-        <w:t>all of</w:t>
-      </w:r>
-      <w:proofErr w:type="gramEnd"/>
-      <w:r>
-        <w:rPr>
-          <w:lang w:val="en-US"/>
-        </w:rPr>
-        <w:t xml:space="preserve"> the files to a different directory so that the course GitHub repository is not affected.</w:t>
+        <w:t xml:space="preserve"> To upload the app to Heroku I copied all of the files to a different directory so that the course GitHub repository is not affected.</w:t>
       </w:r>
       <w:r>
         <w:rPr>
@@ -862,21 +706,7 @@
         <w:rPr>
           <w:lang w:val="en-US"/>
         </w:rPr>
-        <w:t xml:space="preserve"> During the text search </w:t>
-      </w:r>
-      <w:proofErr w:type="gramStart"/>
-      <w:r>
-        <w:rPr>
-          <w:lang w:val="en-US"/>
-        </w:rPr>
-        <w:t>part</w:t>
-      </w:r>
-      <w:proofErr w:type="gramEnd"/>
-      <w:r>
-        <w:rPr>
-          <w:lang w:val="en-US"/>
-        </w:rPr>
-        <w:t xml:space="preserve"> I had to look up why the escapes and quotes were needed.</w:t>
+        <w:t xml:space="preserve"> During the text search part I had to look up why the escapes and quotes were needed.</w:t>
       </w:r>
       <w:r>
         <w:rPr>
@@ -965,21 +795,7 @@
         <w:rPr>
           <w:lang w:val="en-US"/>
         </w:rPr>
-        <w:t xml:space="preserve"> Continuing with the tutorial, much of it was </w:t>
-      </w:r>
-      <w:proofErr w:type="gramStart"/>
-      <w:r>
-        <w:rPr>
-          <w:lang w:val="en-US"/>
-        </w:rPr>
-        <w:t>similar to</w:t>
-      </w:r>
-      <w:proofErr w:type="gramEnd"/>
-      <w:r>
-        <w:rPr>
-          <w:lang w:val="en-US"/>
-        </w:rPr>
-        <w:t xml:space="preserve"> the NodeJS course so it </w:t>
+        <w:t xml:space="preserve"> Continuing with the tutorial, much of it was similar to the NodeJS course so it </w:t>
       </w:r>
       <w:r>
         <w:rPr>
@@ -1061,51 +877,7 @@
         <w:rPr>
           <w:lang w:val="en-US"/>
         </w:rPr>
-        <w:t xml:space="preserve">During the </w:t>
-      </w:r>
-      <w:proofErr w:type="spellStart"/>
-      <w:r>
-        <w:rPr>
-          <w:lang w:val="en-US"/>
-        </w:rPr>
-        <w:t>later</w:t>
-      </w:r>
-      <w:proofErr w:type="spellEnd"/>
-      <w:r>
-        <w:rPr>
-          <w:lang w:val="en-US"/>
-        </w:rPr>
-        <w:t xml:space="preserve"> part of the video I ran into an issue with express-handlebars where I could not use </w:t>
-      </w:r>
-      <w:proofErr w:type="spellStart"/>
-      <w:r>
-        <w:rPr>
-          <w:lang w:val="en-US"/>
-        </w:rPr>
-        <w:t>exphbs</w:t>
-      </w:r>
-      <w:proofErr w:type="spellEnd"/>
-      <w:r>
-        <w:rPr>
-          <w:lang w:val="en-US"/>
-        </w:rPr>
-        <w:t xml:space="preserve"> as a function like in the video and instead had to use </w:t>
-      </w:r>
-      <w:proofErr w:type="spellStart"/>
-      <w:proofErr w:type="gramStart"/>
-      <w:r>
-        <w:rPr>
-          <w:lang w:val="en-US"/>
-        </w:rPr>
-        <w:t>exphbs.engine</w:t>
-      </w:r>
-      <w:proofErr w:type="spellEnd"/>
-      <w:proofErr w:type="gramEnd"/>
-      <w:r>
-        <w:rPr>
-          <w:lang w:val="en-US"/>
-        </w:rPr>
-        <w:t xml:space="preserve">. </w:t>
+        <w:t xml:space="preserve">During the later part of the video I ran into an issue with express-handlebars where I could not use exphbs as a function like in the video and instead had to use exphbs.engine. </w:t>
       </w:r>
       <w:r>
         <w:rPr>
@@ -1173,19 +945,11 @@
         </w:rPr>
         <w:t xml:space="preserve">) and installed version 13.3.7. </w:t>
       </w:r>
-      <w:proofErr w:type="gramStart"/>
-      <w:r>
-        <w:rPr>
-          <w:lang w:val="en-US"/>
-        </w:rPr>
-        <w:t>Next</w:t>
-      </w:r>
-      <w:proofErr w:type="gramEnd"/>
-      <w:r>
-        <w:rPr>
-          <w:lang w:val="en-US"/>
-        </w:rPr>
-        <w:t xml:space="preserve"> I created the Tour of </w:t>
+      <w:r>
+        <w:rPr>
+          <w:lang w:val="en-US"/>
+        </w:rPr>
+        <w:t xml:space="preserve">Next I created the Tour of </w:t>
       </w:r>
       <w:r>
         <w:rPr>
@@ -1361,14 +1125,12 @@
           <w:lang w:val="en-US"/>
         </w:rPr>
       </w:pPr>
-      <w:proofErr w:type="spellStart"/>
       <w:r>
         <w:rPr>
           <w:lang w:val="en-US"/>
         </w:rPr>
         <w:t>AppModule</w:t>
       </w:r>
-      <w:proofErr w:type="spellEnd"/>
     </w:p>
     <w:p>
       <w:pPr>
@@ -1476,75 +1238,19 @@
         <w:rPr>
           <w:lang w:val="en-US"/>
         </w:rPr>
-        <w:t>TS2339: Property 'subscribe' does not exist on type '</w:t>
-      </w:r>
-      <w:proofErr w:type="gramStart"/>
-      <w:r>
-        <w:rPr>
-          <w:lang w:val="en-US"/>
-        </w:rPr>
-        <w:t>Hero[</w:t>
-      </w:r>
-      <w:proofErr w:type="gramEnd"/>
-      <w:r>
-        <w:rPr>
-          <w:lang w:val="en-US"/>
-        </w:rPr>
-        <w:t>]'.</w:t>
-      </w:r>
-      <w:r>
-        <w:rPr>
-          <w:lang w:val="en-US"/>
-        </w:rPr>
-        <w:t xml:space="preserve">” After a few minutes I realized that I hadn’t saved my previous changes to the </w:t>
-      </w:r>
-      <w:proofErr w:type="spellStart"/>
-      <w:r>
-        <w:rPr>
-          <w:lang w:val="en-US"/>
-        </w:rPr>
-        <w:t>HeroService</w:t>
-      </w:r>
-      <w:proofErr w:type="spellEnd"/>
-      <w:r>
-        <w:rPr>
-          <w:lang w:val="en-US"/>
-        </w:rPr>
-        <w:t xml:space="preserve"> file, which changed the return type of </w:t>
-      </w:r>
-      <w:proofErr w:type="spellStart"/>
-      <w:r>
-        <w:rPr>
-          <w:lang w:val="en-US"/>
-        </w:rPr>
-        <w:t>getHeroes</w:t>
-      </w:r>
-      <w:proofErr w:type="spellEnd"/>
-      <w:r>
-        <w:rPr>
-          <w:lang w:val="en-US"/>
-        </w:rPr>
-        <w:t xml:space="preserve"> to Observable.</w:t>
-      </w:r>
-      <w:r>
-        <w:rPr>
-          <w:lang w:val="en-US"/>
-        </w:rPr>
-        <w:t xml:space="preserve"> The rest of the part went </w:t>
-      </w:r>
-      <w:proofErr w:type="gramStart"/>
-      <w:r>
-        <w:rPr>
-          <w:lang w:val="en-US"/>
-        </w:rPr>
-        <w:t>smoothly</w:t>
-      </w:r>
-      <w:proofErr w:type="gramEnd"/>
-      <w:r>
-        <w:rPr>
-          <w:lang w:val="en-US"/>
-        </w:rPr>
-        <w:t xml:space="preserve"> and I learned how to use services.</w:t>
+        <w:t>TS2339: Property 'subscribe' does not exist on type 'Hero[]'.</w:t>
+      </w:r>
+      <w:r>
+        <w:rPr>
+          <w:lang w:val="en-US"/>
+        </w:rPr>
+        <w:t>” After a few minutes I realized that I hadn’t saved my previous changes to the HeroService file, which changed the return type of getHeroes to Observable.</w:t>
+      </w:r>
+      <w:r>
+        <w:rPr>
+          <w:lang w:val="en-US"/>
+        </w:rPr>
+        <w:t xml:space="preserve"> The rest of the part went smoothly and I learned how to use services.</w:t>
       </w:r>
     </w:p>
     <w:p>
@@ -1622,21 +1328,7 @@
         <w:rPr>
           <w:lang w:val="en-US"/>
         </w:rPr>
-        <w:t xml:space="preserve">I finished the final part of the Angular course. I had some trouble understanding how the </w:t>
-      </w:r>
-      <w:proofErr w:type="spellStart"/>
-      <w:r>
-        <w:rPr>
-          <w:lang w:val="en-US"/>
-        </w:rPr>
-        <w:t>InMemoryDataService</w:t>
-      </w:r>
-      <w:proofErr w:type="spellEnd"/>
-      <w:r>
-        <w:rPr>
-          <w:lang w:val="en-US"/>
-        </w:rPr>
-        <w:t xml:space="preserve"> works at first, I had to re-read that part multiple times. </w:t>
+        <w:t xml:space="preserve">I finished the final part of the Angular course. I had some trouble understanding how the InMemoryDataService works at first, I had to re-read that part multiple times. </w:t>
       </w:r>
       <w:r>
         <w:rPr>
@@ -1644,19 +1336,11 @@
         </w:rPr>
         <w:t xml:space="preserve">I also had to downgrade the </w:t>
       </w:r>
-      <w:proofErr w:type="spellStart"/>
-      <w:r>
-        <w:rPr>
-          <w:lang w:val="en-US"/>
-        </w:rPr>
-        <w:t>InMemoryWebApi</w:t>
-      </w:r>
-      <w:proofErr w:type="spellEnd"/>
-      <w:r>
-        <w:rPr>
-          <w:lang w:val="en-US"/>
-        </w:rPr>
-        <w:t xml:space="preserve"> module to version 0.13.0 as 0.14.0 wasn’t compatible with my Angular version.</w:t>
+      <w:r>
+        <w:rPr>
+          <w:lang w:val="en-US"/>
+        </w:rPr>
+        <w:t>InMemoryWebApi module to version 0.13.0 as 0.14.0 wasn’t compatible with my Angular version.</w:t>
       </w:r>
       <w:r>
         <w:rPr>
@@ -1758,21 +1442,7 @@
         <w:rPr>
           <w:lang w:val="en-US"/>
         </w:rPr>
-        <w:t xml:space="preserve">I have a better idea of how mongoose works. I was originally confused because I didn’t manually create a database in Mongo, but it </w:t>
-      </w:r>
-      <w:proofErr w:type="gramStart"/>
-      <w:r>
-        <w:rPr>
-          <w:lang w:val="en-US"/>
-        </w:rPr>
-        <w:t>actually creates</w:t>
-      </w:r>
-      <w:proofErr w:type="gramEnd"/>
-      <w:r>
-        <w:rPr>
-          <w:lang w:val="en-US"/>
-        </w:rPr>
-        <w:t xml:space="preserve"> it automatically.</w:t>
+        <w:t>I have a better idea of how mongoose works. I was originally confused because I didn’t manually create a database in Mongo, but it actually creates it automatically.</w:t>
       </w:r>
     </w:p>
     <w:p>
@@ -1813,21 +1483,7 @@
         <w:rPr>
           <w:lang w:val="en-US"/>
         </w:rPr>
-        <w:t xml:space="preserve">, I needed to use </w:t>
-      </w:r>
-      <w:proofErr w:type="gramStart"/>
-      <w:r>
-        <w:rPr>
-          <w:lang w:val="en-US"/>
-        </w:rPr>
-        <w:t>express-session</w:t>
-      </w:r>
-      <w:proofErr w:type="gramEnd"/>
-      <w:r>
-        <w:rPr>
-          <w:lang w:val="en-US"/>
-        </w:rPr>
-        <w:t xml:space="preserve"> in addition to passport in order to have session support.</w:t>
+        <w:t>, I needed to use express-session in addition to passport in order to have session support.</w:t>
       </w:r>
       <w:r>
         <w:rPr>
@@ -1872,23 +1528,7 @@
         <w:rPr>
           <w:lang w:val="en-US"/>
         </w:rPr>
-        <w:t xml:space="preserve"> </w:t>
-      </w:r>
-      <w:proofErr w:type="spellStart"/>
-      <w:proofErr w:type="gramStart"/>
-      <w:r>
-        <w:rPr>
-          <w:lang w:val="en-US"/>
-        </w:rPr>
-        <w:t>jwt.sign</w:t>
-      </w:r>
-      <w:proofErr w:type="spellEnd"/>
-      <w:proofErr w:type="gramEnd"/>
-      <w:r>
-        <w:rPr>
-          <w:lang w:val="en-US"/>
-        </w:rPr>
-        <w:t xml:space="preserve">(user, …) to </w:t>
+        <w:t xml:space="preserve"> jwt.sign(user, …) to </w:t>
       </w:r>
       <w:r>
         <w:rPr>
@@ -1896,19 +1536,11 @@
         </w:rPr>
         <w:t xml:space="preserve">an object: </w:t>
       </w:r>
-      <w:proofErr w:type="spellStart"/>
-      <w:r>
-        <w:rPr>
-          <w:lang w:val="en-US"/>
-        </w:rPr>
-        <w:t>jwt.sign</w:t>
-      </w:r>
-      <w:proofErr w:type="spellEnd"/>
-      <w:r>
-        <w:rPr>
-          <w:lang w:val="en-US"/>
-        </w:rPr>
-        <w:t>({user}, …).</w:t>
+      <w:r>
+        <w:rPr>
+          <w:lang w:val="en-US"/>
+        </w:rPr>
+        <w:t>jwt.sign({user}, …).</w:t>
       </w:r>
       <w:r>
         <w:rPr>
@@ -1956,21 +1588,7 @@
         <w:rPr>
           <w:lang w:val="en-US"/>
         </w:rPr>
-        <w:t xml:space="preserve">After trying to run ‘ng </w:t>
-      </w:r>
-      <w:proofErr w:type="gramStart"/>
-      <w:r>
-        <w:rPr>
-          <w:lang w:val="en-US"/>
-        </w:rPr>
-        <w:t>serve</w:t>
-      </w:r>
-      <w:proofErr w:type="gramEnd"/>
-      <w:r>
-        <w:rPr>
-          <w:lang w:val="en-US"/>
-        </w:rPr>
-        <w:t xml:space="preserve">’, I got an error saying “Invalid ‘reference’ directive”. I looked it up and I found a solution from here: </w:t>
+        <w:t xml:space="preserve">After trying to run ‘ng serve’, I got an error saying “Invalid ‘reference’ directive”. I looked it up and I found a solution from here: </w:t>
       </w:r>
       <w:hyperlink r:id="rId14" w:anchor="issuecomment-499783519" w:history="1">
         <w:r>
@@ -2037,21 +1655,7 @@
         <w:rPr>
           <w:lang w:val="en-US"/>
         </w:rPr>
-        <w:t xml:space="preserve">Upon testing the navbar at 18:10 in the video, mine looked a lot different. It had a button that </w:t>
-      </w:r>
-      <w:proofErr w:type="gramStart"/>
-      <w:r>
-        <w:rPr>
-          <w:lang w:val="en-US"/>
-        </w:rPr>
-        <w:t>says</w:t>
-      </w:r>
-      <w:proofErr w:type="gramEnd"/>
-      <w:r>
-        <w:rPr>
-          <w:lang w:val="en-US"/>
-        </w:rPr>
-        <w:t xml:space="preserve"> ‘</w:t>
+        <w:t>Upon testing the navbar at 18:10 in the video, mine looked a lot different. It had a button that says ‘</w:t>
       </w:r>
       <w:r>
         <w:rPr>
@@ -2093,21 +1697,7 @@
         <w:rPr>
           <w:lang w:val="en-US"/>
         </w:rPr>
-        <w:t xml:space="preserve">using a different </w:t>
-      </w:r>
-      <w:proofErr w:type="spellStart"/>
-      <w:r>
-        <w:rPr>
-          <w:lang w:val="en-US"/>
-        </w:rPr>
-        <w:t>bootswatch</w:t>
-      </w:r>
-      <w:proofErr w:type="spellEnd"/>
-      <w:r>
-        <w:rPr>
-          <w:lang w:val="en-US"/>
-        </w:rPr>
-        <w:t xml:space="preserve"> link (</w:t>
+        <w:t>using a different bootswatch link (</w:t>
       </w:r>
       <w:hyperlink r:id="rId15" w:history="1">
         <w:r>
@@ -2182,57 +1772,7 @@
         <w:rPr>
           <w:lang w:val="en-US"/>
         </w:rPr>
-        <w:t xml:space="preserve">That wasn’t quite enough, as I also had to add </w:t>
-      </w:r>
-      <w:proofErr w:type="gramStart"/>
-      <w:r>
-        <w:rPr>
-          <w:lang w:val="en-US"/>
-        </w:rPr>
-        <w:t>“.</w:t>
-      </w:r>
-      <w:proofErr w:type="spellStart"/>
-      <w:r>
-        <w:rPr>
-          <w:lang w:val="en-US"/>
-        </w:rPr>
-        <w:t>forRoot</w:t>
-      </w:r>
-      <w:proofErr w:type="spellEnd"/>
-      <w:proofErr w:type="gramEnd"/>
-      <w:r>
-        <w:rPr>
-          <w:lang w:val="en-US"/>
-        </w:rPr>
-        <w:t xml:space="preserve">()” when importing </w:t>
-      </w:r>
-      <w:proofErr w:type="spellStart"/>
-      <w:r>
-        <w:rPr>
-          <w:lang w:val="en-US"/>
-        </w:rPr>
-        <w:t>FlashMessagesService</w:t>
-      </w:r>
-      <w:proofErr w:type="spellEnd"/>
-      <w:r>
-        <w:rPr>
-          <w:lang w:val="en-US"/>
-        </w:rPr>
-        <w:t xml:space="preserve"> in </w:t>
-      </w:r>
-      <w:proofErr w:type="spellStart"/>
-      <w:r>
-        <w:rPr>
-          <w:lang w:val="en-US"/>
-        </w:rPr>
-        <w:t>app.module.ts</w:t>
-      </w:r>
-      <w:proofErr w:type="spellEnd"/>
-      <w:r>
-        <w:rPr>
-          <w:lang w:val="en-US"/>
-        </w:rPr>
-        <w:t xml:space="preserve">. I was getting an  error saying there was no provider and found the fix from here: </w:t>
+        <w:t xml:space="preserve">That wasn’t quite enough, as I also had to add “.forRoot()” when importing FlashMessagesService in app.module.ts. I was getting an  error saying there was no provider and found the fix from here: </w:t>
       </w:r>
       <w:hyperlink r:id="rId16" w:history="1">
         <w:r>
@@ -2269,29 +1809,7 @@
         <w:rPr>
           <w:lang w:val="en-US"/>
         </w:rPr>
-        <w:t xml:space="preserve">After restarting the server, I got a metadata version mismatch error and had to downgrade flash-messages to 1.0.8 and remove </w:t>
-      </w:r>
-      <w:proofErr w:type="gramStart"/>
-      <w:r>
-        <w:rPr>
-          <w:lang w:val="en-US"/>
-        </w:rPr>
-        <w:t>the .</w:t>
-      </w:r>
-      <w:proofErr w:type="spellStart"/>
-      <w:r>
-        <w:rPr>
-          <w:lang w:val="en-US"/>
-        </w:rPr>
-        <w:t>forRoot</w:t>
-      </w:r>
-      <w:proofErr w:type="spellEnd"/>
-      <w:proofErr w:type="gramEnd"/>
-      <w:r>
-        <w:rPr>
-          <w:lang w:val="en-US"/>
-        </w:rPr>
-        <w:t>() part</w:t>
+        <w:t>After restarting the server, I got a metadata version mismatch error and had to downgrade flash-messages to 1.0.8 and remove the .forRoot() part</w:t>
       </w:r>
       <w:r>
         <w:rPr>
@@ -2402,49 +1920,7 @@
         <w:rPr>
           <w:lang w:val="en-US"/>
         </w:rPr>
-        <w:t xml:space="preserve">I finished the MEAN stack tutorial and deployed the app to Heroku. In the final tutorial video </w:t>
-      </w:r>
-      <w:proofErr w:type="spellStart"/>
-      <w:r>
-        <w:rPr>
-          <w:lang w:val="en-US"/>
-        </w:rPr>
-        <w:t>mLab</w:t>
-      </w:r>
-      <w:proofErr w:type="spellEnd"/>
-      <w:r>
-        <w:rPr>
-          <w:lang w:val="en-US"/>
-        </w:rPr>
-        <w:t xml:space="preserve"> was used, but that has been migrated to Mongo as </w:t>
-      </w:r>
-      <w:proofErr w:type="gramStart"/>
-      <w:r>
-        <w:rPr>
-          <w:lang w:val="en-US"/>
-        </w:rPr>
-        <w:t>Atlas</w:t>
-      </w:r>
-      <w:proofErr w:type="gramEnd"/>
-      <w:r>
-        <w:rPr>
-          <w:lang w:val="en-US"/>
-        </w:rPr>
-        <w:t xml:space="preserve"> so I watched </w:t>
-      </w:r>
-      <w:proofErr w:type="spellStart"/>
-      <w:r>
-        <w:rPr>
-          <w:lang w:val="en-US"/>
-        </w:rPr>
-        <w:t>TraversyMedia’s</w:t>
-      </w:r>
-      <w:proofErr w:type="spellEnd"/>
-      <w:r>
-        <w:rPr>
-          <w:lang w:val="en-US"/>
-        </w:rPr>
-        <w:t xml:space="preserve"> video on that to continue: </w:t>
+        <w:t xml:space="preserve">I finished the MEAN stack tutorial and deployed the app to Heroku. In the final tutorial video mLab was used, but that has been migrated to Mongo as Atlas so I watched TraversyMedia’s video on that to continue: </w:t>
       </w:r>
       <w:hyperlink r:id="rId17" w:history="1">
         <w:r>
@@ -2516,21 +1992,7 @@
         <w:rPr>
           <w:lang w:val="en-US"/>
         </w:rPr>
-        <w:t xml:space="preserve">I started working on the project. After a bit of thinking I decided to build a barebones version of Twitter called </w:t>
-      </w:r>
-      <w:proofErr w:type="spellStart"/>
-      <w:r>
-        <w:rPr>
-          <w:lang w:val="en-US"/>
-        </w:rPr>
-        <w:t>Twoiter</w:t>
-      </w:r>
-      <w:proofErr w:type="spellEnd"/>
-      <w:r>
-        <w:rPr>
-          <w:lang w:val="en-US"/>
-        </w:rPr>
-        <w:t>. It will be based on the MEAN stack example app, but I will use the newest versions of modules</w:t>
+        <w:t>I started working on the project. After a bit of thinking I decided to build a barebones version of Twitter called Twoiter. It will be based on the MEAN stack example app, but I will use the newest versions of modules</w:t>
       </w:r>
       <w:r>
         <w:rPr>
@@ -2542,41 +2004,13 @@
         <w:rPr>
           <w:lang w:val="en-US"/>
         </w:rPr>
-        <w:t>. The service will have a home page where you can see all posts or “</w:t>
-      </w:r>
-      <w:proofErr w:type="spellStart"/>
-      <w:r>
-        <w:rPr>
-          <w:lang w:val="en-US"/>
-        </w:rPr>
-        <w:t>twoits</w:t>
-      </w:r>
-      <w:proofErr w:type="spellEnd"/>
-      <w:r>
-        <w:rPr>
-          <w:lang w:val="en-US"/>
-        </w:rPr>
-        <w:t>” made by users with the newest ones being at the top of the page.</w:t>
-      </w:r>
-      <w:r>
-        <w:rPr>
-          <w:lang w:val="en-US"/>
-        </w:rPr>
-        <w:t xml:space="preserve"> There will also be a button to send a </w:t>
-      </w:r>
-      <w:proofErr w:type="spellStart"/>
-      <w:r>
-        <w:rPr>
-          <w:lang w:val="en-US"/>
-        </w:rPr>
-        <w:t>twoit</w:t>
-      </w:r>
-      <w:proofErr w:type="spellEnd"/>
-      <w:r>
-        <w:rPr>
-          <w:lang w:val="en-US"/>
-        </w:rPr>
-        <w:t>.</w:t>
+        <w:t>. The service will have a home page where you can see all posts or “twoits” made by users with the newest ones being at the top of the page.</w:t>
+      </w:r>
+      <w:r>
+        <w:rPr>
+          <w:lang w:val="en-US"/>
+        </w:rPr>
+        <w:t xml:space="preserve"> There will also be a button to send a twoit.</w:t>
       </w:r>
       <w:r>
         <w:rPr>
@@ -2594,71 +2028,29 @@
         <w:rPr>
           <w:lang w:val="en-US"/>
         </w:rPr>
-        <w:t xml:space="preserve"> with all their </w:t>
-      </w:r>
-      <w:proofErr w:type="spellStart"/>
-      <w:r>
-        <w:rPr>
-          <w:lang w:val="en-US"/>
-        </w:rPr>
-        <w:t>twoits</w:t>
-      </w:r>
-      <w:proofErr w:type="spellEnd"/>
-      <w:r>
-        <w:rPr>
-          <w:lang w:val="en-US"/>
-        </w:rPr>
-        <w:t>. I might also add a like system and maybe some fun CSS.</w:t>
-      </w:r>
-    </w:p>
-    <w:p>
-      <w:pPr>
-        <w:pStyle w:val="Leipteksti"/>
-        <w:rPr>
-          <w:lang w:val="en-US"/>
-        </w:rPr>
-      </w:pPr>
-    </w:p>
-    <w:p>
-      <w:pPr>
-        <w:pStyle w:val="Leipteksti"/>
-        <w:rPr>
-          <w:lang w:val="en-US"/>
-        </w:rPr>
-      </w:pPr>
-      <w:r>
-        <w:rPr>
-          <w:lang w:val="en-US"/>
-        </w:rPr>
-        <w:t xml:space="preserve">Creating the initial </w:t>
-      </w:r>
-      <w:proofErr w:type="gramStart"/>
-      <w:r>
-        <w:rPr>
-          <w:lang w:val="en-US"/>
-        </w:rPr>
-        <w:t>back-end</w:t>
-      </w:r>
-      <w:proofErr w:type="gramEnd"/>
-      <w:r>
-        <w:rPr>
-          <w:lang w:val="en-US"/>
-        </w:rPr>
-        <w:t xml:space="preserve"> was basically as easy as copying the files from the example project. I just modified the database.js file and defined some options when using </w:t>
-      </w:r>
-      <w:proofErr w:type="gramStart"/>
-      <w:r>
-        <w:rPr>
-          <w:lang w:val="en-US"/>
-        </w:rPr>
-        <w:t>express-session</w:t>
-      </w:r>
-      <w:proofErr w:type="gramEnd"/>
-      <w:r>
-        <w:rPr>
-          <w:lang w:val="en-US"/>
-        </w:rPr>
-        <w:t xml:space="preserve"> to get rid of some warnings. User registering and authenticating was working well.</w:t>
+        <w:t xml:space="preserve"> with all their twoits. I might also add a like system and maybe some fun CSS.</w:t>
+      </w:r>
+    </w:p>
+    <w:p>
+      <w:pPr>
+        <w:pStyle w:val="Leipteksti"/>
+        <w:rPr>
+          <w:lang w:val="en-US"/>
+        </w:rPr>
+      </w:pPr>
+    </w:p>
+    <w:p>
+      <w:pPr>
+        <w:pStyle w:val="Leipteksti"/>
+        <w:rPr>
+          <w:lang w:val="en-US"/>
+        </w:rPr>
+      </w:pPr>
+      <w:r>
+        <w:rPr>
+          <w:lang w:val="en-US"/>
+        </w:rPr>
+        <w:t>Creating the initial back-end was basically as easy as copying the files from the example project. I just modified the database.js file and defined some options when using express-session to get rid of some warnings. User registering and authenticating was working well.</w:t>
       </w:r>
     </w:p>
     <w:p>
@@ -2728,21 +2120,7 @@
         <w:rPr>
           <w:lang w:val="en-US"/>
         </w:rPr>
-        <w:t>These required a whole lot of annoying googling and changing things everywhere. I had to use auth0/angular-</w:t>
-      </w:r>
-      <w:proofErr w:type="spellStart"/>
-      <w:r>
-        <w:rPr>
-          <w:lang w:val="en-US"/>
-        </w:rPr>
-        <w:t>jwt</w:t>
-      </w:r>
-      <w:proofErr w:type="spellEnd"/>
-      <w:r>
-        <w:rPr>
-          <w:lang w:val="en-US"/>
-        </w:rPr>
-        <w:t xml:space="preserve"> instead </w:t>
+        <w:t xml:space="preserve">These required a whole lot of annoying googling and changing things everywhere. I had to use auth0/angular-jwt instead </w:t>
       </w:r>
       <w:r>
         <w:rPr>
@@ -2767,36 +2145,14 @@
         <w:rPr>
           <w:lang w:val="en-US"/>
         </w:rPr>
-        <w:t xml:space="preserve"> (</w:t>
-      </w:r>
-      <w:proofErr w:type="spellStart"/>
-      <w:r>
-        <w:rPr>
-          <w:lang w:val="en-US"/>
-        </w:rPr>
-        <w:t>authService</w:t>
-      </w:r>
-      <w:proofErr w:type="spellEnd"/>
-      <w:r>
-        <w:rPr>
-          <w:lang w:val="en-US"/>
-        </w:rPr>
-        <w:t>)</w:t>
-      </w:r>
-      <w:r>
-        <w:rPr>
-          <w:lang w:val="en-US"/>
-        </w:rPr>
-        <w:t xml:space="preserve"> in template </w:t>
-      </w:r>
-      <w:proofErr w:type="gramStart"/>
-      <w:r>
-        <w:rPr>
-          <w:lang w:val="en-US"/>
-        </w:rPr>
-        <w:t>files</w:t>
-      </w:r>
-      <w:proofErr w:type="gramEnd"/>
+        <w:t xml:space="preserve"> (authService)</w:t>
+      </w:r>
+      <w:r>
+        <w:rPr>
+          <w:lang w:val="en-US"/>
+        </w:rPr>
+        <w:t xml:space="preserve"> in template files</w:t>
+      </w:r>
       <w:r>
         <w:rPr>
           <w:lang w:val="en-US"/>
@@ -2841,43 +2197,7 @@
         <w:rPr>
           <w:lang w:val="en-US"/>
         </w:rPr>
-        <w:t>Once all the errors in the terminal were gone and the app compiled, it was time to mend some errors that showed up in the browser console. These were mostly caused by auth0/angular-</w:t>
-      </w:r>
-      <w:proofErr w:type="spellStart"/>
-      <w:r>
-        <w:rPr>
-          <w:lang w:val="en-US"/>
-        </w:rPr>
-        <w:t>jwt</w:t>
-      </w:r>
-      <w:proofErr w:type="spellEnd"/>
-      <w:r>
-        <w:rPr>
-          <w:lang w:val="en-US"/>
-        </w:rPr>
-        <w:t xml:space="preserve"> and I got them fixed by adding providers in </w:t>
-      </w:r>
-      <w:proofErr w:type="spellStart"/>
-      <w:proofErr w:type="gramStart"/>
-      <w:r>
-        <w:rPr>
-          <w:lang w:val="en-US"/>
-        </w:rPr>
-        <w:t>app.module</w:t>
-      </w:r>
-      <w:proofErr w:type="gramEnd"/>
-      <w:r>
-        <w:rPr>
-          <w:lang w:val="en-US"/>
-        </w:rPr>
-        <w:t>.ts</w:t>
-      </w:r>
-      <w:proofErr w:type="spellEnd"/>
-      <w:r>
-        <w:rPr>
-          <w:lang w:val="en-US"/>
-        </w:rPr>
-        <w:t xml:space="preserve">. I also had to follow instructions I found from here: </w:t>
+        <w:t xml:space="preserve">Once all the errors in the terminal were gone and the app compiled, it was time to mend some errors that showed up in the browser console. These were mostly caused by auth0/angular-jwt and I got them fixed by adding providers in app.module.ts. I also had to follow instructions I found from here: </w:t>
       </w:r>
       <w:hyperlink r:id="rId19" w:history="1">
         <w:r>
@@ -2926,35 +2246,13 @@
         <w:rPr>
           <w:lang w:val="en-US"/>
         </w:rPr>
-        <w:t xml:space="preserve">like the example project. Except it wasn’t connecting to the </w:t>
-      </w:r>
-      <w:proofErr w:type="gramStart"/>
-      <w:r>
-        <w:rPr>
-          <w:lang w:val="en-US"/>
-        </w:rPr>
-        <w:t>back-end</w:t>
-      </w:r>
-      <w:proofErr w:type="gramEnd"/>
-      <w:r>
-        <w:rPr>
-          <w:lang w:val="en-US"/>
-        </w:rPr>
-        <w:t xml:space="preserve">, because I forgot that when deploying the example app to Heroku I had to change the routes in </w:t>
-      </w:r>
-      <w:proofErr w:type="spellStart"/>
-      <w:r>
-        <w:rPr>
-          <w:lang w:val="en-US"/>
-        </w:rPr>
-        <w:t>AuthService</w:t>
-      </w:r>
-      <w:proofErr w:type="spellEnd"/>
-      <w:r>
-        <w:rPr>
-          <w:lang w:val="en-US"/>
-        </w:rPr>
-        <w:t xml:space="preserve"> to not have </w:t>
+        <w:t>like the example project. Except it wasn’t connecting to the back-end</w:t>
+      </w:r>
+      <w:r>
+        <w:rPr>
+          <w:lang w:val="en-US"/>
+        </w:rPr>
+        <w:t xml:space="preserve">, because I forgot that when deploying the example app to Heroku I had to change the routes in AuthService to not have </w:t>
       </w:r>
       <w:r>
         <w:rPr>
@@ -3031,6 +2329,190 @@
           <w:lang w:val="en-US"/>
         </w:rPr>
         <w:t>…</w:t>
+      </w:r>
+    </w:p>
+    <w:p>
+      <w:pPr>
+        <w:pStyle w:val="Leipteksti"/>
+        <w:rPr>
+          <w:lang w:val="en-US"/>
+        </w:rPr>
+      </w:pPr>
+    </w:p>
+    <w:p>
+      <w:pPr>
+        <w:pStyle w:val="Leipteksti"/>
+        <w:rPr>
+          <w:lang w:val="en-US"/>
+        </w:rPr>
+      </w:pPr>
+      <w:r>
+        <w:rPr>
+          <w:lang w:val="en-US"/>
+        </w:rPr>
+        <w:t>09.07.2022</w:t>
+      </w:r>
+    </w:p>
+    <w:p>
+      <w:pPr>
+        <w:pStyle w:val="Leipteksti"/>
+        <w:rPr>
+          <w:lang w:val="en-US"/>
+        </w:rPr>
+      </w:pPr>
+      <w:r>
+        <w:rPr>
+          <w:lang w:val="en-US"/>
+        </w:rPr>
+        <w:t xml:space="preserve">I </w:t>
+      </w:r>
+      <w:r>
+        <w:rPr>
+          <w:lang w:val="en-US"/>
+        </w:rPr>
+        <w:t>began</w:t>
+      </w:r>
+      <w:r>
+        <w:rPr>
+          <w:lang w:val="en-US"/>
+        </w:rPr>
+        <w:t xml:space="preserve"> adding</w:t>
+      </w:r>
+      <w:r>
+        <w:rPr>
+          <w:lang w:val="en-US"/>
+        </w:rPr>
+        <w:t xml:space="preserve"> </w:t>
+      </w:r>
+      <w:r>
+        <w:rPr>
+          <w:lang w:val="en-US"/>
+        </w:rPr>
+        <w:t>posts into the project. Soon after I realized that the profile page was not working</w:t>
+      </w:r>
+      <w:r>
+        <w:rPr>
+          <w:lang w:val="en-US"/>
+        </w:rPr>
+        <w:t>.</w:t>
+      </w:r>
+      <w:r>
+        <w:rPr>
+          <w:lang w:val="en-US"/>
+        </w:rPr>
+        <w:t xml:space="preserve"> After a few hours of </w:t>
+      </w:r>
+      <w:r>
+        <w:rPr>
+          <w:lang w:val="en-US"/>
+        </w:rPr>
+        <w:t>poking around and debugging to</w:t>
+      </w:r>
+      <w:r>
+        <w:rPr>
+          <w:lang w:val="en-US"/>
+        </w:rPr>
+        <w:t xml:space="preserve"> f</w:t>
+      </w:r>
+      <w:r>
+        <w:rPr>
+          <w:lang w:val="en-US"/>
+        </w:rPr>
+        <w:t>ind</w:t>
+      </w:r>
+      <w:r>
+        <w:rPr>
+          <w:lang w:val="en-US"/>
+        </w:rPr>
+        <w:t xml:space="preserve"> the root cause, I figured out that the</w:t>
+      </w:r>
+      <w:r>
+        <w:rPr>
+          <w:lang w:val="en-US"/>
+        </w:rPr>
+        <w:t xml:space="preserve"> request</w:t>
+      </w:r>
+      <w:r>
+        <w:rPr>
+          <w:lang w:val="en-US"/>
+        </w:rPr>
+        <w:t xml:space="preserve"> headers were empty. </w:t>
+      </w:r>
+      <w:r>
+        <w:rPr>
+          <w:lang w:val="en-US"/>
+        </w:rPr>
+        <w:t xml:space="preserve">This was happening due to the fact that the new HttpHeaders objects work differently, and using append() to add values didn’t work. </w:t>
+      </w:r>
+      <w:r>
+        <w:rPr>
+          <w:lang w:val="en-US"/>
+        </w:rPr>
+        <w:t>Instead, setting the values in the constructor did the trick.</w:t>
+      </w:r>
+    </w:p>
+    <w:p>
+      <w:pPr>
+        <w:pStyle w:val="Leipteksti"/>
+        <w:rPr>
+          <w:lang w:val="en-US"/>
+        </w:rPr>
+      </w:pPr>
+    </w:p>
+    <w:p>
+      <w:pPr>
+        <w:pStyle w:val="Leipteksti"/>
+        <w:rPr>
+          <w:lang w:val="en-US"/>
+        </w:rPr>
+      </w:pPr>
+      <w:r>
+        <w:rPr>
+          <w:lang w:val="en-US"/>
+        </w:rPr>
+        <w:t>Another bug I came across was that</w:t>
+      </w:r>
+      <w:r>
+        <w:rPr>
+          <w:lang w:val="en-US"/>
+        </w:rPr>
+        <w:t xml:space="preserve"> the app </w:t>
+      </w:r>
+      <w:r>
+        <w:rPr>
+          <w:lang w:val="en-US"/>
+        </w:rPr>
+        <w:t>didn’t</w:t>
+      </w:r>
+      <w:r>
+        <w:rPr>
+          <w:lang w:val="en-US"/>
+        </w:rPr>
+        <w:t xml:space="preserve"> see the user as logged in if the page is refreshed, even though the local storage still has the info.</w:t>
+      </w:r>
+      <w:r>
+        <w:rPr>
+          <w:lang w:val="en-US"/>
+        </w:rPr>
+        <w:t xml:space="preserve"> This was happening because </w:t>
+      </w:r>
+      <w:r>
+        <w:rPr>
+          <w:lang w:val="en-US"/>
+        </w:rPr>
+        <w:t xml:space="preserve">the token was not being loaded, so I made it do that in the app component OnInit function. Now everything </w:t>
+      </w:r>
+      <w:r>
+        <w:rPr>
+          <w:lang w:val="en-US"/>
+        </w:rPr>
+        <w:t xml:space="preserve">(actually) </w:t>
+      </w:r>
+      <w:r>
+        <w:rPr>
+          <w:lang w:val="en-US"/>
+        </w:rPr>
+        <w:t>worked.</w:t>
       </w:r>
     </w:p>
     <w:sectPr>
@@ -5617,6 +5099,15 @@
 </file>
 
 <file path=customXml/item2.xml><?xml version="1.0" encoding="utf-8"?>
+<?mso-contentType ?>
+<FormTemplates xmlns="http://schemas.microsoft.com/sharepoint/v3/contenttype/forms">
+  <Display>DocumentLibraryForm</Display>
+  <Edit>DocumentLibraryForm</Edit>
+  <New>DocumentLibraryForm</New>
+</FormTemplates>
+</file>
+
+<file path=customXml/item3.xml><?xml version="1.0" encoding="utf-8"?>
 <ct:contentTypeSchema xmlns:ct="http://schemas.microsoft.com/office/2006/metadata/contentType" xmlns:ma="http://schemas.microsoft.com/office/2006/metadata/properties/metaAttributes" ct:_="" ma:_="" ma:contentTypeName="Asiakirja" ma:contentTypeID="0x01010017418C401CCB2042A3A99A19F43F356D" ma:contentTypeVersion="1" ma:contentTypeDescription="Luo uusi asiakirja." ma:contentTypeScope="" ma:versionID="f4b075d3ca74a5dbaed73e767a156aa0">
   <xsd:schema xmlns:xsd="http://www.w3.org/2001/XMLSchema" xmlns:p="http://schemas.microsoft.com/office/2006/metadata/properties" xmlns:ns1="http://schemas.microsoft.com/sharepoint/v3" targetNamespace="http://schemas.microsoft.com/office/2006/metadata/properties" ma:root="true" ma:fieldsID="4340a008e99365d80b71206bae222996" ns1:_="">
     <xsd:import namespace="http://schemas.microsoft.com/sharepoint/v3"/>
@@ -5682,15 +5173,6 @@
 </ct:contentTypeSchema>
 </file>
 
-<file path=customXml/item3.xml><?xml version="1.0" encoding="utf-8"?>
-<?mso-contentType ?>
-<FormTemplates xmlns="http://schemas.microsoft.com/sharepoint/v3/contenttype/forms">
-  <Display>DocumentLibraryForm</Display>
-  <Edit>DocumentLibraryForm</Edit>
-  <New>DocumentLibraryForm</New>
-</FormTemplates>
-</file>
-
 <file path=customXml/itemProps1.xml><?xml version="1.0" encoding="utf-8"?>
 <ds:datastoreItem xmlns:ds="http://schemas.openxmlformats.org/officeDocument/2006/customXml" ds:itemID="{FA8F0064-303C-446D-896E-46EEB9A79DC3}">
   <ds:schemaRefs>
@@ -5702,6 +5184,14 @@
 </file>
 
 <file path=customXml/itemProps2.xml><?xml version="1.0" encoding="utf-8"?>
+<ds:datastoreItem xmlns:ds="http://schemas.openxmlformats.org/officeDocument/2006/customXml" ds:itemID="{13FBD2FA-5696-460D-A278-9A302A0F72AE}">
+  <ds:schemaRefs>
+    <ds:schemaRef ds:uri="http://schemas.microsoft.com/sharepoint/v3/contenttype/forms"/>
+  </ds:schemaRefs>
+</ds:datastoreItem>
+</file>
+
+<file path=customXml/itemProps3.xml><?xml version="1.0" encoding="utf-8"?>
 <ds:datastoreItem xmlns:ds="http://schemas.openxmlformats.org/officeDocument/2006/customXml" ds:itemID="{B9A87442-5A7B-46FD-BD28-170CE9B7256F}">
   <ds:schemaRefs>
     <ds:schemaRef ds:uri="http://schemas.microsoft.com/office/2006/metadata/contentType"/>
@@ -5716,12 +5206,4 @@
     <ds:schemaRef ds:uri="http://schemas.microsoft.com/office/internal/2005/internalDocumentation"/>
   </ds:schemaRefs>
 </ds:datastoreItem>
-</file>
-
-<file path=customXml/itemProps3.xml><?xml version="1.0" encoding="utf-8"?>
-<ds:datastoreItem xmlns:ds="http://schemas.openxmlformats.org/officeDocument/2006/customXml" ds:itemID="{13FBD2FA-5696-460D-A278-9A302A0F72AE}">
-  <ds:schemaRefs>
-    <ds:schemaRef ds:uri="http://schemas.microsoft.com/sharepoint/v3/contenttype/forms"/>
-  </ds:schemaRefs>
-</ds:datastoreItem>
 </file>
</xml_diff>

<commit_message>
Add creating and getting posts
</commit_message>
<xml_diff>
--- a/learning_diary.docx
+++ b/learning_diary.docx
@@ -14,6 +14,7 @@
           <w:lang w:val="en-US"/>
         </w:rPr>
       </w:pPr>
+      <w:proofErr w:type="spellStart"/>
       <w:r>
         <w:rPr>
           <w:rFonts w:ascii="Times New Roman" w:hAnsi="Times New Roman" w:cs="Times New Roman"/>
@@ -22,13 +23,10 @@
           <w:szCs w:val="24"/>
           <w:lang w:val="en-US"/>
         </w:rPr>
-        <w:t>Lappeenrannan teknillinen yliopisto</w:t>
-      </w:r>
-    </w:p>
-    <w:p>
-      <w:pPr>
-        <w:pStyle w:val="Otsikko"/>
-        <w:jc w:val="both"/>
+        <w:t>Lappeenrannan</w:t>
+      </w:r>
+      <w:proofErr w:type="spellEnd"/>
+      <w:r>
         <w:rPr>
           <w:rFonts w:ascii="Times New Roman" w:hAnsi="Times New Roman" w:cs="Times New Roman"/>
           <w:b w:val="0"/>
@@ -36,7 +34,9 @@
           <w:szCs w:val="24"/>
           <w:lang w:val="en-US"/>
         </w:rPr>
-      </w:pPr>
+        <w:t xml:space="preserve"> </w:t>
+      </w:r>
+      <w:proofErr w:type="spellStart"/>
       <w:r>
         <w:rPr>
           <w:rFonts w:ascii="Times New Roman" w:hAnsi="Times New Roman" w:cs="Times New Roman"/>
@@ -45,13 +45,10 @@
           <w:szCs w:val="24"/>
           <w:lang w:val="en-US"/>
         </w:rPr>
-        <w:t>School of Business and Management</w:t>
-      </w:r>
-    </w:p>
-    <w:p>
-      <w:pPr>
-        <w:pStyle w:val="Otsikko"/>
-        <w:jc w:val="both"/>
+        <w:t>teknillinen</w:t>
+      </w:r>
+      <w:proofErr w:type="spellEnd"/>
+      <w:r>
         <w:rPr>
           <w:rFonts w:ascii="Times New Roman" w:hAnsi="Times New Roman" w:cs="Times New Roman"/>
           <w:b w:val="0"/>
@@ -59,6 +56,55 @@
           <w:szCs w:val="24"/>
           <w:lang w:val="en-US"/>
         </w:rPr>
+        <w:t xml:space="preserve"> </w:t>
+      </w:r>
+      <w:proofErr w:type="spellStart"/>
+      <w:r>
+        <w:rPr>
+          <w:rFonts w:ascii="Times New Roman" w:hAnsi="Times New Roman" w:cs="Times New Roman"/>
+          <w:b w:val="0"/>
+          <w:sz w:val="24"/>
+          <w:szCs w:val="24"/>
+          <w:lang w:val="en-US"/>
+        </w:rPr>
+        <w:t>yliopisto</w:t>
+      </w:r>
+      <w:proofErr w:type="spellEnd"/>
+    </w:p>
+    <w:p>
+      <w:pPr>
+        <w:pStyle w:val="Otsikko"/>
+        <w:jc w:val="both"/>
+        <w:rPr>
+          <w:rFonts w:ascii="Times New Roman" w:hAnsi="Times New Roman" w:cs="Times New Roman"/>
+          <w:b w:val="0"/>
+          <w:sz w:val="24"/>
+          <w:szCs w:val="24"/>
+          <w:lang w:val="en-US"/>
+        </w:rPr>
+      </w:pPr>
+      <w:r>
+        <w:rPr>
+          <w:rFonts w:ascii="Times New Roman" w:hAnsi="Times New Roman" w:cs="Times New Roman"/>
+          <w:b w:val="0"/>
+          <w:sz w:val="24"/>
+          <w:szCs w:val="24"/>
+          <w:lang w:val="en-US"/>
+        </w:rPr>
+        <w:t>School of Business and Management</w:t>
+      </w:r>
+    </w:p>
+    <w:p>
+      <w:pPr>
+        <w:pStyle w:val="Otsikko"/>
+        <w:jc w:val="both"/>
+        <w:rPr>
+          <w:rFonts w:ascii="Times New Roman" w:hAnsi="Times New Roman" w:cs="Times New Roman"/>
+          <w:b w:val="0"/>
+          <w:sz w:val="24"/>
+          <w:szCs w:val="24"/>
+          <w:lang w:val="en-US"/>
+        </w:rPr>
       </w:pPr>
     </w:p>
     <w:p>
@@ -130,6 +176,7 @@
           <w:lang w:val="en-US"/>
         </w:rPr>
       </w:pPr>
+      <w:proofErr w:type="spellStart"/>
       <w:r>
         <w:rPr>
           <w:rFonts w:ascii="Times New Roman" w:hAnsi="Times New Roman" w:cs="Times New Roman"/>
@@ -138,7 +185,18 @@
           <w:szCs w:val="24"/>
           <w:lang w:val="en-US"/>
         </w:rPr>
-        <w:t>Sofware Development Skills</w:t>
+        <w:t>Sofware</w:t>
+      </w:r>
+      <w:proofErr w:type="spellEnd"/>
+      <w:r>
+        <w:rPr>
+          <w:rFonts w:ascii="Times New Roman" w:hAnsi="Times New Roman" w:cs="Times New Roman"/>
+          <w:b w:val="0"/>
+          <w:sz w:val="24"/>
+          <w:szCs w:val="24"/>
+          <w:lang w:val="en-US"/>
+        </w:rPr>
+        <w:t xml:space="preserve"> Development Skills</w:t>
       </w:r>
     </w:p>
     <w:p>
@@ -458,7 +516,21 @@
         <w:rPr>
           <w:lang w:val="en-US"/>
         </w:rPr>
-        <w:t>.22.12 by using nvm-windows</w:t>
+        <w:t xml:space="preserve">.22.12 by using </w:t>
+      </w:r>
+      <w:proofErr w:type="spellStart"/>
+      <w:r>
+        <w:rPr>
+          <w:lang w:val="en-US"/>
+        </w:rPr>
+        <w:t>nvm</w:t>
+      </w:r>
+      <w:proofErr w:type="spellEnd"/>
+      <w:r>
+        <w:rPr>
+          <w:lang w:val="en-US"/>
+        </w:rPr>
+        <w:t>-windows</w:t>
       </w:r>
       <w:r>
         <w:rPr>
@@ -470,13 +542,69 @@
         <w:rPr>
           <w:lang w:val="en-US"/>
         </w:rPr>
-        <w:t xml:space="preserve"> Once that was done, I opened Visual Studio Code and ran npm init in the course folder I created.</w:t>
-      </w:r>
-      <w:r>
-        <w:rPr>
-          <w:lang w:val="en-US"/>
-        </w:rPr>
-        <w:t xml:space="preserve"> Next I installed uuid and nodemon, and learned about dev dependencies.</w:t>
+        <w:t xml:space="preserve"> Once that was done, I opened Visual Studio Code and ran </w:t>
+      </w:r>
+      <w:proofErr w:type="spellStart"/>
+      <w:r>
+        <w:rPr>
+          <w:lang w:val="en-US"/>
+        </w:rPr>
+        <w:t>npm</w:t>
+      </w:r>
+      <w:proofErr w:type="spellEnd"/>
+      <w:r>
+        <w:rPr>
+          <w:lang w:val="en-US"/>
+        </w:rPr>
+        <w:t xml:space="preserve"> </w:t>
+      </w:r>
+      <w:proofErr w:type="spellStart"/>
+      <w:r>
+        <w:rPr>
+          <w:lang w:val="en-US"/>
+        </w:rPr>
+        <w:t>init</w:t>
+      </w:r>
+      <w:proofErr w:type="spellEnd"/>
+      <w:r>
+        <w:rPr>
+          <w:lang w:val="en-US"/>
+        </w:rPr>
+        <w:t xml:space="preserve"> in the course folder I created.</w:t>
+      </w:r>
+      <w:r>
+        <w:rPr>
+          <w:lang w:val="en-US"/>
+        </w:rPr>
+        <w:t xml:space="preserve"> Next I installed </w:t>
+      </w:r>
+      <w:proofErr w:type="spellStart"/>
+      <w:r>
+        <w:rPr>
+          <w:lang w:val="en-US"/>
+        </w:rPr>
+        <w:t>uuid</w:t>
+      </w:r>
+      <w:proofErr w:type="spellEnd"/>
+      <w:r>
+        <w:rPr>
+          <w:lang w:val="en-US"/>
+        </w:rPr>
+        <w:t xml:space="preserve"> and </w:t>
+      </w:r>
+      <w:proofErr w:type="spellStart"/>
+      <w:r>
+        <w:rPr>
+          <w:lang w:val="en-US"/>
+        </w:rPr>
+        <w:t>nodemon</w:t>
+      </w:r>
+      <w:proofErr w:type="spellEnd"/>
+      <w:r>
+        <w:rPr>
+          <w:lang w:val="en-US"/>
+        </w:rPr>
+        <w:t>, and learned about dev dependencies.</w:t>
       </w:r>
     </w:p>
     <w:p>
@@ -877,7 +1005,49 @@
         <w:rPr>
           <w:lang w:val="en-US"/>
         </w:rPr>
-        <w:t xml:space="preserve">During the later part of the video I ran into an issue with express-handlebars where I could not use exphbs as a function like in the video and instead had to use exphbs.engine. </w:t>
+        <w:t xml:space="preserve">During the </w:t>
+      </w:r>
+      <w:proofErr w:type="spellStart"/>
+      <w:r>
+        <w:rPr>
+          <w:lang w:val="en-US"/>
+        </w:rPr>
+        <w:t>later</w:t>
+      </w:r>
+      <w:proofErr w:type="spellEnd"/>
+      <w:r>
+        <w:rPr>
+          <w:lang w:val="en-US"/>
+        </w:rPr>
+        <w:t xml:space="preserve"> part of the video I ran into an issue with express-handlebars where I could not use </w:t>
+      </w:r>
+      <w:proofErr w:type="spellStart"/>
+      <w:r>
+        <w:rPr>
+          <w:lang w:val="en-US"/>
+        </w:rPr>
+        <w:t>exphbs</w:t>
+      </w:r>
+      <w:proofErr w:type="spellEnd"/>
+      <w:r>
+        <w:rPr>
+          <w:lang w:val="en-US"/>
+        </w:rPr>
+        <w:t xml:space="preserve"> as a function like in the video and instead had to use </w:t>
+      </w:r>
+      <w:proofErr w:type="spellStart"/>
+      <w:r>
+        <w:rPr>
+          <w:lang w:val="en-US"/>
+        </w:rPr>
+        <w:t>exphbs.engine</w:t>
+      </w:r>
+      <w:proofErr w:type="spellEnd"/>
+      <w:r>
+        <w:rPr>
+          <w:lang w:val="en-US"/>
+        </w:rPr>
+        <w:t xml:space="preserve">. </w:t>
       </w:r>
       <w:r>
         <w:rPr>
@@ -1125,12 +1295,14 @@
           <w:lang w:val="en-US"/>
         </w:rPr>
       </w:pPr>
+      <w:proofErr w:type="spellStart"/>
       <w:r>
         <w:rPr>
           <w:lang w:val="en-US"/>
         </w:rPr>
         <w:t>AppModule</w:t>
       </w:r>
+      <w:proofErr w:type="spellEnd"/>
     </w:p>
     <w:p>
       <w:pPr>
@@ -1244,7 +1416,35 @@
         <w:rPr>
           <w:lang w:val="en-US"/>
         </w:rPr>
-        <w:t>” After a few minutes I realized that I hadn’t saved my previous changes to the HeroService file, which changed the return type of getHeroes to Observable.</w:t>
+        <w:t xml:space="preserve">” After a few minutes I realized that I hadn’t saved my previous changes to the </w:t>
+      </w:r>
+      <w:proofErr w:type="spellStart"/>
+      <w:r>
+        <w:rPr>
+          <w:lang w:val="en-US"/>
+        </w:rPr>
+        <w:t>HeroService</w:t>
+      </w:r>
+      <w:proofErr w:type="spellEnd"/>
+      <w:r>
+        <w:rPr>
+          <w:lang w:val="en-US"/>
+        </w:rPr>
+        <w:t xml:space="preserve"> file, which changed the return type of </w:t>
+      </w:r>
+      <w:proofErr w:type="spellStart"/>
+      <w:r>
+        <w:rPr>
+          <w:lang w:val="en-US"/>
+        </w:rPr>
+        <w:t>getHeroes</w:t>
+      </w:r>
+      <w:proofErr w:type="spellEnd"/>
+      <w:r>
+        <w:rPr>
+          <w:lang w:val="en-US"/>
+        </w:rPr>
+        <w:t xml:space="preserve"> to Observable.</w:t>
       </w:r>
       <w:r>
         <w:rPr>
@@ -1328,7 +1528,21 @@
         <w:rPr>
           <w:lang w:val="en-US"/>
         </w:rPr>
-        <w:t xml:space="preserve">I finished the final part of the Angular course. I had some trouble understanding how the InMemoryDataService works at first, I had to re-read that part multiple times. </w:t>
+        <w:t xml:space="preserve">I finished the final part of the Angular course. I had some trouble understanding how the </w:t>
+      </w:r>
+      <w:proofErr w:type="spellStart"/>
+      <w:r>
+        <w:rPr>
+          <w:lang w:val="en-US"/>
+        </w:rPr>
+        <w:t>InMemoryDataService</w:t>
+      </w:r>
+      <w:proofErr w:type="spellEnd"/>
+      <w:r>
+        <w:rPr>
+          <w:lang w:val="en-US"/>
+        </w:rPr>
+        <w:t xml:space="preserve"> works at first, I had to re-read that part multiple times. </w:t>
       </w:r>
       <w:r>
         <w:rPr>
@@ -1336,11 +1550,19 @@
         </w:rPr>
         <w:t xml:space="preserve">I also had to downgrade the </w:t>
       </w:r>
-      <w:r>
-        <w:rPr>
-          <w:lang w:val="en-US"/>
-        </w:rPr>
-        <w:t>InMemoryWebApi module to version 0.13.0 as 0.14.0 wasn’t compatible with my Angular version.</w:t>
+      <w:proofErr w:type="spellStart"/>
+      <w:r>
+        <w:rPr>
+          <w:lang w:val="en-US"/>
+        </w:rPr>
+        <w:t>InMemoryWebApi</w:t>
+      </w:r>
+      <w:proofErr w:type="spellEnd"/>
+      <w:r>
+        <w:rPr>
+          <w:lang w:val="en-US"/>
+        </w:rPr>
+        <w:t xml:space="preserve"> module to version 0.13.0 as 0.14.0 wasn’t compatible with my Angular version.</w:t>
       </w:r>
       <w:r>
         <w:rPr>
@@ -1528,7 +1750,21 @@
         <w:rPr>
           <w:lang w:val="en-US"/>
         </w:rPr>
-        <w:t xml:space="preserve"> jwt.sign(user, …) to </w:t>
+        <w:t xml:space="preserve"> </w:t>
+      </w:r>
+      <w:proofErr w:type="spellStart"/>
+      <w:r>
+        <w:rPr>
+          <w:lang w:val="en-US"/>
+        </w:rPr>
+        <w:t>jwt.sign</w:t>
+      </w:r>
+      <w:proofErr w:type="spellEnd"/>
+      <w:r>
+        <w:rPr>
+          <w:lang w:val="en-US"/>
+        </w:rPr>
+        <w:t xml:space="preserve">(user, …) to </w:t>
       </w:r>
       <w:r>
         <w:rPr>
@@ -1536,11 +1772,19 @@
         </w:rPr>
         <w:t xml:space="preserve">an object: </w:t>
       </w:r>
-      <w:r>
-        <w:rPr>
-          <w:lang w:val="en-US"/>
-        </w:rPr>
-        <w:t>jwt.sign({user}, …).</w:t>
+      <w:proofErr w:type="spellStart"/>
+      <w:r>
+        <w:rPr>
+          <w:lang w:val="en-US"/>
+        </w:rPr>
+        <w:t>jwt.sign</w:t>
+      </w:r>
+      <w:proofErr w:type="spellEnd"/>
+      <w:r>
+        <w:rPr>
+          <w:lang w:val="en-US"/>
+        </w:rPr>
+        <w:t>({user}, …).</w:t>
       </w:r>
       <w:r>
         <w:rPr>
@@ -1697,7 +1941,21 @@
         <w:rPr>
           <w:lang w:val="en-US"/>
         </w:rPr>
-        <w:t>using a different bootswatch link (</w:t>
+        <w:t xml:space="preserve">using a different </w:t>
+      </w:r>
+      <w:proofErr w:type="spellStart"/>
+      <w:r>
+        <w:rPr>
+          <w:lang w:val="en-US"/>
+        </w:rPr>
+        <w:t>bootswatch</w:t>
+      </w:r>
+      <w:proofErr w:type="spellEnd"/>
+      <w:r>
+        <w:rPr>
+          <w:lang w:val="en-US"/>
+        </w:rPr>
+        <w:t xml:space="preserve"> link (</w:t>
       </w:r>
       <w:hyperlink r:id="rId15" w:history="1">
         <w:r>
@@ -1772,7 +2030,49 @@
         <w:rPr>
           <w:lang w:val="en-US"/>
         </w:rPr>
-        <w:t xml:space="preserve">That wasn’t quite enough, as I also had to add “.forRoot()” when importing FlashMessagesService in app.module.ts. I was getting an  error saying there was no provider and found the fix from here: </w:t>
+        <w:t>That wasn’t quite enough, as I also had to add “.</w:t>
+      </w:r>
+      <w:proofErr w:type="spellStart"/>
+      <w:r>
+        <w:rPr>
+          <w:lang w:val="en-US"/>
+        </w:rPr>
+        <w:t>forRoot</w:t>
+      </w:r>
+      <w:proofErr w:type="spellEnd"/>
+      <w:r>
+        <w:rPr>
+          <w:lang w:val="en-US"/>
+        </w:rPr>
+        <w:t xml:space="preserve">()” when importing </w:t>
+      </w:r>
+      <w:proofErr w:type="spellStart"/>
+      <w:r>
+        <w:rPr>
+          <w:lang w:val="en-US"/>
+        </w:rPr>
+        <w:t>FlashMessagesService</w:t>
+      </w:r>
+      <w:proofErr w:type="spellEnd"/>
+      <w:r>
+        <w:rPr>
+          <w:lang w:val="en-US"/>
+        </w:rPr>
+        <w:t xml:space="preserve"> in </w:t>
+      </w:r>
+      <w:proofErr w:type="spellStart"/>
+      <w:r>
+        <w:rPr>
+          <w:lang w:val="en-US"/>
+        </w:rPr>
+        <w:t>app.module.ts</w:t>
+      </w:r>
+      <w:proofErr w:type="spellEnd"/>
+      <w:r>
+        <w:rPr>
+          <w:lang w:val="en-US"/>
+        </w:rPr>
+        <w:t xml:space="preserve">. I was getting an  error saying there was no provider and found the fix from here: </w:t>
       </w:r>
       <w:hyperlink r:id="rId16" w:history="1">
         <w:r>
@@ -1809,7 +2109,21 @@
         <w:rPr>
           <w:lang w:val="en-US"/>
         </w:rPr>
-        <w:t>After restarting the server, I got a metadata version mismatch error and had to downgrade flash-messages to 1.0.8 and remove the .forRoot() part</w:t>
+        <w:t>After restarting the server, I got a metadata version mismatch error and had to downgrade flash-messages to 1.0.8 and remove the .</w:t>
+      </w:r>
+      <w:proofErr w:type="spellStart"/>
+      <w:r>
+        <w:rPr>
+          <w:lang w:val="en-US"/>
+        </w:rPr>
+        <w:t>forRoot</w:t>
+      </w:r>
+      <w:proofErr w:type="spellEnd"/>
+      <w:r>
+        <w:rPr>
+          <w:lang w:val="en-US"/>
+        </w:rPr>
+        <w:t>() part</w:t>
       </w:r>
       <w:r>
         <w:rPr>
@@ -1920,7 +2234,35 @@
         <w:rPr>
           <w:lang w:val="en-US"/>
         </w:rPr>
-        <w:t xml:space="preserve">I finished the MEAN stack tutorial and deployed the app to Heroku. In the final tutorial video mLab was used, but that has been migrated to Mongo as Atlas so I watched TraversyMedia’s video on that to continue: </w:t>
+        <w:t xml:space="preserve">I finished the MEAN stack tutorial and deployed the app to Heroku. In the final tutorial video </w:t>
+      </w:r>
+      <w:proofErr w:type="spellStart"/>
+      <w:r>
+        <w:rPr>
+          <w:lang w:val="en-US"/>
+        </w:rPr>
+        <w:t>mLab</w:t>
+      </w:r>
+      <w:proofErr w:type="spellEnd"/>
+      <w:r>
+        <w:rPr>
+          <w:lang w:val="en-US"/>
+        </w:rPr>
+        <w:t xml:space="preserve"> was used, but that has been migrated to Mongo as Atlas so I watched </w:t>
+      </w:r>
+      <w:proofErr w:type="spellStart"/>
+      <w:r>
+        <w:rPr>
+          <w:lang w:val="en-US"/>
+        </w:rPr>
+        <w:t>TraversyMedia’s</w:t>
+      </w:r>
+      <w:proofErr w:type="spellEnd"/>
+      <w:r>
+        <w:rPr>
+          <w:lang w:val="en-US"/>
+        </w:rPr>
+        <w:t xml:space="preserve"> video on that to continue: </w:t>
       </w:r>
       <w:hyperlink r:id="rId17" w:history="1">
         <w:r>
@@ -1992,7 +2334,21 @@
         <w:rPr>
           <w:lang w:val="en-US"/>
         </w:rPr>
-        <w:t>I started working on the project. After a bit of thinking I decided to build a barebones version of Twitter called Twoiter. It will be based on the MEAN stack example app, but I will use the newest versions of modules</w:t>
+        <w:t xml:space="preserve">I started working on the project. After a bit of thinking I decided to build a barebones version of Twitter called </w:t>
+      </w:r>
+      <w:proofErr w:type="spellStart"/>
+      <w:r>
+        <w:rPr>
+          <w:lang w:val="en-US"/>
+        </w:rPr>
+        <w:t>Twoiter</w:t>
+      </w:r>
+      <w:proofErr w:type="spellEnd"/>
+      <w:r>
+        <w:rPr>
+          <w:lang w:val="en-US"/>
+        </w:rPr>
+        <w:t>. It will be based on the MEAN stack example app, but I will use the newest versions of modules</w:t>
       </w:r>
       <w:r>
         <w:rPr>
@@ -2004,13 +2360,41 @@
         <w:rPr>
           <w:lang w:val="en-US"/>
         </w:rPr>
-        <w:t>. The service will have a home page where you can see all posts or “twoits” made by users with the newest ones being at the top of the page.</w:t>
-      </w:r>
-      <w:r>
-        <w:rPr>
-          <w:lang w:val="en-US"/>
-        </w:rPr>
-        <w:t xml:space="preserve"> There will also be a button to send a twoit.</w:t>
+        <w:t>. The service will have a home page where you can see all posts or “</w:t>
+      </w:r>
+      <w:proofErr w:type="spellStart"/>
+      <w:r>
+        <w:rPr>
+          <w:lang w:val="en-US"/>
+        </w:rPr>
+        <w:t>twoits</w:t>
+      </w:r>
+      <w:proofErr w:type="spellEnd"/>
+      <w:r>
+        <w:rPr>
+          <w:lang w:val="en-US"/>
+        </w:rPr>
+        <w:t>” made by users with the newest ones being at the top of the page.</w:t>
+      </w:r>
+      <w:r>
+        <w:rPr>
+          <w:lang w:val="en-US"/>
+        </w:rPr>
+        <w:t xml:space="preserve"> There will also be a button to send a </w:t>
+      </w:r>
+      <w:proofErr w:type="spellStart"/>
+      <w:r>
+        <w:rPr>
+          <w:lang w:val="en-US"/>
+        </w:rPr>
+        <w:t>twoit</w:t>
+      </w:r>
+      <w:proofErr w:type="spellEnd"/>
+      <w:r>
+        <w:rPr>
+          <w:lang w:val="en-US"/>
+        </w:rPr>
+        <w:t>.</w:t>
       </w:r>
       <w:r>
         <w:rPr>
@@ -2028,7 +2412,21 @@
         <w:rPr>
           <w:lang w:val="en-US"/>
         </w:rPr>
-        <w:t xml:space="preserve"> with all their twoits. I might also add a like system and maybe some fun CSS.</w:t>
+        <w:t xml:space="preserve"> with all their </w:t>
+      </w:r>
+      <w:proofErr w:type="spellStart"/>
+      <w:r>
+        <w:rPr>
+          <w:lang w:val="en-US"/>
+        </w:rPr>
+        <w:t>twoits</w:t>
+      </w:r>
+      <w:proofErr w:type="spellEnd"/>
+      <w:r>
+        <w:rPr>
+          <w:lang w:val="en-US"/>
+        </w:rPr>
+        <w:t>. I might also add a like system and maybe some fun CSS.</w:t>
       </w:r>
     </w:p>
     <w:p>
@@ -2120,7 +2518,21 @@
         <w:rPr>
           <w:lang w:val="en-US"/>
         </w:rPr>
-        <w:t xml:space="preserve">These required a whole lot of annoying googling and changing things everywhere. I had to use auth0/angular-jwt instead </w:t>
+        <w:t>These required a whole lot of annoying googling and changing things everywhere. I had to use auth0/angular-</w:t>
+      </w:r>
+      <w:proofErr w:type="spellStart"/>
+      <w:r>
+        <w:rPr>
+          <w:lang w:val="en-US"/>
+        </w:rPr>
+        <w:t>jwt</w:t>
+      </w:r>
+      <w:proofErr w:type="spellEnd"/>
+      <w:r>
+        <w:rPr>
+          <w:lang w:val="en-US"/>
+        </w:rPr>
+        <w:t xml:space="preserve"> instead </w:t>
       </w:r>
       <w:r>
         <w:rPr>
@@ -2145,7 +2557,21 @@
         <w:rPr>
           <w:lang w:val="en-US"/>
         </w:rPr>
-        <w:t xml:space="preserve"> (authService)</w:t>
+        <w:t xml:space="preserve"> (</w:t>
+      </w:r>
+      <w:proofErr w:type="spellStart"/>
+      <w:r>
+        <w:rPr>
+          <w:lang w:val="en-US"/>
+        </w:rPr>
+        <w:t>authService</w:t>
+      </w:r>
+      <w:proofErr w:type="spellEnd"/>
+      <w:r>
+        <w:rPr>
+          <w:lang w:val="en-US"/>
+        </w:rPr>
+        <w:t>)</w:t>
       </w:r>
       <w:r>
         <w:rPr>
@@ -2197,7 +2623,35 @@
         <w:rPr>
           <w:lang w:val="en-US"/>
         </w:rPr>
-        <w:t xml:space="preserve">Once all the errors in the terminal were gone and the app compiled, it was time to mend some errors that showed up in the browser console. These were mostly caused by auth0/angular-jwt and I got them fixed by adding providers in app.module.ts. I also had to follow instructions I found from here: </w:t>
+        <w:t>Once all the errors in the terminal were gone and the app compiled, it was time to mend some errors that showed up in the browser console. These were mostly caused by auth0/angular-</w:t>
+      </w:r>
+      <w:proofErr w:type="spellStart"/>
+      <w:r>
+        <w:rPr>
+          <w:lang w:val="en-US"/>
+        </w:rPr>
+        <w:t>jwt</w:t>
+      </w:r>
+      <w:proofErr w:type="spellEnd"/>
+      <w:r>
+        <w:rPr>
+          <w:lang w:val="en-US"/>
+        </w:rPr>
+        <w:t xml:space="preserve"> and I got them fixed by adding providers in </w:t>
+      </w:r>
+      <w:proofErr w:type="spellStart"/>
+      <w:r>
+        <w:rPr>
+          <w:lang w:val="en-US"/>
+        </w:rPr>
+        <w:t>app.module.ts</w:t>
+      </w:r>
+      <w:proofErr w:type="spellEnd"/>
+      <w:r>
+        <w:rPr>
+          <w:lang w:val="en-US"/>
+        </w:rPr>
+        <w:t xml:space="preserve">. I also had to follow instructions I found from here: </w:t>
       </w:r>
       <w:hyperlink r:id="rId19" w:history="1">
         <w:r>
@@ -2252,7 +2706,21 @@
         <w:rPr>
           <w:lang w:val="en-US"/>
         </w:rPr>
-        <w:t xml:space="preserve">, because I forgot that when deploying the example app to Heroku I had to change the routes in AuthService to not have </w:t>
+        <w:t xml:space="preserve">, because I forgot that when deploying the example app to Heroku I had to change the routes in </w:t>
+      </w:r>
+      <w:proofErr w:type="spellStart"/>
+      <w:r>
+        <w:rPr>
+          <w:lang w:val="en-US"/>
+        </w:rPr>
+        <w:t>AuthService</w:t>
+      </w:r>
+      <w:proofErr w:type="spellEnd"/>
+      <w:r>
+        <w:rPr>
+          <w:lang w:val="en-US"/>
+        </w:rPr>
+        <w:t xml:space="preserve"> to not have </w:t>
       </w:r>
       <w:r>
         <w:rPr>
@@ -2442,7 +2910,21 @@
         <w:rPr>
           <w:lang w:val="en-US"/>
         </w:rPr>
-        <w:t xml:space="preserve">This was happening due to the fact that the new HttpHeaders objects work differently, and using append() to add values didn’t work. </w:t>
+        <w:t xml:space="preserve">This was happening due to the fact that the new </w:t>
+      </w:r>
+      <w:proofErr w:type="spellStart"/>
+      <w:r>
+        <w:rPr>
+          <w:lang w:val="en-US"/>
+        </w:rPr>
+        <w:t>HttpHeaders</w:t>
+      </w:r>
+      <w:proofErr w:type="spellEnd"/>
+      <w:r>
+        <w:rPr>
+          <w:lang w:val="en-US"/>
+        </w:rPr>
+        <w:t xml:space="preserve"> objects work differently, and using append() to add values didn’t work. </w:t>
       </w:r>
       <w:r>
         <w:rPr>
@@ -2470,37 +2952,27 @@
         <w:rPr>
           <w:lang w:val="en-US"/>
         </w:rPr>
-        <w:t>Another bug I came across was that</w:t>
-      </w:r>
-      <w:r>
-        <w:rPr>
-          <w:lang w:val="en-US"/>
-        </w:rPr>
-        <w:t xml:space="preserve"> the app </w:t>
-      </w:r>
-      <w:r>
-        <w:rPr>
-          <w:lang w:val="en-US"/>
-        </w:rPr>
-        <w:t>didn’t</w:t>
-      </w:r>
-      <w:r>
-        <w:rPr>
-          <w:lang w:val="en-US"/>
-        </w:rPr>
-        <w:t xml:space="preserve"> see the user as logged in if the page is refreshed, even though the local storage still has the info.</w:t>
-      </w:r>
-      <w:r>
-        <w:rPr>
-          <w:lang w:val="en-US"/>
-        </w:rPr>
-        <w:t xml:space="preserve"> This was happening because </w:t>
-      </w:r>
-      <w:r>
-        <w:rPr>
-          <w:lang w:val="en-US"/>
-        </w:rPr>
-        <w:t xml:space="preserve">the token was not being loaded, so I made it do that in the app component OnInit function. Now everything </w:t>
+        <w:t xml:space="preserve">Another bug I came across was that the app didn’t see the user as logged in if the page is refreshed, even though the local storage still has the info. This was happening because </w:t>
+      </w:r>
+      <w:r>
+        <w:rPr>
+          <w:lang w:val="en-US"/>
+        </w:rPr>
+        <w:t xml:space="preserve">the token was not being loaded, so I made it do that in the app component </w:t>
+      </w:r>
+      <w:proofErr w:type="spellStart"/>
+      <w:r>
+        <w:rPr>
+          <w:lang w:val="en-US"/>
+        </w:rPr>
+        <w:t>OnInit</w:t>
+      </w:r>
+      <w:proofErr w:type="spellEnd"/>
+      <w:r>
+        <w:rPr>
+          <w:lang w:val="en-US"/>
+        </w:rPr>
+        <w:t xml:space="preserve"> function. Now everything </w:t>
       </w:r>
       <w:r>
         <w:rPr>
@@ -2515,9 +2987,83 @@
         <w:t>worked.</w:t>
       </w:r>
     </w:p>
+    <w:p>
+      <w:pPr>
+        <w:pStyle w:val="Leipteksti"/>
+        <w:rPr>
+          <w:lang w:val="en-US"/>
+        </w:rPr>
+      </w:pPr>
+    </w:p>
+    <w:p>
+      <w:pPr>
+        <w:pStyle w:val="Leipteksti"/>
+        <w:rPr>
+          <w:lang w:val="en-US"/>
+        </w:rPr>
+      </w:pPr>
+    </w:p>
+    <w:p>
+      <w:pPr>
+        <w:pStyle w:val="Leipteksti"/>
+        <w:rPr>
+          <w:lang w:val="en-US"/>
+        </w:rPr>
+      </w:pPr>
+    </w:p>
+    <w:p>
+      <w:pPr>
+        <w:pStyle w:val="Leipteksti"/>
+        <w:rPr>
+          <w:lang w:val="en-US"/>
+        </w:rPr>
+      </w:pPr>
+      <w:r>
+        <w:rPr>
+          <w:lang w:val="en-US"/>
+        </w:rPr>
+        <w:lastRenderedPageBreak/>
+        <w:t>11.07.2022</w:t>
+      </w:r>
+    </w:p>
+    <w:p>
+      <w:pPr>
+        <w:pStyle w:val="Leipteksti"/>
+        <w:rPr>
+          <w:lang w:val="en-US"/>
+        </w:rPr>
+      </w:pPr>
+      <w:r>
+        <w:rPr>
+          <w:lang w:val="en-US"/>
+        </w:rPr>
+        <w:t xml:space="preserve">I added the routes and functionality of creating and getting posts from the database. This was pretty simple to do, I referenced the code for registering users and getting profiles, as well as the Tour of Heroes files for displaying all of the posts in a list. </w:t>
+      </w:r>
+      <w:r>
+        <w:rPr>
+          <w:lang w:val="en-US"/>
+        </w:rPr>
+        <w:t xml:space="preserve">To display timestamps for posts in a readable format I looked up how to format them: </w:t>
+      </w:r>
+      <w:hyperlink r:id="rId20" w:history="1">
+        <w:r>
+          <w:rPr>
+            <w:rStyle w:val="Hyperlinkki"/>
+            <w:lang w:val="en-US"/>
+          </w:rPr>
+          <w:t>https://stackoverflow.com/questions/9532664/how-to-display-a-date-object-in-a-specific-format-using-javascript</w:t>
+        </w:r>
+      </w:hyperlink>
+      <w:r>
+        <w:rPr>
+          <w:lang w:val="en-US"/>
+        </w:rPr>
+        <w:t>.</w:t>
+      </w:r>
+    </w:p>
     <w:sectPr>
-      <w:headerReference w:type="default" r:id="rId20"/>
-      <w:footerReference w:type="default" r:id="rId21"/>
+      <w:headerReference w:type="default" r:id="rId21"/>
+      <w:footerReference w:type="default" r:id="rId22"/>
       <w:pgSz w:w="11906" w:h="16838"/>
       <w:pgMar w:top="1701" w:right="1134" w:bottom="1701" w:left="1985" w:header="720" w:footer="720" w:gutter="0"/>
       <w:cols w:space="720"/>
@@ -5099,15 +5645,6 @@
 </file>
 
 <file path=customXml/item2.xml><?xml version="1.0" encoding="utf-8"?>
-<?mso-contentType ?>
-<FormTemplates xmlns="http://schemas.microsoft.com/sharepoint/v3/contenttype/forms">
-  <Display>DocumentLibraryForm</Display>
-  <Edit>DocumentLibraryForm</Edit>
-  <New>DocumentLibraryForm</New>
-</FormTemplates>
-</file>
-
-<file path=customXml/item3.xml><?xml version="1.0" encoding="utf-8"?>
 <ct:contentTypeSchema xmlns:ct="http://schemas.microsoft.com/office/2006/metadata/contentType" xmlns:ma="http://schemas.microsoft.com/office/2006/metadata/properties/metaAttributes" ct:_="" ma:_="" ma:contentTypeName="Asiakirja" ma:contentTypeID="0x01010017418C401CCB2042A3A99A19F43F356D" ma:contentTypeVersion="1" ma:contentTypeDescription="Luo uusi asiakirja." ma:contentTypeScope="" ma:versionID="f4b075d3ca74a5dbaed73e767a156aa0">
   <xsd:schema xmlns:xsd="http://www.w3.org/2001/XMLSchema" xmlns:p="http://schemas.microsoft.com/office/2006/metadata/properties" xmlns:ns1="http://schemas.microsoft.com/sharepoint/v3" targetNamespace="http://schemas.microsoft.com/office/2006/metadata/properties" ma:root="true" ma:fieldsID="4340a008e99365d80b71206bae222996" ns1:_="">
     <xsd:import namespace="http://schemas.microsoft.com/sharepoint/v3"/>
@@ -5173,6 +5710,15 @@
 </ct:contentTypeSchema>
 </file>
 
+<file path=customXml/item3.xml><?xml version="1.0" encoding="utf-8"?>
+<?mso-contentType ?>
+<FormTemplates xmlns="http://schemas.microsoft.com/sharepoint/v3/contenttype/forms">
+  <Display>DocumentLibraryForm</Display>
+  <Edit>DocumentLibraryForm</Edit>
+  <New>DocumentLibraryForm</New>
+</FormTemplates>
+</file>
+
 <file path=customXml/itemProps1.xml><?xml version="1.0" encoding="utf-8"?>
 <ds:datastoreItem xmlns:ds="http://schemas.openxmlformats.org/officeDocument/2006/customXml" ds:itemID="{FA8F0064-303C-446D-896E-46EEB9A79DC3}">
   <ds:schemaRefs>
@@ -5184,14 +5730,6 @@
 </file>
 
 <file path=customXml/itemProps2.xml><?xml version="1.0" encoding="utf-8"?>
-<ds:datastoreItem xmlns:ds="http://schemas.openxmlformats.org/officeDocument/2006/customXml" ds:itemID="{13FBD2FA-5696-460D-A278-9A302A0F72AE}">
-  <ds:schemaRefs>
-    <ds:schemaRef ds:uri="http://schemas.microsoft.com/sharepoint/v3/contenttype/forms"/>
-  </ds:schemaRefs>
-</ds:datastoreItem>
-</file>
-
-<file path=customXml/itemProps3.xml><?xml version="1.0" encoding="utf-8"?>
 <ds:datastoreItem xmlns:ds="http://schemas.openxmlformats.org/officeDocument/2006/customXml" ds:itemID="{B9A87442-5A7B-46FD-BD28-170CE9B7256F}">
   <ds:schemaRefs>
     <ds:schemaRef ds:uri="http://schemas.microsoft.com/office/2006/metadata/contentType"/>
@@ -5206,4 +5744,12 @@
     <ds:schemaRef ds:uri="http://schemas.microsoft.com/office/internal/2005/internalDocumentation"/>
   </ds:schemaRefs>
 </ds:datastoreItem>
+</file>
+
+<file path=customXml/itemProps3.xml><?xml version="1.0" encoding="utf-8"?>
+<ds:datastoreItem xmlns:ds="http://schemas.openxmlformats.org/officeDocument/2006/customXml" ds:itemID="{13FBD2FA-5696-460D-A278-9A302A0F72AE}">
+  <ds:schemaRefs>
+    <ds:schemaRef ds:uri="http://schemas.microsoft.com/sharepoint/v3/contenttype/forms"/>
+  </ds:schemaRefs>
+</ds:datastoreItem>
 </file>
</xml_diff>

<commit_message>
Add post creation component
</commit_message>
<xml_diff>
--- a/learning_diary.docx
+++ b/learning_diary.docx
@@ -576,7 +576,21 @@
         <w:rPr>
           <w:lang w:val="en-US"/>
         </w:rPr>
-        <w:t xml:space="preserve"> Next I installed </w:t>
+        <w:t xml:space="preserve"> </w:t>
+      </w:r>
+      <w:proofErr w:type="gramStart"/>
+      <w:r>
+        <w:rPr>
+          <w:lang w:val="en-US"/>
+        </w:rPr>
+        <w:t>Next</w:t>
+      </w:r>
+      <w:proofErr w:type="gramEnd"/>
+      <w:r>
+        <w:rPr>
+          <w:lang w:val="en-US"/>
+        </w:rPr>
+        <w:t xml:space="preserve"> I installed </w:t>
       </w:r>
       <w:proofErr w:type="spellStart"/>
       <w:r>
@@ -762,7 +776,21 @@
         <w:rPr>
           <w:lang w:val="en-US"/>
         </w:rPr>
-        <w:t xml:space="preserve"> To upload the app to Heroku I copied all of the files to a different directory so that the course GitHub repository is not affected.</w:t>
+        <w:t xml:space="preserve"> To upload the app to Heroku I copied </w:t>
+      </w:r>
+      <w:proofErr w:type="gramStart"/>
+      <w:r>
+        <w:rPr>
+          <w:lang w:val="en-US"/>
+        </w:rPr>
+        <w:t>all of</w:t>
+      </w:r>
+      <w:proofErr w:type="gramEnd"/>
+      <w:r>
+        <w:rPr>
+          <w:lang w:val="en-US"/>
+        </w:rPr>
+        <w:t xml:space="preserve"> the files to a different directory so that the course GitHub repository is not affected.</w:t>
       </w:r>
       <w:r>
         <w:rPr>
@@ -834,7 +862,21 @@
         <w:rPr>
           <w:lang w:val="en-US"/>
         </w:rPr>
-        <w:t xml:space="preserve"> During the text search part I had to look up why the escapes and quotes were needed.</w:t>
+        <w:t xml:space="preserve"> During the text search </w:t>
+      </w:r>
+      <w:proofErr w:type="gramStart"/>
+      <w:r>
+        <w:rPr>
+          <w:lang w:val="en-US"/>
+        </w:rPr>
+        <w:t>part</w:t>
+      </w:r>
+      <w:proofErr w:type="gramEnd"/>
+      <w:r>
+        <w:rPr>
+          <w:lang w:val="en-US"/>
+        </w:rPr>
+        <w:t xml:space="preserve"> I had to look up why the escapes and quotes were needed.</w:t>
       </w:r>
       <w:r>
         <w:rPr>
@@ -923,7 +965,21 @@
         <w:rPr>
           <w:lang w:val="en-US"/>
         </w:rPr>
-        <w:t xml:space="preserve"> Continuing with the tutorial, much of it was similar to the NodeJS course so it </w:t>
+        <w:t xml:space="preserve"> Continuing with the tutorial, much of it was </w:t>
+      </w:r>
+      <w:proofErr w:type="gramStart"/>
+      <w:r>
+        <w:rPr>
+          <w:lang w:val="en-US"/>
+        </w:rPr>
+        <w:t>similar to</w:t>
+      </w:r>
+      <w:proofErr w:type="gramEnd"/>
+      <w:r>
+        <w:rPr>
+          <w:lang w:val="en-US"/>
+        </w:rPr>
+        <w:t xml:space="preserve"> the NodeJS course so it </w:t>
       </w:r>
       <w:r>
         <w:rPr>
@@ -1036,6 +1092,7 @@
         <w:t xml:space="preserve"> as a function like in the video and instead had to use </w:t>
       </w:r>
       <w:proofErr w:type="spellStart"/>
+      <w:proofErr w:type="gramStart"/>
       <w:r>
         <w:rPr>
           <w:lang w:val="en-US"/>
@@ -1043,6 +1100,7 @@
         <w:t>exphbs.engine</w:t>
       </w:r>
       <w:proofErr w:type="spellEnd"/>
+      <w:proofErr w:type="gramEnd"/>
       <w:r>
         <w:rPr>
           <w:lang w:val="en-US"/>
@@ -1115,11 +1173,19 @@
         </w:rPr>
         <w:t xml:space="preserve">) and installed version 13.3.7. </w:t>
       </w:r>
-      <w:r>
-        <w:rPr>
-          <w:lang w:val="en-US"/>
-        </w:rPr>
-        <w:t xml:space="preserve">Next I created the Tour of </w:t>
+      <w:proofErr w:type="gramStart"/>
+      <w:r>
+        <w:rPr>
+          <w:lang w:val="en-US"/>
+        </w:rPr>
+        <w:t>Next</w:t>
+      </w:r>
+      <w:proofErr w:type="gramEnd"/>
+      <w:r>
+        <w:rPr>
+          <w:lang w:val="en-US"/>
+        </w:rPr>
+        <w:t xml:space="preserve"> I created the Tour of </w:t>
       </w:r>
       <w:r>
         <w:rPr>
@@ -1410,7 +1476,21 @@
         <w:rPr>
           <w:lang w:val="en-US"/>
         </w:rPr>
-        <w:t>TS2339: Property 'subscribe' does not exist on type 'Hero[]'.</w:t>
+        <w:t>TS2339: Property 'subscribe' does not exist on type '</w:t>
+      </w:r>
+      <w:proofErr w:type="gramStart"/>
+      <w:r>
+        <w:rPr>
+          <w:lang w:val="en-US"/>
+        </w:rPr>
+        <w:t>Hero[</w:t>
+      </w:r>
+      <w:proofErr w:type="gramEnd"/>
+      <w:r>
+        <w:rPr>
+          <w:lang w:val="en-US"/>
+        </w:rPr>
+        <w:t>]'.</w:t>
       </w:r>
       <w:r>
         <w:rPr>
@@ -1450,7 +1530,21 @@
         <w:rPr>
           <w:lang w:val="en-US"/>
         </w:rPr>
-        <w:t xml:space="preserve"> The rest of the part went smoothly and I learned how to use services.</w:t>
+        <w:t xml:space="preserve"> The rest of the part went </w:t>
+      </w:r>
+      <w:proofErr w:type="gramStart"/>
+      <w:r>
+        <w:rPr>
+          <w:lang w:val="en-US"/>
+        </w:rPr>
+        <w:t>smoothly</w:t>
+      </w:r>
+      <w:proofErr w:type="gramEnd"/>
+      <w:r>
+        <w:rPr>
+          <w:lang w:val="en-US"/>
+        </w:rPr>
+        <w:t xml:space="preserve"> and I learned how to use services.</w:t>
       </w:r>
     </w:p>
     <w:p>
@@ -1664,7 +1758,21 @@
         <w:rPr>
           <w:lang w:val="en-US"/>
         </w:rPr>
-        <w:t>I have a better idea of how mongoose works. I was originally confused because I didn’t manually create a database in Mongo, but it actually creates it automatically.</w:t>
+        <w:t xml:space="preserve">I have a better idea of how mongoose works. I was originally confused because I didn’t manually create a database in Mongo, but it </w:t>
+      </w:r>
+      <w:proofErr w:type="gramStart"/>
+      <w:r>
+        <w:rPr>
+          <w:lang w:val="en-US"/>
+        </w:rPr>
+        <w:t>actually creates</w:t>
+      </w:r>
+      <w:proofErr w:type="gramEnd"/>
+      <w:r>
+        <w:rPr>
+          <w:lang w:val="en-US"/>
+        </w:rPr>
+        <w:t xml:space="preserve"> it automatically.</w:t>
       </w:r>
     </w:p>
     <w:p>
@@ -1705,7 +1813,21 @@
         <w:rPr>
           <w:lang w:val="en-US"/>
         </w:rPr>
-        <w:t>, I needed to use express-session in addition to passport in order to have session support.</w:t>
+        <w:t xml:space="preserve">, I needed to use </w:t>
+      </w:r>
+      <w:proofErr w:type="gramStart"/>
+      <w:r>
+        <w:rPr>
+          <w:lang w:val="en-US"/>
+        </w:rPr>
+        <w:t>express-session</w:t>
+      </w:r>
+      <w:proofErr w:type="gramEnd"/>
+      <w:r>
+        <w:rPr>
+          <w:lang w:val="en-US"/>
+        </w:rPr>
+        <w:t xml:space="preserve"> in addition to passport in order to have session support.</w:t>
       </w:r>
       <w:r>
         <w:rPr>
@@ -1753,6 +1875,7 @@
         <w:t xml:space="preserve"> </w:t>
       </w:r>
       <w:proofErr w:type="spellStart"/>
+      <w:proofErr w:type="gramStart"/>
       <w:r>
         <w:rPr>
           <w:lang w:val="en-US"/>
@@ -1760,6 +1883,7 @@
         <w:t>jwt.sign</w:t>
       </w:r>
       <w:proofErr w:type="spellEnd"/>
+      <w:proofErr w:type="gramEnd"/>
       <w:r>
         <w:rPr>
           <w:lang w:val="en-US"/>
@@ -1832,7 +1956,21 @@
         <w:rPr>
           <w:lang w:val="en-US"/>
         </w:rPr>
-        <w:t xml:space="preserve">After trying to run ‘ng serve’, I got an error saying “Invalid ‘reference’ directive”. I looked it up and I found a solution from here: </w:t>
+        <w:t xml:space="preserve">After trying to run ‘ng </w:t>
+      </w:r>
+      <w:proofErr w:type="gramStart"/>
+      <w:r>
+        <w:rPr>
+          <w:lang w:val="en-US"/>
+        </w:rPr>
+        <w:t>serve</w:t>
+      </w:r>
+      <w:proofErr w:type="gramEnd"/>
+      <w:r>
+        <w:rPr>
+          <w:lang w:val="en-US"/>
+        </w:rPr>
+        <w:t xml:space="preserve">’, I got an error saying “Invalid ‘reference’ directive”. I looked it up and I found a solution from here: </w:t>
       </w:r>
       <w:hyperlink r:id="rId14" w:anchor="issuecomment-499783519" w:history="1">
         <w:r>
@@ -1899,7 +2037,21 @@
         <w:rPr>
           <w:lang w:val="en-US"/>
         </w:rPr>
-        <w:t>Upon testing the navbar at 18:10 in the video, mine looked a lot different. It had a button that says ‘</w:t>
+        <w:t xml:space="preserve">Upon testing the navbar at 18:10 in the video, mine looked a lot different. It had a button that </w:t>
+      </w:r>
+      <w:proofErr w:type="gramStart"/>
+      <w:r>
+        <w:rPr>
+          <w:lang w:val="en-US"/>
+        </w:rPr>
+        <w:t>says</w:t>
+      </w:r>
+      <w:proofErr w:type="gramEnd"/>
+      <w:r>
+        <w:rPr>
+          <w:lang w:val="en-US"/>
+        </w:rPr>
+        <w:t xml:space="preserve"> ‘</w:t>
       </w:r>
       <w:r>
         <w:rPr>
@@ -2030,7 +2182,14 @@
         <w:rPr>
           <w:lang w:val="en-US"/>
         </w:rPr>
-        <w:t>That wasn’t quite enough, as I also had to add “.</w:t>
+        <w:t xml:space="preserve">That wasn’t quite enough, as I also had to add </w:t>
+      </w:r>
+      <w:proofErr w:type="gramStart"/>
+      <w:r>
+        <w:rPr>
+          <w:lang w:val="en-US"/>
+        </w:rPr>
+        <w:t>“.</w:t>
       </w:r>
       <w:proofErr w:type="spellStart"/>
       <w:r>
@@ -2040,6 +2199,7 @@
         <w:t>forRoot</w:t>
       </w:r>
       <w:proofErr w:type="spellEnd"/>
+      <w:proofErr w:type="gramEnd"/>
       <w:r>
         <w:rPr>
           <w:lang w:val="en-US"/>
@@ -2109,7 +2269,14 @@
         <w:rPr>
           <w:lang w:val="en-US"/>
         </w:rPr>
-        <w:t>After restarting the server, I got a metadata version mismatch error and had to downgrade flash-messages to 1.0.8 and remove the .</w:t>
+        <w:t xml:space="preserve">After restarting the server, I got a metadata version mismatch error and had to downgrade flash-messages to 1.0.8 and remove </w:t>
+      </w:r>
+      <w:proofErr w:type="gramStart"/>
+      <w:r>
+        <w:rPr>
+          <w:lang w:val="en-US"/>
+        </w:rPr>
+        <w:t>the .</w:t>
       </w:r>
       <w:proofErr w:type="spellStart"/>
       <w:r>
@@ -2119,6 +2286,7 @@
         <w:t>forRoot</w:t>
       </w:r>
       <w:proofErr w:type="spellEnd"/>
+      <w:proofErr w:type="gramEnd"/>
       <w:r>
         <w:rPr>
           <w:lang w:val="en-US"/>
@@ -2248,7 +2416,21 @@
         <w:rPr>
           <w:lang w:val="en-US"/>
         </w:rPr>
-        <w:t xml:space="preserve"> was used, but that has been migrated to Mongo as Atlas so I watched </w:t>
+        <w:t xml:space="preserve"> was used, but that has been migrated to Mongo as </w:t>
+      </w:r>
+      <w:proofErr w:type="gramStart"/>
+      <w:r>
+        <w:rPr>
+          <w:lang w:val="en-US"/>
+        </w:rPr>
+        <w:t>Atlas</w:t>
+      </w:r>
+      <w:proofErr w:type="gramEnd"/>
+      <w:r>
+        <w:rPr>
+          <w:lang w:val="en-US"/>
+        </w:rPr>
+        <w:t xml:space="preserve"> so I watched </w:t>
       </w:r>
       <w:proofErr w:type="spellStart"/>
       <w:r>
@@ -2448,7 +2630,35 @@
         <w:rPr>
           <w:lang w:val="en-US"/>
         </w:rPr>
-        <w:t>Creating the initial back-end was basically as easy as copying the files from the example project. I just modified the database.js file and defined some options when using express-session to get rid of some warnings. User registering and authenticating was working well.</w:t>
+        <w:t xml:space="preserve">Creating the initial </w:t>
+      </w:r>
+      <w:proofErr w:type="gramStart"/>
+      <w:r>
+        <w:rPr>
+          <w:lang w:val="en-US"/>
+        </w:rPr>
+        <w:t>back-end</w:t>
+      </w:r>
+      <w:proofErr w:type="gramEnd"/>
+      <w:r>
+        <w:rPr>
+          <w:lang w:val="en-US"/>
+        </w:rPr>
+        <w:t xml:space="preserve"> was basically as easy as copying the files from the example project. I just modified the database.js file and defined some options when using </w:t>
+      </w:r>
+      <w:proofErr w:type="gramStart"/>
+      <w:r>
+        <w:rPr>
+          <w:lang w:val="en-US"/>
+        </w:rPr>
+        <w:t>express-session</w:t>
+      </w:r>
+      <w:proofErr w:type="gramEnd"/>
+      <w:r>
+        <w:rPr>
+          <w:lang w:val="en-US"/>
+        </w:rPr>
+        <w:t xml:space="preserve"> to get rid of some warnings. User registering and authenticating was working well.</w:t>
       </w:r>
     </w:p>
     <w:p>
@@ -2577,8 +2787,16 @@
         <w:rPr>
           <w:lang w:val="en-US"/>
         </w:rPr>
-        <w:t xml:space="preserve"> in template files</w:t>
-      </w:r>
+        <w:t xml:space="preserve"> in template </w:t>
+      </w:r>
+      <w:proofErr w:type="gramStart"/>
+      <w:r>
+        <w:rPr>
+          <w:lang w:val="en-US"/>
+        </w:rPr>
+        <w:t>files</w:t>
+      </w:r>
+      <w:proofErr w:type="gramEnd"/>
       <w:r>
         <w:rPr>
           <w:lang w:val="en-US"/>
@@ -2640,11 +2858,19 @@
         <w:t xml:space="preserve"> and I got them fixed by adding providers in </w:t>
       </w:r>
       <w:proofErr w:type="spellStart"/>
-      <w:r>
-        <w:rPr>
-          <w:lang w:val="en-US"/>
-        </w:rPr>
-        <w:t>app.module.ts</w:t>
+      <w:proofErr w:type="gramStart"/>
+      <w:r>
+        <w:rPr>
+          <w:lang w:val="en-US"/>
+        </w:rPr>
+        <w:t>app.module</w:t>
+      </w:r>
+      <w:proofErr w:type="gramEnd"/>
+      <w:r>
+        <w:rPr>
+          <w:lang w:val="en-US"/>
+        </w:rPr>
+        <w:t>.ts</w:t>
       </w:r>
       <w:proofErr w:type="spellEnd"/>
       <w:r>
@@ -2700,8 +2926,16 @@
         <w:rPr>
           <w:lang w:val="en-US"/>
         </w:rPr>
-        <w:t>like the example project. Except it wasn’t connecting to the back-end</w:t>
-      </w:r>
+        <w:t xml:space="preserve">like the example project. Except it wasn’t connecting to the </w:t>
+      </w:r>
+      <w:proofErr w:type="gramStart"/>
+      <w:r>
+        <w:rPr>
+          <w:lang w:val="en-US"/>
+        </w:rPr>
+        <w:t>back-end</w:t>
+      </w:r>
+      <w:proofErr w:type="gramEnd"/>
       <w:r>
         <w:rPr>
           <w:lang w:val="en-US"/>
@@ -2924,7 +3158,21 @@
         <w:rPr>
           <w:lang w:val="en-US"/>
         </w:rPr>
-        <w:t xml:space="preserve"> objects work differently, and using append() to add values didn’t work. </w:t>
+        <w:t xml:space="preserve"> objects work differently, and using </w:t>
+      </w:r>
+      <w:proofErr w:type="gramStart"/>
+      <w:r>
+        <w:rPr>
+          <w:lang w:val="en-US"/>
+        </w:rPr>
+        <w:t>append(</w:t>
+      </w:r>
+      <w:proofErr w:type="gramEnd"/>
+      <w:r>
+        <w:rPr>
+          <w:lang w:val="en-US"/>
+        </w:rPr>
+        <w:t xml:space="preserve">) to add values didn’t work. </w:t>
       </w:r>
       <w:r>
         <w:rPr>
@@ -3037,7 +3285,21 @@
         <w:rPr>
           <w:lang w:val="en-US"/>
         </w:rPr>
-        <w:t xml:space="preserve">I added the routes and functionality of creating and getting posts from the database. This was pretty simple to do, I referenced the code for registering users and getting profiles, as well as the Tour of Heroes files for displaying all of the posts in a list. </w:t>
+        <w:t xml:space="preserve">I added the routes and functionality of creating and getting posts from the database. This was </w:t>
+      </w:r>
+      <w:proofErr w:type="gramStart"/>
+      <w:r>
+        <w:rPr>
+          <w:lang w:val="en-US"/>
+        </w:rPr>
+        <w:t>pretty simple</w:t>
+      </w:r>
+      <w:proofErr w:type="gramEnd"/>
+      <w:r>
+        <w:rPr>
+          <w:lang w:val="en-US"/>
+        </w:rPr>
+        <w:t xml:space="preserve"> to do, I referenced the code for registering users and getting profiles, as well as the Tour of Heroes files for displaying all of the posts in a list. </w:t>
       </w:r>
       <w:r>
         <w:rPr>
@@ -3061,9 +3323,168 @@
         <w:t>.</w:t>
       </w:r>
     </w:p>
+    <w:p>
+      <w:pPr>
+        <w:pStyle w:val="Leipteksti"/>
+        <w:rPr>
+          <w:lang w:val="en-US"/>
+        </w:rPr>
+      </w:pPr>
+    </w:p>
+    <w:p>
+      <w:pPr>
+        <w:pStyle w:val="Leipteksti"/>
+        <w:rPr>
+          <w:lang w:val="en-US"/>
+        </w:rPr>
+      </w:pPr>
+      <w:r>
+        <w:rPr>
+          <w:lang w:val="en-US"/>
+        </w:rPr>
+        <w:t>12.07.2022</w:t>
+      </w:r>
+    </w:p>
+    <w:p>
+      <w:pPr>
+        <w:pStyle w:val="Leipteksti"/>
+        <w:rPr>
+          <w:lang w:val="en-US"/>
+        </w:rPr>
+      </w:pPr>
+      <w:r>
+        <w:rPr>
+          <w:lang w:val="en-US"/>
+        </w:rPr>
+        <w:t xml:space="preserve">I added a component for creating posts. Once </w:t>
+      </w:r>
+      <w:proofErr w:type="gramStart"/>
+      <w:r>
+        <w:rPr>
+          <w:lang w:val="en-US"/>
+        </w:rPr>
+        <w:t>again</w:t>
+      </w:r>
+      <w:proofErr w:type="gramEnd"/>
+      <w:r>
+        <w:rPr>
+          <w:lang w:val="en-US"/>
+        </w:rPr>
+        <w:t xml:space="preserve"> the Tour of Heroes tutorial came in handy. Getting the logged in user’s id felt a little tricky, in the end I settled on using the </w:t>
+      </w:r>
+      <w:proofErr w:type="spellStart"/>
+      <w:r>
+        <w:rPr>
+          <w:lang w:val="en-US"/>
+        </w:rPr>
+        <w:t>AuthService’s</w:t>
+      </w:r>
+      <w:proofErr w:type="spellEnd"/>
+      <w:r>
+        <w:rPr>
+          <w:lang w:val="en-US"/>
+        </w:rPr>
+        <w:t xml:space="preserve"> </w:t>
+      </w:r>
+      <w:proofErr w:type="spellStart"/>
+      <w:r>
+        <w:rPr>
+          <w:lang w:val="en-US"/>
+        </w:rPr>
+        <w:t>getProfile</w:t>
+      </w:r>
+      <w:proofErr w:type="spellEnd"/>
+      <w:r>
+        <w:rPr>
+          <w:lang w:val="en-US"/>
+        </w:rPr>
+        <w:t xml:space="preserve"> function.</w:t>
+      </w:r>
+    </w:p>
+    <w:p>
+      <w:pPr>
+        <w:pStyle w:val="Leipteksti"/>
+        <w:rPr>
+          <w:lang w:val="en-US"/>
+        </w:rPr>
+      </w:pPr>
+    </w:p>
+    <w:p>
+      <w:pPr>
+        <w:pStyle w:val="Leipteksti"/>
+        <w:rPr>
+          <w:lang w:val="en-US"/>
+        </w:rPr>
+      </w:pPr>
+      <w:r>
+        <w:rPr>
+          <w:lang w:val="en-US"/>
+        </w:rPr>
+        <w:t>Once I got the component working, I noticed two issues: the list of posts in the home component doesn’t get updated instantly and the posts are not sorted</w:t>
+      </w:r>
+      <w:r>
+        <w:rPr>
+          <w:lang w:val="en-US"/>
+        </w:rPr>
+        <w:t xml:space="preserve"> by date. I fixed the latter issue first by </w:t>
+      </w:r>
+      <w:r>
+        <w:rPr>
+          <w:lang w:val="en-US"/>
+        </w:rPr>
+        <w:t>using JavaScript’s sort function after getting posts from the database.</w:t>
+      </w:r>
+      <w:r>
+        <w:rPr>
+          <w:lang w:val="en-US"/>
+        </w:rPr>
+        <w:t xml:space="preserve"> The </w:t>
+      </w:r>
+      <w:r>
+        <w:rPr>
+          <w:lang w:val="en-US"/>
+        </w:rPr>
+        <w:t>updating</w:t>
+      </w:r>
+      <w:r>
+        <w:rPr>
+          <w:lang w:val="en-US"/>
+        </w:rPr>
+        <w:t xml:space="preserve"> problem was simple enough to fix by using a </w:t>
+      </w:r>
+      <w:proofErr w:type="spellStart"/>
+      <w:r>
+        <w:rPr>
+          <w:lang w:val="en-US"/>
+        </w:rPr>
+        <w:t>BehaviorSubject</w:t>
+      </w:r>
+      <w:proofErr w:type="spellEnd"/>
+      <w:r>
+        <w:rPr>
+          <w:lang w:val="en-US"/>
+        </w:rPr>
+        <w:t xml:space="preserve"> as explained here: </w:t>
+      </w:r>
+      <w:hyperlink r:id="rId21" w:history="1">
+        <w:r>
+          <w:rPr>
+            <w:rStyle w:val="Hyperlinkki"/>
+            <w:lang w:val="en-US"/>
+          </w:rPr>
+          <w:t>https://stackoverflow.com/questions/46047854/how-to-update-a-component-without-refreshing-full-page-angular</w:t>
+        </w:r>
+      </w:hyperlink>
+      <w:r>
+        <w:rPr>
+          <w:lang w:val="en-US"/>
+        </w:rPr>
+        <w:t>.</w:t>
+      </w:r>
+    </w:p>
     <w:sectPr>
-      <w:headerReference w:type="default" r:id="rId21"/>
-      <w:footerReference w:type="default" r:id="rId22"/>
+      <w:headerReference w:type="default" r:id="rId22"/>
+      <w:footerReference w:type="default" r:id="rId23"/>
       <w:pgSz w:w="11906" w:h="16838"/>
       <w:pgMar w:top="1701" w:right="1134" w:bottom="1701" w:left="1985" w:header="720" w:footer="720" w:gutter="0"/>
       <w:cols w:space="720"/>
@@ -5645,6 +6066,15 @@
 </file>
 
 <file path=customXml/item2.xml><?xml version="1.0" encoding="utf-8"?>
+<?mso-contentType ?>
+<FormTemplates xmlns="http://schemas.microsoft.com/sharepoint/v3/contenttype/forms">
+  <Display>DocumentLibraryForm</Display>
+  <Edit>DocumentLibraryForm</Edit>
+  <New>DocumentLibraryForm</New>
+</FormTemplates>
+</file>
+
+<file path=customXml/item3.xml><?xml version="1.0" encoding="utf-8"?>
 <ct:contentTypeSchema xmlns:ct="http://schemas.microsoft.com/office/2006/metadata/contentType" xmlns:ma="http://schemas.microsoft.com/office/2006/metadata/properties/metaAttributes" ct:_="" ma:_="" ma:contentTypeName="Asiakirja" ma:contentTypeID="0x01010017418C401CCB2042A3A99A19F43F356D" ma:contentTypeVersion="1" ma:contentTypeDescription="Luo uusi asiakirja." ma:contentTypeScope="" ma:versionID="f4b075d3ca74a5dbaed73e767a156aa0">
   <xsd:schema xmlns:xsd="http://www.w3.org/2001/XMLSchema" xmlns:p="http://schemas.microsoft.com/office/2006/metadata/properties" xmlns:ns1="http://schemas.microsoft.com/sharepoint/v3" targetNamespace="http://schemas.microsoft.com/office/2006/metadata/properties" ma:root="true" ma:fieldsID="4340a008e99365d80b71206bae222996" ns1:_="">
     <xsd:import namespace="http://schemas.microsoft.com/sharepoint/v3"/>
@@ -5710,15 +6140,6 @@
 </ct:contentTypeSchema>
 </file>
 
-<file path=customXml/item3.xml><?xml version="1.0" encoding="utf-8"?>
-<?mso-contentType ?>
-<FormTemplates xmlns="http://schemas.microsoft.com/sharepoint/v3/contenttype/forms">
-  <Display>DocumentLibraryForm</Display>
-  <Edit>DocumentLibraryForm</Edit>
-  <New>DocumentLibraryForm</New>
-</FormTemplates>
-</file>
-
 <file path=customXml/itemProps1.xml><?xml version="1.0" encoding="utf-8"?>
 <ds:datastoreItem xmlns:ds="http://schemas.openxmlformats.org/officeDocument/2006/customXml" ds:itemID="{FA8F0064-303C-446D-896E-46EEB9A79DC3}">
   <ds:schemaRefs>
@@ -5730,6 +6151,14 @@
 </file>
 
 <file path=customXml/itemProps2.xml><?xml version="1.0" encoding="utf-8"?>
+<ds:datastoreItem xmlns:ds="http://schemas.openxmlformats.org/officeDocument/2006/customXml" ds:itemID="{13FBD2FA-5696-460D-A278-9A302A0F72AE}">
+  <ds:schemaRefs>
+    <ds:schemaRef ds:uri="http://schemas.microsoft.com/sharepoint/v3/contenttype/forms"/>
+  </ds:schemaRefs>
+</ds:datastoreItem>
+</file>
+
+<file path=customXml/itemProps3.xml><?xml version="1.0" encoding="utf-8"?>
 <ds:datastoreItem xmlns:ds="http://schemas.openxmlformats.org/officeDocument/2006/customXml" ds:itemID="{B9A87442-5A7B-46FD-BD28-170CE9B7256F}">
   <ds:schemaRefs>
     <ds:schemaRef ds:uri="http://schemas.microsoft.com/office/2006/metadata/contentType"/>
@@ -5744,12 +6173,4 @@
     <ds:schemaRef ds:uri="http://schemas.microsoft.com/office/internal/2005/internalDocumentation"/>
   </ds:schemaRefs>
 </ds:datastoreItem>
-</file>
-
-<file path=customXml/itemProps3.xml><?xml version="1.0" encoding="utf-8"?>
-<ds:datastoreItem xmlns:ds="http://schemas.openxmlformats.org/officeDocument/2006/customXml" ds:itemID="{13FBD2FA-5696-460D-A278-9A302A0F72AE}">
-  <ds:schemaRefs>
-    <ds:schemaRef ds:uri="http://schemas.microsoft.com/sharepoint/v3/contenttype/forms"/>
-  </ds:schemaRefs>
-</ds:datastoreItem>
 </file>
</xml_diff>

<commit_message>
Add poster names to posts
</commit_message>
<xml_diff>
--- a/learning_diary.docx
+++ b/learning_diary.docx
@@ -3481,6 +3481,196 @@
         </w:rPr>
         <w:t>.</w:t>
       </w:r>
+    </w:p>
+    <w:p>
+      <w:pPr>
+        <w:pStyle w:val="Leipteksti"/>
+        <w:rPr>
+          <w:lang w:val="en-US"/>
+        </w:rPr>
+      </w:pPr>
+    </w:p>
+    <w:p>
+      <w:pPr>
+        <w:pStyle w:val="Leipteksti"/>
+        <w:rPr>
+          <w:lang w:val="en-US"/>
+        </w:rPr>
+      </w:pPr>
+      <w:r>
+        <w:rPr>
+          <w:lang w:val="en-US"/>
+        </w:rPr>
+        <w:t>13.07.2022</w:t>
+      </w:r>
+    </w:p>
+    <w:p>
+      <w:pPr>
+        <w:pStyle w:val="Leipteksti"/>
+        <w:rPr>
+          <w:lang w:val="en-US"/>
+        </w:rPr>
+      </w:pPr>
+      <w:r>
+        <w:rPr>
+          <w:lang w:val="en-US"/>
+        </w:rPr>
+        <w:t xml:space="preserve">The next feature I wanted to add was showing the posters’ </w:t>
+      </w:r>
+      <w:r>
+        <w:rPr>
+          <w:lang w:val="en-US"/>
+        </w:rPr>
+        <w:t>user</w:t>
+      </w:r>
+      <w:r>
+        <w:rPr>
+          <w:lang w:val="en-US"/>
+        </w:rPr>
+        <w:t xml:space="preserve">names next to the posts, and since I want username changes to be possible, the posts only contain the poster IDs. </w:t>
+      </w:r>
+      <w:r>
+        <w:rPr>
+          <w:lang w:val="en-US"/>
+        </w:rPr>
+        <w:t xml:space="preserve">This meant that I had to add a way to get usernames by ID, so I created a route for that which doesn’t need authentication. </w:t>
+      </w:r>
+      <w:r>
+        <w:rPr>
+          <w:lang w:val="en-US"/>
+        </w:rPr>
+        <w:t xml:space="preserve">I learned that trying to call a function that subscribes to an observable </w:t>
+      </w:r>
+      <w:r>
+        <w:rPr>
+          <w:lang w:val="en-US"/>
+        </w:rPr>
+        <w:t xml:space="preserve">inside an </w:t>
+      </w:r>
+      <w:proofErr w:type="spellStart"/>
+      <w:r>
+        <w:rPr>
+          <w:lang w:val="en-US"/>
+        </w:rPr>
+        <w:t>ngFor</w:t>
+      </w:r>
+      <w:proofErr w:type="spellEnd"/>
+      <w:r>
+        <w:rPr>
+          <w:lang w:val="en-US"/>
+        </w:rPr>
+        <w:t xml:space="preserve"> </w:t>
+      </w:r>
+      <w:r>
+        <w:rPr>
+          <w:lang w:val="en-US"/>
+        </w:rPr>
+        <w:t xml:space="preserve">loop </w:t>
+      </w:r>
+      <w:r>
+        <w:rPr>
+          <w:lang w:val="en-US"/>
+        </w:rPr>
+        <w:t>is a bad idea. It created an endless loop of requests that froze and crashed my browser.</w:t>
+      </w:r>
+      <w:r>
+        <w:rPr>
+          <w:lang w:val="en-US"/>
+        </w:rPr>
+        <w:t xml:space="preserve"> </w:t>
+      </w:r>
+      <w:r>
+        <w:rPr>
+          <w:lang w:val="en-US"/>
+        </w:rPr>
+        <w:t>I decided to try</w:t>
+      </w:r>
+      <w:r>
+        <w:rPr>
+          <w:lang w:val="en-US"/>
+        </w:rPr>
+        <w:t xml:space="preserve"> add</w:t>
+      </w:r>
+      <w:r>
+        <w:rPr>
+          <w:lang w:val="en-US"/>
+        </w:rPr>
+        <w:t>ing</w:t>
+      </w:r>
+      <w:r>
+        <w:rPr>
+          <w:lang w:val="en-US"/>
+        </w:rPr>
+        <w:t xml:space="preserve"> both the formatted timestamp and the poster’s username to all post</w:t>
+      </w:r>
+      <w:r>
+        <w:rPr>
+          <w:lang w:val="en-US"/>
+        </w:rPr>
+        <w:t xml:space="preserve"> objects</w:t>
+      </w:r>
+      <w:r>
+        <w:rPr>
+          <w:lang w:val="en-US"/>
+        </w:rPr>
+        <w:t xml:space="preserve"> in a </w:t>
+      </w:r>
+      <w:proofErr w:type="spellStart"/>
+      <w:r>
+        <w:rPr>
+          <w:lang w:val="en-US"/>
+        </w:rPr>
+        <w:t>forEach</w:t>
+      </w:r>
+      <w:proofErr w:type="spellEnd"/>
+      <w:r>
+        <w:rPr>
+          <w:lang w:val="en-US"/>
+        </w:rPr>
+        <w:t xml:space="preserve"> loop </w:t>
+      </w:r>
+      <w:r>
+        <w:rPr>
+          <w:lang w:val="en-US"/>
+        </w:rPr>
+        <w:t xml:space="preserve">after getting them </w:t>
+      </w:r>
+      <w:r>
+        <w:rPr>
+          <w:lang w:val="en-US"/>
+        </w:rPr>
+        <w:t xml:space="preserve">in the </w:t>
+      </w:r>
+      <w:proofErr w:type="spellStart"/>
+      <w:r>
+        <w:rPr>
+          <w:lang w:val="en-US"/>
+        </w:rPr>
+        <w:t>getPosts</w:t>
+      </w:r>
+      <w:proofErr w:type="spellEnd"/>
+      <w:r>
+        <w:rPr>
+          <w:lang w:val="en-US"/>
+        </w:rPr>
+        <w:t xml:space="preserve"> method. This worked well.</w:t>
+      </w:r>
+    </w:p>
+    <w:p>
+      <w:pPr>
+        <w:pStyle w:val="Leipteksti"/>
+        <w:rPr>
+          <w:lang w:val="en-US"/>
+        </w:rPr>
+      </w:pPr>
+    </w:p>
+    <w:p>
+      <w:pPr>
+        <w:pStyle w:val="Leipteksti"/>
+        <w:rPr>
+          <w:lang w:val="en-US"/>
+        </w:rPr>
+      </w:pPr>
     </w:p>
     <w:sectPr>
       <w:headerReference w:type="default" r:id="rId22"/>
@@ -6066,15 +6256,6 @@
 </file>
 
 <file path=customXml/item2.xml><?xml version="1.0" encoding="utf-8"?>
-<?mso-contentType ?>
-<FormTemplates xmlns="http://schemas.microsoft.com/sharepoint/v3/contenttype/forms">
-  <Display>DocumentLibraryForm</Display>
-  <Edit>DocumentLibraryForm</Edit>
-  <New>DocumentLibraryForm</New>
-</FormTemplates>
-</file>
-
-<file path=customXml/item3.xml><?xml version="1.0" encoding="utf-8"?>
 <ct:contentTypeSchema xmlns:ct="http://schemas.microsoft.com/office/2006/metadata/contentType" xmlns:ma="http://schemas.microsoft.com/office/2006/metadata/properties/metaAttributes" ct:_="" ma:_="" ma:contentTypeName="Asiakirja" ma:contentTypeID="0x01010017418C401CCB2042A3A99A19F43F356D" ma:contentTypeVersion="1" ma:contentTypeDescription="Luo uusi asiakirja." ma:contentTypeScope="" ma:versionID="f4b075d3ca74a5dbaed73e767a156aa0">
   <xsd:schema xmlns:xsd="http://www.w3.org/2001/XMLSchema" xmlns:p="http://schemas.microsoft.com/office/2006/metadata/properties" xmlns:ns1="http://schemas.microsoft.com/sharepoint/v3" targetNamespace="http://schemas.microsoft.com/office/2006/metadata/properties" ma:root="true" ma:fieldsID="4340a008e99365d80b71206bae222996" ns1:_="">
     <xsd:import namespace="http://schemas.microsoft.com/sharepoint/v3"/>
@@ -6140,6 +6321,15 @@
 </ct:contentTypeSchema>
 </file>
 
+<file path=customXml/item3.xml><?xml version="1.0" encoding="utf-8"?>
+<?mso-contentType ?>
+<FormTemplates xmlns="http://schemas.microsoft.com/sharepoint/v3/contenttype/forms">
+  <Display>DocumentLibraryForm</Display>
+  <Edit>DocumentLibraryForm</Edit>
+  <New>DocumentLibraryForm</New>
+</FormTemplates>
+</file>
+
 <file path=customXml/itemProps1.xml><?xml version="1.0" encoding="utf-8"?>
 <ds:datastoreItem xmlns:ds="http://schemas.openxmlformats.org/officeDocument/2006/customXml" ds:itemID="{FA8F0064-303C-446D-896E-46EEB9A79DC3}">
   <ds:schemaRefs>
@@ -6151,14 +6341,6 @@
 </file>
 
 <file path=customXml/itemProps2.xml><?xml version="1.0" encoding="utf-8"?>
-<ds:datastoreItem xmlns:ds="http://schemas.openxmlformats.org/officeDocument/2006/customXml" ds:itemID="{13FBD2FA-5696-460D-A278-9A302A0F72AE}">
-  <ds:schemaRefs>
-    <ds:schemaRef ds:uri="http://schemas.microsoft.com/sharepoint/v3/contenttype/forms"/>
-  </ds:schemaRefs>
-</ds:datastoreItem>
-</file>
-
-<file path=customXml/itemProps3.xml><?xml version="1.0" encoding="utf-8"?>
 <ds:datastoreItem xmlns:ds="http://schemas.openxmlformats.org/officeDocument/2006/customXml" ds:itemID="{B9A87442-5A7B-46FD-BD28-170CE9B7256F}">
   <ds:schemaRefs>
     <ds:schemaRef ds:uri="http://schemas.microsoft.com/office/2006/metadata/contentType"/>
@@ -6173,4 +6355,12 @@
     <ds:schemaRef ds:uri="http://schemas.microsoft.com/office/internal/2005/internalDocumentation"/>
   </ds:schemaRefs>
 </ds:datastoreItem>
+</file>
+
+<file path=customXml/itemProps3.xml><?xml version="1.0" encoding="utf-8"?>
+<ds:datastoreItem xmlns:ds="http://schemas.openxmlformats.org/officeDocument/2006/customXml" ds:itemID="{13FBD2FA-5696-460D-A278-9A302A0F72AE}">
+  <ds:schemaRefs>
+    <ds:schemaRef ds:uri="http://schemas.microsoft.com/sharepoint/v3/contenttype/forms"/>
+  </ds:schemaRefs>
+</ds:datastoreItem>
 </file>
</xml_diff>

<commit_message>
Update theme and element styling
</commit_message>
<xml_diff>
--- a/learning_diary.docx
+++ b/learning_diary.docx
@@ -576,132 +576,118 @@
         <w:rPr>
           <w:lang w:val="en-US"/>
         </w:rPr>
+        <w:t xml:space="preserve"> Next I installed </w:t>
+      </w:r>
+      <w:proofErr w:type="spellStart"/>
+      <w:r>
+        <w:rPr>
+          <w:lang w:val="en-US"/>
+        </w:rPr>
+        <w:t>uuid</w:t>
+      </w:r>
+      <w:proofErr w:type="spellEnd"/>
+      <w:r>
+        <w:rPr>
+          <w:lang w:val="en-US"/>
+        </w:rPr>
+        <w:t xml:space="preserve"> and </w:t>
+      </w:r>
+      <w:proofErr w:type="spellStart"/>
+      <w:r>
+        <w:rPr>
+          <w:lang w:val="en-US"/>
+        </w:rPr>
+        <w:t>nodemon</w:t>
+      </w:r>
+      <w:proofErr w:type="spellEnd"/>
+      <w:r>
+        <w:rPr>
+          <w:lang w:val="en-US"/>
+        </w:rPr>
+        <w:t>, and learned about dev dependencies.</w:t>
+      </w:r>
+    </w:p>
+    <w:p>
+      <w:pPr>
+        <w:pStyle w:val="Leipteksti"/>
+        <w:rPr>
+          <w:lang w:val="en-US"/>
+        </w:rPr>
+      </w:pPr>
+    </w:p>
+    <w:p>
+      <w:pPr>
+        <w:pStyle w:val="Leipteksti"/>
+        <w:rPr>
+          <w:lang w:val="en-US"/>
+        </w:rPr>
+      </w:pPr>
+      <w:r>
+        <w:rPr>
+          <w:lang w:val="en-US"/>
+        </w:rPr>
+        <w:t xml:space="preserve">While following along with the video, I learned that </w:t>
+      </w:r>
+      <w:r>
+        <w:rPr>
+          <w:lang w:val="en-US"/>
+        </w:rPr>
+        <w:t xml:space="preserve">to include variables in the middle of a string in JavaScript you use </w:t>
+      </w:r>
+      <w:r>
+        <w:rPr>
+          <w:lang w:val="en-US"/>
+        </w:rPr>
+        <w:t xml:space="preserve">backtick characters </w:t>
+      </w:r>
+      <w:r>
+        <w:rPr>
+          <w:lang w:val="en-US"/>
+        </w:rPr>
+        <w:t>and not quotes.</w:t>
+      </w:r>
+      <w:r>
+        <w:rPr>
+          <w:lang w:val="en-US"/>
+        </w:rPr>
+        <w:t xml:space="preserve"> During the path demo part of the video</w:t>
+      </w:r>
+      <w:r>
+        <w:rPr>
+          <w:lang w:val="en-US"/>
+        </w:rPr>
+        <w:t>,</w:t>
+      </w:r>
+      <w:r>
+        <w:rPr>
+          <w:lang w:val="en-US"/>
+        </w:rPr>
+        <w:t xml:space="preserve"> I learned about the join function, which seems very useful to avoid </w:t>
+      </w:r>
+      <w:r>
+        <w:rPr>
+          <w:lang w:val="en-US"/>
+        </w:rPr>
+        <w:t xml:space="preserve">delimiter </w:t>
+      </w:r>
+      <w:r>
+        <w:rPr>
+          <w:lang w:val="en-US"/>
+        </w:rPr>
+        <w:t>errors.</w:t>
+      </w:r>
+      <w:r>
+        <w:rPr>
+          <w:lang w:val="en-US"/>
+        </w:rPr>
+        <w:t xml:space="preserve"> While doing the fs demo I ran into an issue which was caused by not having installed the modules globally.</w:t>
+      </w:r>
+      <w:r>
+        <w:rPr>
+          <w:lang w:val="en-US"/>
+        </w:rPr>
         <w:t xml:space="preserve"> </w:t>
       </w:r>
-      <w:proofErr w:type="gramStart"/>
-      <w:r>
-        <w:rPr>
-          <w:lang w:val="en-US"/>
-        </w:rPr>
-        <w:t>Next</w:t>
-      </w:r>
-      <w:proofErr w:type="gramEnd"/>
-      <w:r>
-        <w:rPr>
-          <w:lang w:val="en-US"/>
-        </w:rPr>
-        <w:t xml:space="preserve"> I installed </w:t>
-      </w:r>
-      <w:proofErr w:type="spellStart"/>
-      <w:r>
-        <w:rPr>
-          <w:lang w:val="en-US"/>
-        </w:rPr>
-        <w:t>uuid</w:t>
-      </w:r>
-      <w:proofErr w:type="spellEnd"/>
-      <w:r>
-        <w:rPr>
-          <w:lang w:val="en-US"/>
-        </w:rPr>
-        <w:t xml:space="preserve"> and </w:t>
-      </w:r>
-      <w:proofErr w:type="spellStart"/>
-      <w:r>
-        <w:rPr>
-          <w:lang w:val="en-US"/>
-        </w:rPr>
-        <w:t>nodemon</w:t>
-      </w:r>
-      <w:proofErr w:type="spellEnd"/>
-      <w:r>
-        <w:rPr>
-          <w:lang w:val="en-US"/>
-        </w:rPr>
-        <w:t>, and learned about dev dependencies.</w:t>
-      </w:r>
-    </w:p>
-    <w:p>
-      <w:pPr>
-        <w:pStyle w:val="Leipteksti"/>
-        <w:rPr>
-          <w:lang w:val="en-US"/>
-        </w:rPr>
-      </w:pPr>
-    </w:p>
-    <w:p>
-      <w:pPr>
-        <w:pStyle w:val="Leipteksti"/>
-        <w:rPr>
-          <w:lang w:val="en-US"/>
-        </w:rPr>
-      </w:pPr>
-      <w:r>
-        <w:rPr>
-          <w:lang w:val="en-US"/>
-        </w:rPr>
-        <w:t xml:space="preserve">While following along with the video, I learned that </w:t>
-      </w:r>
-      <w:r>
-        <w:rPr>
-          <w:lang w:val="en-US"/>
-        </w:rPr>
-        <w:t xml:space="preserve">to include variables in the middle of a string in JavaScript you use </w:t>
-      </w:r>
-      <w:r>
-        <w:rPr>
-          <w:lang w:val="en-US"/>
-        </w:rPr>
-        <w:t xml:space="preserve">backtick characters </w:t>
-      </w:r>
-      <w:r>
-        <w:rPr>
-          <w:lang w:val="en-US"/>
-        </w:rPr>
-        <w:t>and not quotes.</w:t>
-      </w:r>
-      <w:r>
-        <w:rPr>
-          <w:lang w:val="en-US"/>
-        </w:rPr>
-        <w:t xml:space="preserve"> During the path demo part of the video</w:t>
-      </w:r>
-      <w:r>
-        <w:rPr>
-          <w:lang w:val="en-US"/>
-        </w:rPr>
-        <w:t>,</w:t>
-      </w:r>
-      <w:r>
-        <w:rPr>
-          <w:lang w:val="en-US"/>
-        </w:rPr>
-        <w:t xml:space="preserve"> I learned about the join function, which seems very useful to avoid </w:t>
-      </w:r>
-      <w:r>
-        <w:rPr>
-          <w:lang w:val="en-US"/>
-        </w:rPr>
-        <w:t xml:space="preserve">delimiter </w:t>
-      </w:r>
-      <w:r>
-        <w:rPr>
-          <w:lang w:val="en-US"/>
-        </w:rPr>
-        <w:t>errors.</w:t>
-      </w:r>
-      <w:r>
-        <w:rPr>
-          <w:lang w:val="en-US"/>
-        </w:rPr>
-        <w:t xml:space="preserve"> While doing the fs demo I ran into an issue which was caused by not having installed the modules globally.</w:t>
-      </w:r>
-      <w:r>
-        <w:rPr>
-          <w:lang w:val="en-US"/>
-        </w:rPr>
-        <w:t xml:space="preserve"> </w:t>
-      </w:r>
       <w:r>
         <w:rPr>
           <w:lang w:val="en-US"/>
@@ -776,21 +762,7 @@
         <w:rPr>
           <w:lang w:val="en-US"/>
         </w:rPr>
-        <w:t xml:space="preserve"> To upload the app to Heroku I copied </w:t>
-      </w:r>
-      <w:proofErr w:type="gramStart"/>
-      <w:r>
-        <w:rPr>
-          <w:lang w:val="en-US"/>
-        </w:rPr>
-        <w:t>all of</w:t>
-      </w:r>
-      <w:proofErr w:type="gramEnd"/>
-      <w:r>
-        <w:rPr>
-          <w:lang w:val="en-US"/>
-        </w:rPr>
-        <w:t xml:space="preserve"> the files to a different directory so that the course GitHub repository is not affected.</w:t>
+        <w:t xml:space="preserve"> To upload the app to Heroku I copied all of the files to a different directory so that the course GitHub repository is not affected.</w:t>
       </w:r>
       <w:r>
         <w:rPr>
@@ -862,21 +834,7 @@
         <w:rPr>
           <w:lang w:val="en-US"/>
         </w:rPr>
-        <w:t xml:space="preserve"> During the text search </w:t>
-      </w:r>
-      <w:proofErr w:type="gramStart"/>
-      <w:r>
-        <w:rPr>
-          <w:lang w:val="en-US"/>
-        </w:rPr>
-        <w:t>part</w:t>
-      </w:r>
-      <w:proofErr w:type="gramEnd"/>
-      <w:r>
-        <w:rPr>
-          <w:lang w:val="en-US"/>
-        </w:rPr>
-        <w:t xml:space="preserve"> I had to look up why the escapes and quotes were needed.</w:t>
+        <w:t xml:space="preserve"> During the text search part I had to look up why the escapes and quotes were needed.</w:t>
       </w:r>
       <w:r>
         <w:rPr>
@@ -965,21 +923,7 @@
         <w:rPr>
           <w:lang w:val="en-US"/>
         </w:rPr>
-        <w:t xml:space="preserve"> Continuing with the tutorial, much of it was </w:t>
-      </w:r>
-      <w:proofErr w:type="gramStart"/>
-      <w:r>
-        <w:rPr>
-          <w:lang w:val="en-US"/>
-        </w:rPr>
-        <w:t>similar to</w:t>
-      </w:r>
-      <w:proofErr w:type="gramEnd"/>
-      <w:r>
-        <w:rPr>
-          <w:lang w:val="en-US"/>
-        </w:rPr>
-        <w:t xml:space="preserve"> the NodeJS course so it </w:t>
+        <w:t xml:space="preserve"> Continuing with the tutorial, much of it was similar to the NodeJS course so it </w:t>
       </w:r>
       <w:r>
         <w:rPr>
@@ -1092,7 +1036,6 @@
         <w:t xml:space="preserve"> as a function like in the video and instead had to use </w:t>
       </w:r>
       <w:proofErr w:type="spellStart"/>
-      <w:proofErr w:type="gramStart"/>
       <w:r>
         <w:rPr>
           <w:lang w:val="en-US"/>
@@ -1100,7 +1043,6 @@
         <w:t>exphbs.engine</w:t>
       </w:r>
       <w:proofErr w:type="spellEnd"/>
-      <w:proofErr w:type="gramEnd"/>
       <w:r>
         <w:rPr>
           <w:lang w:val="en-US"/>
@@ -1173,19 +1115,11 @@
         </w:rPr>
         <w:t xml:space="preserve">) and installed version 13.3.7. </w:t>
       </w:r>
-      <w:proofErr w:type="gramStart"/>
-      <w:r>
-        <w:rPr>
-          <w:lang w:val="en-US"/>
-        </w:rPr>
-        <w:t>Next</w:t>
-      </w:r>
-      <w:proofErr w:type="gramEnd"/>
-      <w:r>
-        <w:rPr>
-          <w:lang w:val="en-US"/>
-        </w:rPr>
-        <w:t xml:space="preserve"> I created the Tour of </w:t>
+      <w:r>
+        <w:rPr>
+          <w:lang w:val="en-US"/>
+        </w:rPr>
+        <w:t xml:space="preserve">Next I created the Tour of </w:t>
       </w:r>
       <w:r>
         <w:rPr>
@@ -1476,21 +1410,7 @@
         <w:rPr>
           <w:lang w:val="en-US"/>
         </w:rPr>
-        <w:t>TS2339: Property 'subscribe' does not exist on type '</w:t>
-      </w:r>
-      <w:proofErr w:type="gramStart"/>
-      <w:r>
-        <w:rPr>
-          <w:lang w:val="en-US"/>
-        </w:rPr>
-        <w:t>Hero[</w:t>
-      </w:r>
-      <w:proofErr w:type="gramEnd"/>
-      <w:r>
-        <w:rPr>
-          <w:lang w:val="en-US"/>
-        </w:rPr>
-        <w:t>]'.</w:t>
+        <w:t>TS2339: Property 'subscribe' does not exist on type 'Hero[]'.</w:t>
       </w:r>
       <w:r>
         <w:rPr>
@@ -1530,21 +1450,7 @@
         <w:rPr>
           <w:lang w:val="en-US"/>
         </w:rPr>
-        <w:t xml:space="preserve"> The rest of the part went </w:t>
-      </w:r>
-      <w:proofErr w:type="gramStart"/>
-      <w:r>
-        <w:rPr>
-          <w:lang w:val="en-US"/>
-        </w:rPr>
-        <w:t>smoothly</w:t>
-      </w:r>
-      <w:proofErr w:type="gramEnd"/>
-      <w:r>
-        <w:rPr>
-          <w:lang w:val="en-US"/>
-        </w:rPr>
-        <w:t xml:space="preserve"> and I learned how to use services.</w:t>
+        <w:t xml:space="preserve"> The rest of the part went smoothly and I learned how to use services.</w:t>
       </w:r>
     </w:p>
     <w:p>
@@ -1758,21 +1664,7 @@
         <w:rPr>
           <w:lang w:val="en-US"/>
         </w:rPr>
-        <w:t xml:space="preserve">I have a better idea of how mongoose works. I was originally confused because I didn’t manually create a database in Mongo, but it </w:t>
-      </w:r>
-      <w:proofErr w:type="gramStart"/>
-      <w:r>
-        <w:rPr>
-          <w:lang w:val="en-US"/>
-        </w:rPr>
-        <w:t>actually creates</w:t>
-      </w:r>
-      <w:proofErr w:type="gramEnd"/>
-      <w:r>
-        <w:rPr>
-          <w:lang w:val="en-US"/>
-        </w:rPr>
-        <w:t xml:space="preserve"> it automatically.</w:t>
+        <w:t>I have a better idea of how mongoose works. I was originally confused because I didn’t manually create a database in Mongo, but it actually creates it automatically.</w:t>
       </w:r>
     </w:p>
     <w:p>
@@ -1813,21 +1705,7 @@
         <w:rPr>
           <w:lang w:val="en-US"/>
         </w:rPr>
-        <w:t xml:space="preserve">, I needed to use </w:t>
-      </w:r>
-      <w:proofErr w:type="gramStart"/>
-      <w:r>
-        <w:rPr>
-          <w:lang w:val="en-US"/>
-        </w:rPr>
-        <w:t>express-session</w:t>
-      </w:r>
-      <w:proofErr w:type="gramEnd"/>
-      <w:r>
-        <w:rPr>
-          <w:lang w:val="en-US"/>
-        </w:rPr>
-        <w:t xml:space="preserve"> in addition to passport in order to have session support.</w:t>
+        <w:t>, I needed to use express-session in addition to passport in order to have session support.</w:t>
       </w:r>
       <w:r>
         <w:rPr>
@@ -1875,7 +1753,6 @@
         <w:t xml:space="preserve"> </w:t>
       </w:r>
       <w:proofErr w:type="spellStart"/>
-      <w:proofErr w:type="gramStart"/>
       <w:r>
         <w:rPr>
           <w:lang w:val="en-US"/>
@@ -1883,7 +1760,6 @@
         <w:t>jwt.sign</w:t>
       </w:r>
       <w:proofErr w:type="spellEnd"/>
-      <w:proofErr w:type="gramEnd"/>
       <w:r>
         <w:rPr>
           <w:lang w:val="en-US"/>
@@ -1956,21 +1832,7 @@
         <w:rPr>
           <w:lang w:val="en-US"/>
         </w:rPr>
-        <w:t xml:space="preserve">After trying to run ‘ng </w:t>
-      </w:r>
-      <w:proofErr w:type="gramStart"/>
-      <w:r>
-        <w:rPr>
-          <w:lang w:val="en-US"/>
-        </w:rPr>
-        <w:t>serve</w:t>
-      </w:r>
-      <w:proofErr w:type="gramEnd"/>
-      <w:r>
-        <w:rPr>
-          <w:lang w:val="en-US"/>
-        </w:rPr>
-        <w:t xml:space="preserve">’, I got an error saying “Invalid ‘reference’ directive”. I looked it up and I found a solution from here: </w:t>
+        <w:t xml:space="preserve">After trying to run ‘ng serve’, I got an error saying “Invalid ‘reference’ directive”. I looked it up and I found a solution from here: </w:t>
       </w:r>
       <w:hyperlink r:id="rId14" w:anchor="issuecomment-499783519" w:history="1">
         <w:r>
@@ -2037,21 +1899,7 @@
         <w:rPr>
           <w:lang w:val="en-US"/>
         </w:rPr>
-        <w:t xml:space="preserve">Upon testing the navbar at 18:10 in the video, mine looked a lot different. It had a button that </w:t>
-      </w:r>
-      <w:proofErr w:type="gramStart"/>
-      <w:r>
-        <w:rPr>
-          <w:lang w:val="en-US"/>
-        </w:rPr>
-        <w:t>says</w:t>
-      </w:r>
-      <w:proofErr w:type="gramEnd"/>
-      <w:r>
-        <w:rPr>
-          <w:lang w:val="en-US"/>
-        </w:rPr>
-        <w:t xml:space="preserve"> ‘</w:t>
+        <w:t>Upon testing the navbar at 18:10 in the video, mine looked a lot different. It had a button that says ‘</w:t>
       </w:r>
       <w:r>
         <w:rPr>
@@ -2182,14 +2030,7 @@
         <w:rPr>
           <w:lang w:val="en-US"/>
         </w:rPr>
-        <w:t xml:space="preserve">That wasn’t quite enough, as I also had to add </w:t>
-      </w:r>
-      <w:proofErr w:type="gramStart"/>
-      <w:r>
-        <w:rPr>
-          <w:lang w:val="en-US"/>
-        </w:rPr>
-        <w:t>“.</w:t>
+        <w:t>That wasn’t quite enough, as I also had to add “.</w:t>
       </w:r>
       <w:proofErr w:type="spellStart"/>
       <w:r>
@@ -2199,7 +2040,6 @@
         <w:t>forRoot</w:t>
       </w:r>
       <w:proofErr w:type="spellEnd"/>
-      <w:proofErr w:type="gramEnd"/>
       <w:r>
         <w:rPr>
           <w:lang w:val="en-US"/>
@@ -2269,14 +2109,7 @@
         <w:rPr>
           <w:lang w:val="en-US"/>
         </w:rPr>
-        <w:t xml:space="preserve">After restarting the server, I got a metadata version mismatch error and had to downgrade flash-messages to 1.0.8 and remove </w:t>
-      </w:r>
-      <w:proofErr w:type="gramStart"/>
-      <w:r>
-        <w:rPr>
-          <w:lang w:val="en-US"/>
-        </w:rPr>
-        <w:t>the .</w:t>
+        <w:t>After restarting the server, I got a metadata version mismatch error and had to downgrade flash-messages to 1.0.8 and remove the .</w:t>
       </w:r>
       <w:proofErr w:type="spellStart"/>
       <w:r>
@@ -2286,7 +2119,6 @@
         <w:t>forRoot</w:t>
       </w:r>
       <w:proofErr w:type="spellEnd"/>
-      <w:proofErr w:type="gramEnd"/>
       <w:r>
         <w:rPr>
           <w:lang w:val="en-US"/>
@@ -2416,21 +2248,7 @@
         <w:rPr>
           <w:lang w:val="en-US"/>
         </w:rPr>
-        <w:t xml:space="preserve"> was used, but that has been migrated to Mongo as </w:t>
-      </w:r>
-      <w:proofErr w:type="gramStart"/>
-      <w:r>
-        <w:rPr>
-          <w:lang w:val="en-US"/>
-        </w:rPr>
-        <w:t>Atlas</w:t>
-      </w:r>
-      <w:proofErr w:type="gramEnd"/>
-      <w:r>
-        <w:rPr>
-          <w:lang w:val="en-US"/>
-        </w:rPr>
-        <w:t xml:space="preserve"> so I watched </w:t>
+        <w:t xml:space="preserve"> was used, but that has been migrated to Mongo as Atlas so I watched </w:t>
       </w:r>
       <w:proofErr w:type="spellStart"/>
       <w:r>
@@ -2630,35 +2448,7 @@
         <w:rPr>
           <w:lang w:val="en-US"/>
         </w:rPr>
-        <w:t xml:space="preserve">Creating the initial </w:t>
-      </w:r>
-      <w:proofErr w:type="gramStart"/>
-      <w:r>
-        <w:rPr>
-          <w:lang w:val="en-US"/>
-        </w:rPr>
-        <w:t>back-end</w:t>
-      </w:r>
-      <w:proofErr w:type="gramEnd"/>
-      <w:r>
-        <w:rPr>
-          <w:lang w:val="en-US"/>
-        </w:rPr>
-        <w:t xml:space="preserve"> was basically as easy as copying the files from the example project. I just modified the database.js file and defined some options when using </w:t>
-      </w:r>
-      <w:proofErr w:type="gramStart"/>
-      <w:r>
-        <w:rPr>
-          <w:lang w:val="en-US"/>
-        </w:rPr>
-        <w:t>express-session</w:t>
-      </w:r>
-      <w:proofErr w:type="gramEnd"/>
-      <w:r>
-        <w:rPr>
-          <w:lang w:val="en-US"/>
-        </w:rPr>
-        <w:t xml:space="preserve"> to get rid of some warnings. User registering and authenticating was working well.</w:t>
+        <w:t>Creating the initial back-end was basically as easy as copying the files from the example project. I just modified the database.js file and defined some options when using express-session to get rid of some warnings. User registering and authenticating was working well.</w:t>
       </w:r>
     </w:p>
     <w:p>
@@ -2787,16 +2577,8 @@
         <w:rPr>
           <w:lang w:val="en-US"/>
         </w:rPr>
-        <w:t xml:space="preserve"> in template </w:t>
-      </w:r>
-      <w:proofErr w:type="gramStart"/>
-      <w:r>
-        <w:rPr>
-          <w:lang w:val="en-US"/>
-        </w:rPr>
-        <w:t>files</w:t>
-      </w:r>
-      <w:proofErr w:type="gramEnd"/>
+        <w:t xml:space="preserve"> in template files</w:t>
+      </w:r>
       <w:r>
         <w:rPr>
           <w:lang w:val="en-US"/>
@@ -2858,19 +2640,11 @@
         <w:t xml:space="preserve"> and I got them fixed by adding providers in </w:t>
       </w:r>
       <w:proofErr w:type="spellStart"/>
-      <w:proofErr w:type="gramStart"/>
-      <w:r>
-        <w:rPr>
-          <w:lang w:val="en-US"/>
-        </w:rPr>
-        <w:t>app.module</w:t>
-      </w:r>
-      <w:proofErr w:type="gramEnd"/>
-      <w:r>
-        <w:rPr>
-          <w:lang w:val="en-US"/>
-        </w:rPr>
-        <w:t>.ts</w:t>
+      <w:r>
+        <w:rPr>
+          <w:lang w:val="en-US"/>
+        </w:rPr>
+        <w:t>app.module.ts</w:t>
       </w:r>
       <w:proofErr w:type="spellEnd"/>
       <w:r>
@@ -2926,16 +2700,8 @@
         <w:rPr>
           <w:lang w:val="en-US"/>
         </w:rPr>
-        <w:t xml:space="preserve">like the example project. Except it wasn’t connecting to the </w:t>
-      </w:r>
-      <w:proofErr w:type="gramStart"/>
-      <w:r>
-        <w:rPr>
-          <w:lang w:val="en-US"/>
-        </w:rPr>
-        <w:t>back-end</w:t>
-      </w:r>
-      <w:proofErr w:type="gramEnd"/>
+        <w:t>like the example project. Except it wasn’t connecting to the back-end</w:t>
+      </w:r>
       <w:r>
         <w:rPr>
           <w:lang w:val="en-US"/>
@@ -3158,21 +2924,7 @@
         <w:rPr>
           <w:lang w:val="en-US"/>
         </w:rPr>
-        <w:t xml:space="preserve"> objects work differently, and using </w:t>
-      </w:r>
-      <w:proofErr w:type="gramStart"/>
-      <w:r>
-        <w:rPr>
-          <w:lang w:val="en-US"/>
-        </w:rPr>
-        <w:t>append(</w:t>
-      </w:r>
-      <w:proofErr w:type="gramEnd"/>
-      <w:r>
-        <w:rPr>
-          <w:lang w:val="en-US"/>
-        </w:rPr>
-        <w:t xml:space="preserve">) to add values didn’t work. </w:t>
+        <w:t xml:space="preserve"> objects work differently, and using append() to add values didn’t work. </w:t>
       </w:r>
       <w:r>
         <w:rPr>
@@ -3285,21 +3037,7 @@
         <w:rPr>
           <w:lang w:val="en-US"/>
         </w:rPr>
-        <w:t xml:space="preserve">I added the routes and functionality of creating and getting posts from the database. This was </w:t>
-      </w:r>
-      <w:proofErr w:type="gramStart"/>
-      <w:r>
-        <w:rPr>
-          <w:lang w:val="en-US"/>
-        </w:rPr>
-        <w:t>pretty simple</w:t>
-      </w:r>
-      <w:proofErr w:type="gramEnd"/>
-      <w:r>
-        <w:rPr>
-          <w:lang w:val="en-US"/>
-        </w:rPr>
-        <w:t xml:space="preserve"> to do, I referenced the code for registering users and getting profiles, as well as the Tour of Heroes files for displaying all of the posts in a list. </w:t>
+        <w:t xml:space="preserve">I added the routes and functionality of creating and getting posts from the database. This was pretty simple to do, I referenced the code for registering users and getting profiles, as well as the Tour of Heroes files for displaying all of the posts in a list. </w:t>
       </w:r>
       <w:r>
         <w:rPr>
@@ -3356,21 +3094,7 @@
         <w:rPr>
           <w:lang w:val="en-US"/>
         </w:rPr>
-        <w:t xml:space="preserve">I added a component for creating posts. Once </w:t>
-      </w:r>
-      <w:proofErr w:type="gramStart"/>
-      <w:r>
-        <w:rPr>
-          <w:lang w:val="en-US"/>
-        </w:rPr>
-        <w:t>again</w:t>
-      </w:r>
-      <w:proofErr w:type="gramEnd"/>
-      <w:r>
-        <w:rPr>
-          <w:lang w:val="en-US"/>
-        </w:rPr>
-        <w:t xml:space="preserve"> the Tour of Heroes tutorial came in handy. Getting the logged in user’s id felt a little tricky, in the end I settled on using the </w:t>
+        <w:t xml:space="preserve">I added a component for creating posts. Once again the Tour of Heroes tutorial came in handy. Getting the logged in user’s id felt a little tricky, in the end I settled on using the </w:t>
       </w:r>
       <w:proofErr w:type="spellStart"/>
       <w:r>
@@ -3654,6 +3378,73 @@
           <w:lang w:val="en-US"/>
         </w:rPr>
         <w:t xml:space="preserve"> method. This worked well.</w:t>
+      </w:r>
+    </w:p>
+    <w:p>
+      <w:pPr>
+        <w:pStyle w:val="Leipteksti"/>
+        <w:rPr>
+          <w:lang w:val="en-US"/>
+        </w:rPr>
+      </w:pPr>
+    </w:p>
+    <w:p>
+      <w:pPr>
+        <w:pStyle w:val="Leipteksti"/>
+        <w:rPr>
+          <w:lang w:val="en-US"/>
+        </w:rPr>
+      </w:pPr>
+      <w:r>
+        <w:rPr>
+          <w:lang w:val="en-US"/>
+        </w:rPr>
+        <w:t xml:space="preserve">I started working on the site’s theme. First I switched out the Sandstone theme that was used in the tutorial and replaced it with one called ‘Journal’. </w:t>
+      </w:r>
+      <w:r>
+        <w:rPr>
+          <w:lang w:val="en-US"/>
+        </w:rPr>
+        <w:t xml:space="preserve">The examples of elements on the </w:t>
+      </w:r>
+      <w:proofErr w:type="spellStart"/>
+      <w:r>
+        <w:rPr>
+          <w:lang w:val="en-US"/>
+        </w:rPr>
+        <w:lastRenderedPageBreak/>
+        <w:t>B</w:t>
+      </w:r>
+      <w:r>
+        <w:rPr>
+          <w:lang w:val="en-US"/>
+        </w:rPr>
+        <w:t>ootswatch</w:t>
+      </w:r>
+      <w:proofErr w:type="spellEnd"/>
+      <w:r>
+        <w:rPr>
+          <w:lang w:val="en-US"/>
+        </w:rPr>
+        <w:t xml:space="preserve"> site were very helpful in getting everything to look like how I wanted</w:t>
+      </w:r>
+      <w:r>
+        <w:rPr>
+          <w:lang w:val="en-US"/>
+        </w:rPr>
+        <w:t>,</w:t>
+      </w:r>
+      <w:r>
+        <w:rPr>
+          <w:lang w:val="en-US"/>
+        </w:rPr>
+        <w:t xml:space="preserve"> and I learned about things like input addons. I used panels for displaying the posts. I also made the navbar’s position fixed when scrolling.</w:t>
+      </w:r>
+      <w:r>
+        <w:rPr>
+          <w:lang w:val="en-US"/>
+        </w:rPr>
+        <w:t xml:space="preserve"> Another thing I learned was that you can put autocomplete=”off” into an input element to turn off suggestions, which was useful for the post content input.</w:t>
       </w:r>
     </w:p>
     <w:p>

</xml_diff>

<commit_message>
Fix dynamic page count, update readme
</commit_message>
<xml_diff>
--- a/learning_diary.docx
+++ b/learning_diary.docx
@@ -14,6 +14,7 @@
           <w:lang w:val="en-US"/>
         </w:rPr>
       </w:pPr>
+      <w:proofErr w:type="spellStart"/>
       <w:r>
         <w:rPr>
           <w:rFonts w:ascii="Times New Roman" w:hAnsi="Times New Roman" w:cs="Times New Roman"/>
@@ -22,13 +23,10 @@
           <w:szCs w:val="24"/>
           <w:lang w:val="en-US"/>
         </w:rPr>
-        <w:t>Lappeenrannan teknillinen yliopisto</w:t>
-      </w:r>
-    </w:p>
-    <w:p>
-      <w:pPr>
-        <w:pStyle w:val="Otsikko"/>
-        <w:jc w:val="both"/>
+        <w:t>Lappeenrannan</w:t>
+      </w:r>
+      <w:proofErr w:type="spellEnd"/>
+      <w:r>
         <w:rPr>
           <w:rFonts w:ascii="Times New Roman" w:hAnsi="Times New Roman" w:cs="Times New Roman"/>
           <w:b w:val="0"/>
@@ -36,7 +34,9 @@
           <w:szCs w:val="24"/>
           <w:lang w:val="en-US"/>
         </w:rPr>
-      </w:pPr>
+        <w:t xml:space="preserve"> </w:t>
+      </w:r>
+      <w:proofErr w:type="spellStart"/>
       <w:r>
         <w:rPr>
           <w:rFonts w:ascii="Times New Roman" w:hAnsi="Times New Roman" w:cs="Times New Roman"/>
@@ -45,13 +45,10 @@
           <w:szCs w:val="24"/>
           <w:lang w:val="en-US"/>
         </w:rPr>
-        <w:t>School of Business and Management</w:t>
-      </w:r>
-    </w:p>
-    <w:p>
-      <w:pPr>
-        <w:pStyle w:val="Otsikko"/>
-        <w:jc w:val="both"/>
+        <w:t>teknillinen</w:t>
+      </w:r>
+      <w:proofErr w:type="spellEnd"/>
+      <w:r>
         <w:rPr>
           <w:rFonts w:ascii="Times New Roman" w:hAnsi="Times New Roman" w:cs="Times New Roman"/>
           <w:b w:val="0"/>
@@ -59,6 +56,55 @@
           <w:szCs w:val="24"/>
           <w:lang w:val="en-US"/>
         </w:rPr>
+        <w:t xml:space="preserve"> </w:t>
+      </w:r>
+      <w:proofErr w:type="spellStart"/>
+      <w:r>
+        <w:rPr>
+          <w:rFonts w:ascii="Times New Roman" w:hAnsi="Times New Roman" w:cs="Times New Roman"/>
+          <w:b w:val="0"/>
+          <w:sz w:val="24"/>
+          <w:szCs w:val="24"/>
+          <w:lang w:val="en-US"/>
+        </w:rPr>
+        <w:t>yliopisto</w:t>
+      </w:r>
+      <w:proofErr w:type="spellEnd"/>
+    </w:p>
+    <w:p>
+      <w:pPr>
+        <w:pStyle w:val="Otsikko"/>
+        <w:jc w:val="both"/>
+        <w:rPr>
+          <w:rFonts w:ascii="Times New Roman" w:hAnsi="Times New Roman" w:cs="Times New Roman"/>
+          <w:b w:val="0"/>
+          <w:sz w:val="24"/>
+          <w:szCs w:val="24"/>
+          <w:lang w:val="en-US"/>
+        </w:rPr>
+      </w:pPr>
+      <w:r>
+        <w:rPr>
+          <w:rFonts w:ascii="Times New Roman" w:hAnsi="Times New Roman" w:cs="Times New Roman"/>
+          <w:b w:val="0"/>
+          <w:sz w:val="24"/>
+          <w:szCs w:val="24"/>
+          <w:lang w:val="en-US"/>
+        </w:rPr>
+        <w:t>School of Business and Management</w:t>
+      </w:r>
+    </w:p>
+    <w:p>
+      <w:pPr>
+        <w:pStyle w:val="Otsikko"/>
+        <w:jc w:val="both"/>
+        <w:rPr>
+          <w:rFonts w:ascii="Times New Roman" w:hAnsi="Times New Roman" w:cs="Times New Roman"/>
+          <w:b w:val="0"/>
+          <w:sz w:val="24"/>
+          <w:szCs w:val="24"/>
+          <w:lang w:val="en-US"/>
+        </w:rPr>
       </w:pPr>
     </w:p>
     <w:p>
@@ -130,6 +176,7 @@
           <w:lang w:val="en-US"/>
         </w:rPr>
       </w:pPr>
+      <w:proofErr w:type="spellStart"/>
       <w:r>
         <w:rPr>
           <w:rFonts w:ascii="Times New Roman" w:hAnsi="Times New Roman" w:cs="Times New Roman"/>
@@ -138,7 +185,18 @@
           <w:szCs w:val="24"/>
           <w:lang w:val="en-US"/>
         </w:rPr>
-        <w:t>Sofware Development Skills</w:t>
+        <w:t>Sofware</w:t>
+      </w:r>
+      <w:proofErr w:type="spellEnd"/>
+      <w:r>
+        <w:rPr>
+          <w:rFonts w:ascii="Times New Roman" w:hAnsi="Times New Roman" w:cs="Times New Roman"/>
+          <w:b w:val="0"/>
+          <w:sz w:val="24"/>
+          <w:szCs w:val="24"/>
+          <w:lang w:val="en-US"/>
+        </w:rPr>
+        <w:t xml:space="preserve"> Development Skills</w:t>
       </w:r>
     </w:p>
     <w:p>
@@ -458,7 +516,21 @@
         <w:rPr>
           <w:lang w:val="en-US"/>
         </w:rPr>
-        <w:t>.22.12 by using nvm-windows</w:t>
+        <w:t xml:space="preserve">.22.12 by using </w:t>
+      </w:r>
+      <w:proofErr w:type="spellStart"/>
+      <w:r>
+        <w:rPr>
+          <w:lang w:val="en-US"/>
+        </w:rPr>
+        <w:t>nvm</w:t>
+      </w:r>
+      <w:proofErr w:type="spellEnd"/>
+      <w:r>
+        <w:rPr>
+          <w:lang w:val="en-US"/>
+        </w:rPr>
+        <w:t>-windows</w:t>
       </w:r>
       <w:r>
         <w:rPr>
@@ -470,13 +542,69 @@
         <w:rPr>
           <w:lang w:val="en-US"/>
         </w:rPr>
-        <w:t xml:space="preserve"> Once that was done, I opened Visual Studio Code and ran npm init in the course folder I created.</w:t>
-      </w:r>
-      <w:r>
-        <w:rPr>
-          <w:lang w:val="en-US"/>
-        </w:rPr>
-        <w:t xml:space="preserve"> Next I installed uuid and nodemon, and learned about dev dependencies.</w:t>
+        <w:t xml:space="preserve"> Once that was done, I opened Visual Studio Code and ran </w:t>
+      </w:r>
+      <w:proofErr w:type="spellStart"/>
+      <w:r>
+        <w:rPr>
+          <w:lang w:val="en-US"/>
+        </w:rPr>
+        <w:t>npm</w:t>
+      </w:r>
+      <w:proofErr w:type="spellEnd"/>
+      <w:r>
+        <w:rPr>
+          <w:lang w:val="en-US"/>
+        </w:rPr>
+        <w:t xml:space="preserve"> </w:t>
+      </w:r>
+      <w:proofErr w:type="spellStart"/>
+      <w:r>
+        <w:rPr>
+          <w:lang w:val="en-US"/>
+        </w:rPr>
+        <w:t>init</w:t>
+      </w:r>
+      <w:proofErr w:type="spellEnd"/>
+      <w:r>
+        <w:rPr>
+          <w:lang w:val="en-US"/>
+        </w:rPr>
+        <w:t xml:space="preserve"> in the course folder I created.</w:t>
+      </w:r>
+      <w:r>
+        <w:rPr>
+          <w:lang w:val="en-US"/>
+        </w:rPr>
+        <w:t xml:space="preserve"> Next I installed </w:t>
+      </w:r>
+      <w:proofErr w:type="spellStart"/>
+      <w:r>
+        <w:rPr>
+          <w:lang w:val="en-US"/>
+        </w:rPr>
+        <w:t>uuid</w:t>
+      </w:r>
+      <w:proofErr w:type="spellEnd"/>
+      <w:r>
+        <w:rPr>
+          <w:lang w:val="en-US"/>
+        </w:rPr>
+        <w:t xml:space="preserve"> and </w:t>
+      </w:r>
+      <w:proofErr w:type="spellStart"/>
+      <w:r>
+        <w:rPr>
+          <w:lang w:val="en-US"/>
+        </w:rPr>
+        <w:t>nodemon</w:t>
+      </w:r>
+      <w:proofErr w:type="spellEnd"/>
+      <w:r>
+        <w:rPr>
+          <w:lang w:val="en-US"/>
+        </w:rPr>
+        <w:t>, and learned about dev dependencies.</w:t>
       </w:r>
     </w:p>
     <w:p>
@@ -877,7 +1005,49 @@
         <w:rPr>
           <w:lang w:val="en-US"/>
         </w:rPr>
-        <w:t xml:space="preserve">During the later part of the video I ran into an issue with express-handlebars where I could not use exphbs as a function like in the video and instead had to use exphbs.engine. </w:t>
+        <w:t xml:space="preserve">During the </w:t>
+      </w:r>
+      <w:proofErr w:type="spellStart"/>
+      <w:r>
+        <w:rPr>
+          <w:lang w:val="en-US"/>
+        </w:rPr>
+        <w:t>later</w:t>
+      </w:r>
+      <w:proofErr w:type="spellEnd"/>
+      <w:r>
+        <w:rPr>
+          <w:lang w:val="en-US"/>
+        </w:rPr>
+        <w:t xml:space="preserve"> part of the video I ran into an issue with express-handlebars where I could not use </w:t>
+      </w:r>
+      <w:proofErr w:type="spellStart"/>
+      <w:r>
+        <w:rPr>
+          <w:lang w:val="en-US"/>
+        </w:rPr>
+        <w:t>exphbs</w:t>
+      </w:r>
+      <w:proofErr w:type="spellEnd"/>
+      <w:r>
+        <w:rPr>
+          <w:lang w:val="en-US"/>
+        </w:rPr>
+        <w:t xml:space="preserve"> as a function like in the video and instead had to use </w:t>
+      </w:r>
+      <w:proofErr w:type="spellStart"/>
+      <w:r>
+        <w:rPr>
+          <w:lang w:val="en-US"/>
+        </w:rPr>
+        <w:t>exphbs.engine</w:t>
+      </w:r>
+      <w:proofErr w:type="spellEnd"/>
+      <w:r>
+        <w:rPr>
+          <w:lang w:val="en-US"/>
+        </w:rPr>
+        <w:t xml:space="preserve">. </w:t>
       </w:r>
       <w:r>
         <w:rPr>
@@ -1125,12 +1295,14 @@
           <w:lang w:val="en-US"/>
         </w:rPr>
       </w:pPr>
+      <w:proofErr w:type="spellStart"/>
       <w:r>
         <w:rPr>
           <w:lang w:val="en-US"/>
         </w:rPr>
         <w:t>AppModule</w:t>
       </w:r>
+      <w:proofErr w:type="spellEnd"/>
     </w:p>
     <w:p>
       <w:pPr>
@@ -1244,7 +1416,35 @@
         <w:rPr>
           <w:lang w:val="en-US"/>
         </w:rPr>
-        <w:t>” After a few minutes I realized that I hadn’t saved my previous changes to the HeroService file, which changed the return type of getHeroes to Observable.</w:t>
+        <w:t xml:space="preserve">” After a few minutes I realized that I hadn’t saved my previous changes to the </w:t>
+      </w:r>
+      <w:proofErr w:type="spellStart"/>
+      <w:r>
+        <w:rPr>
+          <w:lang w:val="en-US"/>
+        </w:rPr>
+        <w:t>HeroService</w:t>
+      </w:r>
+      <w:proofErr w:type="spellEnd"/>
+      <w:r>
+        <w:rPr>
+          <w:lang w:val="en-US"/>
+        </w:rPr>
+        <w:t xml:space="preserve"> file, which changed the return type of </w:t>
+      </w:r>
+      <w:proofErr w:type="spellStart"/>
+      <w:r>
+        <w:rPr>
+          <w:lang w:val="en-US"/>
+        </w:rPr>
+        <w:t>getHeroes</w:t>
+      </w:r>
+      <w:proofErr w:type="spellEnd"/>
+      <w:r>
+        <w:rPr>
+          <w:lang w:val="en-US"/>
+        </w:rPr>
+        <w:t xml:space="preserve"> to Observable.</w:t>
       </w:r>
       <w:r>
         <w:rPr>
@@ -1328,7 +1528,21 @@
         <w:rPr>
           <w:lang w:val="en-US"/>
         </w:rPr>
-        <w:t xml:space="preserve">I finished the final part of the Angular course. I had some trouble understanding how the InMemoryDataService works at first, I had to re-read that part multiple times. </w:t>
+        <w:t xml:space="preserve">I finished the final part of the Angular course. I had some trouble understanding how the </w:t>
+      </w:r>
+      <w:proofErr w:type="spellStart"/>
+      <w:r>
+        <w:rPr>
+          <w:lang w:val="en-US"/>
+        </w:rPr>
+        <w:t>InMemoryDataService</w:t>
+      </w:r>
+      <w:proofErr w:type="spellEnd"/>
+      <w:r>
+        <w:rPr>
+          <w:lang w:val="en-US"/>
+        </w:rPr>
+        <w:t xml:space="preserve"> works at first, I had to re-read that part multiple times. </w:t>
       </w:r>
       <w:r>
         <w:rPr>
@@ -1336,11 +1550,19 @@
         </w:rPr>
         <w:t xml:space="preserve">I also had to downgrade the </w:t>
       </w:r>
-      <w:r>
-        <w:rPr>
-          <w:lang w:val="en-US"/>
-        </w:rPr>
-        <w:t>InMemoryWebApi module to version 0.13.0 as 0.14.0 wasn’t compatible with my Angular version.</w:t>
+      <w:proofErr w:type="spellStart"/>
+      <w:r>
+        <w:rPr>
+          <w:lang w:val="en-US"/>
+        </w:rPr>
+        <w:t>InMemoryWebApi</w:t>
+      </w:r>
+      <w:proofErr w:type="spellEnd"/>
+      <w:r>
+        <w:rPr>
+          <w:lang w:val="en-US"/>
+        </w:rPr>
+        <w:t xml:space="preserve"> module to version 0.13.0 as 0.14.0 wasn’t compatible with my Angular version.</w:t>
       </w:r>
       <w:r>
         <w:rPr>
@@ -1528,7 +1750,21 @@
         <w:rPr>
           <w:lang w:val="en-US"/>
         </w:rPr>
-        <w:t xml:space="preserve"> jwt.sign(user, …) to </w:t>
+        <w:t xml:space="preserve"> </w:t>
+      </w:r>
+      <w:proofErr w:type="spellStart"/>
+      <w:r>
+        <w:rPr>
+          <w:lang w:val="en-US"/>
+        </w:rPr>
+        <w:t>jwt.sign</w:t>
+      </w:r>
+      <w:proofErr w:type="spellEnd"/>
+      <w:r>
+        <w:rPr>
+          <w:lang w:val="en-US"/>
+        </w:rPr>
+        <w:t xml:space="preserve">(user, …) to </w:t>
       </w:r>
       <w:r>
         <w:rPr>
@@ -1536,11 +1772,19 @@
         </w:rPr>
         <w:t xml:space="preserve">an object: </w:t>
       </w:r>
-      <w:r>
-        <w:rPr>
-          <w:lang w:val="en-US"/>
-        </w:rPr>
-        <w:t>jwt.sign({user}, …).</w:t>
+      <w:proofErr w:type="spellStart"/>
+      <w:r>
+        <w:rPr>
+          <w:lang w:val="en-US"/>
+        </w:rPr>
+        <w:t>jwt.sign</w:t>
+      </w:r>
+      <w:proofErr w:type="spellEnd"/>
+      <w:r>
+        <w:rPr>
+          <w:lang w:val="en-US"/>
+        </w:rPr>
+        <w:t>({user}, …).</w:t>
       </w:r>
       <w:r>
         <w:rPr>
@@ -1697,7 +1941,21 @@
         <w:rPr>
           <w:lang w:val="en-US"/>
         </w:rPr>
-        <w:t>using a different bootswatch link (</w:t>
+        <w:t xml:space="preserve">using a different </w:t>
+      </w:r>
+      <w:proofErr w:type="spellStart"/>
+      <w:r>
+        <w:rPr>
+          <w:lang w:val="en-US"/>
+        </w:rPr>
+        <w:t>bootswatch</w:t>
+      </w:r>
+      <w:proofErr w:type="spellEnd"/>
+      <w:r>
+        <w:rPr>
+          <w:lang w:val="en-US"/>
+        </w:rPr>
+        <w:t xml:space="preserve"> link (</w:t>
       </w:r>
       <w:hyperlink r:id="rId15" w:history="1">
         <w:r>
@@ -1772,7 +2030,49 @@
         <w:rPr>
           <w:lang w:val="en-US"/>
         </w:rPr>
-        <w:t xml:space="preserve">That wasn’t quite enough, as I also had to add “.forRoot()” when importing FlashMessagesService in app.module.ts. I was getting an  error saying there was no provider and found the fix from here: </w:t>
+        <w:t>That wasn’t quite enough, as I also had to add “.</w:t>
+      </w:r>
+      <w:proofErr w:type="spellStart"/>
+      <w:r>
+        <w:rPr>
+          <w:lang w:val="en-US"/>
+        </w:rPr>
+        <w:t>forRoot</w:t>
+      </w:r>
+      <w:proofErr w:type="spellEnd"/>
+      <w:r>
+        <w:rPr>
+          <w:lang w:val="en-US"/>
+        </w:rPr>
+        <w:t xml:space="preserve">()” when importing </w:t>
+      </w:r>
+      <w:proofErr w:type="spellStart"/>
+      <w:r>
+        <w:rPr>
+          <w:lang w:val="en-US"/>
+        </w:rPr>
+        <w:t>FlashMessagesService</w:t>
+      </w:r>
+      <w:proofErr w:type="spellEnd"/>
+      <w:r>
+        <w:rPr>
+          <w:lang w:val="en-US"/>
+        </w:rPr>
+        <w:t xml:space="preserve"> in </w:t>
+      </w:r>
+      <w:proofErr w:type="spellStart"/>
+      <w:r>
+        <w:rPr>
+          <w:lang w:val="en-US"/>
+        </w:rPr>
+        <w:t>app.module.ts</w:t>
+      </w:r>
+      <w:proofErr w:type="spellEnd"/>
+      <w:r>
+        <w:rPr>
+          <w:lang w:val="en-US"/>
+        </w:rPr>
+        <w:t xml:space="preserve">. I was getting an  error saying there was no provider and found the fix from here: </w:t>
       </w:r>
       <w:hyperlink r:id="rId16" w:history="1">
         <w:r>
@@ -1809,7 +2109,21 @@
         <w:rPr>
           <w:lang w:val="en-US"/>
         </w:rPr>
-        <w:t>After restarting the server, I got a metadata version mismatch error and had to downgrade flash-messages to 1.0.8 and remove the .forRoot() part</w:t>
+        <w:t>After restarting the server, I got a metadata version mismatch error and had to downgrade flash-messages to 1.0.8 and remove the .</w:t>
+      </w:r>
+      <w:proofErr w:type="spellStart"/>
+      <w:r>
+        <w:rPr>
+          <w:lang w:val="en-US"/>
+        </w:rPr>
+        <w:t>forRoot</w:t>
+      </w:r>
+      <w:proofErr w:type="spellEnd"/>
+      <w:r>
+        <w:rPr>
+          <w:lang w:val="en-US"/>
+        </w:rPr>
+        <w:t>() part</w:t>
       </w:r>
       <w:r>
         <w:rPr>
@@ -1920,7 +2234,35 @@
         <w:rPr>
           <w:lang w:val="en-US"/>
         </w:rPr>
-        <w:t xml:space="preserve">I finished the MEAN stack tutorial and deployed the app to Heroku. In the final tutorial video mLab was used, but that has been migrated to Mongo as Atlas so I watched TraversyMedia’s video on that to continue: </w:t>
+        <w:t xml:space="preserve">I finished the MEAN stack tutorial and deployed the app to Heroku. In the final tutorial video </w:t>
+      </w:r>
+      <w:proofErr w:type="spellStart"/>
+      <w:r>
+        <w:rPr>
+          <w:lang w:val="en-US"/>
+        </w:rPr>
+        <w:t>mLab</w:t>
+      </w:r>
+      <w:proofErr w:type="spellEnd"/>
+      <w:r>
+        <w:rPr>
+          <w:lang w:val="en-US"/>
+        </w:rPr>
+        <w:t xml:space="preserve"> was used, but that has been migrated to Mongo as Atlas so I watched </w:t>
+      </w:r>
+      <w:proofErr w:type="spellStart"/>
+      <w:r>
+        <w:rPr>
+          <w:lang w:val="en-US"/>
+        </w:rPr>
+        <w:t>TraversyMedia’s</w:t>
+      </w:r>
+      <w:proofErr w:type="spellEnd"/>
+      <w:r>
+        <w:rPr>
+          <w:lang w:val="en-US"/>
+        </w:rPr>
+        <w:t xml:space="preserve"> video on that to continue: </w:t>
       </w:r>
       <w:hyperlink r:id="rId17" w:history="1">
         <w:r>
@@ -1992,7 +2334,21 @@
         <w:rPr>
           <w:lang w:val="en-US"/>
         </w:rPr>
-        <w:t>I started working on the project. After a bit of thinking I decided to build a barebones version of Twitter called Twoiter. It will be based on the MEAN stack example app, but I will use the newest versions of modules</w:t>
+        <w:t xml:space="preserve">I started working on the project. After a bit of thinking I decided to build a barebones version of Twitter called </w:t>
+      </w:r>
+      <w:proofErr w:type="spellStart"/>
+      <w:r>
+        <w:rPr>
+          <w:lang w:val="en-US"/>
+        </w:rPr>
+        <w:t>Twoiter</w:t>
+      </w:r>
+      <w:proofErr w:type="spellEnd"/>
+      <w:r>
+        <w:rPr>
+          <w:lang w:val="en-US"/>
+        </w:rPr>
+        <w:t>. It will be based on the MEAN stack example app, but I will use the newest versions of modules</w:t>
       </w:r>
       <w:r>
         <w:rPr>
@@ -2004,13 +2360,41 @@
         <w:rPr>
           <w:lang w:val="en-US"/>
         </w:rPr>
-        <w:t>. The service will have a home page where you can see all posts or “twoits” made by users with the newest ones being at the top of the page.</w:t>
-      </w:r>
-      <w:r>
-        <w:rPr>
-          <w:lang w:val="en-US"/>
-        </w:rPr>
-        <w:t xml:space="preserve"> There will also be a button to send a twoit.</w:t>
+        <w:t>. The service will have a home page where you can see all posts or “</w:t>
+      </w:r>
+      <w:proofErr w:type="spellStart"/>
+      <w:r>
+        <w:rPr>
+          <w:lang w:val="en-US"/>
+        </w:rPr>
+        <w:t>twoits</w:t>
+      </w:r>
+      <w:proofErr w:type="spellEnd"/>
+      <w:r>
+        <w:rPr>
+          <w:lang w:val="en-US"/>
+        </w:rPr>
+        <w:t>” made by users with the newest ones being at the top of the page.</w:t>
+      </w:r>
+      <w:r>
+        <w:rPr>
+          <w:lang w:val="en-US"/>
+        </w:rPr>
+        <w:t xml:space="preserve"> There will also be a button to send a </w:t>
+      </w:r>
+      <w:proofErr w:type="spellStart"/>
+      <w:r>
+        <w:rPr>
+          <w:lang w:val="en-US"/>
+        </w:rPr>
+        <w:t>twoit</w:t>
+      </w:r>
+      <w:proofErr w:type="spellEnd"/>
+      <w:r>
+        <w:rPr>
+          <w:lang w:val="en-US"/>
+        </w:rPr>
+        <w:t>.</w:t>
       </w:r>
       <w:r>
         <w:rPr>
@@ -2028,7 +2412,21 @@
         <w:rPr>
           <w:lang w:val="en-US"/>
         </w:rPr>
-        <w:t xml:space="preserve"> with all their twoits. I might also add a like system and maybe some fun CSS.</w:t>
+        <w:t xml:space="preserve"> with all their </w:t>
+      </w:r>
+      <w:proofErr w:type="spellStart"/>
+      <w:r>
+        <w:rPr>
+          <w:lang w:val="en-US"/>
+        </w:rPr>
+        <w:t>twoits</w:t>
+      </w:r>
+      <w:proofErr w:type="spellEnd"/>
+      <w:r>
+        <w:rPr>
+          <w:lang w:val="en-US"/>
+        </w:rPr>
+        <w:t>. I might also add a like system and maybe some fun CSS.</w:t>
       </w:r>
     </w:p>
     <w:p>
@@ -2120,7 +2518,21 @@
         <w:rPr>
           <w:lang w:val="en-US"/>
         </w:rPr>
-        <w:t xml:space="preserve">These required a whole lot of annoying googling and changing things everywhere. I had to use auth0/angular-jwt instead </w:t>
+        <w:t>These required a whole lot of annoying googling and changing things everywhere. I had to use auth0/angular-</w:t>
+      </w:r>
+      <w:proofErr w:type="spellStart"/>
+      <w:r>
+        <w:rPr>
+          <w:lang w:val="en-US"/>
+        </w:rPr>
+        <w:t>jwt</w:t>
+      </w:r>
+      <w:proofErr w:type="spellEnd"/>
+      <w:r>
+        <w:rPr>
+          <w:lang w:val="en-US"/>
+        </w:rPr>
+        <w:t xml:space="preserve"> instead </w:t>
       </w:r>
       <w:r>
         <w:rPr>
@@ -2145,7 +2557,21 @@
         <w:rPr>
           <w:lang w:val="en-US"/>
         </w:rPr>
-        <w:t xml:space="preserve"> (authService)</w:t>
+        <w:t xml:space="preserve"> (</w:t>
+      </w:r>
+      <w:proofErr w:type="spellStart"/>
+      <w:r>
+        <w:rPr>
+          <w:lang w:val="en-US"/>
+        </w:rPr>
+        <w:t>authService</w:t>
+      </w:r>
+      <w:proofErr w:type="spellEnd"/>
+      <w:r>
+        <w:rPr>
+          <w:lang w:val="en-US"/>
+        </w:rPr>
+        <w:t>)</w:t>
       </w:r>
       <w:r>
         <w:rPr>
@@ -2197,7 +2623,35 @@
         <w:rPr>
           <w:lang w:val="en-US"/>
         </w:rPr>
-        <w:t xml:space="preserve">Once all the errors in the terminal were gone and the app compiled, it was time to mend some errors that showed up in the browser console. These were mostly caused by auth0/angular-jwt and I got them fixed by adding providers in app.module.ts. I also had to follow instructions I found from here: </w:t>
+        <w:t>Once all the errors in the terminal were gone and the app compiled, it was time to mend some errors that showed up in the browser console. These were mostly caused by auth0/angular-</w:t>
+      </w:r>
+      <w:proofErr w:type="spellStart"/>
+      <w:r>
+        <w:rPr>
+          <w:lang w:val="en-US"/>
+        </w:rPr>
+        <w:t>jwt</w:t>
+      </w:r>
+      <w:proofErr w:type="spellEnd"/>
+      <w:r>
+        <w:rPr>
+          <w:lang w:val="en-US"/>
+        </w:rPr>
+        <w:t xml:space="preserve"> and I got them fixed by adding providers in </w:t>
+      </w:r>
+      <w:proofErr w:type="spellStart"/>
+      <w:r>
+        <w:rPr>
+          <w:lang w:val="en-US"/>
+        </w:rPr>
+        <w:t>app.module.ts</w:t>
+      </w:r>
+      <w:proofErr w:type="spellEnd"/>
+      <w:r>
+        <w:rPr>
+          <w:lang w:val="en-US"/>
+        </w:rPr>
+        <w:t xml:space="preserve">. I also had to follow instructions I found from here: </w:t>
       </w:r>
       <w:hyperlink r:id="rId19" w:history="1">
         <w:r>
@@ -2252,7 +2706,21 @@
         <w:rPr>
           <w:lang w:val="en-US"/>
         </w:rPr>
-        <w:t xml:space="preserve">, because I forgot that when deploying the example app to Heroku I had to change the routes in AuthService to not have </w:t>
+        <w:t xml:space="preserve">, because I forgot that when deploying the example app to Heroku I had to change the routes in </w:t>
+      </w:r>
+      <w:proofErr w:type="spellStart"/>
+      <w:r>
+        <w:rPr>
+          <w:lang w:val="en-US"/>
+        </w:rPr>
+        <w:t>AuthService</w:t>
+      </w:r>
+      <w:proofErr w:type="spellEnd"/>
+      <w:r>
+        <w:rPr>
+          <w:lang w:val="en-US"/>
+        </w:rPr>
+        <w:t xml:space="preserve"> to not have </w:t>
       </w:r>
       <w:r>
         <w:rPr>
@@ -2442,7 +2910,21 @@
         <w:rPr>
           <w:lang w:val="en-US"/>
         </w:rPr>
-        <w:t xml:space="preserve">This was happening due to the fact that the new HttpHeaders objects work differently, and using append() to add values didn’t work. </w:t>
+        <w:t xml:space="preserve">This was happening due to the fact that the new </w:t>
+      </w:r>
+      <w:proofErr w:type="spellStart"/>
+      <w:r>
+        <w:rPr>
+          <w:lang w:val="en-US"/>
+        </w:rPr>
+        <w:t>HttpHeaders</w:t>
+      </w:r>
+      <w:proofErr w:type="spellEnd"/>
+      <w:r>
+        <w:rPr>
+          <w:lang w:val="en-US"/>
+        </w:rPr>
+        <w:t xml:space="preserve"> objects work differently, and using append() to add values didn’t work. </w:t>
       </w:r>
       <w:r>
         <w:rPr>
@@ -2476,7 +2958,21 @@
         <w:rPr>
           <w:lang w:val="en-US"/>
         </w:rPr>
-        <w:t xml:space="preserve">the token was not being loaded, so I made it do that in the app component OnInit function. Now everything </w:t>
+        <w:t xml:space="preserve">the token was not being loaded, so I made it do that in the app component </w:t>
+      </w:r>
+      <w:proofErr w:type="spellStart"/>
+      <w:r>
+        <w:rPr>
+          <w:lang w:val="en-US"/>
+        </w:rPr>
+        <w:t>OnInit</w:t>
+      </w:r>
+      <w:proofErr w:type="spellEnd"/>
+      <w:r>
+        <w:rPr>
+          <w:lang w:val="en-US"/>
+        </w:rPr>
+        <w:t xml:space="preserve"> function. Now everything </w:t>
       </w:r>
       <w:r>
         <w:rPr>
@@ -2598,7 +3094,35 @@
         <w:rPr>
           <w:lang w:val="en-US"/>
         </w:rPr>
-        <w:t>I added a component for creating posts. Once again the Tour of Heroes tutorial came in handy. Getting the logged in user’s id felt a little tricky, in the end I settled on using the AuthService’s getProfile function.</w:t>
+        <w:t xml:space="preserve">I added a component for creating posts. Once again the Tour of Heroes tutorial came in handy. Getting the logged in user’s id felt a little tricky, in the end I settled on using the </w:t>
+      </w:r>
+      <w:proofErr w:type="spellStart"/>
+      <w:r>
+        <w:rPr>
+          <w:lang w:val="en-US"/>
+        </w:rPr>
+        <w:t>AuthService’s</w:t>
+      </w:r>
+      <w:proofErr w:type="spellEnd"/>
+      <w:r>
+        <w:rPr>
+          <w:lang w:val="en-US"/>
+        </w:rPr>
+        <w:t xml:space="preserve"> </w:t>
+      </w:r>
+      <w:proofErr w:type="spellStart"/>
+      <w:r>
+        <w:rPr>
+          <w:lang w:val="en-US"/>
+        </w:rPr>
+        <w:t>getProfile</w:t>
+      </w:r>
+      <w:proofErr w:type="spellEnd"/>
+      <w:r>
+        <w:rPr>
+          <w:lang w:val="en-US"/>
+        </w:rPr>
+        <w:t xml:space="preserve"> function.</w:t>
       </w:r>
     </w:p>
     <w:p>
@@ -2650,7 +3174,21 @@
         <w:rPr>
           <w:lang w:val="en-US"/>
         </w:rPr>
-        <w:t xml:space="preserve"> problem was simple enough to fix by using a BehaviorSubject as explained here: </w:t>
+        <w:t xml:space="preserve"> problem was simple enough to fix by using a </w:t>
+      </w:r>
+      <w:proofErr w:type="spellStart"/>
+      <w:r>
+        <w:rPr>
+          <w:lang w:val="en-US"/>
+        </w:rPr>
+        <w:t>BehaviorSubject</w:t>
+      </w:r>
+      <w:proofErr w:type="spellEnd"/>
+      <w:r>
+        <w:rPr>
+          <w:lang w:val="en-US"/>
+        </w:rPr>
+        <w:t xml:space="preserve"> as explained here: </w:t>
       </w:r>
       <w:hyperlink r:id="rId21" w:history="1">
         <w:r>
@@ -2731,8 +3269,16 @@
         <w:rPr>
           <w:lang w:val="en-US"/>
         </w:rPr>
-        <w:t>inside an ngFor</w:t>
-      </w:r>
+        <w:t xml:space="preserve">inside an </w:t>
+      </w:r>
+      <w:proofErr w:type="spellStart"/>
+      <w:r>
+        <w:rPr>
+          <w:lang w:val="en-US"/>
+        </w:rPr>
+        <w:t>ngFor</w:t>
+      </w:r>
+      <w:proofErr w:type="spellEnd"/>
       <w:r>
         <w:rPr>
           <w:lang w:val="en-US"/>
@@ -2791,7 +3337,21 @@
         <w:rPr>
           <w:lang w:val="en-US"/>
         </w:rPr>
-        <w:t xml:space="preserve"> in a forEach loop </w:t>
+        <w:t xml:space="preserve"> in a </w:t>
+      </w:r>
+      <w:proofErr w:type="spellStart"/>
+      <w:r>
+        <w:rPr>
+          <w:lang w:val="en-US"/>
+        </w:rPr>
+        <w:t>forEach</w:t>
+      </w:r>
+      <w:proofErr w:type="spellEnd"/>
+      <w:r>
+        <w:rPr>
+          <w:lang w:val="en-US"/>
+        </w:rPr>
+        <w:t xml:space="preserve"> loop </w:t>
       </w:r>
       <w:r>
         <w:rPr>
@@ -2803,7 +3363,21 @@
         <w:rPr>
           <w:lang w:val="en-US"/>
         </w:rPr>
-        <w:t>in the getPosts method. This worked well.</w:t>
+        <w:t xml:space="preserve">in the </w:t>
+      </w:r>
+      <w:proofErr w:type="spellStart"/>
+      <w:r>
+        <w:rPr>
+          <w:lang w:val="en-US"/>
+        </w:rPr>
+        <w:t>getPosts</w:t>
+      </w:r>
+      <w:proofErr w:type="spellEnd"/>
+      <w:r>
+        <w:rPr>
+          <w:lang w:val="en-US"/>
+        </w:rPr>
+        <w:t xml:space="preserve"> method. This worked well.</w:t>
       </w:r>
     </w:p>
     <w:p>
@@ -2833,6 +3407,7 @@
         </w:rPr>
         <w:t xml:space="preserve">The examples of elements on the </w:t>
       </w:r>
+      <w:proofErr w:type="spellStart"/>
       <w:r>
         <w:rPr>
           <w:lang w:val="en-US"/>
@@ -2844,7 +3419,14 @@
         <w:rPr>
           <w:lang w:val="en-US"/>
         </w:rPr>
-        <w:t>ootswatch site were very helpful in getting everything to look like how I wanted</w:t>
+        <w:t>ootswatch</w:t>
+      </w:r>
+      <w:proofErr w:type="spellEnd"/>
+      <w:r>
+        <w:rPr>
+          <w:lang w:val="en-US"/>
+        </w:rPr>
+        <w:t xml:space="preserve"> site were very helpful in getting everything to look like how I wanted</w:t>
       </w:r>
       <w:r>
         <w:rPr>
@@ -2932,7 +3514,35 @@
         <w:rPr>
           <w:lang w:val="en-US"/>
         </w:rPr>
-        <w:t>optional query parameters to the ‘get posts’ route that specify a page number and page size and added those parameters to the PostService’s getPosts function.</w:t>
+        <w:t xml:space="preserve">optional query parameters to the ‘get posts’ route that specify a page number and page size and added those parameters to the </w:t>
+      </w:r>
+      <w:proofErr w:type="spellStart"/>
+      <w:r>
+        <w:rPr>
+          <w:lang w:val="en-US"/>
+        </w:rPr>
+        <w:t>PostService’s</w:t>
+      </w:r>
+      <w:proofErr w:type="spellEnd"/>
+      <w:r>
+        <w:rPr>
+          <w:lang w:val="en-US"/>
+        </w:rPr>
+        <w:t xml:space="preserve"> </w:t>
+      </w:r>
+      <w:proofErr w:type="spellStart"/>
+      <w:r>
+        <w:rPr>
+          <w:lang w:val="en-US"/>
+        </w:rPr>
+        <w:t>getPosts</w:t>
+      </w:r>
+      <w:proofErr w:type="spellEnd"/>
+      <w:r>
+        <w:rPr>
+          <w:lang w:val="en-US"/>
+        </w:rPr>
+        <w:t xml:space="preserve"> function.</w:t>
       </w:r>
       <w:r>
         <w:rPr>
@@ -2960,13 +3570,41 @@
         <w:rPr>
           <w:lang w:val="en-US"/>
         </w:rPr>
-        <w:t>For the ‘older’ and ‘newer’ buttons I referenced the Bootswatch page.</w:t>
-      </w:r>
-      <w:r>
-        <w:rPr>
-          <w:lang w:val="en-US"/>
-        </w:rPr>
-        <w:t xml:space="preserve"> To disable them when the user is on the newest or oldest page, I used the NgClass directive.</w:t>
+        <w:t xml:space="preserve">For the ‘older’ and ‘newer’ buttons I referenced the </w:t>
+      </w:r>
+      <w:proofErr w:type="spellStart"/>
+      <w:r>
+        <w:rPr>
+          <w:lang w:val="en-US"/>
+        </w:rPr>
+        <w:t>Bootswatch</w:t>
+      </w:r>
+      <w:proofErr w:type="spellEnd"/>
+      <w:r>
+        <w:rPr>
+          <w:lang w:val="en-US"/>
+        </w:rPr>
+        <w:t xml:space="preserve"> page.</w:t>
+      </w:r>
+      <w:r>
+        <w:rPr>
+          <w:lang w:val="en-US"/>
+        </w:rPr>
+        <w:t xml:space="preserve"> To disable them when the user is on the newest or oldest page, I used the </w:t>
+      </w:r>
+      <w:proofErr w:type="spellStart"/>
+      <w:r>
+        <w:rPr>
+          <w:lang w:val="en-US"/>
+        </w:rPr>
+        <w:t>NgClass</w:t>
+      </w:r>
+      <w:proofErr w:type="spellEnd"/>
+      <w:r>
+        <w:rPr>
+          <w:lang w:val="en-US"/>
+        </w:rPr>
+        <w:t xml:space="preserve"> directive.</w:t>
       </w:r>
       <w:r>
         <w:rPr>
@@ -2978,7 +3616,21 @@
         <w:rPr>
           <w:lang w:val="en-US"/>
         </w:rPr>
-        <w:t xml:space="preserve">At first, their OnClick event would still fire even if they had the ‘disabled’ class. To prevent that, I used the </w:t>
+        <w:t xml:space="preserve">At first, their </w:t>
+      </w:r>
+      <w:proofErr w:type="spellStart"/>
+      <w:r>
+        <w:rPr>
+          <w:lang w:val="en-US"/>
+        </w:rPr>
+        <w:t>OnClick</w:t>
+      </w:r>
+      <w:proofErr w:type="spellEnd"/>
+      <w:r>
+        <w:rPr>
+          <w:lang w:val="en-US"/>
+        </w:rPr>
+        <w:t xml:space="preserve"> event would still fire even if they had the ‘disabled’ class. To prevent that, I used the </w:t>
       </w:r>
       <w:r>
         <w:rPr>
@@ -2999,7 +3651,21 @@
         <w:rPr>
           <w:lang w:val="en-US"/>
         </w:rPr>
-        <w:t xml:space="preserve">. The buttons can still be triggered by using Tab+Enter, but </w:t>
+        <w:t xml:space="preserve">. The buttons can still be triggered by using </w:t>
+      </w:r>
+      <w:proofErr w:type="spellStart"/>
+      <w:r>
+        <w:rPr>
+          <w:lang w:val="en-US"/>
+        </w:rPr>
+        <w:t>Tab+Enter</w:t>
+      </w:r>
+      <w:proofErr w:type="spellEnd"/>
+      <w:r>
+        <w:rPr>
+          <w:lang w:val="en-US"/>
+        </w:rPr>
+        <w:t xml:space="preserve">, but </w:t>
       </w:r>
       <w:r>
         <w:rPr>
@@ -3133,7 +3799,21 @@
         <w:rPr>
           <w:lang w:val="en-US"/>
         </w:rPr>
-        <w:t>The post input field was still enabled even if the user was not logged in, so I disabled it using [attr.disabled]</w:t>
+        <w:t>The post input field was still enabled even if the user was not logged in, so I disabled it using [</w:t>
+      </w:r>
+      <w:proofErr w:type="spellStart"/>
+      <w:r>
+        <w:rPr>
+          <w:lang w:val="en-US"/>
+        </w:rPr>
+        <w:t>attr.disabled</w:t>
+      </w:r>
+      <w:proofErr w:type="spellEnd"/>
+      <w:r>
+        <w:rPr>
+          <w:lang w:val="en-US"/>
+        </w:rPr>
+        <w:t>]</w:t>
       </w:r>
       <w:r>
         <w:rPr>
@@ -3151,7 +3831,21 @@
         <w:rPr>
           <w:lang w:val="en-US"/>
         </w:rPr>
-        <w:t>. It required that the app checks that the current user’s id matches with the post’s posterId, which wasn’t too hard to implement.</w:t>
+        <w:t xml:space="preserve">. It required that the app checks that the current user’s id matches with the post’s </w:t>
+      </w:r>
+      <w:proofErr w:type="spellStart"/>
+      <w:r>
+        <w:rPr>
+          <w:lang w:val="en-US"/>
+        </w:rPr>
+        <w:t>posterId</w:t>
+      </w:r>
+      <w:proofErr w:type="spellEnd"/>
+      <w:r>
+        <w:rPr>
+          <w:lang w:val="en-US"/>
+        </w:rPr>
+        <w:t>, which wasn’t too hard to implement.</w:t>
       </w:r>
       <w:r>
         <w:rPr>
@@ -3194,9 +3888,150 @@
         <w:t>I removed the dashboard component, as that didn’t have any use.</w:t>
       </w:r>
     </w:p>
+    <w:p>
+      <w:pPr>
+        <w:pStyle w:val="Leipteksti"/>
+        <w:rPr>
+          <w:lang w:val="en-US"/>
+        </w:rPr>
+      </w:pPr>
+    </w:p>
+    <w:p>
+      <w:pPr>
+        <w:pStyle w:val="Leipteksti"/>
+        <w:rPr>
+          <w:lang w:val="en-US"/>
+        </w:rPr>
+      </w:pPr>
+      <w:r>
+        <w:rPr>
+          <w:lang w:val="en-US"/>
+        </w:rPr>
+        <w:t>17.07.2022</w:t>
+      </w:r>
+    </w:p>
+    <w:p>
+      <w:pPr>
+        <w:pStyle w:val="Leipteksti"/>
+        <w:rPr>
+          <w:lang w:val="en-US"/>
+        </w:rPr>
+      </w:pPr>
+      <w:r>
+        <w:rPr>
+          <w:lang w:val="en-US"/>
+        </w:rPr>
+        <w:t xml:space="preserve">The project is now ready, so I deployed it to Heroku: </w:t>
+      </w:r>
+      <w:hyperlink r:id="rId26" w:history="1">
+        <w:r>
+          <w:rPr>
+            <w:rStyle w:val="Hyperlinkki"/>
+            <w:lang w:val="en-US"/>
+          </w:rPr>
+          <w:t>https://salty-island-58568.herokuapp.com/</w:t>
+        </w:r>
+      </w:hyperlink>
+      <w:r>
+        <w:rPr>
+          <w:lang w:val="en-US"/>
+        </w:rPr>
+        <w:t>. The process was the same as before. After testing it, I noticed that the page count didn’t get updated dynamically when posting or deleting posts. I added in a few function calls to fix that and pushed the fix.</w:t>
+      </w:r>
+    </w:p>
+    <w:p>
+      <w:pPr>
+        <w:pStyle w:val="Leipteksti"/>
+        <w:rPr>
+          <w:lang w:val="en-US"/>
+        </w:rPr>
+      </w:pPr>
+    </w:p>
+    <w:p>
+      <w:pPr>
+        <w:pStyle w:val="Leipteksti"/>
+        <w:rPr>
+          <w:lang w:val="en-US"/>
+        </w:rPr>
+      </w:pPr>
+      <w:r>
+        <w:rPr>
+          <w:lang w:val="en-US"/>
+        </w:rPr>
+        <w:t xml:space="preserve">There are some features that I could still add, but </w:t>
+      </w:r>
+      <w:r>
+        <w:rPr>
+          <w:lang w:val="en-US"/>
+        </w:rPr>
+        <w:t xml:space="preserve">for now I’ve decided that I’m happy with submitting this version. Overall, I learned a lot from doing this course. </w:t>
+      </w:r>
+      <w:r>
+        <w:rPr>
+          <w:lang w:val="en-US"/>
+        </w:rPr>
+        <w:t xml:space="preserve">The </w:t>
+      </w:r>
+      <w:r>
+        <w:rPr>
+          <w:lang w:val="en-US"/>
+        </w:rPr>
+        <w:t xml:space="preserve">communication of front-end and back-end is much clearer to me now, and I now have some experience with more frameworks/technologies. I </w:t>
+      </w:r>
+      <w:r>
+        <w:rPr>
+          <w:lang w:val="en-US"/>
+        </w:rPr>
+        <w:t>especially</w:t>
+      </w:r>
+      <w:r>
+        <w:rPr>
+          <w:lang w:val="en-US"/>
+        </w:rPr>
+        <w:t xml:space="preserve"> enjoyed using </w:t>
+      </w:r>
+      <w:r>
+        <w:rPr>
+          <w:lang w:val="en-US"/>
+        </w:rPr>
+        <w:t>Angular + B</w:t>
+      </w:r>
+      <w:r>
+        <w:rPr>
+          <w:lang w:val="en-US"/>
+        </w:rPr>
+        <w:t>ootstrap</w:t>
+      </w:r>
+      <w:r>
+        <w:rPr>
+          <w:lang w:val="en-US"/>
+        </w:rPr>
+        <w:t>/</w:t>
+      </w:r>
+      <w:proofErr w:type="spellStart"/>
+      <w:r>
+        <w:rPr>
+          <w:lang w:val="en-US"/>
+        </w:rPr>
+        <w:t>B</w:t>
+      </w:r>
+      <w:r>
+        <w:rPr>
+          <w:lang w:val="en-US"/>
+        </w:rPr>
+        <w:t>ootswatch</w:t>
+      </w:r>
+      <w:proofErr w:type="spellEnd"/>
+      <w:r>
+        <w:rPr>
+          <w:lang w:val="en-US"/>
+        </w:rPr>
+        <w:t xml:space="preserve"> and would like to work with them more in the future.</w:t>
+      </w:r>
+    </w:p>
     <w:sectPr>
-      <w:headerReference w:type="default" r:id="rId26"/>
-      <w:footerReference w:type="default" r:id="rId27"/>
+      <w:headerReference w:type="default" r:id="rId27"/>
+      <w:footerReference w:type="default" r:id="rId28"/>
       <w:pgSz w:w="11906" w:h="16838"/>
       <w:pgMar w:top="1701" w:right="1134" w:bottom="1701" w:left="1985" w:header="720" w:footer="720" w:gutter="0"/>
       <w:cols w:space="720"/>
@@ -5769,21 +6604,21 @@
 </file>
 
 <file path=customXml/item1.xml><?xml version="1.0" encoding="utf-8"?>
+<?mso-contentType ?>
+<FormTemplates xmlns="http://schemas.microsoft.com/sharepoint/v3/contenttype/forms">
+  <Display>DocumentLibraryForm</Display>
+  <Edit>DocumentLibraryForm</Edit>
+  <New>DocumentLibraryForm</New>
+</FormTemplates>
+</file>
+
+<file path=customXml/item2.xml><?xml version="1.0" encoding="utf-8"?>
 <p:properties xmlns:p="http://schemas.microsoft.com/office/2006/metadata/properties" xmlns:xsi="http://www.w3.org/2001/XMLSchema-instance" xmlns:pc="http://schemas.microsoft.com/office/infopath/2007/PartnerControls">
   <documentManagement>
     <PublishingExpirationDate xmlns="http://schemas.microsoft.com/sharepoint/v3" xsi:nil="true"/>
     <PublishingStartDate xmlns="http://schemas.microsoft.com/sharepoint/v3" xsi:nil="true"/>
   </documentManagement>
 </p:properties>
-</file>
-
-<file path=customXml/item2.xml><?xml version="1.0" encoding="utf-8"?>
-<?mso-contentType ?>
-<FormTemplates xmlns="http://schemas.microsoft.com/sharepoint/v3/contenttype/forms">
-  <Display>DocumentLibraryForm</Display>
-  <Edit>DocumentLibraryForm</Edit>
-  <New>DocumentLibraryForm</New>
-</FormTemplates>
 </file>
 
 <file path=customXml/item3.xml><?xml version="1.0" encoding="utf-8"?>
@@ -5853,19 +6688,19 @@
 </file>
 
 <file path=customXml/itemProps1.xml><?xml version="1.0" encoding="utf-8"?>
+<ds:datastoreItem xmlns:ds="http://schemas.openxmlformats.org/officeDocument/2006/customXml" ds:itemID="{13FBD2FA-5696-460D-A278-9A302A0F72AE}">
+  <ds:schemaRefs>
+    <ds:schemaRef ds:uri="http://schemas.microsoft.com/sharepoint/v3/contenttype/forms"/>
+  </ds:schemaRefs>
+</ds:datastoreItem>
+</file>
+
+<file path=customXml/itemProps2.xml><?xml version="1.0" encoding="utf-8"?>
 <ds:datastoreItem xmlns:ds="http://schemas.openxmlformats.org/officeDocument/2006/customXml" ds:itemID="{FA8F0064-303C-446D-896E-46EEB9A79DC3}">
   <ds:schemaRefs>
     <ds:schemaRef ds:uri="http://schemas.microsoft.com/office/2006/metadata/properties"/>
     <ds:schemaRef ds:uri="http://schemas.microsoft.com/office/infopath/2007/PartnerControls"/>
     <ds:schemaRef ds:uri="http://schemas.microsoft.com/sharepoint/v3"/>
-  </ds:schemaRefs>
-</ds:datastoreItem>
-</file>
-
-<file path=customXml/itemProps2.xml><?xml version="1.0" encoding="utf-8"?>
-<ds:datastoreItem xmlns:ds="http://schemas.openxmlformats.org/officeDocument/2006/customXml" ds:itemID="{13FBD2FA-5696-460D-A278-9A302A0F72AE}">
-  <ds:schemaRefs>
-    <ds:schemaRef ds:uri="http://schemas.microsoft.com/sharepoint/v3/contenttype/forms"/>
   </ds:schemaRefs>
 </ds:datastoreItem>
 </file>

</xml_diff>